<commit_message>
cv updated and modified jobs
</commit_message>
<xml_diff>
--- a/Towfiqul_Islam.docx
+++ b/Towfiqul_Islam.docx
@@ -672,7 +672,27 @@
           <w:u w:val="none"/>
         </w:rPr>
         <w:tab/>
-        <w:t>● Managed three member group and delivered task within deadline.</w:t>
+        <w:t>● Managed three member</w:t>
+      </w:r>
+      <w:r>
+        <w:rPr>
+          <w:b w:val="false"/>
+          <w:bCs w:val="false"/>
+          <w:sz w:val="22"/>
+          <w:szCs w:val="22"/>
+          <w:u w:val="none"/>
+        </w:rPr>
+        <w:t>s</w:t>
+      </w:r>
+      <w:r>
+        <w:rPr>
+          <w:b w:val="false"/>
+          <w:bCs w:val="false"/>
+          <w:sz w:val="22"/>
+          <w:szCs w:val="22"/>
+          <w:u w:val="none"/>
+        </w:rPr>
+        <w:t xml:space="preserve"> group and delivered task within deadline.</w:t>
       </w:r>
     </w:p>
     <w:p>
@@ -1200,7 +1220,7 @@
           <w:b w:val="false"/>
           <w:bCs w:val="false"/>
         </w:rPr>
-        <w:t>PHP (Laravel), Docker, JQuery, MySQL.HR ACR(Oct’2020-Nov’2020)</w:t>
+        <w:t>PHP (Laravel), Docker, JQuery, MySQL.</w:t>
       </w:r>
     </w:p>
     <w:p>
@@ -1441,7 +1461,7 @@
           <mc:Choice Requires="wps">
             <w:drawing>
               <wp:inline distT="0" distB="0" distL="0" distR="0">
-                <wp:extent cx="6985" cy="25400"/>
+                <wp:extent cx="7620" cy="26035"/>
                 <wp:effectExtent l="0" t="0" r="0" b="0"/>
                 <wp:docPr id="2" name=""/>
                 <a:graphic xmlns:a="http://schemas.openxmlformats.org/drawingml/2006/main">
@@ -1451,7 +1471,7 @@
                       <wps:spPr>
                         <a:xfrm>
                           <a:off x="0" y="0"/>
-                          <a:ext cx="6480" cy="24840"/>
+                          <a:ext cx="6840" cy="25560"/>
                         </a:xfrm>
                         <a:prstGeom prst="rect">
                           <a:avLst/>
@@ -1481,7 +1501,7 @@
           </mc:Choice>
           <mc:Fallback>
             <w:pict>
-              <v:rect id="shape_0" fillcolor="#a0a0a0" stroked="f" style="position:absolute;margin-left:0pt;margin-top:-2pt;width:0.45pt;height:1.9pt;mso-position-vertical:top">
+              <v:rect id="shape_0" fillcolor="#a0a0a0" stroked="f" style="position:absolute;margin-left:0pt;margin-top:-2.05pt;width:0.5pt;height:1.95pt;mso-position-vertical:top">
                 <w10:wrap type="none"/>
                 <v:fill o:detectmouseclick="t" type="solid" color2="#5f5f5f"/>
                 <v:stroke color="#3465a4" joinstyle="round" endcap="flat"/>
@@ -1549,8 +1569,8 @@
         <w:gridCol w:w="900"/>
         <w:gridCol w:w="1350"/>
         <w:gridCol w:w="1170"/>
-        <w:gridCol w:w="993"/>
-        <w:gridCol w:w="901"/>
+        <w:gridCol w:w="994"/>
+        <w:gridCol w:w="900"/>
         <w:gridCol w:w="1044"/>
       </w:tblGrid>
       <w:tr>
@@ -1673,7 +1693,7 @@
         </w:tc>
         <w:tc>
           <w:tcPr>
-            <w:tcW w:w="993" w:type="dxa"/>
+            <w:tcW w:w="994" w:type="dxa"/>
             <w:tcBorders/>
             <w:shd w:color="auto" w:fill="FFFFFF" w:val="clear"/>
           </w:tcPr>
@@ -1692,7 +1712,7 @@
         </w:tc>
         <w:tc>
           <w:tcPr>
-            <w:tcW w:w="901" w:type="dxa"/>
+            <w:tcW w:w="900" w:type="dxa"/>
             <w:tcBorders/>
             <w:shd w:color="auto" w:fill="FFFFFF" w:val="clear"/>
           </w:tcPr>
@@ -1849,7 +1869,7 @@
         </w:tc>
         <w:tc>
           <w:tcPr>
-            <w:tcW w:w="993" w:type="dxa"/>
+            <w:tcW w:w="994" w:type="dxa"/>
             <w:tcBorders/>
             <w:shd w:color="auto" w:fill="FFFFFF" w:val="clear"/>
           </w:tcPr>
@@ -1868,7 +1888,7 @@
         </w:tc>
         <w:tc>
           <w:tcPr>
-            <w:tcW w:w="901" w:type="dxa"/>
+            <w:tcW w:w="900" w:type="dxa"/>
             <w:tcBorders/>
             <w:shd w:color="auto" w:fill="FFFFFF" w:val="clear"/>
           </w:tcPr>
@@ -2228,8 +2248,8 @@
       </w:tblPr>
       <w:tblGrid>
         <w:gridCol w:w="3415"/>
-        <w:gridCol w:w="3150"/>
-        <w:gridCol w:w="3335"/>
+        <w:gridCol w:w="3149"/>
+        <w:gridCol w:w="3336"/>
       </w:tblGrid>
       <w:tr>
         <w:trPr>
@@ -2256,7 +2276,7 @@
         </w:tc>
         <w:tc>
           <w:tcPr>
-            <w:tcW w:w="3150" w:type="dxa"/>
+            <w:tcW w:w="3149" w:type="dxa"/>
             <w:tcBorders/>
             <w:shd w:color="auto" w:fill="FCE5CD" w:val="clear"/>
           </w:tcPr>
@@ -2275,7 +2295,7 @@
         </w:tc>
         <w:tc>
           <w:tcPr>
-            <w:tcW w:w="3335" w:type="dxa"/>
+            <w:tcW w:w="3336" w:type="dxa"/>
             <w:tcBorders/>
             <w:shd w:color="auto" w:fill="FCE5CD" w:val="clear"/>
           </w:tcPr>
@@ -2318,7 +2338,7 @@
         </w:tc>
         <w:tc>
           <w:tcPr>
-            <w:tcW w:w="3150" w:type="dxa"/>
+            <w:tcW w:w="3149" w:type="dxa"/>
             <w:tcBorders/>
             <w:shd w:fill="auto" w:val="clear"/>
           </w:tcPr>
@@ -2337,7 +2357,7 @@
         </w:tc>
         <w:tc>
           <w:tcPr>
-            <w:tcW w:w="3335" w:type="dxa"/>
+            <w:tcW w:w="3336" w:type="dxa"/>
             <w:tcBorders/>
             <w:shd w:fill="auto" w:val="clear"/>
           </w:tcPr>

</xml_diff>

<commit_message>
cv updated for skills
</commit_message>
<xml_diff>
--- a/Towfiqul_Islam.docx
+++ b/Towfiqul_Islam.docx
@@ -672,27 +672,7 @@
           <w:u w:val="none"/>
         </w:rPr>
         <w:tab/>
-        <w:t>● Managed three member</w:t>
-      </w:r>
-      <w:r>
-        <w:rPr>
-          <w:b w:val="false"/>
-          <w:bCs w:val="false"/>
-          <w:sz w:val="22"/>
-          <w:szCs w:val="22"/>
-          <w:u w:val="none"/>
-        </w:rPr>
-        <w:t>s</w:t>
-      </w:r>
-      <w:r>
-        <w:rPr>
-          <w:b w:val="false"/>
-          <w:bCs w:val="false"/>
-          <w:sz w:val="22"/>
-          <w:szCs w:val="22"/>
-          <w:u w:val="none"/>
-        </w:rPr>
-        <w:t xml:space="preserve"> group and delivered task within deadline.</w:t>
+        <w:t>● Managed three members group and delivered task within deadline.</w:t>
       </w:r>
     </w:p>
     <w:p>
@@ -1461,7 +1441,7 @@
           <mc:Choice Requires="wps">
             <w:drawing>
               <wp:inline distT="0" distB="0" distL="0" distR="0">
-                <wp:extent cx="7620" cy="26035"/>
+                <wp:extent cx="8255" cy="26670"/>
                 <wp:effectExtent l="0" t="0" r="0" b="0"/>
                 <wp:docPr id="2" name=""/>
                 <a:graphic xmlns:a="http://schemas.openxmlformats.org/drawingml/2006/main">
@@ -1471,7 +1451,7 @@
                       <wps:spPr>
                         <a:xfrm>
                           <a:off x="0" y="0"/>
-                          <a:ext cx="6840" cy="25560"/>
+                          <a:ext cx="7560" cy="25920"/>
                         </a:xfrm>
                         <a:prstGeom prst="rect">
                           <a:avLst/>
@@ -1501,7 +1481,7 @@
           </mc:Choice>
           <mc:Fallback>
             <w:pict>
-              <v:rect id="shape_0" fillcolor="#a0a0a0" stroked="f" style="position:absolute;margin-left:0pt;margin-top:-2.05pt;width:0.5pt;height:1.95pt;mso-position-vertical:top">
+              <v:rect id="shape_0" fillcolor="#a0a0a0" stroked="f" style="position:absolute;margin-left:0pt;margin-top:-2.1pt;width:0.55pt;height:2pt;mso-position-vertical:top">
                 <w10:wrap type="none"/>
                 <v:fill o:detectmouseclick="t" type="solid" color2="#5f5f5f"/>
                 <v:stroke color="#3465a4" joinstyle="round" endcap="flat"/>
@@ -1564,14 +1544,14 @@
       </w:tblPr>
       <w:tblGrid>
         <w:gridCol w:w="1260"/>
-        <w:gridCol w:w="1261"/>
-        <w:gridCol w:w="810"/>
+        <w:gridCol w:w="1165"/>
+        <w:gridCol w:w="1175"/>
         <w:gridCol w:w="900"/>
-        <w:gridCol w:w="1350"/>
-        <w:gridCol w:w="1170"/>
-        <w:gridCol w:w="994"/>
-        <w:gridCol w:w="900"/>
-        <w:gridCol w:w="1044"/>
+        <w:gridCol w:w="1263"/>
+        <w:gridCol w:w="1075"/>
+        <w:gridCol w:w="1087"/>
+        <w:gridCol w:w="800"/>
+        <w:gridCol w:w="964"/>
       </w:tblGrid>
       <w:tr>
         <w:trPr>
@@ -1592,13 +1572,13 @@
             </w:pPr>
             <w:r>
               <w:rPr/>
-              <w:t>C/C++</w:t>
+              <w:t>Java</w:t>
             </w:r>
           </w:p>
         </w:tc>
         <w:tc>
           <w:tcPr>
-            <w:tcW w:w="1261" w:type="dxa"/>
+            <w:tcW w:w="1165" w:type="dxa"/>
             <w:tcBorders/>
             <w:shd w:color="auto" w:fill="FFFFFF" w:val="clear"/>
           </w:tcPr>
@@ -1617,7 +1597,7 @@
         </w:tc>
         <w:tc>
           <w:tcPr>
-            <w:tcW w:w="810" w:type="dxa"/>
+            <w:tcW w:w="1175" w:type="dxa"/>
             <w:tcBorders/>
             <w:shd w:color="auto" w:fill="FFFFFF" w:val="clear"/>
           </w:tcPr>
@@ -1630,7 +1610,7 @@
             </w:pPr>
             <w:r>
               <w:rPr/>
-              <w:t>JAVA</w:t>
+              <w:t>C/C++</w:t>
             </w:r>
           </w:p>
         </w:tc>
@@ -1655,7 +1635,7 @@
         </w:tc>
         <w:tc>
           <w:tcPr>
-            <w:tcW w:w="1350" w:type="dxa"/>
+            <w:tcW w:w="1263" w:type="dxa"/>
             <w:tcBorders/>
             <w:shd w:color="auto" w:fill="FFFFFF" w:val="clear"/>
           </w:tcPr>
@@ -1674,7 +1654,7 @@
         </w:tc>
         <w:tc>
           <w:tcPr>
-            <w:tcW w:w="1170" w:type="dxa"/>
+            <w:tcW w:w="1075" w:type="dxa"/>
             <w:tcBorders/>
             <w:shd w:color="auto" w:fill="FFFFFF" w:val="clear"/>
           </w:tcPr>
@@ -1693,7 +1673,7 @@
         </w:tc>
         <w:tc>
           <w:tcPr>
-            <w:tcW w:w="994" w:type="dxa"/>
+            <w:tcW w:w="1087" w:type="dxa"/>
             <w:tcBorders/>
             <w:shd w:color="auto" w:fill="FFFFFF" w:val="clear"/>
           </w:tcPr>
@@ -1712,7 +1692,7 @@
         </w:tc>
         <w:tc>
           <w:tcPr>
-            <w:tcW w:w="900" w:type="dxa"/>
+            <w:tcW w:w="800" w:type="dxa"/>
             <w:tcBorders/>
             <w:shd w:color="auto" w:fill="FFFFFF" w:val="clear"/>
           </w:tcPr>
@@ -1731,7 +1711,7 @@
         </w:tc>
         <w:tc>
           <w:tcPr>
-            <w:tcW w:w="1044" w:type="dxa"/>
+            <w:tcW w:w="964" w:type="dxa"/>
             <w:tcBorders/>
             <w:shd w:color="auto" w:fill="FFFFFF" w:val="clear"/>
           </w:tcPr>
@@ -1774,7 +1754,7 @@
         </w:tc>
         <w:tc>
           <w:tcPr>
-            <w:tcW w:w="1261" w:type="dxa"/>
+            <w:tcW w:w="1165" w:type="dxa"/>
             <w:tcBorders/>
             <w:shd w:color="auto" w:fill="FFFFFF" w:val="clear"/>
           </w:tcPr>
@@ -1793,7 +1773,7 @@
         </w:tc>
         <w:tc>
           <w:tcPr>
-            <w:tcW w:w="810" w:type="dxa"/>
+            <w:tcW w:w="1175" w:type="dxa"/>
             <w:tcBorders/>
             <w:shd w:color="auto" w:fill="FFFFFF" w:val="clear"/>
           </w:tcPr>
@@ -1831,7 +1811,7 @@
         </w:tc>
         <w:tc>
           <w:tcPr>
-            <w:tcW w:w="1350" w:type="dxa"/>
+            <w:tcW w:w="1263" w:type="dxa"/>
             <w:tcBorders/>
             <w:shd w:color="auto" w:fill="FFFFFF" w:val="clear"/>
           </w:tcPr>
@@ -1850,7 +1830,7 @@
         </w:tc>
         <w:tc>
           <w:tcPr>
-            <w:tcW w:w="1170" w:type="dxa"/>
+            <w:tcW w:w="1075" w:type="dxa"/>
             <w:tcBorders/>
             <w:shd w:color="auto" w:fill="FFFFFF" w:val="clear"/>
           </w:tcPr>
@@ -1869,7 +1849,7 @@
         </w:tc>
         <w:tc>
           <w:tcPr>
-            <w:tcW w:w="994" w:type="dxa"/>
+            <w:tcW w:w="1087" w:type="dxa"/>
             <w:tcBorders/>
             <w:shd w:color="auto" w:fill="FFFFFF" w:val="clear"/>
           </w:tcPr>
@@ -1883,6 +1863,118 @@
             <w:r>
               <w:rPr/>
               <w:t>Unix</w:t>
+            </w:r>
+          </w:p>
+        </w:tc>
+        <w:tc>
+          <w:tcPr>
+            <w:tcW w:w="800" w:type="dxa"/>
+            <w:tcBorders/>
+            <w:shd w:color="auto" w:fill="FFFFFF" w:val="clear"/>
+          </w:tcPr>
+          <w:p>
+            <w:pPr>
+              <w:pStyle w:val="Normal"/>
+              <w:spacing w:lineRule="auto" w:line="240"/>
+              <w:jc w:val="both"/>
+              <w:rPr/>
+            </w:pPr>
+            <w:r>
+              <w:rPr/>
+              <w:t>Maven</w:t>
+            </w:r>
+          </w:p>
+        </w:tc>
+        <w:tc>
+          <w:tcPr>
+            <w:tcW w:w="964" w:type="dxa"/>
+            <w:tcBorders/>
+            <w:shd w:color="auto" w:fill="FFFFFF" w:val="clear"/>
+          </w:tcPr>
+          <w:p>
+            <w:pPr>
+              <w:pStyle w:val="Normal"/>
+              <w:spacing w:lineRule="auto" w:line="240"/>
+              <w:jc w:val="both"/>
+              <w:rPr/>
+            </w:pPr>
+            <w:r>
+              <w:rPr/>
+              <w:t>Oracle</w:t>
+            </w:r>
+          </w:p>
+        </w:tc>
+      </w:tr>
+      <w:tr>
+        <w:trPr>
+          <w:trHeight w:val="277" w:hRule="atLeast"/>
+        </w:trPr>
+        <w:tc>
+          <w:tcPr>
+            <w:tcW w:w="1260" w:type="dxa"/>
+            <w:tcBorders/>
+            <w:shd w:color="auto" w:fill="FFFFFF" w:val="clear"/>
+          </w:tcPr>
+          <w:p>
+            <w:pPr>
+              <w:pStyle w:val="Normal"/>
+              <w:spacing w:lineRule="auto" w:line="240"/>
+              <w:jc w:val="both"/>
+              <w:rPr/>
+            </w:pPr>
+            <w:r>
+              <w:rPr/>
+              <w:t>Python</w:t>
+            </w:r>
+          </w:p>
+        </w:tc>
+        <w:tc>
+          <w:tcPr>
+            <w:tcW w:w="1165" w:type="dxa"/>
+            <w:tcBorders/>
+            <w:shd w:color="auto" w:fill="FFFFFF" w:val="clear"/>
+          </w:tcPr>
+          <w:p>
+            <w:pPr>
+              <w:pStyle w:val="Normal"/>
+              <w:spacing w:lineRule="auto" w:line="240"/>
+              <w:jc w:val="both"/>
+              <w:rPr/>
+            </w:pPr>
+            <w:r>
+              <w:rPr/>
+              <w:t>Google</w:t>
+            </w:r>
+          </w:p>
+          <w:p>
+            <w:pPr>
+              <w:pStyle w:val="Normal"/>
+              <w:spacing w:lineRule="auto" w:line="240"/>
+              <w:jc w:val="both"/>
+              <w:rPr/>
+            </w:pPr>
+            <w:r>
+              <w:rPr/>
+              <w:t>Analytics</w:t>
+            </w:r>
+          </w:p>
+        </w:tc>
+        <w:tc>
+          <w:tcPr>
+            <w:tcW w:w="1175" w:type="dxa"/>
+            <w:tcBorders/>
+            <w:shd w:color="auto" w:fill="FFFFFF" w:val="clear"/>
+          </w:tcPr>
+          <w:p>
+            <w:pPr>
+              <w:pStyle w:val="Normal"/>
+              <w:spacing w:lineRule="auto" w:line="240"/>
+              <w:jc w:val="both"/>
+              <w:rPr/>
+            </w:pPr>
+            <w:r>
+              <w:rPr/>
+              <w:t>DynamoDB</w:t>
             </w:r>
           </w:p>
         </w:tc>
@@ -1901,13 +1993,13 @@
             </w:pPr>
             <w:r>
               <w:rPr/>
-              <w:t>Maven</w:t>
+              <w:t>Swagger</w:t>
             </w:r>
           </w:p>
         </w:tc>
         <w:tc>
           <w:tcPr>
-            <w:tcW w:w="1044" w:type="dxa"/>
+            <w:tcW w:w="1263" w:type="dxa"/>
             <w:tcBorders/>
             <w:shd w:color="auto" w:fill="FFFFFF" w:val="clear"/>
           </w:tcPr>
@@ -1920,9 +2012,16 @@
             </w:pPr>
             <w:r>
               <w:rPr/>
-              <w:t>Oracle</w:t>
+              <w:t>Firebase</w:t>
             </w:r>
           </w:p>
+        </w:tc>
+        <w:tc>
+          <w:tcPr>
+            <w:tcW w:w="1075" w:type="dxa"/>
+            <w:tcBorders/>
+            <w:shd w:color="auto" w:fill="FFFFFF" w:val="clear"/>
+          </w:tcPr>
           <w:p>
             <w:pPr>
               <w:pStyle w:val="Normal"/>
@@ -1932,20 +2031,238 @@
             </w:pPr>
             <w:r>
               <w:rPr/>
+              <w:t>Hibernate</w:t>
+            </w:r>
+          </w:p>
+        </w:tc>
+        <w:tc>
+          <w:tcPr>
+            <w:tcW w:w="1087" w:type="dxa"/>
+            <w:tcBorders/>
+            <w:shd w:color="auto" w:fill="FFFFFF" w:val="clear"/>
+          </w:tcPr>
+          <w:p>
+            <w:pPr>
+              <w:pStyle w:val="Normal"/>
+              <w:spacing w:lineRule="auto" w:line="240"/>
+              <w:jc w:val="both"/>
+              <w:rPr/>
+            </w:pPr>
+            <w:r>
+              <w:rPr/>
+              <w:t>GlassFish</w:t>
+            </w:r>
+          </w:p>
+        </w:tc>
+        <w:tc>
+          <w:tcPr>
+            <w:tcW w:w="800" w:type="dxa"/>
+            <w:tcBorders/>
+            <w:shd w:color="auto" w:fill="FFFFFF" w:val="clear"/>
+          </w:tcPr>
+          <w:p>
+            <w:pPr>
+              <w:pStyle w:val="Normal"/>
+              <w:spacing w:lineRule="auto" w:line="240"/>
+              <w:jc w:val="both"/>
+              <w:rPr/>
+            </w:pPr>
+            <w:r>
+              <w:rPr/>
+              <w:t>Tomcat</w:t>
+            </w:r>
+          </w:p>
+        </w:tc>
+        <w:tc>
+          <w:tcPr>
+            <w:tcW w:w="964" w:type="dxa"/>
+            <w:tcBorders/>
+            <w:shd w:color="auto" w:fill="FFFFFF" w:val="clear"/>
+          </w:tcPr>
+          <w:p>
+            <w:pPr>
+              <w:pStyle w:val="Normal"/>
+              <w:spacing w:lineRule="auto" w:line="240"/>
+              <w:jc w:val="both"/>
+              <w:rPr/>
+            </w:pPr>
+            <w:r>
+              <w:rPr/>
+              <w:t>SFTP</w:t>
+            </w:r>
+          </w:p>
+        </w:tc>
+      </w:tr>
+      <w:tr>
+        <w:trPr>
+          <w:trHeight w:val="277" w:hRule="atLeast"/>
+        </w:trPr>
+        <w:tc>
+          <w:tcPr>
+            <w:tcW w:w="1260" w:type="dxa"/>
+            <w:tcBorders/>
+            <w:shd w:color="auto" w:fill="FFFFFF" w:val="clear"/>
+          </w:tcPr>
+          <w:p>
+            <w:pPr>
+              <w:pStyle w:val="Normal"/>
+              <w:spacing w:lineRule="auto" w:line="240"/>
+              <w:jc w:val="both"/>
+              <w:rPr/>
+            </w:pPr>
+            <w:r>
+              <w:rPr/>
+              <w:t>IntellijIDEA</w:t>
+            </w:r>
+          </w:p>
+        </w:tc>
+        <w:tc>
+          <w:tcPr>
+            <w:tcW w:w="1165" w:type="dxa"/>
+            <w:tcBorders/>
+            <w:shd w:color="auto" w:fill="FFFFFF" w:val="clear"/>
+          </w:tcPr>
+          <w:p>
+            <w:pPr>
+              <w:pStyle w:val="Normal"/>
+              <w:spacing w:lineRule="auto" w:line="240"/>
+              <w:jc w:val="both"/>
+              <w:rPr/>
+            </w:pPr>
+            <w:r>
+              <w:rPr/>
+              <w:t>PHPStorm</w:t>
+            </w:r>
+          </w:p>
+        </w:tc>
+        <w:tc>
+          <w:tcPr>
+            <w:tcW w:w="1175" w:type="dxa"/>
+            <w:tcBorders/>
+            <w:shd w:color="auto" w:fill="FFFFFF" w:val="clear"/>
+          </w:tcPr>
+          <w:p>
+            <w:pPr>
+              <w:pStyle w:val="Normal"/>
+              <w:spacing w:lineRule="auto" w:line="240"/>
+              <w:jc w:val="both"/>
+              <w:rPr/>
+            </w:pPr>
+            <w:r>
+              <w:rPr/>
+            </w:r>
+          </w:p>
+        </w:tc>
+        <w:tc>
+          <w:tcPr>
+            <w:tcW w:w="900" w:type="dxa"/>
+            <w:tcBorders/>
+            <w:shd w:color="auto" w:fill="FFFFFF" w:val="clear"/>
+          </w:tcPr>
+          <w:p>
+            <w:pPr>
+              <w:pStyle w:val="Normal"/>
+              <w:spacing w:lineRule="auto" w:line="240"/>
+              <w:jc w:val="both"/>
+              <w:rPr/>
+            </w:pPr>
+            <w:r>
+              <w:rPr/>
+            </w:r>
+          </w:p>
+        </w:tc>
+        <w:tc>
+          <w:tcPr>
+            <w:tcW w:w="1263" w:type="dxa"/>
+            <w:tcBorders/>
+            <w:shd w:color="auto" w:fill="FFFFFF" w:val="clear"/>
+          </w:tcPr>
+          <w:p>
+            <w:pPr>
+              <w:pStyle w:val="Normal"/>
+              <w:spacing w:lineRule="auto" w:line="240"/>
+              <w:jc w:val="both"/>
+              <w:rPr/>
+            </w:pPr>
+            <w:r>
+              <w:rPr/>
+            </w:r>
+          </w:p>
+        </w:tc>
+        <w:tc>
+          <w:tcPr>
+            <w:tcW w:w="1075" w:type="dxa"/>
+            <w:tcBorders/>
+            <w:shd w:color="auto" w:fill="FFFFFF" w:val="clear"/>
+          </w:tcPr>
+          <w:p>
+            <w:pPr>
+              <w:pStyle w:val="Normal"/>
+              <w:spacing w:lineRule="auto" w:line="240"/>
+              <w:jc w:val="both"/>
+              <w:rPr/>
+            </w:pPr>
+            <w:r>
+              <w:rPr/>
+            </w:r>
+          </w:p>
+        </w:tc>
+        <w:tc>
+          <w:tcPr>
+            <w:tcW w:w="1087" w:type="dxa"/>
+            <w:tcBorders/>
+            <w:shd w:color="auto" w:fill="FFFFFF" w:val="clear"/>
+          </w:tcPr>
+          <w:p>
+            <w:pPr>
+              <w:pStyle w:val="Normal"/>
+              <w:spacing w:lineRule="auto" w:line="240"/>
+              <w:jc w:val="both"/>
+              <w:rPr/>
+            </w:pPr>
+            <w:r>
+              <w:rPr/>
+            </w:r>
+          </w:p>
+        </w:tc>
+        <w:tc>
+          <w:tcPr>
+            <w:tcW w:w="800" w:type="dxa"/>
+            <w:tcBorders/>
+            <w:shd w:color="auto" w:fill="FFFFFF" w:val="clear"/>
+          </w:tcPr>
+          <w:p>
+            <w:pPr>
+              <w:pStyle w:val="Normal"/>
+              <w:spacing w:lineRule="auto" w:line="240"/>
+              <w:jc w:val="both"/>
+              <w:rPr/>
+            </w:pPr>
+            <w:r>
+              <w:rPr/>
+            </w:r>
+          </w:p>
+        </w:tc>
+        <w:tc>
+          <w:tcPr>
+            <w:tcW w:w="964" w:type="dxa"/>
+            <w:tcBorders/>
+            <w:shd w:color="auto" w:fill="FFFFFF" w:val="clear"/>
+          </w:tcPr>
+          <w:p>
+            <w:pPr>
+              <w:pStyle w:val="Normal"/>
+              <w:spacing w:lineRule="auto" w:line="240"/>
+              <w:jc w:val="both"/>
+              <w:rPr/>
+            </w:pPr>
+            <w:r>
+              <w:rPr/>
             </w:r>
           </w:p>
         </w:tc>
       </w:tr>
     </w:tbl>
-    <w:p>
-      <w:pPr>
-        <w:pStyle w:val="Heading1"/>
-        <w:rPr/>
-      </w:pPr>
-      <w:r>
-        <w:rPr/>
-      </w:r>
-    </w:p>
     <w:p>
       <w:pPr>
         <w:pStyle w:val="Heading1"/>
@@ -2248,8 +2565,8 @@
       </w:tblPr>
       <w:tblGrid>
         <w:gridCol w:w="3415"/>
-        <w:gridCol w:w="3149"/>
-        <w:gridCol w:w="3336"/>
+        <w:gridCol w:w="3148"/>
+        <w:gridCol w:w="3337"/>
       </w:tblGrid>
       <w:tr>
         <w:trPr>
@@ -2276,7 +2593,7 @@
         </w:tc>
         <w:tc>
           <w:tcPr>
-            <w:tcW w:w="3149" w:type="dxa"/>
+            <w:tcW w:w="3148" w:type="dxa"/>
             <w:tcBorders/>
             <w:shd w:color="auto" w:fill="FCE5CD" w:val="clear"/>
           </w:tcPr>
@@ -2295,7 +2612,7 @@
         </w:tc>
         <w:tc>
           <w:tcPr>
-            <w:tcW w:w="3336" w:type="dxa"/>
+            <w:tcW w:w="3337" w:type="dxa"/>
             <w:tcBorders/>
             <w:shd w:color="auto" w:fill="FCE5CD" w:val="clear"/>
           </w:tcPr>
@@ -2338,7 +2655,7 @@
         </w:tc>
         <w:tc>
           <w:tcPr>
-            <w:tcW w:w="3149" w:type="dxa"/>
+            <w:tcW w:w="3148" w:type="dxa"/>
             <w:tcBorders/>
             <w:shd w:fill="auto" w:val="clear"/>
           </w:tcPr>
@@ -2357,7 +2674,7 @@
         </w:tc>
         <w:tc>
           <w:tcPr>
-            <w:tcW w:w="3336" w:type="dxa"/>
+            <w:tcW w:w="3337" w:type="dxa"/>
             <w:tcBorders/>
             <w:shd w:fill="auto" w:val="clear"/>
           </w:tcPr>

</xml_diff>

<commit_message>
CV updated on 18 April 2021
</commit_message>
<xml_diff>
--- a/Towfiqul_Islam.docx
+++ b/Towfiqul_Islam.docx
@@ -294,6 +294,10 @@
     <w:p>
       <w:pPr>
         <w:pStyle w:val="Normal"/>
+        <w:numPr>
+          <w:ilvl w:val="0"/>
+          <w:numId w:val="4"/>
+        </w:numPr>
         <w:jc w:val="both"/>
         <w:rPr/>
       </w:pPr>
@@ -301,86 +305,165 @@
         <w:rPr>
           <w:b w:val="false"/>
           <w:bCs w:val="false"/>
-          <w:sz w:val="22"/>
-          <w:szCs w:val="22"/>
-          <w:u w:val="none"/>
-        </w:rPr>
-        <w:tab/>
-        <w:t>●</w:t>
-      </w:r>
-      <w:r>
-        <w:rPr>
-          <w:b w:val="false"/>
-          <w:bCs w:val="false"/>
-          <w:sz w:val="21"/>
-          <w:szCs w:val="21"/>
-          <w:u w:val="none"/>
-        </w:rPr>
-        <w:t xml:space="preserve"> Developped various Govt and Private Web Application and Services.</w:t>
+          <w:sz w:val="21"/>
+          <w:szCs w:val="21"/>
+          <w:u w:val="none"/>
+        </w:rPr>
+        <w:t xml:space="preserve">Developped various Govt and Private </w:t>
+      </w:r>
+      <w:r>
+        <w:rPr>
+          <w:b/>
+          <w:bCs/>
+          <w:sz w:val="21"/>
+          <w:szCs w:val="21"/>
+          <w:u w:val="none"/>
+        </w:rPr>
+        <w:t>Web Application</w:t>
+      </w:r>
+      <w:r>
+        <w:rPr>
+          <w:b w:val="false"/>
+          <w:bCs w:val="false"/>
+          <w:sz w:val="21"/>
+          <w:szCs w:val="21"/>
+          <w:u w:val="none"/>
+        </w:rPr>
+        <w:t xml:space="preserve"> and </w:t>
+      </w:r>
+      <w:r>
+        <w:rPr>
+          <w:b/>
+          <w:bCs/>
+          <w:sz w:val="21"/>
+          <w:szCs w:val="21"/>
+          <w:u w:val="none"/>
+        </w:rPr>
+        <w:t>Services</w:t>
+      </w:r>
+      <w:r>
+        <w:rPr>
+          <w:b w:val="false"/>
+          <w:bCs w:val="false"/>
+          <w:sz w:val="21"/>
+          <w:szCs w:val="21"/>
+          <w:u w:val="none"/>
+        </w:rPr>
+        <w:t>.</w:t>
       </w:r>
     </w:p>
     <w:p>
       <w:pPr>
         <w:pStyle w:val="Normal"/>
-        <w:jc w:val="both"/>
-        <w:rPr>
-          <w:sz w:val="21"/>
-          <w:szCs w:val="21"/>
-        </w:rPr>
-      </w:pPr>
-      <w:r>
-        <w:rPr>
-          <w:b w:val="false"/>
-          <w:bCs w:val="false"/>
-          <w:sz w:val="21"/>
-          <w:szCs w:val="21"/>
-          <w:u w:val="none"/>
-        </w:rPr>
-        <w:tab/>
-        <w:t>● Planned development cycle and collected requirements for developing softwares.</w:t>
+        <w:numPr>
+          <w:ilvl w:val="0"/>
+          <w:numId w:val="4"/>
+        </w:numPr>
+        <w:jc w:val="both"/>
+        <w:rPr/>
+      </w:pPr>
+      <w:r>
+        <w:rPr>
+          <w:b w:val="false"/>
+          <w:bCs w:val="false"/>
+          <w:sz w:val="21"/>
+          <w:szCs w:val="21"/>
+          <w:u w:val="none"/>
+        </w:rPr>
+        <w:t xml:space="preserve">Planned </w:t>
+      </w:r>
+      <w:r>
+        <w:rPr>
+          <w:b/>
+          <w:bCs/>
+          <w:sz w:val="21"/>
+          <w:szCs w:val="21"/>
+          <w:u w:val="none"/>
+        </w:rPr>
+        <w:t>development cycle</w:t>
+      </w:r>
+      <w:r>
+        <w:rPr>
+          <w:b w:val="false"/>
+          <w:bCs w:val="false"/>
+          <w:sz w:val="21"/>
+          <w:szCs w:val="21"/>
+          <w:u w:val="none"/>
+        </w:rPr>
+        <w:t xml:space="preserve"> and </w:t>
+      </w:r>
+      <w:r>
+        <w:rPr>
+          <w:b/>
+          <w:bCs/>
+          <w:sz w:val="21"/>
+          <w:szCs w:val="21"/>
+          <w:u w:val="none"/>
+        </w:rPr>
+        <w:t>collected requirements</w:t>
+      </w:r>
+      <w:r>
+        <w:rPr>
+          <w:b w:val="false"/>
+          <w:bCs w:val="false"/>
+          <w:sz w:val="21"/>
+          <w:szCs w:val="21"/>
+          <w:u w:val="none"/>
+        </w:rPr>
+        <w:t xml:space="preserve"> for developing softwares.</w:t>
       </w:r>
     </w:p>
     <w:p>
       <w:pPr>
         <w:pStyle w:val="Normal"/>
-        <w:jc w:val="both"/>
-        <w:rPr>
-          <w:sz w:val="21"/>
-          <w:szCs w:val="21"/>
-        </w:rPr>
-      </w:pPr>
-      <w:r>
-        <w:rPr>
-          <w:b w:val="false"/>
-          <w:bCs w:val="false"/>
-          <w:sz w:val="21"/>
-          <w:szCs w:val="21"/>
-          <w:u w:val="none"/>
-        </w:rPr>
-        <w:tab/>
-        <w:t>● Managed three members group and delivered task within deadline.</w:t>
+        <w:numPr>
+          <w:ilvl w:val="0"/>
+          <w:numId w:val="4"/>
+        </w:numPr>
+        <w:jc w:val="both"/>
+        <w:rPr/>
+      </w:pPr>
+      <w:r>
+        <w:rPr>
+          <w:b w:val="false"/>
+          <w:bCs w:val="false"/>
+          <w:sz w:val="21"/>
+          <w:szCs w:val="21"/>
+          <w:u w:val="none"/>
+        </w:rPr>
+        <w:t xml:space="preserve">Managed three members group and </w:t>
+      </w:r>
+      <w:r>
+        <w:rPr>
+          <w:b/>
+          <w:bCs/>
+          <w:sz w:val="21"/>
+          <w:szCs w:val="21"/>
+          <w:u w:val="none"/>
+        </w:rPr>
+        <w:t>delivered task within deadline</w:t>
+      </w:r>
+      <w:r>
+        <w:rPr>
+          <w:b w:val="false"/>
+          <w:bCs w:val="false"/>
+          <w:sz w:val="21"/>
+          <w:szCs w:val="21"/>
+          <w:u w:val="none"/>
+        </w:rPr>
+        <w:t>.</w:t>
       </w:r>
     </w:p>
     <w:p>
       <w:pPr>
         <w:pStyle w:val="Normal"/>
+        <w:numPr>
+          <w:ilvl w:val="0"/>
+          <w:numId w:val="4"/>
+        </w:numPr>
         <w:jc w:val="left"/>
-        <w:rPr>
-          <w:sz w:val="21"/>
-          <w:szCs w:val="21"/>
-        </w:rPr>
-      </w:pPr>
-      <w:r>
-        <w:rPr>
-          <w:b w:val="false"/>
-          <w:bCs w:val="false"/>
-          <w:sz w:val="21"/>
-          <w:szCs w:val="21"/>
-          <w:u w:val="none"/>
-        </w:rPr>
-        <w:tab/>
-        <w:t xml:space="preserve">● </w:t>
-      </w:r>
+        <w:rPr/>
+      </w:pPr>
       <w:r>
         <w:rPr>
           <w:rFonts w:eastAsia="Arial" w:cs="Arial"/>
@@ -479,22 +562,311 @@
     <w:p>
       <w:pPr>
         <w:pStyle w:val="Normal"/>
-        <w:jc w:val="both"/>
-        <w:rPr>
-          <w:sz w:val="21"/>
-          <w:szCs w:val="21"/>
-        </w:rPr>
-      </w:pPr>
-      <w:r>
-        <w:rPr>
-          <w:b w:val="false"/>
-          <w:bCs w:val="false"/>
-          <w:sz w:val="21"/>
-          <w:szCs w:val="21"/>
-          <w:u w:val="none"/>
-        </w:rPr>
-        <w:tab/>
-        <w:t>● Learned software design patterns, clean coding, communication and taking ownership.</w:t>
+        <w:numPr>
+          <w:ilvl w:val="0"/>
+          <w:numId w:val="4"/>
+        </w:numPr>
+        <w:jc w:val="both"/>
+        <w:rPr>
+          <w:sz w:val="21"/>
+          <w:szCs w:val="21"/>
+        </w:rPr>
+      </w:pPr>
+      <w:r>
+        <w:rPr>
+          <w:b w:val="false"/>
+          <w:bCs w:val="false"/>
+          <w:sz w:val="21"/>
+          <w:szCs w:val="21"/>
+          <w:u w:val="none"/>
+        </w:rPr>
+        <w:t xml:space="preserve">Learned software </w:t>
+      </w:r>
+      <w:r>
+        <w:rPr>
+          <w:b/>
+          <w:bCs/>
+          <w:sz w:val="21"/>
+          <w:szCs w:val="21"/>
+          <w:u w:val="none"/>
+        </w:rPr>
+        <w:t>design patterns</w:t>
+      </w:r>
+      <w:r>
+        <w:rPr>
+          <w:b w:val="false"/>
+          <w:bCs w:val="false"/>
+          <w:sz w:val="21"/>
+          <w:szCs w:val="21"/>
+          <w:u w:val="none"/>
+        </w:rPr>
+        <w:t xml:space="preserve">, </w:t>
+      </w:r>
+      <w:r>
+        <w:rPr>
+          <w:b/>
+          <w:bCs/>
+          <w:sz w:val="21"/>
+          <w:szCs w:val="21"/>
+          <w:u w:val="none"/>
+        </w:rPr>
+        <w:t>clean coding</w:t>
+      </w:r>
+      <w:r>
+        <w:rPr>
+          <w:b w:val="false"/>
+          <w:bCs w:val="false"/>
+          <w:sz w:val="21"/>
+          <w:szCs w:val="21"/>
+          <w:u w:val="none"/>
+        </w:rPr>
+        <w:t xml:space="preserve">, </w:t>
+      </w:r>
+      <w:r>
+        <w:rPr>
+          <w:b/>
+          <w:bCs/>
+          <w:sz w:val="21"/>
+          <w:szCs w:val="21"/>
+          <w:u w:val="none"/>
+        </w:rPr>
+        <w:t>communication</w:t>
+      </w:r>
+      <w:r>
+        <w:rPr>
+          <w:b w:val="false"/>
+          <w:bCs w:val="false"/>
+          <w:sz w:val="21"/>
+          <w:szCs w:val="21"/>
+          <w:u w:val="none"/>
+        </w:rPr>
+        <w:t xml:space="preserve"> and </w:t>
+      </w:r>
+      <w:r>
+        <w:rPr>
+          <w:b/>
+          <w:bCs/>
+          <w:sz w:val="21"/>
+          <w:szCs w:val="21"/>
+          <w:u w:val="none"/>
+        </w:rPr>
+        <w:t>taking</w:t>
+      </w:r>
+      <w:r>
+        <w:rPr>
+          <w:b w:val="false"/>
+          <w:bCs w:val="false"/>
+          <w:sz w:val="21"/>
+          <w:szCs w:val="21"/>
+          <w:u w:val="none"/>
+        </w:rPr>
+        <w:t xml:space="preserve"> </w:t>
+      </w:r>
+      <w:r>
+        <w:rPr>
+          <w:b/>
+          <w:bCs/>
+          <w:sz w:val="21"/>
+          <w:szCs w:val="21"/>
+          <w:u w:val="none"/>
+        </w:rPr>
+        <w:t>ownership</w:t>
+      </w:r>
+      <w:r>
+        <w:rPr>
+          <w:b w:val="false"/>
+          <w:bCs w:val="false"/>
+          <w:sz w:val="21"/>
+          <w:szCs w:val="21"/>
+          <w:u w:val="none"/>
+        </w:rPr>
+        <w:t>.</w:t>
+      </w:r>
+    </w:p>
+    <w:p>
+      <w:pPr>
+        <w:pStyle w:val="Normal"/>
+        <w:numPr>
+          <w:ilvl w:val="0"/>
+          <w:numId w:val="4"/>
+        </w:numPr>
+        <w:jc w:val="both"/>
+        <w:rPr>
+          <w:sz w:val="21"/>
+          <w:szCs w:val="21"/>
+        </w:rPr>
+      </w:pPr>
+      <w:r>
+        <w:rPr>
+          <w:b w:val="false"/>
+          <w:bCs w:val="false"/>
+          <w:sz w:val="21"/>
+          <w:szCs w:val="21"/>
+          <w:u w:val="none"/>
+        </w:rPr>
+        <w:t xml:space="preserve">Work in </w:t>
+      </w:r>
+      <w:r>
+        <w:rPr>
+          <w:b/>
+          <w:bCs/>
+          <w:sz w:val="21"/>
+          <w:szCs w:val="21"/>
+          <w:u w:val="none"/>
+        </w:rPr>
+        <w:t>Agile/Scrum</w:t>
+      </w:r>
+      <w:r>
+        <w:rPr>
+          <w:b w:val="false"/>
+          <w:bCs w:val="false"/>
+          <w:sz w:val="21"/>
+          <w:szCs w:val="21"/>
+          <w:u w:val="none"/>
+        </w:rPr>
+        <w:t xml:space="preserve"> development process.</w:t>
+      </w:r>
+    </w:p>
+    <w:p>
+      <w:pPr>
+        <w:pStyle w:val="Normal"/>
+        <w:numPr>
+          <w:ilvl w:val="0"/>
+          <w:numId w:val="4"/>
+        </w:numPr>
+        <w:jc w:val="both"/>
+        <w:rPr>
+          <w:sz w:val="21"/>
+          <w:szCs w:val="21"/>
+        </w:rPr>
+      </w:pPr>
+      <w:r>
+        <w:rPr>
+          <w:b/>
+          <w:bCs/>
+          <w:sz w:val="21"/>
+          <w:szCs w:val="21"/>
+          <w:u w:val="none"/>
+        </w:rPr>
+        <w:t xml:space="preserve">Review and </w:t>
+      </w:r>
+      <w:r>
+        <w:rPr>
+          <w:b/>
+          <w:bCs/>
+          <w:sz w:val="21"/>
+          <w:szCs w:val="21"/>
+          <w:u w:val="none"/>
+        </w:rPr>
+        <w:t>A</w:t>
+      </w:r>
+      <w:r>
+        <w:rPr>
+          <w:b/>
+          <w:bCs/>
+          <w:sz w:val="21"/>
+          <w:szCs w:val="21"/>
+          <w:u w:val="none"/>
+        </w:rPr>
+        <w:t>nalyze</w:t>
+      </w:r>
+      <w:r>
+        <w:rPr>
+          <w:b w:val="false"/>
+          <w:bCs w:val="false"/>
+          <w:sz w:val="21"/>
+          <w:szCs w:val="21"/>
+          <w:u w:val="none"/>
+        </w:rPr>
+        <w:t xml:space="preserve"> Project requirement Document.</w:t>
+      </w:r>
+    </w:p>
+    <w:p>
+      <w:pPr>
+        <w:pStyle w:val="Normal"/>
+        <w:numPr>
+          <w:ilvl w:val="0"/>
+          <w:numId w:val="4"/>
+        </w:numPr>
+        <w:jc w:val="both"/>
+        <w:rPr>
+          <w:sz w:val="21"/>
+          <w:szCs w:val="21"/>
+        </w:rPr>
+      </w:pPr>
+      <w:r>
+        <w:rPr>
+          <w:b/>
+          <w:bCs/>
+          <w:sz w:val="21"/>
+          <w:szCs w:val="21"/>
+          <w:u w:val="none"/>
+        </w:rPr>
+        <w:t>Prepare release</w:t>
+      </w:r>
+      <w:r>
+        <w:rPr>
+          <w:b w:val="false"/>
+          <w:bCs w:val="false"/>
+          <w:sz w:val="21"/>
+          <w:szCs w:val="21"/>
+          <w:u w:val="none"/>
+        </w:rPr>
+        <w:t xml:space="preserve"> note and </w:t>
+      </w:r>
+      <w:r>
+        <w:rPr>
+          <w:b/>
+          <w:bCs/>
+          <w:sz w:val="21"/>
+          <w:szCs w:val="21"/>
+          <w:u w:val="none"/>
+        </w:rPr>
+        <w:t>conduct deployment</w:t>
+      </w:r>
+      <w:r>
+        <w:rPr>
+          <w:b w:val="false"/>
+          <w:bCs w:val="false"/>
+          <w:sz w:val="21"/>
+          <w:szCs w:val="21"/>
+          <w:u w:val="none"/>
+        </w:rPr>
+        <w:t>.</w:t>
+      </w:r>
+    </w:p>
+    <w:p>
+      <w:pPr>
+        <w:pStyle w:val="Normal"/>
+        <w:numPr>
+          <w:ilvl w:val="0"/>
+          <w:numId w:val="4"/>
+        </w:numPr>
+        <w:jc w:val="both"/>
+        <w:rPr>
+          <w:sz w:val="21"/>
+          <w:szCs w:val="21"/>
+        </w:rPr>
+      </w:pPr>
+      <w:r>
+        <w:rPr>
+          <w:b/>
+          <w:bCs/>
+          <w:sz w:val="21"/>
+          <w:szCs w:val="21"/>
+          <w:u w:val="none"/>
+        </w:rPr>
+        <w:t>Demo presentation</w:t>
+      </w:r>
+      <w:r>
+        <w:rPr>
+          <w:b w:val="false"/>
+          <w:bCs w:val="false"/>
+          <w:sz w:val="21"/>
+          <w:szCs w:val="21"/>
+          <w:u w:val="none"/>
+        </w:rPr>
+        <w:t xml:space="preserve"> on demand.</w:t>
       </w:r>
     </w:p>
     <w:p>
@@ -531,7 +903,7 @@
           <w:u w:val="single"/>
           <w:lang w:val="en" w:eastAsia="en-US" w:bidi="ar-SA"/>
         </w:rPr>
-        <w:t>AirtimeManagementSystem-AMS</w:t>
+        <w:t>Airtime Management System-AMS</w:t>
       </w:r>
     </w:p>
     <w:p>
@@ -550,111 +922,29 @@
           <w:sz w:val="21"/>
           <w:szCs w:val="21"/>
         </w:rPr>
-        <w:t xml:space="preserve">A project for </w:t>
-      </w:r>
-      <w:r>
-        <w:rPr>
+        <w:t xml:space="preserve">An Internal Web Application of </w:t>
+      </w:r>
+      <w:r>
+        <w:rPr>
+          <w:rFonts w:eastAsia="Arial" w:cs="Arial"/>
           <w:b/>
           <w:bCs/>
-          <w:i/>
-          <w:iCs/>
-          <w:sz w:val="21"/>
-          <w:szCs w:val="21"/>
-        </w:rPr>
-        <w:t xml:space="preserve">bKash Limited </w:t>
-      </w:r>
-      <w:r>
-        <w:rPr>
-          <w:b w:val="false"/>
-          <w:bCs w:val="false"/>
-          <w:i w:val="false"/>
-          <w:iCs w:val="false"/>
-          <w:sz w:val="21"/>
-          <w:szCs w:val="21"/>
-        </w:rPr>
-        <w:t>developped</w:t>
-      </w:r>
-      <w:r>
-        <w:rPr>
-          <w:b w:val="false"/>
-          <w:bCs w:val="false"/>
-          <w:i/>
-          <w:iCs/>
-          <w:sz w:val="21"/>
-          <w:szCs w:val="21"/>
-        </w:rPr>
-        <w:t xml:space="preserve"> </w:t>
-      </w:r>
-      <w:r>
-        <w:rPr>
-          <w:b w:val="false"/>
-          <w:bCs w:val="false"/>
-          <w:sz w:val="21"/>
-          <w:szCs w:val="21"/>
-        </w:rPr>
-        <w:t xml:space="preserve">in a joint working environment in </w:t>
-      </w:r>
-      <w:r>
-        <w:rPr>
-          <w:b/>
-          <w:bCs/>
-          <w:i/>
-          <w:iCs/>
-          <w:sz w:val="21"/>
-          <w:szCs w:val="21"/>
-        </w:rPr>
-        <w:t>bKash</w:t>
-      </w:r>
-      <w:r>
-        <w:rPr>
-          <w:b w:val="false"/>
-          <w:bCs w:val="false"/>
-          <w:sz w:val="21"/>
-          <w:szCs w:val="21"/>
-        </w:rPr>
-        <w:t xml:space="preserve"> premise with their </w:t>
-      </w:r>
-      <w:r>
-        <w:rPr>
-          <w:b/>
-          <w:bCs/>
-          <w:i/>
-          <w:iCs/>
-          <w:sz w:val="21"/>
-          <w:szCs w:val="21"/>
-        </w:rPr>
-        <w:t>Solution Engineering Team</w:t>
-      </w:r>
-      <w:r>
-        <w:rPr>
-          <w:b w:val="false"/>
-          <w:bCs w:val="false"/>
-          <w:sz w:val="21"/>
-          <w:szCs w:val="21"/>
-        </w:rPr>
-        <w:t xml:space="preserve">. It’s a software which collects data from provided </w:t>
-      </w:r>
-      <w:r>
-        <w:rPr>
-          <w:rFonts w:eastAsia="Arial" w:cs="Arial"/>
-          <w:b w:val="false"/>
-          <w:bCs w:val="false"/>
           <w:color w:val="auto"/>
           <w:kern w:val="0"/>
           <w:sz w:val="21"/>
           <w:szCs w:val="21"/>
           <w:lang w:val="en" w:eastAsia="en-US" w:bidi="ar-SA"/>
         </w:rPr>
-        <w:t xml:space="preserve">API source </w:t>
-      </w:r>
-      <w:r>
-        <w:rPr>
-          <w:b w:val="false"/>
-          <w:bCs w:val="false"/>
-          <w:sz w:val="21"/>
-          <w:szCs w:val="21"/>
-        </w:rPr>
-        <w:t xml:space="preserve">in another system and calculate and generate report automatically and send instruction to configured </w:t>
+        <w:t>bKash Limited</w:t>
+      </w:r>
+      <w:r>
+        <w:rPr>
+          <w:b w:val="false"/>
+          <w:bCs w:val="false"/>
+          <w:sz w:val="21"/>
+          <w:szCs w:val="21"/>
+        </w:rPr>
+        <w:t xml:space="preserve">. Implemented basic </w:t>
       </w:r>
       <w:r>
         <w:rPr>
@@ -667,16 +957,16 @@
           <w:szCs w:val="21"/>
           <w:lang w:val="en" w:eastAsia="en-US" w:bidi="ar-SA"/>
         </w:rPr>
-        <w:t>system for</w:t>
-      </w:r>
-      <w:r>
-        <w:rPr>
-          <w:b w:val="false"/>
-          <w:bCs w:val="false"/>
-          <w:sz w:val="21"/>
-          <w:szCs w:val="21"/>
-        </w:rPr>
-        <w:t xml:space="preserve"> automated </w:t>
+        <w:t>main REST APIs</w:t>
+      </w:r>
+      <w:r>
+        <w:rPr>
+          <w:b w:val="false"/>
+          <w:bCs w:val="false"/>
+          <w:sz w:val="21"/>
+          <w:szCs w:val="21"/>
+        </w:rPr>
+        <w:t xml:space="preserve">, maker checker approval flow flow and </w:t>
       </w:r>
       <w:r>
         <w:rPr>
@@ -689,34 +979,16 @@
           <w:szCs w:val="21"/>
           <w:lang w:val="en" w:eastAsia="en-US" w:bidi="ar-SA"/>
         </w:rPr>
-        <w:t>recharge</w:t>
-      </w:r>
-      <w:r>
-        <w:rPr>
-          <w:b w:val="false"/>
-          <w:bCs w:val="false"/>
-          <w:sz w:val="21"/>
-          <w:szCs w:val="21"/>
-        </w:rPr>
-        <w:t xml:space="preserve">. It has many features </w:t>
-      </w:r>
-      <w:r>
-        <w:rPr>
-          <w:b/>
-          <w:bCs/>
-          <w:sz w:val="21"/>
-          <w:szCs w:val="21"/>
-        </w:rPr>
-        <w:t>i.e.</w:t>
-      </w:r>
-      <w:r>
-        <w:rPr>
-          <w:b w:val="false"/>
-          <w:bCs w:val="false"/>
-          <w:sz w:val="21"/>
-          <w:szCs w:val="21"/>
-        </w:rPr>
-        <w:t xml:space="preserve"> automated read-write CSV, XLS and PDF, financial calculation, automated email sending for notifying configured responsible person </w:t>
+        <w:t>E</w:t>
+      </w:r>
+      <w:r>
+        <w:rPr>
+          <w:b w:val="false"/>
+          <w:bCs w:val="false"/>
+          <w:sz w:val="21"/>
+          <w:szCs w:val="21"/>
+        </w:rPr>
+        <w:t xml:space="preserve">mail notification. Integrated </w:t>
       </w:r>
       <w:r>
         <w:rPr>
@@ -729,43 +1001,16 @@
           <w:szCs w:val="21"/>
           <w:lang w:val="en" w:eastAsia="en-US" w:bidi="ar-SA"/>
         </w:rPr>
-        <w:t>depending on pre-defined conditions</w:t>
-      </w:r>
-      <w:r>
-        <w:rPr>
-          <w:b w:val="false"/>
-          <w:bCs w:val="false"/>
-          <w:sz w:val="21"/>
-          <w:szCs w:val="21"/>
-        </w:rPr>
-        <w:t>.</w:t>
-      </w:r>
-    </w:p>
-    <w:p>
-      <w:pPr>
-        <w:pStyle w:val="Normal"/>
-        <w:jc w:val="both"/>
-        <w:rPr>
-          <w:sz w:val="21"/>
-          <w:szCs w:val="21"/>
-        </w:rPr>
-      </w:pPr>
-      <w:r>
-        <w:rPr>
-          <w:b/>
-          <w:sz w:val="21"/>
-          <w:szCs w:val="21"/>
-        </w:rPr>
-        <w:t xml:space="preserve">Technologies: </w:t>
-      </w:r>
-      <w:r>
-        <w:rPr>
-          <w:b w:val="false"/>
-          <w:bCs w:val="false"/>
-          <w:sz w:val="21"/>
-          <w:szCs w:val="21"/>
-        </w:rPr>
-        <w:t xml:space="preserve">JAVA(Spring-Boot), API, </w:t>
+        <w:t>l</w:t>
+      </w:r>
+      <w:r>
+        <w:rPr>
+          <w:b w:val="false"/>
+          <w:bCs w:val="false"/>
+          <w:sz w:val="21"/>
+          <w:szCs w:val="21"/>
+        </w:rPr>
+        <w:t xml:space="preserve">og-back config, </w:t>
       </w:r>
       <w:r>
         <w:rPr>
@@ -778,6 +1023,77 @@
           <w:szCs w:val="21"/>
           <w:lang w:val="en" w:eastAsia="en-US" w:bidi="ar-SA"/>
         </w:rPr>
+        <w:t>s</w:t>
+      </w:r>
+      <w:r>
+        <w:rPr>
+          <w:b w:val="false"/>
+          <w:bCs w:val="false"/>
+          <w:sz w:val="21"/>
+          <w:szCs w:val="21"/>
+        </w:rPr>
+        <w:t xml:space="preserve">cheduler </w:t>
+      </w:r>
+      <w:r>
+        <w:rPr>
+          <w:rFonts w:eastAsia="Arial" w:cs="Arial"/>
+          <w:b w:val="false"/>
+          <w:bCs w:val="false"/>
+          <w:color w:val="auto"/>
+          <w:kern w:val="0"/>
+          <w:sz w:val="21"/>
+          <w:szCs w:val="21"/>
+          <w:lang w:val="en" w:eastAsia="en-US" w:bidi="ar-SA"/>
+        </w:rPr>
+        <w:t>with a</w:t>
+      </w:r>
+      <w:r>
+        <w:rPr>
+          <w:b w:val="false"/>
+          <w:bCs w:val="false"/>
+          <w:sz w:val="21"/>
+          <w:szCs w:val="21"/>
+        </w:rPr>
+        <w:t xml:space="preserve">sync methodology.  </w:t>
+      </w:r>
+    </w:p>
+    <w:p>
+      <w:pPr>
+        <w:pStyle w:val="Normal"/>
+        <w:jc w:val="both"/>
+        <w:rPr>
+          <w:sz w:val="21"/>
+          <w:szCs w:val="21"/>
+        </w:rPr>
+      </w:pPr>
+      <w:r>
+        <w:rPr>
+          <w:b/>
+          <w:sz w:val="21"/>
+          <w:szCs w:val="21"/>
+        </w:rPr>
+        <w:t xml:space="preserve">Technologies: </w:t>
+      </w:r>
+      <w:r>
+        <w:rPr>
+          <w:b w:val="false"/>
+          <w:bCs w:val="false"/>
+          <w:sz w:val="21"/>
+          <w:szCs w:val="21"/>
+        </w:rPr>
+        <w:t xml:space="preserve">JAVA(Spring-Boot), API, </w:t>
+      </w:r>
+      <w:r>
+        <w:rPr>
+          <w:rFonts w:eastAsia="Arial" w:cs="Arial"/>
+          <w:b w:val="false"/>
+          <w:bCs w:val="false"/>
+          <w:color w:val="auto"/>
+          <w:kern w:val="0"/>
+          <w:sz w:val="21"/>
+          <w:szCs w:val="21"/>
+          <w:lang w:val="en" w:eastAsia="en-US" w:bidi="ar-SA"/>
+        </w:rPr>
         <w:t>JS</w:t>
       </w:r>
       <w:r>
@@ -794,9 +1110,11 @@
       <w:pPr>
         <w:pStyle w:val="Normal"/>
         <w:jc w:val="both"/>
-        <w:rPr>
-          <w:rFonts w:ascii="Arial" w:hAnsi="Arial" w:eastAsia="Arial" w:cs="Arial"/>
-          <w:b/>
+        <w:rPr/>
+      </w:pPr>
+      <w:r>
+        <w:rPr>
+          <w:rFonts w:eastAsia="Arial" w:cs="Arial"/>
           <w:b/>
           <w:color w:val="1155CC"/>
           <w:kern w:val="0"/>
@@ -805,6 +1123,173 @@
           <w:u w:val="single"/>
           <w:lang w:val="en" w:eastAsia="en-US" w:bidi="ar-SA"/>
         </w:rPr>
+        <w:t>Saving-DPS</w:t>
+      </w:r>
+      <w:r>
+        <w:rPr>
+          <w:b/>
+        </w:rPr>
+        <w:t xml:space="preserve"> </w:t>
+      </w:r>
+    </w:p>
+    <w:p>
+      <w:pPr>
+        <w:pStyle w:val="Normal"/>
+        <w:jc w:val="both"/>
+        <w:rPr>
+          <w:sz w:val="21"/>
+          <w:szCs w:val="21"/>
+        </w:rPr>
+      </w:pPr>
+      <w:r>
+        <w:rPr>
+          <w:b w:val="false"/>
+          <w:bCs w:val="false"/>
+          <w:sz w:val="21"/>
+          <w:szCs w:val="21"/>
+        </w:rPr>
+        <w:t xml:space="preserve">An Internal Web Application of </w:t>
+      </w:r>
+      <w:r>
+        <w:rPr>
+          <w:rFonts w:eastAsia="Arial" w:cs="Arial"/>
+          <w:b/>
+          <w:bCs/>
+          <w:color w:val="auto"/>
+          <w:kern w:val="0"/>
+          <w:sz w:val="21"/>
+          <w:szCs w:val="21"/>
+          <w:lang w:val="en" w:eastAsia="en-US" w:bidi="ar-SA"/>
+        </w:rPr>
+        <w:t>bK</w:t>
+      </w:r>
+      <w:r>
+        <w:rPr>
+          <w:b/>
+          <w:bCs/>
+          <w:sz w:val="21"/>
+          <w:szCs w:val="21"/>
+        </w:rPr>
+        <w:t xml:space="preserve">ash </w:t>
+      </w:r>
+      <w:r>
+        <w:rPr>
+          <w:rFonts w:eastAsia="Arial" w:cs="Arial"/>
+          <w:b/>
+          <w:bCs/>
+          <w:color w:val="auto"/>
+          <w:kern w:val="0"/>
+          <w:sz w:val="21"/>
+          <w:szCs w:val="21"/>
+          <w:lang w:val="en" w:eastAsia="en-US" w:bidi="ar-SA"/>
+        </w:rPr>
+        <w:t>Limited</w:t>
+      </w:r>
+      <w:r>
+        <w:rPr>
+          <w:b w:val="false"/>
+          <w:bCs w:val="false"/>
+          <w:sz w:val="21"/>
+          <w:szCs w:val="21"/>
+        </w:rPr>
+        <w:t xml:space="preserve">. A </w:t>
+      </w:r>
+      <w:r>
+        <w:rPr>
+          <w:rFonts w:eastAsia="Arial" w:cs="Arial"/>
+          <w:b w:val="false"/>
+          <w:bCs w:val="false"/>
+          <w:color w:val="auto"/>
+          <w:kern w:val="0"/>
+          <w:sz w:val="21"/>
+          <w:szCs w:val="21"/>
+          <w:lang w:val="en" w:eastAsia="en-US" w:bidi="ar-SA"/>
+        </w:rPr>
+        <w:t>service</w:t>
+      </w:r>
+      <w:r>
+        <w:rPr>
+          <w:b w:val="false"/>
+          <w:bCs w:val="false"/>
+          <w:sz w:val="21"/>
+          <w:szCs w:val="21"/>
+        </w:rPr>
+        <w:t xml:space="preserve"> for </w:t>
+      </w:r>
+      <w:r>
+        <w:rPr>
+          <w:b/>
+          <w:bCs/>
+          <w:sz w:val="21"/>
+          <w:szCs w:val="21"/>
+        </w:rPr>
+        <w:t>bKash App</w:t>
+      </w:r>
+      <w:r>
+        <w:rPr>
+          <w:b w:val="false"/>
+          <w:bCs w:val="false"/>
+          <w:sz w:val="21"/>
+          <w:szCs w:val="21"/>
+        </w:rPr>
+        <w:t xml:space="preserve"> which allows customer to open a DPS. Implemented web portal security, </w:t>
+      </w:r>
+    </w:p>
+    <w:p>
+      <w:pPr>
+        <w:pStyle w:val="Normal"/>
+        <w:jc w:val="both"/>
+        <w:rPr>
+          <w:sz w:val="21"/>
+          <w:szCs w:val="21"/>
+        </w:rPr>
+      </w:pPr>
+      <w:r>
+        <w:rPr>
+          <w:b/>
+          <w:bCs w:val="false"/>
+          <w:sz w:val="21"/>
+          <w:szCs w:val="21"/>
+        </w:rPr>
+        <w:t xml:space="preserve">Technologies: </w:t>
+      </w:r>
+      <w:r>
+        <w:rPr>
+          <w:b w:val="false"/>
+          <w:bCs w:val="false"/>
+          <w:sz w:val="21"/>
+          <w:szCs w:val="21"/>
+        </w:rPr>
+        <w:t xml:space="preserve">JAVA (Spring-Boot), API, </w:t>
+      </w:r>
+      <w:r>
+        <w:rPr>
+          <w:rFonts w:eastAsia="Arial" w:cs="Arial"/>
+          <w:b w:val="false"/>
+          <w:bCs w:val="false"/>
+          <w:color w:val="auto"/>
+          <w:kern w:val="0"/>
+          <w:sz w:val="21"/>
+          <w:szCs w:val="21"/>
+          <w:lang w:val="en" w:eastAsia="en-US" w:bidi="ar-SA"/>
+        </w:rPr>
+        <w:t>JS</w:t>
+      </w:r>
+      <w:r>
+        <w:rPr>
+          <w:b w:val="false"/>
+          <w:bCs w:val="false"/>
+          <w:sz w:val="21"/>
+          <w:szCs w:val="21"/>
+        </w:rPr>
+        <w:t>, MySQL, AWS</w:t>
+      </w:r>
+    </w:p>
+    <w:p>
+      <w:pPr>
+        <w:pStyle w:val="Normal"/>
+        <w:jc w:val="both"/>
+        <w:rPr/>
       </w:pPr>
       <w:r>
         <w:rPr>
@@ -817,199 +1302,66 @@
           <w:u w:val="single"/>
           <w:lang w:val="en" w:eastAsia="en-US" w:bidi="ar-SA"/>
         </w:rPr>
+        <w:t>MULTIBANK</w:t>
       </w:r>
     </w:p>
     <w:p>
       <w:pPr>
         <w:pStyle w:val="Normal"/>
         <w:jc w:val="both"/>
-        <w:rPr/>
-      </w:pPr>
+        <w:rPr>
+          <w:sz w:val="21"/>
+          <w:szCs w:val="21"/>
+        </w:rPr>
+      </w:pPr>
+      <w:r>
+        <w:rPr>
+          <w:b w:val="false"/>
+          <w:bCs w:val="false"/>
+          <w:sz w:val="21"/>
+          <w:szCs w:val="21"/>
+        </w:rPr>
+        <w:t xml:space="preserve">An Internal Web Application of </w:t>
+      </w:r>
       <w:r>
         <w:rPr>
           <w:rFonts w:eastAsia="Arial" w:cs="Arial"/>
           <w:b/>
-          <w:color w:val="1155CC"/>
-          <w:kern w:val="0"/>
-          <w:sz w:val="22"/>
-          <w:szCs w:val="22"/>
-          <w:u w:val="single"/>
-          <w:lang w:val="en" w:eastAsia="en-US" w:bidi="ar-SA"/>
-        </w:rPr>
-        <w:t>Saving-DPS</w:t>
-      </w:r>
-      <w:r>
-        <w:rPr>
-          <w:b/>
-        </w:rPr>
-        <w:t xml:space="preserve"> </w:t>
-      </w:r>
-    </w:p>
-    <w:p>
-      <w:pPr>
-        <w:pStyle w:val="Normal"/>
-        <w:jc w:val="both"/>
-        <w:rPr>
-          <w:sz w:val="21"/>
-          <w:szCs w:val="21"/>
-        </w:rPr>
-      </w:pPr>
-      <w:r>
-        <w:rPr>
-          <w:b w:val="false"/>
-          <w:bCs w:val="false"/>
-          <w:sz w:val="21"/>
-          <w:szCs w:val="21"/>
-        </w:rPr>
-        <w:t xml:space="preserve">A project for </w:t>
-      </w:r>
-      <w:r>
-        <w:rPr>
-          <w:b/>
           <w:bCs/>
-          <w:i/>
-          <w:iCs/>
-          <w:sz w:val="21"/>
-          <w:szCs w:val="21"/>
-        </w:rPr>
-        <w:t>bKash Limited</w:t>
-      </w:r>
-      <w:r>
-        <w:rPr>
-          <w:b w:val="false"/>
-          <w:bCs w:val="false"/>
-          <w:sz w:val="21"/>
-          <w:szCs w:val="21"/>
-        </w:rPr>
-        <w:t xml:space="preserve"> </w:t>
-      </w:r>
-      <w:r>
-        <w:rPr>
-          <w:b w:val="false"/>
-          <w:bCs w:val="false"/>
-          <w:i w:val="false"/>
-          <w:iCs w:val="false"/>
-          <w:sz w:val="21"/>
-          <w:szCs w:val="21"/>
-        </w:rPr>
-        <w:t>developped</w:t>
-      </w:r>
-      <w:r>
-        <w:rPr>
-          <w:b w:val="false"/>
-          <w:bCs w:val="false"/>
-          <w:i/>
-          <w:iCs/>
-          <w:sz w:val="21"/>
-          <w:szCs w:val="21"/>
-        </w:rPr>
-        <w:t xml:space="preserve"> </w:t>
-      </w:r>
-      <w:r>
-        <w:rPr>
-          <w:b w:val="false"/>
-          <w:bCs w:val="false"/>
-          <w:sz w:val="21"/>
-          <w:szCs w:val="21"/>
-        </w:rPr>
-        <w:t xml:space="preserve">in a joint working environment in </w:t>
-      </w:r>
-      <w:r>
-        <w:rPr>
-          <w:b/>
-          <w:bCs/>
-          <w:i/>
-          <w:iCs/>
-          <w:sz w:val="21"/>
-          <w:szCs w:val="21"/>
-        </w:rPr>
-        <w:t>bKash</w:t>
-      </w:r>
-      <w:r>
-        <w:rPr>
-          <w:b w:val="false"/>
-          <w:bCs w:val="false"/>
-          <w:sz w:val="21"/>
-          <w:szCs w:val="21"/>
-        </w:rPr>
-        <w:t xml:space="preserve"> premise with their </w:t>
-      </w:r>
-      <w:r>
-        <w:rPr>
-          <w:b/>
-          <w:bCs/>
-          <w:i/>
-          <w:iCs/>
-          <w:sz w:val="21"/>
-          <w:szCs w:val="21"/>
-        </w:rPr>
-        <w:t>Solution Engineering Team</w:t>
-      </w:r>
-      <w:r>
-        <w:rPr>
-          <w:b w:val="false"/>
-          <w:bCs w:val="false"/>
-          <w:sz w:val="21"/>
-          <w:szCs w:val="21"/>
-        </w:rPr>
-        <w:t xml:space="preserve">. A </w:t>
-      </w:r>
-      <w:r>
-        <w:rPr>
-          <w:rFonts w:eastAsia="Arial" w:cs="Arial"/>
-          <w:b w:val="false"/>
-          <w:bCs w:val="false"/>
           <w:color w:val="auto"/>
           <w:kern w:val="0"/>
           <w:sz w:val="21"/>
           <w:szCs w:val="21"/>
           <w:lang w:val="en" w:eastAsia="en-US" w:bidi="ar-SA"/>
         </w:rPr>
-        <w:t>service</w:t>
-      </w:r>
-      <w:r>
-        <w:rPr>
-          <w:b w:val="false"/>
-          <w:bCs w:val="false"/>
-          <w:sz w:val="21"/>
-          <w:szCs w:val="21"/>
-        </w:rPr>
-        <w:t xml:space="preserve"> for </w:t>
-      </w:r>
+        <w:t>bKash Limited</w:t>
+      </w:r>
+      <w:r>
+        <w:rPr>
+          <w:b w:val="false"/>
+          <w:bCs w:val="false"/>
+          <w:sz w:val="21"/>
+          <w:szCs w:val="21"/>
+        </w:rPr>
+        <w:t>. Implemented SFTP inbound/outbound, Configurable Email notification with async methodology, maker checker approval flow and log-back integration.</w:t>
+      </w:r>
+    </w:p>
+    <w:p>
+      <w:pPr>
+        <w:pStyle w:val="Normal"/>
+        <w:jc w:val="both"/>
+        <w:rPr>
+          <w:sz w:val="21"/>
+          <w:szCs w:val="21"/>
+        </w:rPr>
+      </w:pPr>
       <w:r>
         <w:rPr>
           <w:b/>
           <w:bCs/>
           <w:sz w:val="21"/>
           <w:szCs w:val="21"/>
-        </w:rPr>
-        <w:t>bKash App</w:t>
-      </w:r>
-      <w:r>
-        <w:rPr>
-          <w:b w:val="false"/>
-          <w:bCs w:val="false"/>
-          <w:sz w:val="21"/>
-          <w:szCs w:val="21"/>
-        </w:rPr>
-        <w:t xml:space="preserve"> which allows customer to open a DPS.</w:t>
-      </w:r>
-    </w:p>
-    <w:p>
-      <w:pPr>
-        <w:pStyle w:val="Normal"/>
-        <w:jc w:val="both"/>
-        <w:rPr>
-          <w:sz w:val="21"/>
-          <w:szCs w:val="21"/>
-        </w:rPr>
-      </w:pPr>
-      <w:r>
-        <w:rPr>
-          <w:b/>
-          <w:bCs w:val="false"/>
-          <w:sz w:val="21"/>
-          <w:szCs w:val="21"/>
+          <w:u w:val="none"/>
         </w:rPr>
         <w:t xml:space="preserve">Technologies: </w:t>
       </w:r>
@@ -1019,718 +1371,9 @@
           <w:bCs w:val="false"/>
           <w:sz w:val="21"/>
           <w:szCs w:val="21"/>
-        </w:rPr>
-        <w:t xml:space="preserve">JAVA (Spring-Boot), API, </w:t>
-      </w:r>
-      <w:r>
-        <w:rPr>
-          <w:rFonts w:eastAsia="Arial" w:cs="Arial"/>
-          <w:b w:val="false"/>
-          <w:bCs w:val="false"/>
-          <w:color w:val="auto"/>
-          <w:kern w:val="0"/>
-          <w:sz w:val="21"/>
-          <w:szCs w:val="21"/>
-          <w:lang w:val="en" w:eastAsia="en-US" w:bidi="ar-SA"/>
-        </w:rPr>
-        <w:t>JS</w:t>
-      </w:r>
-      <w:r>
-        <w:rPr>
-          <w:b w:val="false"/>
-          <w:bCs w:val="false"/>
-          <w:sz w:val="21"/>
-          <w:szCs w:val="21"/>
-        </w:rPr>
-        <w:t>, MySQL, AWS</w:t>
-      </w:r>
-    </w:p>
-    <w:p>
-      <w:pPr>
-        <w:pStyle w:val="Normal"/>
-        <w:jc w:val="both"/>
-        <w:rPr>
-          <w:rFonts w:eastAsia="Arial" w:cs="Arial"/>
-          <w:b/>
-          <w:b/>
-          <w:color w:val="1155CC"/>
-          <w:kern w:val="0"/>
-          <w:sz w:val="22"/>
-          <w:szCs w:val="22"/>
-          <w:u w:val="single"/>
-          <w:lang w:val="en" w:eastAsia="en-US" w:bidi="ar-SA"/>
-        </w:rPr>
-      </w:pPr>
-      <w:r>
-        <w:rPr>
-          <w:rFonts w:eastAsia="Arial" w:cs="Arial"/>
-          <w:b/>
-          <w:color w:val="1155CC"/>
-          <w:kern w:val="0"/>
-          <w:sz w:val="22"/>
-          <w:szCs w:val="22"/>
-          <w:u w:val="single"/>
-          <w:lang w:val="en" w:eastAsia="en-US" w:bidi="ar-SA"/>
-        </w:rPr>
-      </w:r>
-    </w:p>
-    <w:p>
-      <w:pPr>
-        <w:pStyle w:val="Normal"/>
-        <w:jc w:val="both"/>
-        <w:rPr/>
-      </w:pPr>
-      <w:r>
-        <w:rPr>
-          <w:rFonts w:eastAsia="Arial" w:cs="Arial"/>
-          <w:b/>
-          <w:color w:val="1155CC"/>
-          <w:kern w:val="0"/>
-          <w:sz w:val="22"/>
-          <w:szCs w:val="22"/>
-          <w:u w:val="single"/>
-          <w:lang w:val="en" w:eastAsia="en-US" w:bidi="ar-SA"/>
-        </w:rPr>
-        <w:t>MULTIBANK</w:t>
-      </w:r>
-    </w:p>
-    <w:p>
-      <w:pPr>
-        <w:pStyle w:val="Normal"/>
-        <w:jc w:val="both"/>
-        <w:rPr>
-          <w:sz w:val="21"/>
-          <w:szCs w:val="21"/>
-        </w:rPr>
-      </w:pPr>
-      <w:r>
-        <w:rPr>
-          <w:b w:val="false"/>
-          <w:bCs w:val="false"/>
-          <w:sz w:val="21"/>
-          <w:szCs w:val="21"/>
-        </w:rPr>
-        <w:t xml:space="preserve">A project for </w:t>
-      </w:r>
-      <w:r>
-        <w:rPr>
-          <w:b/>
-          <w:bCs/>
-          <w:i/>
-          <w:iCs/>
-          <w:sz w:val="21"/>
-          <w:szCs w:val="21"/>
-        </w:rPr>
-        <w:t>bKash Limited</w:t>
-      </w:r>
-      <w:r>
-        <w:rPr>
-          <w:b w:val="false"/>
-          <w:bCs w:val="false"/>
-          <w:sz w:val="21"/>
-          <w:szCs w:val="21"/>
-        </w:rPr>
-        <w:t xml:space="preserve"> </w:t>
-      </w:r>
-      <w:r>
-        <w:rPr>
-          <w:b w:val="false"/>
-          <w:bCs w:val="false"/>
-          <w:i w:val="false"/>
-          <w:iCs w:val="false"/>
-          <w:sz w:val="21"/>
-          <w:szCs w:val="21"/>
-        </w:rPr>
-        <w:t>developped</w:t>
-      </w:r>
-      <w:r>
-        <w:rPr>
-          <w:b w:val="false"/>
-          <w:bCs w:val="false"/>
-          <w:i/>
-          <w:iCs/>
-          <w:sz w:val="21"/>
-          <w:szCs w:val="21"/>
-        </w:rPr>
-        <w:t xml:space="preserve"> </w:t>
-      </w:r>
-      <w:r>
-        <w:rPr>
-          <w:b w:val="false"/>
-          <w:bCs w:val="false"/>
-          <w:sz w:val="21"/>
-          <w:szCs w:val="21"/>
-        </w:rPr>
-        <w:t xml:space="preserve">in a joint working environment in </w:t>
-      </w:r>
-      <w:r>
-        <w:rPr>
-          <w:b/>
-          <w:bCs/>
-          <w:i/>
-          <w:iCs/>
-          <w:sz w:val="21"/>
-          <w:szCs w:val="21"/>
-        </w:rPr>
-        <w:t>bKash</w:t>
-      </w:r>
-      <w:r>
-        <w:rPr>
-          <w:b w:val="false"/>
-          <w:bCs w:val="false"/>
-          <w:sz w:val="21"/>
-          <w:szCs w:val="21"/>
-        </w:rPr>
-        <w:t xml:space="preserve"> premise with their </w:t>
-      </w:r>
-      <w:r>
-        <w:rPr>
-          <w:b/>
-          <w:bCs/>
-          <w:i/>
-          <w:iCs/>
-          <w:sz w:val="21"/>
-          <w:szCs w:val="21"/>
-        </w:rPr>
-        <w:t>Solution Engineering Team</w:t>
-      </w:r>
-      <w:r>
-        <w:rPr>
-          <w:b w:val="false"/>
-          <w:bCs w:val="false"/>
-          <w:sz w:val="21"/>
-          <w:szCs w:val="21"/>
-        </w:rPr>
-        <w:t xml:space="preserve">. It’s a software which collects data from provided files in another system calculate and generate report automatically and send instruction to Configured Banks for automated transaction. It has many features </w:t>
-      </w:r>
-      <w:r>
-        <w:rPr>
-          <w:b/>
-          <w:bCs/>
-          <w:sz w:val="21"/>
-          <w:szCs w:val="21"/>
-        </w:rPr>
-        <w:t>i.e.</w:t>
-      </w:r>
-      <w:r>
-        <w:rPr>
-          <w:b w:val="false"/>
-          <w:bCs w:val="false"/>
-          <w:sz w:val="21"/>
-          <w:szCs w:val="21"/>
-        </w:rPr>
-        <w:t xml:space="preserve"> automated SFTP inbound and outbound, read-</w:t>
-      </w:r>
-    </w:p>
-    <w:p>
-      <w:pPr>
-        <w:pStyle w:val="Normal"/>
-        <w:jc w:val="both"/>
-        <w:rPr>
-          <w:sz w:val="21"/>
-          <w:szCs w:val="21"/>
-        </w:rPr>
-      </w:pPr>
-      <w:r>
-        <w:rPr>
-          <w:b w:val="false"/>
-          <w:bCs w:val="false"/>
-          <w:sz w:val="21"/>
-          <w:szCs w:val="21"/>
-        </w:rPr>
-        <w:t xml:space="preserve">write CSV, XLS </w:t>
-      </w:r>
-      <w:r>
-        <w:rPr>
-          <w:rFonts w:eastAsia="Arial" w:cs="Arial"/>
-          <w:b w:val="false"/>
-          <w:bCs w:val="false"/>
-          <w:color w:val="auto"/>
-          <w:kern w:val="0"/>
-          <w:sz w:val="21"/>
-          <w:szCs w:val="21"/>
-          <w:lang w:val="en" w:eastAsia="en-US" w:bidi="ar-SA"/>
-        </w:rPr>
-        <w:t>and</w:t>
-      </w:r>
-      <w:r>
-        <w:rPr>
-          <w:b w:val="false"/>
-          <w:bCs w:val="false"/>
-          <w:sz w:val="21"/>
-          <w:szCs w:val="21"/>
-        </w:rPr>
-        <w:t xml:space="preserve"> PDF, financial calculation, automated email for notifying responsible person.</w:t>
-      </w:r>
-    </w:p>
-    <w:p>
-      <w:pPr>
-        <w:pStyle w:val="Normal"/>
-        <w:jc w:val="both"/>
-        <w:rPr>
-          <w:sz w:val="21"/>
-          <w:szCs w:val="21"/>
-        </w:rPr>
-      </w:pPr>
-      <w:r>
-        <w:rPr>
-          <w:b/>
-          <w:bCs/>
-          <w:sz w:val="21"/>
-          <w:szCs w:val="21"/>
-          <w:u w:val="none"/>
-        </w:rPr>
-        <w:t xml:space="preserve">Technologies: </w:t>
-      </w:r>
-      <w:r>
-        <w:rPr>
-          <w:b w:val="false"/>
-          <w:bCs w:val="false"/>
-          <w:sz w:val="21"/>
-          <w:szCs w:val="21"/>
           <w:u w:val="none"/>
         </w:rPr>
         <w:t>JAVA (Spring-Boot), API, JQuery, MySQL, Spring-Integration</w:t>
-      </w:r>
-    </w:p>
-    <w:p>
-      <w:pPr>
-        <w:pStyle w:val="Normal"/>
-        <w:jc w:val="both"/>
-        <w:rPr>
-          <w:b/>
-          <w:b/>
-          <w:bCs/>
-          <w:sz w:val="22"/>
-          <w:szCs w:val="22"/>
-          <w:u w:val="none"/>
-        </w:rPr>
-      </w:pPr>
-      <w:r>
-        <w:rPr>
-          <w:b/>
-          <w:bCs/>
-          <w:sz w:val="22"/>
-          <w:szCs w:val="22"/>
-          <w:u w:val="none"/>
-        </w:rPr>
-      </w:r>
-    </w:p>
-    <w:p>
-      <w:pPr>
-        <w:pStyle w:val="Normal"/>
-        <w:jc w:val="both"/>
-        <w:rPr/>
-      </w:pPr>
-      <w:r>
-        <w:rPr>
-          <w:rFonts w:eastAsia="Arial" w:cs="Arial"/>
-          <w:b/>
-          <w:bCs/>
-          <w:color w:val="1155CC"/>
-          <w:kern w:val="0"/>
-          <w:sz w:val="22"/>
-          <w:szCs w:val="22"/>
-          <w:u w:val="single"/>
-          <w:lang w:val="en" w:eastAsia="en-US" w:bidi="ar-SA"/>
-        </w:rPr>
-        <w:t>bKash-Distributor-Portal</w:t>
-      </w:r>
-    </w:p>
-    <w:p>
-      <w:pPr>
-        <w:pStyle w:val="Normal"/>
-        <w:jc w:val="both"/>
-        <w:rPr>
-          <w:sz w:val="21"/>
-          <w:szCs w:val="21"/>
-        </w:rPr>
-      </w:pPr>
-      <w:r>
-        <w:rPr>
-          <w:rFonts w:eastAsia="Arial" w:cs="Arial"/>
-          <w:b w:val="false"/>
-          <w:bCs w:val="false"/>
-          <w:color w:val="000000"/>
-          <w:kern w:val="0"/>
-          <w:sz w:val="21"/>
-          <w:szCs w:val="21"/>
-          <w:u w:val="none"/>
-          <w:lang w:val="en" w:eastAsia="en-US" w:bidi="ar-SA"/>
-        </w:rPr>
-        <w:t>A report portal based on Distributor’s transcation. A legacy project.</w:t>
-      </w:r>
-    </w:p>
-    <w:p>
-      <w:pPr>
-        <w:pStyle w:val="Normal"/>
-        <w:jc w:val="both"/>
-        <w:rPr>
-          <w:sz w:val="21"/>
-          <w:szCs w:val="21"/>
-        </w:rPr>
-      </w:pPr>
-      <w:r>
-        <w:rPr>
-          <w:rFonts w:eastAsia="Arial" w:cs="Arial"/>
-          <w:b/>
-          <w:bCs/>
-          <w:color w:val="000000"/>
-          <w:kern w:val="0"/>
-          <w:sz w:val="21"/>
-          <w:szCs w:val="21"/>
-          <w:u w:val="none"/>
-          <w:lang w:val="en" w:eastAsia="en-US" w:bidi="ar-SA"/>
-        </w:rPr>
-        <w:t xml:space="preserve">Technologies: </w:t>
-      </w:r>
-      <w:r>
-        <w:rPr>
-          <w:rFonts w:eastAsia="Arial" w:cs="Arial"/>
-          <w:b w:val="false"/>
-          <w:bCs w:val="false"/>
-          <w:color w:val="000000"/>
-          <w:kern w:val="0"/>
-          <w:sz w:val="21"/>
-          <w:szCs w:val="21"/>
-          <w:u w:val="none"/>
-          <w:lang w:val="en" w:eastAsia="en-US" w:bidi="ar-SA"/>
-        </w:rPr>
-        <w:t>JAVA, API, JQuery, Oracle, JSP, Struts</w:t>
-      </w:r>
-    </w:p>
-    <w:p>
-      <w:pPr>
-        <w:pStyle w:val="Normal"/>
-        <w:jc w:val="both"/>
-        <w:rPr>
-          <w:rFonts w:ascii="Arial" w:hAnsi="Arial" w:eastAsia="Arial" w:cs="Arial"/>
-          <w:b/>
-          <w:b/>
-          <w:bCs/>
-          <w:color w:val="1155CC"/>
-          <w:kern w:val="0"/>
-          <w:sz w:val="22"/>
-          <w:szCs w:val="22"/>
-          <w:u w:val="single"/>
-          <w:lang w:val="en" w:eastAsia="en-US" w:bidi="ar-SA"/>
-        </w:rPr>
-      </w:pPr>
-      <w:r>
-        <w:rPr>
-          <w:rFonts w:eastAsia="Arial" w:cs="Arial"/>
-          <w:b/>
-          <w:bCs/>
-          <w:color w:val="1155CC"/>
-          <w:kern w:val="0"/>
-          <w:sz w:val="22"/>
-          <w:szCs w:val="22"/>
-          <w:u w:val="single"/>
-          <w:lang w:val="en" w:eastAsia="en-US" w:bidi="ar-SA"/>
-        </w:rPr>
-      </w:r>
-    </w:p>
-    <w:p>
-      <w:pPr>
-        <w:pStyle w:val="Normal"/>
-        <w:jc w:val="both"/>
-        <w:rPr/>
-      </w:pPr>
-      <w:r>
-        <w:rPr>
-          <w:rFonts w:eastAsia="Arial" w:cs="Arial"/>
-          <w:b/>
-          <w:bCs/>
-          <w:color w:val="1155CC"/>
-          <w:kern w:val="0"/>
-          <w:sz w:val="22"/>
-          <w:szCs w:val="22"/>
-          <w:u w:val="single"/>
-          <w:lang w:val="en" w:eastAsia="en-US" w:bidi="ar-SA"/>
-        </w:rPr>
-        <w:t>bKash-Merchant-Portal</w:t>
-      </w:r>
-    </w:p>
-    <w:p>
-      <w:pPr>
-        <w:pStyle w:val="Normal"/>
-        <w:jc w:val="both"/>
-        <w:rPr>
-          <w:sz w:val="21"/>
-          <w:szCs w:val="21"/>
-        </w:rPr>
-      </w:pPr>
-      <w:r>
-        <w:rPr>
-          <w:rFonts w:eastAsia="Arial" w:cs="Arial"/>
-          <w:b w:val="false"/>
-          <w:bCs w:val="false"/>
-          <w:color w:val="000000"/>
-          <w:kern w:val="0"/>
-          <w:sz w:val="21"/>
-          <w:szCs w:val="21"/>
-          <w:u w:val="none"/>
-          <w:lang w:val="en" w:eastAsia="en-US" w:bidi="ar-SA"/>
-        </w:rPr>
-        <w:t>A report portal based on Merchant’s transcation. A legacy project.</w:t>
-      </w:r>
-    </w:p>
-    <w:p>
-      <w:pPr>
-        <w:pStyle w:val="Normal"/>
-        <w:jc w:val="both"/>
-        <w:rPr>
-          <w:sz w:val="21"/>
-          <w:szCs w:val="21"/>
-        </w:rPr>
-      </w:pPr>
-      <w:r>
-        <w:rPr>
-          <w:rFonts w:eastAsia="Arial" w:cs="Arial"/>
-          <w:b/>
-          <w:bCs/>
-          <w:color w:val="000000"/>
-          <w:kern w:val="0"/>
-          <w:sz w:val="21"/>
-          <w:szCs w:val="21"/>
-          <w:u w:val="none"/>
-          <w:lang w:val="en" w:eastAsia="en-US" w:bidi="ar-SA"/>
-        </w:rPr>
-        <w:t xml:space="preserve">Technologies: </w:t>
-      </w:r>
-      <w:r>
-        <w:rPr>
-          <w:rFonts w:eastAsia="Arial" w:cs="Arial"/>
-          <w:b w:val="false"/>
-          <w:bCs w:val="false"/>
-          <w:color w:val="000000"/>
-          <w:kern w:val="0"/>
-          <w:sz w:val="21"/>
-          <w:szCs w:val="21"/>
-          <w:u w:val="none"/>
-          <w:lang w:val="en" w:eastAsia="en-US" w:bidi="ar-SA"/>
-        </w:rPr>
-        <w:t>JAVA, API, JQuery, Oracle, JSP, Struts</w:t>
-      </w:r>
-    </w:p>
-    <w:p>
-      <w:pPr>
-        <w:pStyle w:val="Normal"/>
-        <w:jc w:val="both"/>
-        <w:rPr/>
-      </w:pPr>
-      <w:r>
-        <w:rPr>
-          <w:rFonts w:eastAsia="Arial" w:cs="Arial"/>
-          <w:b/>
-          <w:bCs/>
-          <w:color w:val="1155CC"/>
-          <w:kern w:val="0"/>
-          <w:sz w:val="22"/>
-          <w:szCs w:val="22"/>
-          <w:u w:val="single"/>
-          <w:lang w:val="en" w:eastAsia="en-US" w:bidi="ar-SA"/>
-        </w:rPr>
-        <w:t>bKash-Refund-Tool</w:t>
-      </w:r>
-    </w:p>
-    <w:p>
-      <w:pPr>
-        <w:pStyle w:val="Normal"/>
-        <w:jc w:val="both"/>
-        <w:rPr>
-          <w:sz w:val="21"/>
-          <w:szCs w:val="21"/>
-        </w:rPr>
-      </w:pPr>
-      <w:r>
-        <w:rPr>
-          <w:rFonts w:eastAsia="Arial" w:cs="Arial"/>
-          <w:b w:val="false"/>
-          <w:bCs w:val="false"/>
-          <w:color w:val="000000"/>
-          <w:kern w:val="0"/>
-          <w:sz w:val="21"/>
-          <w:szCs w:val="21"/>
-          <w:u w:val="none"/>
-          <w:lang w:val="en" w:eastAsia="en-US" w:bidi="ar-SA"/>
-        </w:rPr>
-        <w:t>A tool that refunds automatically digital to cash. A legacy project.</w:t>
-      </w:r>
-    </w:p>
-    <w:p>
-      <w:pPr>
-        <w:pStyle w:val="Normal"/>
-        <w:jc w:val="both"/>
-        <w:rPr>
-          <w:sz w:val="21"/>
-          <w:szCs w:val="21"/>
-        </w:rPr>
-      </w:pPr>
-      <w:r>
-        <w:rPr>
-          <w:rFonts w:eastAsia="Arial" w:cs="Arial"/>
-          <w:b/>
-          <w:bCs/>
-          <w:color w:val="000000"/>
-          <w:kern w:val="0"/>
-          <w:sz w:val="21"/>
-          <w:szCs w:val="21"/>
-          <w:u w:val="none"/>
-          <w:lang w:val="en" w:eastAsia="en-US" w:bidi="ar-SA"/>
-        </w:rPr>
-        <w:t xml:space="preserve">Technologies: </w:t>
-      </w:r>
-      <w:r>
-        <w:rPr>
-          <w:rFonts w:eastAsia="Arial" w:cs="Arial"/>
-          <w:b w:val="false"/>
-          <w:bCs w:val="false"/>
-          <w:color w:val="000000"/>
-          <w:kern w:val="0"/>
-          <w:sz w:val="21"/>
-          <w:szCs w:val="21"/>
-          <w:u w:val="none"/>
-          <w:lang w:val="en" w:eastAsia="en-US" w:bidi="ar-SA"/>
-        </w:rPr>
-        <w:t>JAVA, API, JQuery, Oracle, JSP, Struts</w:t>
-      </w:r>
-    </w:p>
-    <w:p>
-      <w:pPr>
-        <w:pStyle w:val="Normal"/>
-        <w:jc w:val="both"/>
-        <w:rPr>
-          <w:rFonts w:ascii="Arial" w:hAnsi="Arial" w:eastAsia="Arial" w:cs="Arial"/>
-          <w:b/>
-          <w:b/>
-          <w:bCs/>
-          <w:color w:val="1155CC"/>
-          <w:kern w:val="0"/>
-          <w:sz w:val="22"/>
-          <w:szCs w:val="22"/>
-          <w:u w:val="single"/>
-          <w:lang w:val="en" w:eastAsia="en-US" w:bidi="ar-SA"/>
-        </w:rPr>
-      </w:pPr>
-      <w:r>
-        <w:rPr>
-          <w:rFonts w:eastAsia="Arial" w:cs="Arial"/>
-          <w:b/>
-          <w:bCs/>
-          <w:color w:val="1155CC"/>
-          <w:kern w:val="0"/>
-          <w:sz w:val="22"/>
-          <w:szCs w:val="22"/>
-          <w:u w:val="single"/>
-          <w:lang w:val="en" w:eastAsia="en-US" w:bidi="ar-SA"/>
-        </w:rPr>
-      </w:r>
-    </w:p>
-    <w:p>
-      <w:pPr>
-        <w:pStyle w:val="Normal"/>
-        <w:jc w:val="both"/>
-        <w:rPr/>
-      </w:pPr>
-      <w:r>
-        <w:rPr>
-          <w:rFonts w:eastAsia="Arial" w:cs="Arial"/>
-          <w:b/>
-          <w:bCs/>
-          <w:color w:val="1155CC"/>
-          <w:kern w:val="0"/>
-          <w:sz w:val="22"/>
-          <w:szCs w:val="22"/>
-          <w:u w:val="single"/>
-          <w:lang w:val="en" w:eastAsia="en-US" w:bidi="ar-SA"/>
-        </w:rPr>
-        <w:t>bKash-MSF-Report-Tool</w:t>
-      </w:r>
-    </w:p>
-    <w:p>
-      <w:pPr>
-        <w:pStyle w:val="Normal"/>
-        <w:jc w:val="both"/>
-        <w:rPr>
-          <w:sz w:val="21"/>
-          <w:szCs w:val="21"/>
-        </w:rPr>
-      </w:pPr>
-      <w:r>
-        <w:rPr>
-          <w:rFonts w:eastAsia="Arial" w:cs="Arial"/>
-          <w:b w:val="false"/>
-          <w:bCs w:val="false"/>
-          <w:color w:val="000000"/>
-          <w:kern w:val="0"/>
-          <w:sz w:val="21"/>
-          <w:szCs w:val="21"/>
-          <w:u w:val="none"/>
-          <w:lang w:val="en" w:eastAsia="en-US" w:bidi="ar-SA"/>
-        </w:rPr>
-        <w:t>A MSF Report Tool. A legacy project.</w:t>
-      </w:r>
-    </w:p>
-    <w:p>
-      <w:pPr>
-        <w:pStyle w:val="Normal"/>
-        <w:jc w:val="both"/>
-        <w:rPr>
-          <w:sz w:val="21"/>
-          <w:szCs w:val="21"/>
-        </w:rPr>
-      </w:pPr>
-      <w:r>
-        <w:rPr>
-          <w:rFonts w:eastAsia="Arial" w:cs="Arial"/>
-          <w:b/>
-          <w:bCs/>
-          <w:color w:val="000000"/>
-          <w:kern w:val="0"/>
-          <w:sz w:val="21"/>
-          <w:szCs w:val="21"/>
-          <w:u w:val="none"/>
-          <w:lang w:val="en" w:eastAsia="en-US" w:bidi="ar-SA"/>
-        </w:rPr>
-        <w:t xml:space="preserve">Technologies: </w:t>
-      </w:r>
-      <w:r>
-        <w:rPr>
-          <w:rFonts w:eastAsia="Arial" w:cs="Arial"/>
-          <w:b w:val="false"/>
-          <w:bCs w:val="false"/>
-          <w:color w:val="000000"/>
-          <w:kern w:val="0"/>
-          <w:sz w:val="21"/>
-          <w:szCs w:val="21"/>
-          <w:u w:val="none"/>
-          <w:lang w:val="en" w:eastAsia="en-US" w:bidi="ar-SA"/>
-        </w:rPr>
-        <w:t>JAVA, API, JQuery, Oracle, JSP, Struts</w:t>
-      </w:r>
-    </w:p>
-    <w:p>
-      <w:pPr>
-        <w:pStyle w:val="Heading2"/>
-        <w:jc w:val="both"/>
-        <w:rPr>
-          <w:b/>
-          <w:b/>
-          <w:bCs/>
-          <w:sz w:val="22"/>
-          <w:szCs w:val="22"/>
-          <w:u w:val="none"/>
-        </w:rPr>
-      </w:pPr>
-      <w:r>
-        <w:rPr>
-          <w:b/>
-          <w:bCs/>
-          <w:sz w:val="22"/>
-          <w:szCs w:val="22"/>
-          <w:u w:val="none"/>
-        </w:rPr>
       </w:r>
     </w:p>
     <w:p>
@@ -1809,33 +1452,6 @@
       <w:pPr>
         <w:pStyle w:val="Normal"/>
         <w:jc w:val="both"/>
-        <w:rPr>
-          <w:b/>
-          <w:b/>
-          <w:bCs/>
-          <w:color w:val="FFFFFF"/>
-          <w:sz w:val="22"/>
-          <w:szCs w:val="22"/>
-          <w:highlight w:val="darkBlue"/>
-          <w:u w:val="none"/>
-        </w:rPr>
-      </w:pPr>
-      <w:r>
-        <w:rPr>
-          <w:b/>
-          <w:bCs/>
-          <w:color w:val="FFFFFF"/>
-          <w:sz w:val="22"/>
-          <w:szCs w:val="22"/>
-          <w:highlight w:val="darkBlue"/>
-          <w:u w:val="none"/>
-        </w:rPr>
-      </w:r>
-    </w:p>
-    <w:p>
-      <w:pPr>
-        <w:pStyle w:val="Normal"/>
-        <w:jc w:val="both"/>
         <w:rPr/>
       </w:pPr>
       <w:hyperlink r:id="rId6">
@@ -1872,7 +1488,7 @@
           <w:sz w:val="21"/>
           <w:szCs w:val="21"/>
         </w:rPr>
-        <w:t>A software based on Tax Calculation and Tax Report Generator for Ahkam and Associates Business Limited.</w:t>
+        <w:t>A software based on Tax Calculation and Tax Report Generator for Client.</w:t>
       </w:r>
     </w:p>
     <w:p>
@@ -1900,16 +1516,6 @@
           <w:szCs w:val="21"/>
         </w:rPr>
         <w:t>PHP (Laravel), Docker, JQuery, MySQL.</w:t>
-      </w:r>
-    </w:p>
-    <w:p>
-      <w:pPr>
-        <w:pStyle w:val="Normal"/>
-        <w:jc w:val="both"/>
-        <w:rPr/>
-      </w:pPr>
-      <w:r>
-        <w:rPr/>
       </w:r>
     </w:p>
     <w:p>
@@ -1950,7 +1556,25 @@
           <w:sz w:val="21"/>
           <w:szCs w:val="21"/>
         </w:rPr>
-        <w:t>Application developed for Ministry of ICT for generating Annual Confidential Report of employees.</w:t>
+        <w:t xml:space="preserve">Application developed for a </w:t>
+      </w:r>
+      <w:r>
+        <w:rPr>
+          <w:b/>
+          <w:bCs/>
+          <w:sz w:val="21"/>
+          <w:szCs w:val="21"/>
+        </w:rPr>
+        <w:t>Ministry of Bangladesh Govt</w:t>
+      </w:r>
+      <w:r>
+        <w:rPr>
+          <w:b w:val="false"/>
+          <w:bCs w:val="false"/>
+          <w:sz w:val="21"/>
+          <w:szCs w:val="21"/>
+        </w:rPr>
+        <w:t xml:space="preserve"> generating Annual Confidential Report of employees.</w:t>
       </w:r>
     </w:p>
     <w:p>
@@ -1978,104 +1602,6 @@
           <w:szCs w:val="21"/>
         </w:rPr>
         <w:t>PHP (Laravel), Docker, JQuery, MySQL.</w:t>
-      </w:r>
-    </w:p>
-    <w:p>
-      <w:pPr>
-        <w:pStyle w:val="Normal"/>
-        <w:jc w:val="both"/>
-        <w:rPr/>
-      </w:pPr>
-      <w:r>
-        <w:rPr/>
-      </w:r>
-    </w:p>
-    <w:p>
-      <w:pPr>
-        <w:pStyle w:val="Normal"/>
-        <w:jc w:val="both"/>
-        <w:rPr/>
-      </w:pPr>
-      <w:hyperlink r:id="rId8">
-        <w:r>
-          <w:rPr>
-            <w:rStyle w:val="InternetLink"/>
-            <w:b/>
-          </w:rPr>
-          <w:t>I</w:t>
-        </w:r>
-      </w:hyperlink>
-      <w:hyperlink r:id="rId9">
-        <w:r>
-          <w:rPr>
-            <w:rStyle w:val="InternetLink"/>
-            <w:b/>
-          </w:rPr>
-          <w:t>MS</w:t>
-        </w:r>
-      </w:hyperlink>
-    </w:p>
-    <w:p>
-      <w:pPr>
-        <w:pStyle w:val="Normal"/>
-        <w:jc w:val="both"/>
-        <w:rPr>
-          <w:sz w:val="21"/>
-          <w:szCs w:val="21"/>
-        </w:rPr>
-      </w:pPr>
-      <w:r>
-        <w:rPr>
-          <w:b w:val="false"/>
-          <w:bCs w:val="false"/>
-          <w:sz w:val="21"/>
-          <w:szCs w:val="21"/>
-        </w:rPr>
-        <w:t>A software called Inventory Management System for Electoral Training Institute for managing different types of product, stock, purchase and tracking the distributed items.</w:t>
-      </w:r>
-    </w:p>
-    <w:p>
-      <w:pPr>
-        <w:pStyle w:val="Normal"/>
-        <w:jc w:val="both"/>
-        <w:rPr>
-          <w:sz w:val="21"/>
-          <w:szCs w:val="21"/>
-        </w:rPr>
-      </w:pPr>
-      <w:r>
-        <w:rPr>
-          <w:b/>
-          <w:sz w:val="21"/>
-          <w:szCs w:val="21"/>
-        </w:rPr>
-        <w:t xml:space="preserve">Technologies: </w:t>
-      </w:r>
-      <w:r>
-        <w:rPr>
-          <w:b w:val="false"/>
-          <w:bCs w:val="false"/>
-          <w:sz w:val="21"/>
-          <w:szCs w:val="21"/>
-        </w:rPr>
-        <w:t>PHP (Laravel), Docker, JQuery, MySQL.</w:t>
-      </w:r>
-    </w:p>
-    <w:p>
-      <w:pPr>
-        <w:pStyle w:val="Heading1"/>
-        <w:jc w:val="both"/>
-        <w:rPr>
-          <w:b/>
-          <w:b/>
-          <w:bCs/>
-        </w:rPr>
-      </w:pPr>
-      <w:r>
-        <w:rPr>
-          <w:b/>
-          <w:bCs/>
-        </w:rPr>
       </w:r>
     </w:p>
     <w:p>
@@ -3129,7 +2655,7 @@
         </w:rPr>
         <w:t>IIUC IUPC 2017, my team CJC_TEAM_1971 Ranked</w:t>
       </w:r>
-      <w:hyperlink r:id="rId10">
+      <w:hyperlink r:id="rId8">
         <w:r>
           <w:rPr>
             <w:color w:val="000000"/>
@@ -3140,7 +2666,7 @@
           <w:t xml:space="preserve"> </w:t>
         </w:r>
       </w:hyperlink>
-      <w:hyperlink r:id="rId11">
+      <w:hyperlink r:id="rId9">
         <w:r>
           <w:rPr>
             <w:color w:val="000000"/>
@@ -3160,7 +2686,7 @@
         </w:rPr>
         <w:t xml:space="preserve">. </w:t>
       </w:r>
-      <w:hyperlink r:id="rId12">
+      <w:hyperlink r:id="rId10">
         <w:r>
           <w:rPr>
             <w:rStyle w:val="InternetLink"/>
@@ -3192,7 +2718,7 @@
         </w:rPr>
         <w:t>EDU Programming Contest 2018 , my team CJC_TEAM_1971 Ranked</w:t>
       </w:r>
-      <w:hyperlink r:id="rId13">
+      <w:hyperlink r:id="rId11">
         <w:r>
           <w:rPr>
             <w:color w:val="000000"/>
@@ -3203,7 +2729,7 @@
           <w:t xml:space="preserve"> </w:t>
         </w:r>
       </w:hyperlink>
-      <w:hyperlink r:id="rId14">
+      <w:hyperlink r:id="rId12">
         <w:r>
           <w:rPr>
             <w:color w:val="000000"/>
@@ -3223,7 +2749,7 @@
         </w:rPr>
         <w:t xml:space="preserve">. </w:t>
       </w:r>
-      <w:hyperlink r:id="rId15">
+      <w:hyperlink r:id="rId13">
         <w:r>
           <w:rPr>
             <w:rStyle w:val="InternetLink"/>
@@ -3275,7 +2801,7 @@
         </w:rPr>
         <w:t xml:space="preserve">5th Position on CSE Week Programming Contest 2016. </w:t>
       </w:r>
-      <w:hyperlink r:id="rId16">
+      <w:hyperlink r:id="rId14">
         <w:r>
           <w:rPr>
             <w:rStyle w:val="InternetLink"/>
@@ -3339,7 +2865,7 @@
         </w:rPr>
         <w:t xml:space="preserve">Virtual Judge ID: UVA: </w:t>
       </w:r>
-      <w:hyperlink r:id="rId17">
+      <w:hyperlink r:id="rId15">
         <w:r>
           <w:rPr>
             <w:rStyle w:val="InternetLink"/>
@@ -3360,7 +2886,7 @@
         </w:rPr>
         <w:t xml:space="preserve">, CF: </w:t>
       </w:r>
-      <w:hyperlink r:id="rId18">
+      <w:hyperlink r:id="rId16">
         <w:r>
           <w:rPr>
             <w:rStyle w:val="InternetLink"/>
@@ -3381,7 +2907,7 @@
         </w:rPr>
         <w:t xml:space="preserve">, HR: </w:t>
       </w:r>
-      <w:hyperlink r:id="rId19">
+      <w:hyperlink r:id="rId17">
         <w:r>
           <w:rPr>
             <w:rStyle w:val="InternetLink"/>
@@ -3449,8 +2975,8 @@
       </w:tblPr>
       <w:tblGrid>
         <w:gridCol w:w="3415"/>
-        <w:gridCol w:w="3138"/>
-        <w:gridCol w:w="3347"/>
+        <w:gridCol w:w="3136"/>
+        <w:gridCol w:w="3349"/>
       </w:tblGrid>
       <w:tr>
         <w:trPr>
@@ -3477,7 +3003,7 @@
         </w:tc>
         <w:tc>
           <w:tcPr>
-            <w:tcW w:w="3138" w:type="dxa"/>
+            <w:tcW w:w="3136" w:type="dxa"/>
             <w:tcBorders/>
             <w:shd w:color="auto" w:fill="FCE5CD" w:val="clear"/>
           </w:tcPr>
@@ -3496,7 +3022,7 @@
         </w:tc>
         <w:tc>
           <w:tcPr>
-            <w:tcW w:w="3347" w:type="dxa"/>
+            <w:tcW w:w="3349" w:type="dxa"/>
             <w:tcBorders/>
             <w:shd w:color="auto" w:fill="FCE5CD" w:val="clear"/>
           </w:tcPr>
@@ -3539,7 +3065,7 @@
         </w:tc>
         <w:tc>
           <w:tcPr>
-            <w:tcW w:w="3138" w:type="dxa"/>
+            <w:tcW w:w="3136" w:type="dxa"/>
             <w:tcBorders/>
             <w:shd w:fill="auto" w:val="clear"/>
           </w:tcPr>
@@ -3558,7 +3084,7 @@
         </w:tc>
         <w:tc>
           <w:tcPr>
-            <w:tcW w:w="3347" w:type="dxa"/>
+            <w:tcW w:w="3349" w:type="dxa"/>
             <w:tcBorders/>
             <w:shd w:fill="auto" w:val="clear"/>
           </w:tcPr>
@@ -3750,7 +3276,6 @@
         <w:tblW w:w="9375" w:type="dxa"/>
         <w:jc w:val="left"/>
         <w:tblInd w:w="35" w:type="dxa"/>
-        <w:shd w:fill="FFFFFF" w:val="clear"/>
         <w:tblCellMar>
           <w:top w:w="0" w:type="dxa"/>
           <w:left w:w="0" w:type="dxa"/>
@@ -3759,32 +3284,13 @@
         </w:tblCellMar>
       </w:tblPr>
       <w:tblGrid>
-        <w:gridCol w:w="4500"/>
-        <w:gridCol w:w="4875"/>
+        <w:gridCol w:w="9375"/>
       </w:tblGrid>
       <w:tr>
         <w:trPr/>
         <w:tc>
           <w:tcPr>
-            <w:tcW w:w="4500" w:type="dxa"/>
-            <w:tcBorders/>
-            <w:shd w:fill="FFFFFF" w:val="clear"/>
-          </w:tcPr>
-          <w:p>
-            <w:pPr>
-              <w:pStyle w:val="TableContents"/>
-              <w:jc w:val="both"/>
-              <w:rPr/>
-            </w:pPr>
-            <w:r>
-              <w:rPr/>
-              <w:t>Professor Mohammed Shamsul Alam</w:t>
-            </w:r>
-          </w:p>
-        </w:tc>
-        <w:tc>
-          <w:tcPr>
-            <w:tcW w:w="4875" w:type="dxa"/>
+            <w:tcW w:w="9375" w:type="dxa"/>
             <w:tcBorders/>
             <w:shd w:fill="FFFFFF" w:val="clear"/>
           </w:tcPr>
@@ -3805,25 +3311,7 @@
         <w:trPr/>
         <w:tc>
           <w:tcPr>
-            <w:tcW w:w="4500" w:type="dxa"/>
-            <w:tcBorders/>
-            <w:shd w:fill="FFFFFF" w:val="clear"/>
-          </w:tcPr>
-          <w:p>
-            <w:pPr>
-              <w:pStyle w:val="TableContents"/>
-              <w:jc w:val="both"/>
-              <w:rPr/>
-            </w:pPr>
-            <w:r>
-              <w:rPr/>
-              <w:t>International Islamic University Chittagong</w:t>
-            </w:r>
-          </w:p>
-        </w:tc>
-        <w:tc>
-          <w:tcPr>
-            <w:tcW w:w="4875" w:type="dxa"/>
+            <w:tcW w:w="9375" w:type="dxa"/>
             <w:tcBorders/>
             <w:shd w:fill="FFFFFF" w:val="clear"/>
           </w:tcPr>
@@ -3844,25 +3332,7 @@
         <w:trPr/>
         <w:tc>
           <w:tcPr>
-            <w:tcW w:w="4500" w:type="dxa"/>
-            <w:tcBorders/>
-            <w:shd w:fill="FFFFFF" w:val="clear"/>
-          </w:tcPr>
-          <w:p>
-            <w:pPr>
-              <w:pStyle w:val="TableContents"/>
-              <w:jc w:val="both"/>
-              <w:rPr/>
-            </w:pPr>
-            <w:r>
-              <w:rPr/>
-              <w:t>Professor</w:t>
-            </w:r>
-          </w:p>
-        </w:tc>
-        <w:tc>
-          <w:tcPr>
-            <w:tcW w:w="4875" w:type="dxa"/>
+            <w:tcW w:w="9375" w:type="dxa"/>
             <w:tcBorders/>
             <w:shd w:fill="FFFFFF" w:val="clear"/>
           </w:tcPr>
@@ -3883,25 +3353,7 @@
         <w:trPr/>
         <w:tc>
           <w:tcPr>
-            <w:tcW w:w="4500" w:type="dxa"/>
-            <w:tcBorders/>
-            <w:shd w:fill="FFFFFF" w:val="clear"/>
-          </w:tcPr>
-          <w:p>
-            <w:pPr>
-              <w:pStyle w:val="TableContents"/>
-              <w:jc w:val="both"/>
-              <w:rPr/>
-            </w:pPr>
-            <w:r>
-              <w:rPr/>
-              <w:t>Kumira, Chittagong</w:t>
-            </w:r>
-          </w:p>
-        </w:tc>
-        <w:tc>
-          <w:tcPr>
-            <w:tcW w:w="4875" w:type="dxa"/>
+            <w:tcW w:w="9375" w:type="dxa"/>
             <w:tcBorders/>
             <w:shd w:fill="FFFFFF" w:val="clear"/>
           </w:tcPr>
@@ -3922,25 +3374,7 @@
         <w:trPr/>
         <w:tc>
           <w:tcPr>
-            <w:tcW w:w="4500" w:type="dxa"/>
-            <w:tcBorders/>
-            <w:shd w:fill="FFFFFF" w:val="clear"/>
-          </w:tcPr>
-          <w:p>
-            <w:pPr>
-              <w:pStyle w:val="TableContents"/>
-              <w:jc w:val="both"/>
-              <w:rPr/>
-            </w:pPr>
-            <w:r>
-              <w:rPr/>
-              <w:t>+8801711941680</w:t>
-            </w:r>
-          </w:p>
-        </w:tc>
-        <w:tc>
-          <w:tcPr>
-            <w:tcW w:w="4875" w:type="dxa"/>
+            <w:tcW w:w="9375" w:type="dxa"/>
             <w:tcBorders/>
             <w:shd w:fill="FFFFFF" w:val="clear"/>
           </w:tcPr>
@@ -3961,25 +3395,7 @@
         <w:trPr/>
         <w:tc>
           <w:tcPr>
-            <w:tcW w:w="4500" w:type="dxa"/>
-            <w:tcBorders/>
-            <w:shd w:fill="FFFFFF" w:val="clear"/>
-          </w:tcPr>
-          <w:p>
-            <w:pPr>
-              <w:pStyle w:val="TableContents"/>
-              <w:jc w:val="both"/>
-              <w:rPr/>
-            </w:pPr>
-            <w:r>
-              <w:rPr/>
-              <w:t>alam_cse@yahoo.com</w:t>
-            </w:r>
-          </w:p>
-        </w:tc>
-        <w:tc>
-          <w:tcPr>
-            <w:tcW w:w="4875" w:type="dxa"/>
+            <w:tcW w:w="9375" w:type="dxa"/>
             <w:tcBorders/>
             <w:shd w:fill="FFFFFF" w:val="clear"/>
           </w:tcPr>
@@ -4014,23 +3430,14 @@
         </w:rPr>
       </w:pPr>
       <w:r>
-        <w:rPr>
-          <w:rFonts w:eastAsia="Arial" w:cs="Arial"/>
-          <w:b/>
-          <w:bCs/>
-          <w:color w:val="B45F06"/>
-          <w:kern w:val="0"/>
-          <w:sz w:val="24"/>
-          <w:szCs w:val="24"/>
-          <w:lang w:val="en" w:eastAsia="en-US" w:bidi="ar-SA"/>
-        </w:rPr>
+        <w:rPr/>
       </w:r>
     </w:p>
     <w:sectPr>
-      <w:headerReference w:type="default" r:id="rId20"/>
-      <w:headerReference w:type="first" r:id="rId21"/>
-      <w:footerReference w:type="default" r:id="rId22"/>
-      <w:footerReference w:type="first" r:id="rId23"/>
+      <w:headerReference w:type="default" r:id="rId18"/>
+      <w:headerReference w:type="first" r:id="rId19"/>
+      <w:footerReference w:type="default" r:id="rId20"/>
+      <w:footerReference w:type="first" r:id="rId21"/>
       <w:type w:val="nextPage"/>
       <w:pgSz w:w="12240" w:h="15840"/>
       <w:pgMar w:left="1440" w:right="1440" w:header="0" w:top="1440" w:footer="720" w:bottom="1440" w:gutter="0"/>
@@ -4531,6 +3938,143 @@
   <w:abstractNum w:abstractNumId="4">
     <w:lvl w:ilvl="0">
       <w:start w:val="1"/>
+      <w:numFmt w:val="bullet"/>
+      <w:lvlText w:val=""/>
+      <w:lvlJc w:val="left"/>
+      <w:pPr>
+        <w:tabs>
+          <w:tab w:val="num" w:pos="720"/>
+        </w:tabs>
+        <w:ind w:left="720" w:hanging="360"/>
+      </w:pPr>
+      <w:rPr>
+        <w:rFonts w:ascii="Wingdings" w:hAnsi="Wingdings" w:cs="Wingdings" w:hint="default"/>
+      </w:rPr>
+    </w:lvl>
+    <w:lvl w:ilvl="1">
+      <w:start w:val="1"/>
+      <w:numFmt w:val="bullet"/>
+      <w:lvlText w:val=""/>
+      <w:lvlJc w:val="left"/>
+      <w:pPr>
+        <w:tabs>
+          <w:tab w:val="num" w:pos="1080"/>
+        </w:tabs>
+        <w:ind w:left="1080" w:hanging="360"/>
+      </w:pPr>
+      <w:rPr>
+        <w:rFonts w:ascii="Wingdings" w:hAnsi="Wingdings" w:cs="Wingdings" w:hint="default"/>
+      </w:rPr>
+    </w:lvl>
+    <w:lvl w:ilvl="2">
+      <w:start w:val="1"/>
+      <w:numFmt w:val="bullet"/>
+      <w:lvlText w:val=""/>
+      <w:lvlJc w:val="left"/>
+      <w:pPr>
+        <w:tabs>
+          <w:tab w:val="num" w:pos="1440"/>
+        </w:tabs>
+        <w:ind w:left="1440" w:hanging="360"/>
+      </w:pPr>
+      <w:rPr>
+        <w:rFonts w:ascii="Wingdings" w:hAnsi="Wingdings" w:cs="Wingdings" w:hint="default"/>
+      </w:rPr>
+    </w:lvl>
+    <w:lvl w:ilvl="3">
+      <w:start w:val="1"/>
+      <w:numFmt w:val="bullet"/>
+      <w:lvlText w:val=""/>
+      <w:lvlJc w:val="left"/>
+      <w:pPr>
+        <w:tabs>
+          <w:tab w:val="num" w:pos="1800"/>
+        </w:tabs>
+        <w:ind w:left="1800" w:hanging="360"/>
+      </w:pPr>
+      <w:rPr>
+        <w:rFonts w:ascii="Wingdings" w:hAnsi="Wingdings" w:cs="Wingdings" w:hint="default"/>
+      </w:rPr>
+    </w:lvl>
+    <w:lvl w:ilvl="4">
+      <w:start w:val="1"/>
+      <w:numFmt w:val="bullet"/>
+      <w:lvlText w:val=""/>
+      <w:lvlJc w:val="left"/>
+      <w:pPr>
+        <w:tabs>
+          <w:tab w:val="num" w:pos="2160"/>
+        </w:tabs>
+        <w:ind w:left="2160" w:hanging="360"/>
+      </w:pPr>
+      <w:rPr>
+        <w:rFonts w:ascii="Wingdings" w:hAnsi="Wingdings" w:cs="Wingdings" w:hint="default"/>
+      </w:rPr>
+    </w:lvl>
+    <w:lvl w:ilvl="5">
+      <w:start w:val="1"/>
+      <w:numFmt w:val="bullet"/>
+      <w:lvlText w:val=""/>
+      <w:lvlJc w:val="left"/>
+      <w:pPr>
+        <w:tabs>
+          <w:tab w:val="num" w:pos="2520"/>
+        </w:tabs>
+        <w:ind w:left="2520" w:hanging="360"/>
+      </w:pPr>
+      <w:rPr>
+        <w:rFonts w:ascii="Wingdings" w:hAnsi="Wingdings" w:cs="Wingdings" w:hint="default"/>
+      </w:rPr>
+    </w:lvl>
+    <w:lvl w:ilvl="6">
+      <w:start w:val="1"/>
+      <w:numFmt w:val="bullet"/>
+      <w:lvlText w:val=""/>
+      <w:lvlJc w:val="left"/>
+      <w:pPr>
+        <w:tabs>
+          <w:tab w:val="num" w:pos="2880"/>
+        </w:tabs>
+        <w:ind w:left="2880" w:hanging="360"/>
+      </w:pPr>
+      <w:rPr>
+        <w:rFonts w:ascii="Wingdings" w:hAnsi="Wingdings" w:cs="Wingdings" w:hint="default"/>
+      </w:rPr>
+    </w:lvl>
+    <w:lvl w:ilvl="7">
+      <w:start w:val="1"/>
+      <w:numFmt w:val="bullet"/>
+      <w:lvlText w:val=""/>
+      <w:lvlJc w:val="left"/>
+      <w:pPr>
+        <w:tabs>
+          <w:tab w:val="num" w:pos="3240"/>
+        </w:tabs>
+        <w:ind w:left="3240" w:hanging="360"/>
+      </w:pPr>
+      <w:rPr>
+        <w:rFonts w:ascii="Wingdings" w:hAnsi="Wingdings" w:cs="Wingdings" w:hint="default"/>
+      </w:rPr>
+    </w:lvl>
+    <w:lvl w:ilvl="8">
+      <w:start w:val="1"/>
+      <w:numFmt w:val="bullet"/>
+      <w:lvlText w:val=""/>
+      <w:lvlJc w:val="left"/>
+      <w:pPr>
+        <w:tabs>
+          <w:tab w:val="num" w:pos="3600"/>
+        </w:tabs>
+        <w:ind w:left="3600" w:hanging="360"/>
+      </w:pPr>
+      <w:rPr>
+        <w:rFonts w:ascii="Wingdings" w:hAnsi="Wingdings" w:cs="Wingdings" w:hint="default"/>
+      </w:rPr>
+    </w:lvl>
+  </w:abstractNum>
+  <w:abstractNum w:abstractNumId="5">
+    <w:lvl w:ilvl="0">
+      <w:start w:val="1"/>
       <w:numFmt w:val="none"/>
       <w:suff w:val="nothing"/>
       <w:lvlText w:val=""/>
@@ -4658,6 +4202,9 @@
   </w:num>
   <w:num w:numId="4">
     <w:abstractNumId w:val="4"/>
+  </w:num>
+  <w:num w:numId="5">
+    <w:abstractNumId w:val="5"/>
   </w:num>
 </w:numbering>
 </file>

</xml_diff>

<commit_message>
profile updated and project and experience added
</commit_message>
<xml_diff>
--- a/Towfiqul_Islam.docx
+++ b/Towfiqul_Islam.docx
@@ -107,15 +107,17 @@
         <w:jc w:val="both"/>
         <w:rPr/>
       </w:pPr>
-      <w:r>
-        <w:rPr>
-          <w:rStyle w:val="InternetLink"/>
-          <w:sz w:val="20"/>
-          <w:szCs w:val="20"/>
-          <w:u w:val="none"/>
-        </w:rPr>
-        <w:t>https://github.com/laziestcoder</w:t>
-      </w:r>
+      <w:hyperlink r:id="rId4">
+        <w:r>
+          <w:rPr>
+            <w:rStyle w:val="InternetLink"/>
+            <w:sz w:val="20"/>
+            <w:szCs w:val="20"/>
+            <w:u w:val="none"/>
+          </w:rPr>
+          <w:t>https://github.com/laziestcoder</w:t>
+        </w:r>
+      </w:hyperlink>
     </w:p>
     <w:p>
       <w:pPr>
@@ -123,7 +125,7 @@
         <w:jc w:val="both"/>
         <w:rPr/>
       </w:pPr>
-      <w:hyperlink r:id="rId4">
+      <w:hyperlink r:id="rId5">
         <w:r>
           <w:rPr>
             <w:rStyle w:val="InternetLink"/>
@@ -271,7 +273,7 @@
           <w:szCs w:val="22"/>
           <w:u w:val="none"/>
         </w:rPr>
-        <w:t xml:space="preserve"> belives in quality and passion.</w:t>
+        <w:t xml:space="preserve"> believes in quality and passion.</w:t>
       </w:r>
     </w:p>
     <w:p>
@@ -309,7 +311,7 @@
           <w:szCs w:val="21"/>
           <w:u w:val="none"/>
         </w:rPr>
-        <w:t xml:space="preserve">Developped various Govt and Private </w:t>
+        <w:t xml:space="preserve">Developed various Govt and Private </w:t>
       </w:r>
       <w:r>
         <w:rPr>
@@ -410,7 +412,7 @@
           <w:szCs w:val="21"/>
           <w:u w:val="none"/>
         </w:rPr>
-        <w:t xml:space="preserve"> for developing softwares.</w:t>
+        <w:t xml:space="preserve"> for developing software.</w:t>
       </w:r>
     </w:p>
     <w:p>
@@ -748,27 +750,7 @@
           <w:szCs w:val="21"/>
           <w:u w:val="none"/>
         </w:rPr>
-        <w:t xml:space="preserve">Review and </w:t>
-      </w:r>
-      <w:r>
-        <w:rPr>
-          <w:b/>
-          <w:bCs/>
-          <w:sz w:val="21"/>
-          <w:szCs w:val="21"/>
-          <w:u w:val="none"/>
-        </w:rPr>
-        <w:t>A</w:t>
-      </w:r>
-      <w:r>
-        <w:rPr>
-          <w:b/>
-          <w:bCs/>
-          <w:sz w:val="21"/>
-          <w:szCs w:val="21"/>
-          <w:u w:val="none"/>
-        </w:rPr>
-        <w:t>nalyze</w:t>
+        <w:t>Review and Analyze</w:t>
       </w:r>
       <w:r>
         <w:rPr>
@@ -1232,7 +1214,7 @@
           <w:sz w:val="21"/>
           <w:szCs w:val="21"/>
         </w:rPr>
-        <w:t xml:space="preserve"> which allows customer to open a DPS. Implemented web portal security, </w:t>
+        <w:t xml:space="preserve"> which allows customer to open a DPS. Implemented web portal security.</w:t>
       </w:r>
     </w:p>
     <w:p>
@@ -1382,7 +1364,7 @@
         <w:jc w:val="both"/>
         <w:rPr/>
       </w:pPr>
-      <w:hyperlink r:id="rId5">
+      <w:hyperlink r:id="rId6">
         <w:r>
           <w:rPr>
             <w:rStyle w:val="InternetLink"/>
@@ -1454,7 +1436,7 @@
         <w:jc w:val="both"/>
         <w:rPr/>
       </w:pPr>
-      <w:hyperlink r:id="rId6">
+      <w:hyperlink r:id="rId7">
         <w:r>
           <w:rPr>
             <w:rStyle w:val="InternetLink"/>
@@ -1506,7 +1488,7 @@
           <w:sz w:val="21"/>
           <w:szCs w:val="21"/>
         </w:rPr>
-        <w:t>Technologies:</w:t>
+        <w:t xml:space="preserve">Technologies: </w:t>
       </w:r>
       <w:r>
         <w:rPr>
@@ -1524,7 +1506,7 @@
         <w:jc w:val="both"/>
         <w:rPr/>
       </w:pPr>
-      <w:hyperlink r:id="rId7">
+      <w:hyperlink r:id="rId8">
         <w:r>
           <w:rPr>
             <w:rStyle w:val="InternetLink"/>
@@ -1630,7 +1612,7 @@
         <w:tblStyle w:val="a1"/>
         <w:tblW w:w="9690" w:type="dxa"/>
         <w:jc w:val="left"/>
-        <w:tblInd w:w="45" w:type="dxa"/>
+        <w:tblInd w:w="59" w:type="dxa"/>
         <w:tblCellMar>
           <w:top w:w="14" w:type="dxa"/>
           <w:left w:w="14" w:type="dxa"/>
@@ -2655,7 +2637,7 @@
         </w:rPr>
         <w:t>IIUC IUPC 2017, my team CJC_TEAM_1971 Ranked</w:t>
       </w:r>
-      <w:hyperlink r:id="rId8">
+      <w:hyperlink r:id="rId9">
         <w:r>
           <w:rPr>
             <w:color w:val="000000"/>
@@ -2666,7 +2648,7 @@
           <w:t xml:space="preserve"> </w:t>
         </w:r>
       </w:hyperlink>
-      <w:hyperlink r:id="rId9">
+      <w:hyperlink r:id="rId10">
         <w:r>
           <w:rPr>
             <w:color w:val="000000"/>
@@ -2686,7 +2668,7 @@
         </w:rPr>
         <w:t xml:space="preserve">. </w:t>
       </w:r>
-      <w:hyperlink r:id="rId10">
+      <w:hyperlink r:id="rId11">
         <w:r>
           <w:rPr>
             <w:rStyle w:val="InternetLink"/>
@@ -2718,7 +2700,7 @@
         </w:rPr>
         <w:t>EDU Programming Contest 2018 , my team CJC_TEAM_1971 Ranked</w:t>
       </w:r>
-      <w:hyperlink r:id="rId11">
+      <w:hyperlink r:id="rId12">
         <w:r>
           <w:rPr>
             <w:color w:val="000000"/>
@@ -2729,7 +2711,7 @@
           <w:t xml:space="preserve"> </w:t>
         </w:r>
       </w:hyperlink>
-      <w:hyperlink r:id="rId12">
+      <w:hyperlink r:id="rId13">
         <w:r>
           <w:rPr>
             <w:color w:val="000000"/>
@@ -2749,7 +2731,7 @@
         </w:rPr>
         <w:t xml:space="preserve">. </w:t>
       </w:r>
-      <w:hyperlink r:id="rId13">
+      <w:hyperlink r:id="rId14">
         <w:r>
           <w:rPr>
             <w:rStyle w:val="InternetLink"/>
@@ -2801,7 +2783,7 @@
         </w:rPr>
         <w:t xml:space="preserve">5th Position on CSE Week Programming Contest 2016. </w:t>
       </w:r>
-      <w:hyperlink r:id="rId14">
+      <w:hyperlink r:id="rId15">
         <w:r>
           <w:rPr>
             <w:rStyle w:val="InternetLink"/>
@@ -2865,7 +2847,7 @@
         </w:rPr>
         <w:t xml:space="preserve">Virtual Judge ID: UVA: </w:t>
       </w:r>
-      <w:hyperlink r:id="rId15">
+      <w:hyperlink r:id="rId16">
         <w:r>
           <w:rPr>
             <w:rStyle w:val="InternetLink"/>
@@ -2886,7 +2868,7 @@
         </w:rPr>
         <w:t xml:space="preserve">, CF: </w:t>
       </w:r>
-      <w:hyperlink r:id="rId16">
+      <w:hyperlink r:id="rId17">
         <w:r>
           <w:rPr>
             <w:rStyle w:val="InternetLink"/>
@@ -2907,7 +2889,7 @@
         </w:rPr>
         <w:t xml:space="preserve">, HR: </w:t>
       </w:r>
-      <w:hyperlink r:id="rId17">
+      <w:hyperlink r:id="rId18">
         <w:r>
           <w:rPr>
             <w:rStyle w:val="InternetLink"/>
@@ -2964,7 +2946,7 @@
         <w:tblStyle w:val="a0"/>
         <w:tblW w:w="9900" w:type="dxa"/>
         <w:jc w:val="left"/>
-        <w:tblInd w:w="57" w:type="dxa"/>
+        <w:tblInd w:w="85" w:type="dxa"/>
         <w:tblCellMar>
           <w:top w:w="28" w:type="dxa"/>
           <w:left w:w="28" w:type="dxa"/>
@@ -2975,8 +2957,8 @@
       </w:tblPr>
       <w:tblGrid>
         <w:gridCol w:w="3415"/>
-        <w:gridCol w:w="3136"/>
-        <w:gridCol w:w="3349"/>
+        <w:gridCol w:w="3132"/>
+        <w:gridCol w:w="3353"/>
       </w:tblGrid>
       <w:tr>
         <w:trPr>
@@ -3003,7 +2985,7 @@
         </w:tc>
         <w:tc>
           <w:tcPr>
-            <w:tcW w:w="3136" w:type="dxa"/>
+            <w:tcW w:w="3132" w:type="dxa"/>
             <w:tcBorders/>
             <w:shd w:color="auto" w:fill="FCE5CD" w:val="clear"/>
           </w:tcPr>
@@ -3022,7 +3004,7 @@
         </w:tc>
         <w:tc>
           <w:tcPr>
-            <w:tcW w:w="3349" w:type="dxa"/>
+            <w:tcW w:w="3353" w:type="dxa"/>
             <w:tcBorders/>
             <w:shd w:color="auto" w:fill="FCE5CD" w:val="clear"/>
           </w:tcPr>
@@ -3065,7 +3047,7 @@
         </w:tc>
         <w:tc>
           <w:tcPr>
-            <w:tcW w:w="3136" w:type="dxa"/>
+            <w:tcW w:w="3132" w:type="dxa"/>
             <w:tcBorders/>
             <w:shd w:fill="auto" w:val="clear"/>
           </w:tcPr>
@@ -3084,7 +3066,7 @@
         </w:tc>
         <w:tc>
           <w:tcPr>
-            <w:tcW w:w="3349" w:type="dxa"/>
+            <w:tcW w:w="3353" w:type="dxa"/>
             <w:tcBorders/>
             <w:shd w:fill="auto" w:val="clear"/>
           </w:tcPr>
@@ -3434,10 +3416,10 @@
       </w:r>
     </w:p>
     <w:sectPr>
-      <w:headerReference w:type="default" r:id="rId18"/>
-      <w:headerReference w:type="first" r:id="rId19"/>
-      <w:footerReference w:type="default" r:id="rId20"/>
-      <w:footerReference w:type="first" r:id="rId21"/>
+      <w:headerReference w:type="default" r:id="rId19"/>
+      <w:headerReference w:type="first" r:id="rId20"/>
+      <w:footerReference w:type="default" r:id="rId21"/>
+      <w:footerReference w:type="first" r:id="rId22"/>
       <w:type w:val="nextPage"/>
       <w:pgSz w:w="12240" w:h="15840"/>
       <w:pgMar w:left="1440" w:right="1440" w:header="0" w:top="1440" w:footer="720" w:bottom="1440" w:gutter="0"/>

</xml_diff>

<commit_message>
project list added and CV updated
</commit_message>
<xml_diff>
--- a/Towfiqul_Islam.docx
+++ b/Towfiqul_Islam.docx
@@ -7,8 +7,8 @@
         <w:pStyle w:val="Normal"/>
         <w:jc w:val="both"/>
         <w:rPr>
-          <w:sz w:val="24"/>
-          <w:szCs w:val="24"/>
+          <w:sz w:val="28"/>
+          <w:szCs w:val="28"/>
         </w:rPr>
       </w:pPr>
       <w:r>
@@ -62,16 +62,16 @@
       <w:r>
         <w:rPr>
           <w:b/>
-          <w:sz w:val="24"/>
-          <w:szCs w:val="24"/>
+          <w:sz w:val="28"/>
+          <w:szCs w:val="28"/>
         </w:rPr>
         <w:t>T</w:t>
       </w:r>
       <w:r>
         <w:rPr>
           <w:b/>
-          <w:sz w:val="24"/>
-          <w:szCs w:val="24"/>
+          <w:sz w:val="28"/>
+          <w:szCs w:val="28"/>
         </w:rPr>
         <w:t>owfiqul Islam</w:t>
       </w:r>
@@ -84,10 +84,19 @@
       </w:pPr>
       <w:r>
         <w:rPr>
+          <w:b/>
+          <w:bCs/>
           <w:sz w:val="20"/>
           <w:szCs w:val="20"/>
         </w:rPr>
-        <w:t xml:space="preserve">+8801823923023 || +8801521487682 || </w:t>
+        <w:t>+8801823923023</w:t>
+      </w:r>
+      <w:r>
+        <w:rPr>
+          <w:sz w:val="20"/>
+          <w:szCs w:val="20"/>
+        </w:rPr>
+        <w:t xml:space="preserve"> || </w:t>
       </w:r>
       <w:hyperlink r:id="rId3">
         <w:r>
@@ -118,6 +127,25 @@
           <w:t>https://github.com/laziestcoder</w:t>
         </w:r>
       </w:hyperlink>
+      <w:r>
+        <w:rPr>
+          <w:sz w:val="20"/>
+          <w:szCs w:val="20"/>
+          <w:u w:val="none"/>
+        </w:rPr>
+        <w:t xml:space="preserve">, </w:t>
+      </w:r>
+      <w:hyperlink r:id="rId5">
+        <w:r>
+          <w:rPr>
+            <w:rStyle w:val="InternetLink"/>
+            <w:sz w:val="20"/>
+            <w:szCs w:val="20"/>
+            <w:u w:val="single"/>
+          </w:rPr>
+          <w:t>https://github.com/towfiq-bk</w:t>
+        </w:r>
+      </w:hyperlink>
     </w:p>
     <w:p>
       <w:pPr>
@@ -125,7 +153,7 @@
         <w:jc w:val="both"/>
         <w:rPr/>
       </w:pPr>
-      <w:hyperlink r:id="rId5">
+      <w:hyperlink r:id="rId6">
         <w:r>
           <w:rPr>
             <w:rStyle w:val="InternetLink"/>
@@ -174,7 +202,38 @@
           <w:sz w:val="22"/>
           <w:szCs w:val="22"/>
         </w:rPr>
-        <w:t>Professional Experience</w:t>
+        <w:t xml:space="preserve">Professional Experience </w:t>
+      </w:r>
+      <w:r>
+        <w:rPr>
+          <w:b/>
+          <w:bCs/>
+          <w:sz w:val="22"/>
+          <w:szCs w:val="22"/>
+        </w:rPr>
+        <w:t>(</w:t>
+      </w:r>
+      <w:r>
+        <w:rPr>
+          <w:rFonts w:eastAsia="Arial" w:cs="Arial"/>
+          <w:b/>
+          <w:bCs/>
+          <w:color w:val="B45F06"/>
+          <w:kern w:val="0"/>
+          <w:sz w:val="22"/>
+          <w:szCs w:val="22"/>
+          <w:lang w:val="en" w:eastAsia="en-US" w:bidi="ar-SA"/>
+        </w:rPr>
+        <w:t>1</w:t>
+      </w:r>
+      <w:r>
+        <w:rPr>
+          <w:b/>
+          <w:bCs/>
+          <w:sz w:val="22"/>
+          <w:szCs w:val="22"/>
+        </w:rPr>
+        <w:t xml:space="preserve"> Y 11 M)</w:t>
       </w:r>
     </w:p>
     <w:p>
@@ -193,7 +252,7 @@
           <w:highlight w:val="darkBlue"/>
           <w:u w:val="none"/>
         </w:rPr>
-        <w:t xml:space="preserve">Software Engineer, Inflack Limited ( Sep’ 2019 – </w:t>
+        <w:t xml:space="preserve">Software Engineer, </w:t>
       </w:r>
       <w:r>
         <w:rPr>
@@ -208,7 +267,7 @@
           <w:u w:val="none"/>
           <w:lang w:val="en" w:eastAsia="en-US" w:bidi="ar-SA"/>
         </w:rPr>
-        <w:t xml:space="preserve">Current </w:t>
+        <w:t>Exabyting</w:t>
       </w:r>
       <w:r>
         <w:rPr>
@@ -220,6 +279,60 @@
           <w:highlight w:val="darkBlue"/>
           <w:u w:val="none"/>
         </w:rPr>
+        <w:t xml:space="preserve"> </w:t>
+      </w:r>
+      <w:r>
+        <w:rPr>
+          <w:rFonts w:eastAsia="Arial" w:cs="Arial"/>
+          <w:b/>
+          <w:bCs/>
+          <w:color w:val="FFFFFF"/>
+          <w:kern w:val="0"/>
+          <w:sz w:val="22"/>
+          <w:szCs w:val="22"/>
+          <w:highlight w:val="darkBlue"/>
+          <w:u w:val="none"/>
+          <w:lang w:val="en" w:eastAsia="en-US" w:bidi="ar-SA"/>
+        </w:rPr>
+        <w:t xml:space="preserve">Technologies </w:t>
+      </w:r>
+      <w:r>
+        <w:rPr>
+          <w:b/>
+          <w:bCs/>
+          <w:color w:val="FFFFFF"/>
+          <w:sz w:val="22"/>
+          <w:szCs w:val="22"/>
+          <w:highlight w:val="darkBlue"/>
+          <w:u w:val="none"/>
+        </w:rPr>
+        <w:t xml:space="preserve">( Sep’ 2019 – </w:t>
+      </w:r>
+      <w:r>
+        <w:rPr>
+          <w:rFonts w:eastAsia="Arial" w:cs="Arial"/>
+          <w:b/>
+          <w:bCs/>
+          <w:color w:val="FFFFFF"/>
+          <w:kern w:val="0"/>
+          <w:sz w:val="22"/>
+          <w:szCs w:val="22"/>
+          <w:highlight w:val="darkBlue"/>
+          <w:u w:val="none"/>
+          <w:lang w:val="en" w:eastAsia="en-US" w:bidi="ar-SA"/>
+        </w:rPr>
+        <w:t xml:space="preserve">Current </w:t>
+      </w:r>
+      <w:r>
+        <w:rPr>
+          <w:b/>
+          <w:bCs/>
+          <w:color w:val="FFFFFF"/>
+          <w:sz w:val="22"/>
+          <w:szCs w:val="22"/>
+          <w:highlight w:val="darkBlue"/>
+          <w:u w:val="none"/>
+        </w:rPr>
         <w:t>)</w:t>
       </w:r>
     </w:p>
@@ -231,31 +344,11 @@
       </w:pPr>
       <w:r>
         <w:rPr>
+          <w:rFonts w:eastAsia="Arial" w:cs="Arial"/>
           <w:b/>
           <w:bCs/>
           <w:i/>
           <w:iCs/>
-          <w:sz w:val="22"/>
-          <w:szCs w:val="22"/>
-          <w:u w:val="none"/>
-        </w:rPr>
-        <w:t>Inflack</w:t>
-      </w:r>
-      <w:r>
-        <w:rPr>
-          <w:b w:val="false"/>
-          <w:bCs w:val="false"/>
-          <w:sz w:val="22"/>
-          <w:szCs w:val="22"/>
-          <w:u w:val="none"/>
-        </w:rPr>
-        <w:t xml:space="preserve">, a software consultancy company works both on big scale government &amp; private projects. It operates with the vision at its core to achieve the highest bar on customer collaboration. </w:t>
-      </w:r>
-      <w:r>
-        <w:rPr>
-          <w:rFonts w:eastAsia="Arial" w:cs="Arial"/>
-          <w:b w:val="false"/>
-          <w:bCs w:val="false"/>
           <w:color w:val="auto"/>
           <w:kern w:val="0"/>
           <w:sz w:val="22"/>
@@ -263,6 +356,30 @@
           <w:u w:val="none"/>
           <w:lang w:val="en" w:eastAsia="en-US" w:bidi="ar-SA"/>
         </w:rPr>
+        <w:t>Exabyting</w:t>
+      </w:r>
+      <w:r>
+        <w:rPr>
+          <w:b w:val="false"/>
+          <w:bCs w:val="false"/>
+          <w:sz w:val="22"/>
+          <w:szCs w:val="22"/>
+          <w:u w:val="none"/>
+        </w:rPr>
+        <w:t xml:space="preserve">, a software consultancy company works both on big scale government &amp; private projects. It operates with the vision at its core to achieve the highest bar on customer collaboration. </w:t>
+      </w:r>
+      <w:r>
+        <w:rPr>
+          <w:rFonts w:eastAsia="Arial" w:cs="Arial"/>
+          <w:b w:val="false"/>
+          <w:bCs w:val="false"/>
+          <w:color w:val="auto"/>
+          <w:kern w:val="0"/>
+          <w:sz w:val="22"/>
+          <w:szCs w:val="22"/>
+          <w:u w:val="none"/>
+          <w:lang w:val="en" w:eastAsia="en-US" w:bidi="ar-SA"/>
+        </w:rPr>
         <w:t>It</w:t>
       </w:r>
       <w:r>
@@ -298,7 +415,7 @@
         <w:pStyle w:val="Normal"/>
         <w:numPr>
           <w:ilvl w:val="0"/>
-          <w:numId w:val="4"/>
+          <w:numId w:val="1"/>
         </w:numPr>
         <w:jc w:val="both"/>
         <w:rPr/>
@@ -321,7 +438,7 @@
           <w:szCs w:val="21"/>
           <w:u w:val="none"/>
         </w:rPr>
-        <w:t>Web Application</w:t>
+        <w:t>Web Applications</w:t>
       </w:r>
       <w:r>
         <w:rPr>
@@ -359,7 +476,7 @@
         <w:pStyle w:val="Normal"/>
         <w:numPr>
           <w:ilvl w:val="0"/>
-          <w:numId w:val="4"/>
+          <w:numId w:val="1"/>
         </w:numPr>
         <w:jc w:val="both"/>
         <w:rPr/>
@@ -420,7 +537,7 @@
         <w:pStyle w:val="Normal"/>
         <w:numPr>
           <w:ilvl w:val="0"/>
-          <w:numId w:val="4"/>
+          <w:numId w:val="1"/>
         </w:numPr>
         <w:jc w:val="both"/>
         <w:rPr/>
@@ -461,7 +578,7 @@
         <w:pStyle w:val="Normal"/>
         <w:numPr>
           <w:ilvl w:val="0"/>
-          <w:numId w:val="4"/>
+          <w:numId w:val="1"/>
         </w:numPr>
         <w:jc w:val="left"/>
         <w:rPr/>
@@ -566,7 +683,7 @@
         <w:pStyle w:val="Normal"/>
         <w:numPr>
           <w:ilvl w:val="0"/>
-          <w:numId w:val="4"/>
+          <w:numId w:val="1"/>
         </w:numPr>
         <w:jc w:val="both"/>
         <w:rPr>
@@ -690,7 +807,7 @@
         <w:pStyle w:val="Normal"/>
         <w:numPr>
           <w:ilvl w:val="0"/>
-          <w:numId w:val="4"/>
+          <w:numId w:val="1"/>
         </w:numPr>
         <w:jc w:val="both"/>
         <w:rPr>
@@ -706,7 +823,7 @@
           <w:szCs w:val="21"/>
           <w:u w:val="none"/>
         </w:rPr>
-        <w:t xml:space="preserve">Work in </w:t>
+        <w:t xml:space="preserve">Worked in </w:t>
       </w:r>
       <w:r>
         <w:rPr>
@@ -734,7 +851,7 @@
         <w:pStyle w:val="Normal"/>
         <w:numPr>
           <w:ilvl w:val="0"/>
-          <w:numId w:val="4"/>
+          <w:numId w:val="1"/>
         </w:numPr>
         <w:jc w:val="both"/>
         <w:rPr>
@@ -768,7 +885,7 @@
         <w:pStyle w:val="Normal"/>
         <w:numPr>
           <w:ilvl w:val="0"/>
-          <w:numId w:val="4"/>
+          <w:numId w:val="1"/>
         </w:numPr>
         <w:jc w:val="both"/>
         <w:rPr>
@@ -822,7 +939,7 @@
         <w:pStyle w:val="Normal"/>
         <w:numPr>
           <w:ilvl w:val="0"/>
-          <w:numId w:val="4"/>
+          <w:numId w:val="1"/>
         </w:numPr>
         <w:jc w:val="both"/>
         <w:rPr>
@@ -872,11 +989,9 @@
       <w:pPr>
         <w:pStyle w:val="Normal"/>
         <w:jc w:val="both"/>
-        <w:rPr/>
-      </w:pPr>
-      <w:r>
-        <w:rPr>
-          <w:rFonts w:eastAsia="Arial" w:cs="Arial"/>
+        <w:rPr>
+          <w:rFonts w:ascii="Arial" w:hAnsi="Arial" w:eastAsia="Arial" w:cs="Arial"/>
+          <w:b/>
           <w:b/>
           <w:color w:val="1155CC"/>
           <w:kern w:val="0"/>
@@ -885,214 +1000,6 @@
           <w:u w:val="single"/>
           <w:lang w:val="en" w:eastAsia="en-US" w:bidi="ar-SA"/>
         </w:rPr>
-        <w:t>Airtime Management System-AMS</w:t>
-      </w:r>
-    </w:p>
-    <w:p>
-      <w:pPr>
-        <w:pStyle w:val="Normal"/>
-        <w:jc w:val="both"/>
-        <w:rPr>
-          <w:sz w:val="21"/>
-          <w:szCs w:val="21"/>
-        </w:rPr>
-      </w:pPr>
-      <w:r>
-        <w:rPr>
-          <w:b w:val="false"/>
-          <w:bCs w:val="false"/>
-          <w:sz w:val="21"/>
-          <w:szCs w:val="21"/>
-        </w:rPr>
-        <w:t xml:space="preserve">An Internal Web Application of </w:t>
-      </w:r>
-      <w:r>
-        <w:rPr>
-          <w:rFonts w:eastAsia="Arial" w:cs="Arial"/>
-          <w:b/>
-          <w:bCs/>
-          <w:color w:val="auto"/>
-          <w:kern w:val="0"/>
-          <w:sz w:val="21"/>
-          <w:szCs w:val="21"/>
-          <w:lang w:val="en" w:eastAsia="en-US" w:bidi="ar-SA"/>
-        </w:rPr>
-        <w:t>bKash Limited</w:t>
-      </w:r>
-      <w:r>
-        <w:rPr>
-          <w:b w:val="false"/>
-          <w:bCs w:val="false"/>
-          <w:sz w:val="21"/>
-          <w:szCs w:val="21"/>
-        </w:rPr>
-        <w:t xml:space="preserve">. Implemented basic </w:t>
-      </w:r>
-      <w:r>
-        <w:rPr>
-          <w:rFonts w:eastAsia="Arial" w:cs="Arial"/>
-          <w:b w:val="false"/>
-          <w:bCs w:val="false"/>
-          <w:color w:val="auto"/>
-          <w:kern w:val="0"/>
-          <w:sz w:val="21"/>
-          <w:szCs w:val="21"/>
-          <w:lang w:val="en" w:eastAsia="en-US" w:bidi="ar-SA"/>
-        </w:rPr>
-        <w:t>main REST APIs</w:t>
-      </w:r>
-      <w:r>
-        <w:rPr>
-          <w:b w:val="false"/>
-          <w:bCs w:val="false"/>
-          <w:sz w:val="21"/>
-          <w:szCs w:val="21"/>
-        </w:rPr>
-        <w:t xml:space="preserve">, maker checker approval flow flow and </w:t>
-      </w:r>
-      <w:r>
-        <w:rPr>
-          <w:rFonts w:eastAsia="Arial" w:cs="Arial"/>
-          <w:b w:val="false"/>
-          <w:bCs w:val="false"/>
-          <w:color w:val="auto"/>
-          <w:kern w:val="0"/>
-          <w:sz w:val="21"/>
-          <w:szCs w:val="21"/>
-          <w:lang w:val="en" w:eastAsia="en-US" w:bidi="ar-SA"/>
-        </w:rPr>
-        <w:t>E</w:t>
-      </w:r>
-      <w:r>
-        <w:rPr>
-          <w:b w:val="false"/>
-          <w:bCs w:val="false"/>
-          <w:sz w:val="21"/>
-          <w:szCs w:val="21"/>
-        </w:rPr>
-        <w:t xml:space="preserve">mail notification. Integrated </w:t>
-      </w:r>
-      <w:r>
-        <w:rPr>
-          <w:rFonts w:eastAsia="Arial" w:cs="Arial"/>
-          <w:b w:val="false"/>
-          <w:bCs w:val="false"/>
-          <w:color w:val="auto"/>
-          <w:kern w:val="0"/>
-          <w:sz w:val="21"/>
-          <w:szCs w:val="21"/>
-          <w:lang w:val="en" w:eastAsia="en-US" w:bidi="ar-SA"/>
-        </w:rPr>
-        <w:t>l</w:t>
-      </w:r>
-      <w:r>
-        <w:rPr>
-          <w:b w:val="false"/>
-          <w:bCs w:val="false"/>
-          <w:sz w:val="21"/>
-          <w:szCs w:val="21"/>
-        </w:rPr>
-        <w:t xml:space="preserve">og-back config, </w:t>
-      </w:r>
-      <w:r>
-        <w:rPr>
-          <w:rFonts w:eastAsia="Arial" w:cs="Arial"/>
-          <w:b w:val="false"/>
-          <w:bCs w:val="false"/>
-          <w:color w:val="auto"/>
-          <w:kern w:val="0"/>
-          <w:sz w:val="21"/>
-          <w:szCs w:val="21"/>
-          <w:lang w:val="en" w:eastAsia="en-US" w:bidi="ar-SA"/>
-        </w:rPr>
-        <w:t>s</w:t>
-      </w:r>
-      <w:r>
-        <w:rPr>
-          <w:b w:val="false"/>
-          <w:bCs w:val="false"/>
-          <w:sz w:val="21"/>
-          <w:szCs w:val="21"/>
-        </w:rPr>
-        <w:t xml:space="preserve">cheduler </w:t>
-      </w:r>
-      <w:r>
-        <w:rPr>
-          <w:rFonts w:eastAsia="Arial" w:cs="Arial"/>
-          <w:b w:val="false"/>
-          <w:bCs w:val="false"/>
-          <w:color w:val="auto"/>
-          <w:kern w:val="0"/>
-          <w:sz w:val="21"/>
-          <w:szCs w:val="21"/>
-          <w:lang w:val="en" w:eastAsia="en-US" w:bidi="ar-SA"/>
-        </w:rPr>
-        <w:t>with a</w:t>
-      </w:r>
-      <w:r>
-        <w:rPr>
-          <w:b w:val="false"/>
-          <w:bCs w:val="false"/>
-          <w:sz w:val="21"/>
-          <w:szCs w:val="21"/>
-        </w:rPr>
-        <w:t xml:space="preserve">sync methodology.  </w:t>
-      </w:r>
-    </w:p>
-    <w:p>
-      <w:pPr>
-        <w:pStyle w:val="Normal"/>
-        <w:jc w:val="both"/>
-        <w:rPr>
-          <w:sz w:val="21"/>
-          <w:szCs w:val="21"/>
-        </w:rPr>
-      </w:pPr>
-      <w:r>
-        <w:rPr>
-          <w:b/>
-          <w:sz w:val="21"/>
-          <w:szCs w:val="21"/>
-        </w:rPr>
-        <w:t xml:space="preserve">Technologies: </w:t>
-      </w:r>
-      <w:r>
-        <w:rPr>
-          <w:b w:val="false"/>
-          <w:bCs w:val="false"/>
-          <w:sz w:val="21"/>
-          <w:szCs w:val="21"/>
-        </w:rPr>
-        <w:t xml:space="preserve">JAVA(Spring-Boot), API, </w:t>
-      </w:r>
-      <w:r>
-        <w:rPr>
-          <w:rFonts w:eastAsia="Arial" w:cs="Arial"/>
-          <w:b w:val="false"/>
-          <w:bCs w:val="false"/>
-          <w:color w:val="auto"/>
-          <w:kern w:val="0"/>
-          <w:sz w:val="21"/>
-          <w:szCs w:val="21"/>
-          <w:lang w:val="en" w:eastAsia="en-US" w:bidi="ar-SA"/>
-        </w:rPr>
-        <w:t>JS</w:t>
-      </w:r>
-      <w:r>
-        <w:rPr>
-          <w:b w:val="false"/>
-          <w:bCs w:val="false"/>
-          <w:sz w:val="21"/>
-          <w:szCs w:val="21"/>
-        </w:rPr>
-        <w:t>, MySQL</w:t>
-      </w:r>
-    </w:p>
-    <w:p>
-      <w:pPr>
-        <w:pStyle w:val="Normal"/>
-        <w:jc w:val="both"/>
-        <w:rPr/>
       </w:pPr>
       <w:r>
         <w:rPr>
@@ -1105,166 +1012,139 @@
           <w:u w:val="single"/>
           <w:lang w:val="en" w:eastAsia="en-US" w:bidi="ar-SA"/>
         </w:rPr>
-        <w:t>Saving-DPS</w:t>
-      </w:r>
-      <w:r>
-        <w:rPr>
-          <w:b/>
-        </w:rPr>
-        <w:t xml:space="preserve"> </w:t>
+        <w:t>bKash Agent App MW</w:t>
       </w:r>
     </w:p>
     <w:p>
       <w:pPr>
         <w:pStyle w:val="Normal"/>
         <w:jc w:val="both"/>
-        <w:rPr>
-          <w:sz w:val="21"/>
-          <w:szCs w:val="21"/>
-        </w:rPr>
-      </w:pPr>
-      <w:r>
-        <w:rPr>
-          <w:b w:val="false"/>
-          <w:bCs w:val="false"/>
-          <w:sz w:val="21"/>
-          <w:szCs w:val="21"/>
-        </w:rPr>
-        <w:t xml:space="preserve">An Internal Web Application of </w:t>
+        <w:rPr/>
+      </w:pPr>
+      <w:r>
+        <w:rPr>
+          <w:b w:val="false"/>
+          <w:bCs w:val="false"/>
+          <w:sz w:val="21"/>
+          <w:szCs w:val="21"/>
+        </w:rPr>
+        <w:t xml:space="preserve">Currently working on </w:t>
+      </w:r>
+      <w:r>
+        <w:rPr>
+          <w:b/>
+          <w:bCs/>
+          <w:sz w:val="21"/>
+          <w:szCs w:val="21"/>
+        </w:rPr>
+        <w:t>bKash</w:t>
+      </w:r>
+      <w:r>
+        <w:rPr>
+          <w:b w:val="false"/>
+          <w:bCs w:val="false"/>
+          <w:sz w:val="21"/>
+          <w:szCs w:val="21"/>
+        </w:rPr>
+        <w:t xml:space="preserve"> Agent App, which is one of the most popular and financial app for </w:t>
+      </w:r>
+      <w:r>
+        <w:rPr>
+          <w:b/>
+          <w:bCs/>
+          <w:sz w:val="21"/>
+          <w:szCs w:val="21"/>
+        </w:rPr>
+        <w:t>bKash</w:t>
+      </w:r>
+      <w:r>
+        <w:rPr>
+          <w:b w:val="false"/>
+          <w:bCs w:val="false"/>
+          <w:sz w:val="21"/>
+          <w:szCs w:val="21"/>
+        </w:rPr>
+        <w:t xml:space="preserve"> Agents. </w:t>
+      </w:r>
+      <w:r>
+        <w:rPr>
+          <w:b/>
+          <w:bCs/>
+          <w:sz w:val="21"/>
+          <w:szCs w:val="21"/>
+        </w:rPr>
+        <w:t>bKash</w:t>
+      </w:r>
+      <w:r>
+        <w:rPr>
+          <w:b w:val="false"/>
+          <w:bCs w:val="false"/>
+          <w:sz w:val="21"/>
+          <w:szCs w:val="21"/>
+        </w:rPr>
+        <w:t xml:space="preserve"> Agent App Middleware is a service </w:t>
       </w:r>
       <w:r>
         <w:rPr>
           <w:rFonts w:eastAsia="Arial" w:cs="Arial"/>
-          <w:b/>
-          <w:bCs/>
+          <w:b w:val="false"/>
+          <w:bCs w:val="false"/>
           <w:color w:val="auto"/>
           <w:kern w:val="0"/>
           <w:sz w:val="21"/>
           <w:szCs w:val="21"/>
           <w:lang w:val="en" w:eastAsia="en-US" w:bidi="ar-SA"/>
         </w:rPr>
-        <w:t>bK</w:t>
-      </w:r>
-      <w:r>
-        <w:rPr>
-          <w:b/>
-          <w:bCs/>
-          <w:sz w:val="21"/>
-          <w:szCs w:val="21"/>
-        </w:rPr>
-        <w:t xml:space="preserve">ash </w:t>
+        <w:t>that</w:t>
+      </w:r>
+      <w:r>
+        <w:rPr>
+          <w:b w:val="false"/>
+          <w:bCs w:val="false"/>
+          <w:sz w:val="21"/>
+          <w:szCs w:val="21"/>
+        </w:rPr>
+        <w:t xml:space="preserve"> supports the Agent App to be functional.</w:t>
+      </w:r>
+    </w:p>
+    <w:p>
+      <w:pPr>
+        <w:pStyle w:val="Normal"/>
+        <w:jc w:val="both"/>
+        <w:rPr>
+          <w:sz w:val="21"/>
+          <w:szCs w:val="21"/>
+        </w:rPr>
+      </w:pPr>
+      <w:r>
+        <w:rPr>
+          <w:b/>
+          <w:sz w:val="21"/>
+          <w:szCs w:val="21"/>
+        </w:rPr>
+        <w:t xml:space="preserve">Technologies: </w:t>
+      </w:r>
+      <w:r>
+        <w:rPr>
+          <w:b w:val="false"/>
+          <w:bCs w:val="false"/>
+          <w:sz w:val="21"/>
+          <w:szCs w:val="21"/>
+        </w:rPr>
+        <w:t xml:space="preserve">JAVA (Spring-Boot), </w:t>
       </w:r>
       <w:r>
         <w:rPr>
           <w:rFonts w:eastAsia="Arial" w:cs="Arial"/>
-          <w:b/>
-          <w:bCs/>
+          <w:b w:val="false"/>
+          <w:bCs w:val="false"/>
           <w:color w:val="auto"/>
           <w:kern w:val="0"/>
           <w:sz w:val="21"/>
           <w:szCs w:val="21"/>
           <w:lang w:val="en" w:eastAsia="en-US" w:bidi="ar-SA"/>
         </w:rPr>
-        <w:t>Limited</w:t>
-      </w:r>
-      <w:r>
-        <w:rPr>
-          <w:b w:val="false"/>
-          <w:bCs w:val="false"/>
-          <w:sz w:val="21"/>
-          <w:szCs w:val="21"/>
-        </w:rPr>
-        <w:t xml:space="preserve">. A </w:t>
-      </w:r>
-      <w:r>
-        <w:rPr>
-          <w:rFonts w:eastAsia="Arial" w:cs="Arial"/>
-          <w:b w:val="false"/>
-          <w:bCs w:val="false"/>
-          <w:color w:val="auto"/>
-          <w:kern w:val="0"/>
-          <w:sz w:val="21"/>
-          <w:szCs w:val="21"/>
-          <w:lang w:val="en" w:eastAsia="en-US" w:bidi="ar-SA"/>
-        </w:rPr>
-        <w:t>service</w:t>
-      </w:r>
-      <w:r>
-        <w:rPr>
-          <w:b w:val="false"/>
-          <w:bCs w:val="false"/>
-          <w:sz w:val="21"/>
-          <w:szCs w:val="21"/>
-        </w:rPr>
-        <w:t xml:space="preserve"> for </w:t>
-      </w:r>
-      <w:r>
-        <w:rPr>
-          <w:b/>
-          <w:bCs/>
-          <w:sz w:val="21"/>
-          <w:szCs w:val="21"/>
-        </w:rPr>
-        <w:t>bKash App</w:t>
-      </w:r>
-      <w:r>
-        <w:rPr>
-          <w:b w:val="false"/>
-          <w:bCs w:val="false"/>
-          <w:sz w:val="21"/>
-          <w:szCs w:val="21"/>
-        </w:rPr>
-        <w:t xml:space="preserve"> which allows customer to open a DPS. Implemented web portal security.</w:t>
-      </w:r>
-    </w:p>
-    <w:p>
-      <w:pPr>
-        <w:pStyle w:val="Normal"/>
-        <w:jc w:val="both"/>
-        <w:rPr>
-          <w:sz w:val="21"/>
-          <w:szCs w:val="21"/>
-        </w:rPr>
-      </w:pPr>
-      <w:r>
-        <w:rPr>
-          <w:b/>
-          <w:bCs w:val="false"/>
-          <w:sz w:val="21"/>
-          <w:szCs w:val="21"/>
-        </w:rPr>
-        <w:t xml:space="preserve">Technologies: </w:t>
-      </w:r>
-      <w:r>
-        <w:rPr>
-          <w:b w:val="false"/>
-          <w:bCs w:val="false"/>
-          <w:sz w:val="21"/>
-          <w:szCs w:val="21"/>
-        </w:rPr>
-        <w:t xml:space="preserve">JAVA (Spring-Boot), API, </w:t>
-      </w:r>
-      <w:r>
-        <w:rPr>
-          <w:rFonts w:eastAsia="Arial" w:cs="Arial"/>
-          <w:b w:val="false"/>
-          <w:bCs w:val="false"/>
-          <w:color w:val="auto"/>
-          <w:kern w:val="0"/>
-          <w:sz w:val="21"/>
-          <w:szCs w:val="21"/>
-          <w:lang w:val="en" w:eastAsia="en-US" w:bidi="ar-SA"/>
-        </w:rPr>
-        <w:t>JS</w:t>
-      </w:r>
-      <w:r>
-        <w:rPr>
-          <w:b w:val="false"/>
-          <w:bCs w:val="false"/>
-          <w:sz w:val="21"/>
-          <w:szCs w:val="21"/>
-        </w:rPr>
-        <w:t>, MySQL, AWS</w:t>
+        <w:t>DynamoDB, AWS</w:t>
       </w:r>
     </w:p>
     <w:p>
@@ -1284,78 +1164,7 @@
           <w:u w:val="single"/>
           <w:lang w:val="en" w:eastAsia="en-US" w:bidi="ar-SA"/>
         </w:rPr>
-        <w:t>MULTIBANK</w:t>
-      </w:r>
-    </w:p>
-    <w:p>
-      <w:pPr>
-        <w:pStyle w:val="Normal"/>
-        <w:jc w:val="both"/>
-        <w:rPr>
-          <w:sz w:val="21"/>
-          <w:szCs w:val="21"/>
-        </w:rPr>
-      </w:pPr>
-      <w:r>
-        <w:rPr>
-          <w:b w:val="false"/>
-          <w:bCs w:val="false"/>
-          <w:sz w:val="21"/>
-          <w:szCs w:val="21"/>
-        </w:rPr>
-        <w:t xml:space="preserve">An Internal Web Application of </w:t>
-      </w:r>
-      <w:r>
-        <w:rPr>
-          <w:rFonts w:eastAsia="Arial" w:cs="Arial"/>
-          <w:b/>
-          <w:bCs/>
-          <w:color w:val="auto"/>
-          <w:kern w:val="0"/>
-          <w:sz w:val="21"/>
-          <w:szCs w:val="21"/>
-          <w:lang w:val="en" w:eastAsia="en-US" w:bidi="ar-SA"/>
-        </w:rPr>
-        <w:t>bKash Limited</w:t>
-      </w:r>
-      <w:r>
-        <w:rPr>
-          <w:b w:val="false"/>
-          <w:bCs w:val="false"/>
-          <w:sz w:val="21"/>
-          <w:szCs w:val="21"/>
-        </w:rPr>
-        <w:t>. Implemented SFTP inbound/outbound, Configurable Email notification with async methodology, maker checker approval flow and log-back integration.</w:t>
-      </w:r>
-    </w:p>
-    <w:p>
-      <w:pPr>
-        <w:pStyle w:val="Normal"/>
-        <w:jc w:val="both"/>
-        <w:rPr>
-          <w:sz w:val="21"/>
-          <w:szCs w:val="21"/>
-        </w:rPr>
-      </w:pPr>
-      <w:r>
-        <w:rPr>
-          <w:b/>
-          <w:bCs/>
-          <w:sz w:val="21"/>
-          <w:szCs w:val="21"/>
-          <w:u w:val="none"/>
-        </w:rPr>
-        <w:t xml:space="preserve">Technologies: </w:t>
-      </w:r>
-      <w:r>
-        <w:rPr>
-          <w:b w:val="false"/>
-          <w:bCs w:val="false"/>
-          <w:sz w:val="21"/>
-          <w:szCs w:val="21"/>
-          <w:u w:val="none"/>
-        </w:rPr>
-        <w:t>JAVA (Spring-Boot), API, JQuery, MySQL, Spring-Integration</w:t>
+        <w:t>Airtime Management System-AMS</w:t>
       </w:r>
     </w:p>
     <w:p>
@@ -1364,21 +1173,146 @@
         <w:jc w:val="both"/>
         <w:rPr/>
       </w:pPr>
-      <w:hyperlink r:id="rId6">
-        <w:r>
-          <w:rPr>
-            <w:rStyle w:val="InternetLink"/>
-            <w:b/>
-            <w:u w:val="single"/>
-          </w:rPr>
-          <w:t>PREVENTO</w:t>
-        </w:r>
-      </w:hyperlink>
-      <w:r>
-        <w:rPr>
-          <w:b/>
-        </w:rPr>
-        <w:t xml:space="preserve"> </w:t>
+      <w:r>
+        <w:rPr>
+          <w:b w:val="false"/>
+          <w:bCs w:val="false"/>
+          <w:sz w:val="21"/>
+          <w:szCs w:val="21"/>
+        </w:rPr>
+        <w:t xml:space="preserve">An Internal Web Application of </w:t>
+      </w:r>
+      <w:r>
+        <w:rPr>
+          <w:rFonts w:eastAsia="Arial" w:cs="Arial"/>
+          <w:b/>
+          <w:bCs/>
+          <w:color w:val="auto"/>
+          <w:kern w:val="0"/>
+          <w:sz w:val="21"/>
+          <w:szCs w:val="21"/>
+          <w:lang w:val="en" w:eastAsia="en-US" w:bidi="ar-SA"/>
+        </w:rPr>
+        <w:t>bKash Limited</w:t>
+      </w:r>
+      <w:r>
+        <w:rPr>
+          <w:b w:val="false"/>
+          <w:bCs w:val="false"/>
+          <w:sz w:val="21"/>
+          <w:szCs w:val="21"/>
+        </w:rPr>
+        <w:t xml:space="preserve">. Implemented basic </w:t>
+      </w:r>
+      <w:r>
+        <w:rPr>
+          <w:rFonts w:eastAsia="Arial" w:cs="Arial"/>
+          <w:b w:val="false"/>
+          <w:bCs w:val="false"/>
+          <w:color w:val="auto"/>
+          <w:kern w:val="0"/>
+          <w:sz w:val="21"/>
+          <w:szCs w:val="21"/>
+          <w:lang w:val="en" w:eastAsia="en-US" w:bidi="ar-SA"/>
+        </w:rPr>
+        <w:t>main REST APIs</w:t>
+      </w:r>
+      <w:r>
+        <w:rPr>
+          <w:b w:val="false"/>
+          <w:bCs w:val="false"/>
+          <w:sz w:val="21"/>
+          <w:szCs w:val="21"/>
+        </w:rPr>
+        <w:t xml:space="preserve">, maker checker approval flow and </w:t>
+      </w:r>
+      <w:r>
+        <w:rPr>
+          <w:rFonts w:eastAsia="Arial" w:cs="Arial"/>
+          <w:b w:val="false"/>
+          <w:bCs w:val="false"/>
+          <w:color w:val="auto"/>
+          <w:kern w:val="0"/>
+          <w:sz w:val="21"/>
+          <w:szCs w:val="21"/>
+          <w:lang w:val="en" w:eastAsia="en-US" w:bidi="ar-SA"/>
+        </w:rPr>
+        <w:t>E</w:t>
+      </w:r>
+      <w:r>
+        <w:rPr>
+          <w:b w:val="false"/>
+          <w:bCs w:val="false"/>
+          <w:sz w:val="21"/>
+          <w:szCs w:val="21"/>
+        </w:rPr>
+        <w:t xml:space="preserve">mail notification. Integrated </w:t>
+      </w:r>
+      <w:r>
+        <w:rPr>
+          <w:rFonts w:eastAsia="Arial" w:cs="Arial"/>
+          <w:b w:val="false"/>
+          <w:bCs w:val="false"/>
+          <w:color w:val="auto"/>
+          <w:kern w:val="0"/>
+          <w:sz w:val="21"/>
+          <w:szCs w:val="21"/>
+          <w:lang w:val="en" w:eastAsia="en-US" w:bidi="ar-SA"/>
+        </w:rPr>
+        <w:t>l</w:t>
+      </w:r>
+      <w:r>
+        <w:rPr>
+          <w:b w:val="false"/>
+          <w:bCs w:val="false"/>
+          <w:sz w:val="21"/>
+          <w:szCs w:val="21"/>
+        </w:rPr>
+        <w:t xml:space="preserve">og-back config, </w:t>
+      </w:r>
+      <w:r>
+        <w:rPr>
+          <w:rFonts w:eastAsia="Arial" w:cs="Arial"/>
+          <w:b w:val="false"/>
+          <w:bCs w:val="false"/>
+          <w:color w:val="auto"/>
+          <w:kern w:val="0"/>
+          <w:sz w:val="21"/>
+          <w:szCs w:val="21"/>
+          <w:lang w:val="en" w:eastAsia="en-US" w:bidi="ar-SA"/>
+        </w:rPr>
+        <w:t>s</w:t>
+      </w:r>
+      <w:r>
+        <w:rPr>
+          <w:b w:val="false"/>
+          <w:bCs w:val="false"/>
+          <w:sz w:val="21"/>
+          <w:szCs w:val="21"/>
+        </w:rPr>
+        <w:t xml:space="preserve">cheduler </w:t>
+      </w:r>
+      <w:r>
+        <w:rPr>
+          <w:rFonts w:eastAsia="Arial" w:cs="Arial"/>
+          <w:b w:val="false"/>
+          <w:bCs w:val="false"/>
+          <w:color w:val="auto"/>
+          <w:kern w:val="0"/>
+          <w:sz w:val="21"/>
+          <w:szCs w:val="21"/>
+          <w:lang w:val="en" w:eastAsia="en-US" w:bidi="ar-SA"/>
+        </w:rPr>
+        <w:t>with a</w:t>
+      </w:r>
+      <w:r>
+        <w:rPr>
+          <w:b w:val="false"/>
+          <w:bCs w:val="false"/>
+          <w:sz w:val="21"/>
+          <w:szCs w:val="21"/>
+        </w:rPr>
+        <w:t>sync methodology.</w:t>
       </w:r>
     </w:p>
     <w:p>
@@ -1392,30 +1326,9 @@
       </w:pPr>
       <w:r>
         <w:rPr>
-          <w:b w:val="false"/>
-          <w:bCs w:val="false"/>
-          <w:sz w:val="21"/>
-          <w:szCs w:val="21"/>
-        </w:rPr>
-        <w:t>It’s an App where users provide information - gender, age, height, weight, diagnosed illnesses, risk factors - and the app will create a personalized health care plan. The app will be provided tasks each month and Clients of selected medical partners write a message to a doctor and get an answer.</w:t>
-      </w:r>
-    </w:p>
-    <w:p>
-      <w:pPr>
-        <w:pStyle w:val="Normal"/>
-        <w:jc w:val="both"/>
-        <w:rPr>
-          <w:sz w:val="21"/>
-          <w:szCs w:val="21"/>
-        </w:rPr>
-      </w:pPr>
-      <w:r>
-        <w:rPr>
-          <w:b/>
-          <w:bCs w:val="false"/>
-          <w:sz w:val="21"/>
-          <w:szCs w:val="21"/>
-          <w:u w:val="none"/>
+          <w:b/>
+          <w:sz w:val="21"/>
+          <w:szCs w:val="21"/>
         </w:rPr>
         <w:t xml:space="preserve">Technologies: </w:t>
       </w:r>
@@ -1425,9 +1338,30 @@
           <w:bCs w:val="false"/>
           <w:sz w:val="21"/>
           <w:szCs w:val="21"/>
-          <w:u w:val="none"/>
-        </w:rPr>
-        <w:t>PHP (Laravel), API, JQuery, MySQL, AWS, Google Analytics.</w:t>
+        </w:rPr>
+        <w:t xml:space="preserve">JAVA (Spring-Boot), API, </w:t>
+      </w:r>
+      <w:r>
+        <w:rPr>
+          <w:rFonts w:eastAsia="Arial" w:cs="Arial"/>
+          <w:b w:val="false"/>
+          <w:bCs w:val="false"/>
+          <w:color w:val="auto"/>
+          <w:kern w:val="0"/>
+          <w:sz w:val="21"/>
+          <w:szCs w:val="21"/>
+          <w:lang w:val="en" w:eastAsia="en-US" w:bidi="ar-SA"/>
+        </w:rPr>
+        <w:t>JS</w:t>
+      </w:r>
+      <w:r>
+        <w:rPr>
+          <w:b w:val="false"/>
+          <w:bCs w:val="false"/>
+          <w:sz w:val="21"/>
+          <w:szCs w:val="21"/>
+        </w:rPr>
+        <w:t>, MySQL</w:t>
       </w:r>
     </w:p>
     <w:p>
@@ -1436,20 +1370,22 @@
         <w:jc w:val="both"/>
         <w:rPr/>
       </w:pPr>
-      <w:hyperlink r:id="rId7">
-        <w:r>
-          <w:rPr>
-            <w:rStyle w:val="InternetLink"/>
-            <w:b/>
-            <w:u w:val="single"/>
-          </w:rPr>
-          <w:t>TAXSENSE</w:t>
-        </w:r>
-      </w:hyperlink>
-      <w:r>
-        <w:rPr>
-          <w:b/>
-          <w:u w:val="none"/>
+      <w:r>
+        <w:rPr>
+          <w:rFonts w:eastAsia="Arial" w:cs="Arial"/>
+          <w:b/>
+          <w:color w:val="1155CC"/>
+          <w:kern w:val="0"/>
+          <w:sz w:val="22"/>
+          <w:szCs w:val="22"/>
+          <w:u w:val="single"/>
+          <w:lang w:val="en" w:eastAsia="en-US" w:bidi="ar-SA"/>
+        </w:rPr>
+        <w:t>Saving-DPS</w:t>
+      </w:r>
+      <w:r>
+        <w:rPr>
+          <w:b/>
         </w:rPr>
         <w:t xml:space="preserve"> </w:t>
       </w:r>
@@ -1470,7 +1406,91 @@
           <w:sz w:val="21"/>
           <w:szCs w:val="21"/>
         </w:rPr>
-        <w:t>A software based on Tax Calculation and Tax Report Generator for Client.</w:t>
+        <w:t xml:space="preserve">An Internal Web Application of </w:t>
+      </w:r>
+      <w:r>
+        <w:rPr>
+          <w:rFonts w:eastAsia="Arial" w:cs="Arial"/>
+          <w:b/>
+          <w:bCs/>
+          <w:color w:val="auto"/>
+          <w:kern w:val="0"/>
+          <w:sz w:val="21"/>
+          <w:szCs w:val="21"/>
+          <w:lang w:val="en" w:eastAsia="en-US" w:bidi="ar-SA"/>
+        </w:rPr>
+        <w:t>bK</w:t>
+      </w:r>
+      <w:r>
+        <w:rPr>
+          <w:b/>
+          <w:bCs/>
+          <w:sz w:val="21"/>
+          <w:szCs w:val="21"/>
+        </w:rPr>
+        <w:t xml:space="preserve">ash </w:t>
+      </w:r>
+      <w:r>
+        <w:rPr>
+          <w:rFonts w:eastAsia="Arial" w:cs="Arial"/>
+          <w:b/>
+          <w:bCs/>
+          <w:color w:val="auto"/>
+          <w:kern w:val="0"/>
+          <w:sz w:val="21"/>
+          <w:szCs w:val="21"/>
+          <w:lang w:val="en" w:eastAsia="en-US" w:bidi="ar-SA"/>
+        </w:rPr>
+        <w:t>Limited</w:t>
+      </w:r>
+      <w:r>
+        <w:rPr>
+          <w:b w:val="false"/>
+          <w:bCs w:val="false"/>
+          <w:sz w:val="21"/>
+          <w:szCs w:val="21"/>
+        </w:rPr>
+        <w:t xml:space="preserve">. A </w:t>
+      </w:r>
+      <w:r>
+        <w:rPr>
+          <w:rFonts w:eastAsia="Arial" w:cs="Arial"/>
+          <w:b w:val="false"/>
+          <w:bCs w:val="false"/>
+          <w:color w:val="auto"/>
+          <w:kern w:val="0"/>
+          <w:sz w:val="21"/>
+          <w:szCs w:val="21"/>
+          <w:lang w:val="en" w:eastAsia="en-US" w:bidi="ar-SA"/>
+        </w:rPr>
+        <w:t>service</w:t>
+      </w:r>
+      <w:r>
+        <w:rPr>
+          <w:b w:val="false"/>
+          <w:bCs w:val="false"/>
+          <w:sz w:val="21"/>
+          <w:szCs w:val="21"/>
+        </w:rPr>
+        <w:t xml:space="preserve"> for </w:t>
+      </w:r>
+      <w:r>
+        <w:rPr>
+          <w:b/>
+          <w:bCs/>
+          <w:sz w:val="21"/>
+          <w:szCs w:val="21"/>
+        </w:rPr>
+        <w:t>bKash App</w:t>
+      </w:r>
+      <w:r>
+        <w:rPr>
+          <w:b w:val="false"/>
+          <w:bCs w:val="false"/>
+          <w:sz w:val="21"/>
+          <w:szCs w:val="21"/>
+        </w:rPr>
+        <w:t xml:space="preserve"> which allows customer to open a DPS. Implemented web portal security.</w:t>
       </w:r>
     </w:p>
     <w:p>
@@ -1485,6 +1505,7 @@
       <w:r>
         <w:rPr>
           <w:b/>
+          <w:bCs w:val="false"/>
           <w:sz w:val="21"/>
           <w:szCs w:val="21"/>
         </w:rPr>
@@ -1497,7 +1518,29 @@
           <w:sz w:val="21"/>
           <w:szCs w:val="21"/>
         </w:rPr>
-        <w:t>PHP (Laravel), Docker, JQuery, MySQL.</w:t>
+        <w:t xml:space="preserve">JAVA (Spring-Boot), API, </w:t>
+      </w:r>
+      <w:r>
+        <w:rPr>
+          <w:rFonts w:eastAsia="Arial" w:cs="Arial"/>
+          <w:b w:val="false"/>
+          <w:bCs w:val="false"/>
+          <w:color w:val="auto"/>
+          <w:kern w:val="0"/>
+          <w:sz w:val="21"/>
+          <w:szCs w:val="21"/>
+          <w:lang w:val="en" w:eastAsia="en-US" w:bidi="ar-SA"/>
+        </w:rPr>
+        <w:t>JS</w:t>
+      </w:r>
+      <w:r>
+        <w:rPr>
+          <w:b w:val="false"/>
+          <w:bCs w:val="false"/>
+          <w:sz w:val="21"/>
+          <w:szCs w:val="21"/>
+        </w:rPr>
+        <w:t>, MySQL, AWS</w:t>
       </w:r>
     </w:p>
     <w:p>
@@ -1506,20 +1549,18 @@
         <w:jc w:val="both"/>
         <w:rPr/>
       </w:pPr>
-      <w:hyperlink r:id="rId8">
-        <w:r>
-          <w:rPr>
-            <w:rStyle w:val="InternetLink"/>
-            <w:b/>
-          </w:rPr>
-          <w:t>HR ACR</w:t>
-        </w:r>
-      </w:hyperlink>
-      <w:r>
-        <w:rPr>
-          <w:b/>
-        </w:rPr>
-        <w:t xml:space="preserve"> </w:t>
+      <w:r>
+        <w:rPr>
+          <w:rFonts w:eastAsia="Arial" w:cs="Arial"/>
+          <w:b/>
+          <w:color w:val="1155CC"/>
+          <w:kern w:val="0"/>
+          <w:sz w:val="22"/>
+          <w:szCs w:val="22"/>
+          <w:u w:val="single"/>
+          <w:lang w:val="en" w:eastAsia="en-US" w:bidi="ar-SA"/>
+        </w:rPr>
+        <w:t>MULTIBANK</w:t>
       </w:r>
     </w:p>
     <w:p>
@@ -1538,25 +1579,29 @@
           <w:sz w:val="21"/>
           <w:szCs w:val="21"/>
         </w:rPr>
-        <w:t xml:space="preserve">Application developed for a </w:t>
-      </w:r>
-      <w:r>
-        <w:rPr>
-          <w:b/>
-          <w:bCs/>
-          <w:sz w:val="21"/>
-          <w:szCs w:val="21"/>
-        </w:rPr>
-        <w:t>Ministry of Bangladesh Govt</w:t>
-      </w:r>
-      <w:r>
-        <w:rPr>
-          <w:b w:val="false"/>
-          <w:bCs w:val="false"/>
-          <w:sz w:val="21"/>
-          <w:szCs w:val="21"/>
-        </w:rPr>
-        <w:t xml:space="preserve"> generating Annual Confidential Report of employees.</w:t>
+        <w:t xml:space="preserve">An Internal Web Application of </w:t>
+      </w:r>
+      <w:r>
+        <w:rPr>
+          <w:rFonts w:eastAsia="Arial" w:cs="Arial"/>
+          <w:b/>
+          <w:bCs/>
+          <w:color w:val="auto"/>
+          <w:kern w:val="0"/>
+          <w:sz w:val="21"/>
+          <w:szCs w:val="21"/>
+          <w:lang w:val="en" w:eastAsia="en-US" w:bidi="ar-SA"/>
+        </w:rPr>
+        <w:t>bKash Limited</w:t>
+      </w:r>
+      <w:r>
+        <w:rPr>
+          <w:b w:val="false"/>
+          <w:bCs w:val="false"/>
+          <w:sz w:val="21"/>
+          <w:szCs w:val="21"/>
+        </w:rPr>
+        <w:t>. Implemented SFTP inbound/outbound, Configurable Email notification with async methodology, maker checker approval flow and log-back integration.</w:t>
       </w:r>
     </w:p>
     <w:p>
@@ -1571,8 +1616,10 @@
       <w:r>
         <w:rPr>
           <w:b/>
-          <w:sz w:val="21"/>
-          <w:szCs w:val="21"/>
+          <w:bCs/>
+          <w:sz w:val="21"/>
+          <w:szCs w:val="21"/>
+          <w:u w:val="none"/>
         </w:rPr>
         <w:t xml:space="preserve">Technologies: </w:t>
       </w:r>
@@ -1582,8 +1629,25 @@
           <w:bCs w:val="false"/>
           <w:sz w:val="21"/>
           <w:szCs w:val="21"/>
-        </w:rPr>
-        <w:t>PHP (Laravel), Docker, JQuery, MySQL.</w:t>
+          <w:u w:val="none"/>
+        </w:rPr>
+        <w:t>JAVA (Spring-Boot), API, JQuery, MySQL, Spring-Integration</w:t>
+      </w:r>
+    </w:p>
+    <w:p>
+      <w:pPr>
+        <w:pStyle w:val="Normal"/>
+        <w:jc w:val="both"/>
+        <w:rPr>
+          <w:sz w:val="21"/>
+          <w:szCs w:val="21"/>
+        </w:rPr>
+      </w:pPr>
+      <w:r>
+        <w:rPr>
+          <w:sz w:val="21"/>
+          <w:szCs w:val="21"/>
+        </w:rPr>
       </w:r>
     </w:p>
     <w:p>
@@ -1623,8 +1687,8 @@
       </w:tblPr>
       <w:tblGrid>
         <w:gridCol w:w="1260"/>
-        <w:gridCol w:w="1165"/>
-        <w:gridCol w:w="1175"/>
+        <w:gridCol w:w="1260"/>
+        <w:gridCol w:w="1080"/>
         <w:gridCol w:w="901"/>
         <w:gridCol w:w="1265"/>
         <w:gridCol w:w="1075"/>
@@ -1663,7 +1727,7 @@
         </w:tc>
         <w:tc>
           <w:tcPr>
-            <w:tcW w:w="1165" w:type="dxa"/>
+            <w:tcW w:w="1260" w:type="dxa"/>
             <w:tcBorders/>
             <w:shd w:color="auto" w:fill="FFFFFF" w:val="clear"/>
           </w:tcPr>
@@ -1682,13 +1746,13 @@
                 <w:sz w:val="22"/>
                 <w:szCs w:val="22"/>
               </w:rPr>
-              <w:t>PHP</w:t>
+              <w:t>Spring Boot</w:t>
             </w:r>
           </w:p>
         </w:tc>
         <w:tc>
           <w:tcPr>
-            <w:tcW w:w="1175" w:type="dxa"/>
+            <w:tcW w:w="1080" w:type="dxa"/>
             <w:tcBorders/>
             <w:shd w:color="auto" w:fill="FFFFFF" w:val="clear"/>
           </w:tcPr>
@@ -1807,7 +1871,7 @@
                 <w:sz w:val="22"/>
                 <w:szCs w:val="22"/>
               </w:rPr>
-              <w:t>Laravel</w:t>
+              <w:t>Unix</w:t>
             </w:r>
           </w:p>
         </w:tc>
@@ -1893,7 +1957,7 @@
         </w:tc>
         <w:tc>
           <w:tcPr>
-            <w:tcW w:w="1165" w:type="dxa"/>
+            <w:tcW w:w="1260" w:type="dxa"/>
             <w:tcBorders/>
             <w:shd w:color="auto" w:fill="FFFFFF" w:val="clear"/>
           </w:tcPr>
@@ -1918,7 +1982,7 @@
         </w:tc>
         <w:tc>
           <w:tcPr>
-            <w:tcW w:w="1175" w:type="dxa"/>
+            <w:tcW w:w="1080" w:type="dxa"/>
             <w:tcBorders/>
             <w:shd w:color="auto" w:fill="FFFFFF" w:val="clear"/>
           </w:tcPr>
@@ -1987,7 +2051,7 @@
                 <w:sz w:val="22"/>
                 <w:szCs w:val="22"/>
               </w:rPr>
-              <w:t>Spring Boot</w:t>
+              <w:t>PHP</w:t>
             </w:r>
           </w:p>
         </w:tc>
@@ -2037,7 +2101,7 @@
                 <w:sz w:val="22"/>
                 <w:szCs w:val="22"/>
               </w:rPr>
-              <w:t>Unix</w:t>
+              <w:t>Laravel</w:t>
             </w:r>
           </w:p>
         </w:tc>
@@ -2123,7 +2187,7 @@
         </w:tc>
         <w:tc>
           <w:tcPr>
-            <w:tcW w:w="1165" w:type="dxa"/>
+            <w:tcW w:w="1260" w:type="dxa"/>
             <w:tcBorders/>
             <w:shd w:color="auto" w:fill="FFFFFF" w:val="clear"/>
           </w:tcPr>
@@ -2166,7 +2230,7 @@
         </w:tc>
         <w:tc>
           <w:tcPr>
-            <w:tcW w:w="1175" w:type="dxa"/>
+            <w:tcW w:w="1080" w:type="dxa"/>
             <w:tcBorders/>
             <w:shd w:color="auto" w:fill="FFFFFF" w:val="clear"/>
           </w:tcPr>
@@ -2371,7 +2435,7 @@
         </w:tc>
         <w:tc>
           <w:tcPr>
-            <w:tcW w:w="1165" w:type="dxa"/>
+            <w:tcW w:w="1260" w:type="dxa"/>
             <w:tcBorders/>
             <w:shd w:color="auto" w:fill="FFFFFF" w:val="clear"/>
           </w:tcPr>
@@ -2396,7 +2460,7 @@
         </w:tc>
         <w:tc>
           <w:tcPr>
-            <w:tcW w:w="1175" w:type="dxa"/>
+            <w:tcW w:w="1080" w:type="dxa"/>
             <w:tcBorders/>
             <w:shd w:color="auto" w:fill="FFFFFF" w:val="clear"/>
           </w:tcPr>
@@ -2415,6 +2479,7 @@
                 <w:sz w:val="22"/>
                 <w:szCs w:val="22"/>
               </w:rPr>
+              <w:t>JPA</w:t>
             </w:r>
           </w:p>
         </w:tc>
@@ -2568,27 +2633,6 @@
       <w:pPr>
         <w:pStyle w:val="Heading1"/>
         <w:jc w:val="both"/>
-        <w:rPr>
-          <w:b/>
-          <w:b/>
-          <w:bCs/>
-          <w:sz w:val="22"/>
-          <w:szCs w:val="22"/>
-        </w:rPr>
-      </w:pPr>
-      <w:r>
-        <w:rPr>
-          <w:b/>
-          <w:bCs/>
-          <w:sz w:val="22"/>
-          <w:szCs w:val="22"/>
-        </w:rPr>
-      </w:r>
-    </w:p>
-    <w:p>
-      <w:pPr>
-        <w:pStyle w:val="Heading1"/>
-        <w:jc w:val="both"/>
         <w:rPr/>
       </w:pPr>
       <w:r>
@@ -2637,7 +2681,7 @@
         </w:rPr>
         <w:t>IIUC IUPC 2017, my team CJC_TEAM_1971 Ranked</w:t>
       </w:r>
-      <w:hyperlink r:id="rId9">
+      <w:hyperlink r:id="rId7">
         <w:r>
           <w:rPr>
             <w:color w:val="000000"/>
@@ -2648,7 +2692,7 @@
           <w:t xml:space="preserve"> </w:t>
         </w:r>
       </w:hyperlink>
-      <w:hyperlink r:id="rId10">
+      <w:hyperlink r:id="rId8">
         <w:r>
           <w:rPr>
             <w:color w:val="000000"/>
@@ -2668,7 +2712,7 @@
         </w:rPr>
         <w:t xml:space="preserve">. </w:t>
       </w:r>
-      <w:hyperlink r:id="rId11">
+      <w:hyperlink r:id="rId9">
         <w:r>
           <w:rPr>
             <w:rStyle w:val="InternetLink"/>
@@ -2700,7 +2744,7 @@
         </w:rPr>
         <w:t>EDU Programming Contest 2018 , my team CJC_TEAM_1971 Ranked</w:t>
       </w:r>
-      <w:hyperlink r:id="rId12">
+      <w:hyperlink r:id="rId10">
         <w:r>
           <w:rPr>
             <w:color w:val="000000"/>
@@ -2711,7 +2755,7 @@
           <w:t xml:space="preserve"> </w:t>
         </w:r>
       </w:hyperlink>
-      <w:hyperlink r:id="rId13">
+      <w:hyperlink r:id="rId11">
         <w:r>
           <w:rPr>
             <w:color w:val="000000"/>
@@ -2731,7 +2775,7 @@
         </w:rPr>
         <w:t xml:space="preserve">. </w:t>
       </w:r>
-      <w:hyperlink r:id="rId14">
+      <w:hyperlink r:id="rId12">
         <w:r>
           <w:rPr>
             <w:rStyle w:val="InternetLink"/>
@@ -2748,10 +2792,7 @@
       <w:pPr>
         <w:pStyle w:val="Heading2"/>
         <w:jc w:val="both"/>
-        <w:rPr>
-          <w:sz w:val="21"/>
-          <w:szCs w:val="21"/>
-        </w:rPr>
+        <w:rPr/>
       </w:pPr>
       <w:bookmarkStart w:id="3" w:name="_ah54qgxe4adx"/>
       <w:bookmarkEnd w:id="3"/>
@@ -2783,7 +2824,7 @@
         </w:rPr>
         <w:t xml:space="preserve">5th Position on CSE Week Programming Contest 2016. </w:t>
       </w:r>
-      <w:hyperlink r:id="rId15">
+      <w:hyperlink r:id="rId13">
         <w:r>
           <w:rPr>
             <w:rStyle w:val="InternetLink"/>
@@ -2813,10 +2854,7 @@
           <w:numId w:val="3"/>
         </w:numPr>
         <w:jc w:val="both"/>
-        <w:rPr>
-          <w:sz w:val="20"/>
-          <w:szCs w:val="20"/>
-        </w:rPr>
+        <w:rPr/>
       </w:pPr>
       <w:r>
         <w:rPr>
@@ -2847,7 +2885,7 @@
         </w:rPr>
         <w:t xml:space="preserve">Virtual Judge ID: UVA: </w:t>
       </w:r>
-      <w:hyperlink r:id="rId16">
+      <w:hyperlink r:id="rId14">
         <w:r>
           <w:rPr>
             <w:rStyle w:val="InternetLink"/>
@@ -2868,7 +2906,7 @@
         </w:rPr>
         <w:t xml:space="preserve">, CF: </w:t>
       </w:r>
-      <w:hyperlink r:id="rId17">
+      <w:hyperlink r:id="rId15">
         <w:r>
           <w:rPr>
             <w:rStyle w:val="InternetLink"/>
@@ -2889,7 +2927,7 @@
         </w:rPr>
         <w:t xml:space="preserve">, HR: </w:t>
       </w:r>
-      <w:hyperlink r:id="rId18">
+      <w:hyperlink r:id="rId16">
         <w:r>
           <w:rPr>
             <w:rStyle w:val="InternetLink"/>
@@ -2957,8 +2995,8 @@
       </w:tblPr>
       <w:tblGrid>
         <w:gridCol w:w="3415"/>
-        <w:gridCol w:w="3132"/>
-        <w:gridCol w:w="3353"/>
+        <w:gridCol w:w="3126"/>
+        <w:gridCol w:w="3359"/>
       </w:tblGrid>
       <w:tr>
         <w:trPr>
@@ -2974,18 +3012,18 @@
             <w:pPr>
               <w:pStyle w:val="Normal"/>
               <w:spacing w:lineRule="auto" w:line="240"/>
-              <w:jc w:val="both"/>
+              <w:jc w:val="center"/>
               <w:rPr/>
             </w:pPr>
             <w:r>
               <w:rPr/>
-              <w:t>B.Sc. Computer Science &amp; Engineering ‘19</w:t>
+              <w:t>B.Sc. Computer Science &amp; Engineering Nov-2019</w:t>
             </w:r>
           </w:p>
         </w:tc>
         <w:tc>
           <w:tcPr>
-            <w:tcW w:w="3132" w:type="dxa"/>
+            <w:tcW w:w="3126" w:type="dxa"/>
             <w:tcBorders/>
             <w:shd w:color="auto" w:fill="FCE5CD" w:val="clear"/>
           </w:tcPr>
@@ -2993,18 +3031,18 @@
             <w:pPr>
               <w:pStyle w:val="Normal"/>
               <w:spacing w:lineRule="auto" w:line="240"/>
-              <w:jc w:val="both"/>
+              <w:jc w:val="center"/>
               <w:rPr/>
             </w:pPr>
             <w:r>
               <w:rPr/>
-              <w:t>HSC ‘13</w:t>
+              <w:t>HSC-2013</w:t>
             </w:r>
           </w:p>
         </w:tc>
         <w:tc>
           <w:tcPr>
-            <w:tcW w:w="3353" w:type="dxa"/>
+            <w:tcW w:w="3359" w:type="dxa"/>
             <w:tcBorders/>
             <w:shd w:color="auto" w:fill="FCE5CD" w:val="clear"/>
           </w:tcPr>
@@ -3012,12 +3050,12 @@
             <w:pPr>
               <w:pStyle w:val="Normal"/>
               <w:spacing w:lineRule="auto" w:line="240"/>
-              <w:jc w:val="both"/>
+              <w:jc w:val="center"/>
               <w:rPr/>
             </w:pPr>
             <w:r>
               <w:rPr/>
-              <w:t>SSC ‘11</w:t>
+              <w:t>SSC-2011</w:t>
             </w:r>
           </w:p>
         </w:tc>
@@ -3036,7 +3074,7 @@
             <w:pPr>
               <w:pStyle w:val="Normal"/>
               <w:spacing w:lineRule="auto" w:line="240"/>
-              <w:jc w:val="both"/>
+              <w:jc w:val="center"/>
               <w:rPr/>
             </w:pPr>
             <w:r>
@@ -3047,7 +3085,7 @@
         </w:tc>
         <w:tc>
           <w:tcPr>
-            <w:tcW w:w="3132" w:type="dxa"/>
+            <w:tcW w:w="3126" w:type="dxa"/>
             <w:tcBorders/>
             <w:shd w:fill="auto" w:val="clear"/>
           </w:tcPr>
@@ -3055,7 +3093,7 @@
             <w:pPr>
               <w:pStyle w:val="Normal"/>
               <w:spacing w:lineRule="auto" w:line="240"/>
-              <w:jc w:val="both"/>
+              <w:jc w:val="center"/>
               <w:rPr/>
             </w:pPr>
             <w:r>
@@ -3066,7 +3104,7 @@
         </w:tc>
         <w:tc>
           <w:tcPr>
-            <w:tcW w:w="3353" w:type="dxa"/>
+            <w:tcW w:w="3359" w:type="dxa"/>
             <w:tcBorders/>
             <w:shd w:fill="auto" w:val="clear"/>
           </w:tcPr>
@@ -3074,7 +3112,7 @@
             <w:pPr>
               <w:pStyle w:val="Normal"/>
               <w:spacing w:lineRule="auto" w:line="240"/>
-              <w:jc w:val="both"/>
+              <w:jc w:val="center"/>
               <w:rPr/>
             </w:pPr>
             <w:r>
@@ -3096,330 +3134,14 @@
         </w:rPr>
       </w:pPr>
       <w:r>
-        <w:rPr>
-          <w:b/>
-          <w:bCs/>
-        </w:rPr>
-      </w:r>
-    </w:p>
-    <w:p>
-      <w:pPr>
-        <w:pStyle w:val="Heading1"/>
-        <w:jc w:val="both"/>
-        <w:rPr/>
-      </w:pPr>
-      <w:bookmarkStart w:id="5" w:name="_6r5xbu7ivmi5"/>
-      <w:bookmarkEnd w:id="5"/>
-      <w:r>
-        <w:rPr>
-          <w:b/>
-          <w:bCs/>
-        </w:rPr>
-        <w:t>Personal Information</w:t>
-      </w:r>
-    </w:p>
-    <w:p>
-      <w:pPr>
-        <w:pStyle w:val="Normal"/>
-        <w:numPr>
-          <w:ilvl w:val="0"/>
-          <w:numId w:val="1"/>
-        </w:numPr>
-        <w:jc w:val="both"/>
-        <w:rPr/>
-      </w:pPr>
-      <w:r>
-        <w:rPr>
-          <w:b/>
-        </w:rPr>
-        <w:t>Father’s Name:</w:t>
-      </w:r>
-      <w:r>
-        <w:rPr/>
-        <w:t xml:space="preserve"> Karimul Islam</w:t>
-      </w:r>
-    </w:p>
-    <w:p>
-      <w:pPr>
-        <w:pStyle w:val="Normal"/>
-        <w:numPr>
-          <w:ilvl w:val="0"/>
-          <w:numId w:val="1"/>
-        </w:numPr>
-        <w:jc w:val="both"/>
-        <w:rPr/>
-      </w:pPr>
-      <w:r>
-        <w:rPr>
-          <w:b/>
-        </w:rPr>
-        <w:t>Mother’s Name:</w:t>
-      </w:r>
-      <w:r>
-        <w:rPr/>
-        <w:t xml:space="preserve"> Salina Akter </w:t>
-      </w:r>
-    </w:p>
-    <w:p>
-      <w:pPr>
-        <w:pStyle w:val="Normal"/>
-        <w:numPr>
-          <w:ilvl w:val="0"/>
-          <w:numId w:val="1"/>
-        </w:numPr>
-        <w:jc w:val="both"/>
-        <w:rPr/>
-      </w:pPr>
-      <w:r>
-        <w:rPr>
-          <w:b/>
-        </w:rPr>
-        <w:t>Nationality:</w:t>
-      </w:r>
-      <w:r>
-        <w:rPr/>
-        <w:t xml:space="preserve"> Bangladeshi</w:t>
-      </w:r>
-    </w:p>
-    <w:p>
-      <w:pPr>
-        <w:pStyle w:val="Normal"/>
-        <w:numPr>
-          <w:ilvl w:val="0"/>
-          <w:numId w:val="1"/>
-        </w:numPr>
-        <w:jc w:val="both"/>
-        <w:rPr/>
-      </w:pPr>
-      <w:r>
-        <w:rPr>
-          <w:b/>
-        </w:rPr>
-        <w:t>Present Address:</w:t>
-      </w:r>
-      <w:r>
-        <w:rPr/>
-        <w:t xml:space="preserve"> House-18, Road-23, Pallabi, Mirpur-11.5, Dhaka-1216</w:t>
-      </w:r>
-    </w:p>
-    <w:p>
-      <w:pPr>
-        <w:pStyle w:val="Normal"/>
-        <w:numPr>
-          <w:ilvl w:val="0"/>
-          <w:numId w:val="1"/>
-        </w:numPr>
-        <w:jc w:val="both"/>
-        <w:rPr/>
-      </w:pPr>
-      <w:r>
-        <w:rPr>
-          <w:b/>
-        </w:rPr>
-        <w:t>Permanent Address:</w:t>
-      </w:r>
-      <w:r>
-        <w:rPr/>
-        <w:t xml:space="preserve"> House-106, Road-Kobi Nazrul Islam, Sadarghat, Chittagong-4000</w:t>
-      </w:r>
-    </w:p>
-    <w:p>
-      <w:pPr>
-        <w:pStyle w:val="Heading1"/>
-        <w:jc w:val="both"/>
-        <w:rPr>
-          <w:rFonts w:ascii="Arial" w:hAnsi="Arial" w:eastAsia="Arial" w:cs="Arial"/>
-          <w:b/>
-          <w:b/>
-          <w:bCs/>
-          <w:color w:val="B45F06"/>
-          <w:kern w:val="0"/>
-          <w:sz w:val="24"/>
-          <w:szCs w:val="24"/>
-          <w:lang w:val="en" w:eastAsia="en-US" w:bidi="ar-SA"/>
-        </w:rPr>
-      </w:pPr>
-      <w:r>
-        <w:rPr>
-          <w:rFonts w:eastAsia="Arial" w:cs="Arial"/>
-          <w:b/>
-          <w:bCs/>
-          <w:color w:val="B45F06"/>
-          <w:kern w:val="0"/>
-          <w:sz w:val="24"/>
-          <w:szCs w:val="24"/>
-          <w:lang w:val="en" w:eastAsia="en-US" w:bidi="ar-SA"/>
-        </w:rPr>
-        <w:t>Reference</w:t>
-      </w:r>
-    </w:p>
-    <w:tbl>
-      <w:tblPr>
-        <w:tblW w:w="9375" w:type="dxa"/>
-        <w:jc w:val="left"/>
-        <w:tblInd w:w="35" w:type="dxa"/>
-        <w:tblCellMar>
-          <w:top w:w="0" w:type="dxa"/>
-          <w:left w:w="0" w:type="dxa"/>
-          <w:bottom w:w="0" w:type="dxa"/>
-          <w:right w:w="0" w:type="dxa"/>
-        </w:tblCellMar>
-      </w:tblPr>
-      <w:tblGrid>
-        <w:gridCol w:w="9375"/>
-      </w:tblGrid>
-      <w:tr>
-        <w:trPr/>
-        <w:tc>
-          <w:tcPr>
-            <w:tcW w:w="9375" w:type="dxa"/>
-            <w:tcBorders/>
-            <w:shd w:fill="FFFFFF" w:val="clear"/>
-          </w:tcPr>
-          <w:p>
-            <w:pPr>
-              <w:pStyle w:val="TableContents"/>
-              <w:jc w:val="both"/>
-              <w:rPr/>
-            </w:pPr>
-            <w:r>
-              <w:rPr/>
-              <w:t>Sahib Bin Mahboob</w:t>
-            </w:r>
-          </w:p>
-        </w:tc>
-      </w:tr>
-      <w:tr>
-        <w:trPr/>
-        <w:tc>
-          <w:tcPr>
-            <w:tcW w:w="9375" w:type="dxa"/>
-            <w:tcBorders/>
-            <w:shd w:fill="FFFFFF" w:val="clear"/>
-          </w:tcPr>
-          <w:p>
-            <w:pPr>
-              <w:pStyle w:val="TableContents"/>
-              <w:jc w:val="both"/>
-              <w:rPr/>
-            </w:pPr>
-            <w:r>
-              <w:rPr/>
-              <w:t>Inflack Limited</w:t>
-            </w:r>
-          </w:p>
-        </w:tc>
-      </w:tr>
-      <w:tr>
-        <w:trPr/>
-        <w:tc>
-          <w:tcPr>
-            <w:tcW w:w="9375" w:type="dxa"/>
-            <w:tcBorders/>
-            <w:shd w:fill="FFFFFF" w:val="clear"/>
-          </w:tcPr>
-          <w:p>
-            <w:pPr>
-              <w:pStyle w:val="TableContents"/>
-              <w:jc w:val="both"/>
-              <w:rPr/>
-            </w:pPr>
-            <w:r>
-              <w:rPr/>
-              <w:t>CTO</w:t>
-            </w:r>
-          </w:p>
-        </w:tc>
-      </w:tr>
-      <w:tr>
-        <w:trPr/>
-        <w:tc>
-          <w:tcPr>
-            <w:tcW w:w="9375" w:type="dxa"/>
-            <w:tcBorders/>
-            <w:shd w:fill="FFFFFF" w:val="clear"/>
-          </w:tcPr>
-          <w:p>
-            <w:pPr>
-              <w:pStyle w:val="TableContents"/>
-              <w:jc w:val="both"/>
-              <w:rPr/>
-            </w:pPr>
-            <w:r>
-              <w:rPr/>
-              <w:t>House#36, Road#1, Block-A Bashundhara R/A, Dhaka</w:t>
-            </w:r>
-          </w:p>
-        </w:tc>
-      </w:tr>
-      <w:tr>
-        <w:trPr/>
-        <w:tc>
-          <w:tcPr>
-            <w:tcW w:w="9375" w:type="dxa"/>
-            <w:tcBorders/>
-            <w:shd w:fill="FFFFFF" w:val="clear"/>
-          </w:tcPr>
-          <w:p>
-            <w:pPr>
-              <w:pStyle w:val="TableContents"/>
-              <w:jc w:val="both"/>
-              <w:rPr/>
-            </w:pPr>
-            <w:r>
-              <w:rPr/>
-              <w:t>+8801717065223</w:t>
-            </w:r>
-          </w:p>
-        </w:tc>
-      </w:tr>
-      <w:tr>
-        <w:trPr/>
-        <w:tc>
-          <w:tcPr>
-            <w:tcW w:w="9375" w:type="dxa"/>
-            <w:tcBorders/>
-            <w:shd w:fill="FFFFFF" w:val="clear"/>
-          </w:tcPr>
-          <w:p>
-            <w:pPr>
-              <w:pStyle w:val="TableContents"/>
-              <w:jc w:val="both"/>
-              <w:rPr/>
-            </w:pPr>
-            <w:r>
-              <w:rPr/>
-              <w:t>sahib@inflack.com</w:t>
-            </w:r>
-          </w:p>
-        </w:tc>
-      </w:tr>
-    </w:tbl>
-    <w:p>
-      <w:pPr>
-        <w:pStyle w:val="Normal"/>
-        <w:jc w:val="both"/>
-        <w:rPr>
-          <w:rFonts w:ascii="Arial" w:hAnsi="Arial" w:eastAsia="Arial" w:cs="Arial"/>
-          <w:b/>
-          <w:b/>
-          <w:bCs/>
-          <w:color w:val="B45F06"/>
-          <w:kern w:val="0"/>
-          <w:sz w:val="24"/>
-          <w:szCs w:val="24"/>
-          <w:lang w:val="en" w:eastAsia="en-US" w:bidi="ar-SA"/>
-        </w:rPr>
-      </w:pPr>
-      <w:r>
         <w:rPr/>
       </w:r>
     </w:p>
     <w:sectPr>
-      <w:headerReference w:type="default" r:id="rId19"/>
-      <w:headerReference w:type="first" r:id="rId20"/>
-      <w:footerReference w:type="default" r:id="rId21"/>
-      <w:footerReference w:type="first" r:id="rId22"/>
+      <w:headerReference w:type="default" r:id="rId17"/>
+      <w:headerReference w:type="first" r:id="rId18"/>
+      <w:footerReference w:type="default" r:id="rId19"/>
+      <w:footerReference w:type="first" r:id="rId20"/>
       <w:type w:val="nextPage"/>
       <w:pgSz w:w="12240" w:h="15840"/>
       <w:pgMar w:left="1440" w:right="1440" w:header="0" w:top="1440" w:footer="720" w:bottom="1440" w:gutter="0"/>
@@ -3514,143 +3236,6 @@
       <w:lvlJc w:val="left"/>
       <w:pPr>
         <w:tabs>
-          <w:tab w:val="num" w:pos="0"/>
-        </w:tabs>
-        <w:ind w:left="720" w:hanging="360"/>
-      </w:pPr>
-      <w:rPr>
-        <w:rFonts w:ascii="Wingdings" w:hAnsi="Wingdings" w:cs="Wingdings" w:hint="default"/>
-      </w:rPr>
-    </w:lvl>
-    <w:lvl w:ilvl="1">
-      <w:start w:val="1"/>
-      <w:numFmt w:val="bullet"/>
-      <w:lvlText w:val=""/>
-      <w:lvlJc w:val="left"/>
-      <w:pPr>
-        <w:tabs>
-          <w:tab w:val="num" w:pos="0"/>
-        </w:tabs>
-        <w:ind w:left="1440" w:hanging="360"/>
-      </w:pPr>
-      <w:rPr>
-        <w:rFonts w:ascii="Wingdings 2" w:hAnsi="Wingdings 2" w:cs="Wingdings 2" w:hint="default"/>
-      </w:rPr>
-    </w:lvl>
-    <w:lvl w:ilvl="2">
-      <w:start w:val="1"/>
-      <w:numFmt w:val="bullet"/>
-      <w:lvlText w:val="■"/>
-      <w:lvlJc w:val="left"/>
-      <w:pPr>
-        <w:tabs>
-          <w:tab w:val="num" w:pos="0"/>
-        </w:tabs>
-        <w:ind w:left="2160" w:hanging="360"/>
-      </w:pPr>
-      <w:rPr>
-        <w:rFonts w:ascii="OpenSymbol" w:hAnsi="OpenSymbol" w:cs="OpenSymbol" w:hint="default"/>
-      </w:rPr>
-    </w:lvl>
-    <w:lvl w:ilvl="3">
-      <w:start w:val="1"/>
-      <w:numFmt w:val="bullet"/>
-      <w:lvlText w:val=""/>
-      <w:lvlJc w:val="left"/>
-      <w:pPr>
-        <w:tabs>
-          <w:tab w:val="num" w:pos="0"/>
-        </w:tabs>
-        <w:ind w:left="2880" w:hanging="360"/>
-      </w:pPr>
-      <w:rPr>
-        <w:rFonts w:ascii="Wingdings" w:hAnsi="Wingdings" w:cs="Wingdings" w:hint="default"/>
-      </w:rPr>
-    </w:lvl>
-    <w:lvl w:ilvl="4">
-      <w:start w:val="1"/>
-      <w:numFmt w:val="bullet"/>
-      <w:lvlText w:val=""/>
-      <w:lvlJc w:val="left"/>
-      <w:pPr>
-        <w:tabs>
-          <w:tab w:val="num" w:pos="0"/>
-        </w:tabs>
-        <w:ind w:left="3600" w:hanging="360"/>
-      </w:pPr>
-      <w:rPr>
-        <w:rFonts w:ascii="Wingdings 2" w:hAnsi="Wingdings 2" w:cs="Wingdings 2" w:hint="default"/>
-      </w:rPr>
-    </w:lvl>
-    <w:lvl w:ilvl="5">
-      <w:start w:val="1"/>
-      <w:numFmt w:val="bullet"/>
-      <w:lvlText w:val="■"/>
-      <w:lvlJc w:val="left"/>
-      <w:pPr>
-        <w:tabs>
-          <w:tab w:val="num" w:pos="0"/>
-        </w:tabs>
-        <w:ind w:left="4320" w:hanging="360"/>
-      </w:pPr>
-      <w:rPr>
-        <w:rFonts w:ascii="OpenSymbol" w:hAnsi="OpenSymbol" w:cs="OpenSymbol" w:hint="default"/>
-      </w:rPr>
-    </w:lvl>
-    <w:lvl w:ilvl="6">
-      <w:start w:val="1"/>
-      <w:numFmt w:val="bullet"/>
-      <w:lvlText w:val=""/>
-      <w:lvlJc w:val="left"/>
-      <w:pPr>
-        <w:tabs>
-          <w:tab w:val="num" w:pos="0"/>
-        </w:tabs>
-        <w:ind w:left="5040" w:hanging="360"/>
-      </w:pPr>
-      <w:rPr>
-        <w:rFonts w:ascii="Wingdings" w:hAnsi="Wingdings" w:cs="Wingdings" w:hint="default"/>
-      </w:rPr>
-    </w:lvl>
-    <w:lvl w:ilvl="7">
-      <w:start w:val="1"/>
-      <w:numFmt w:val="bullet"/>
-      <w:lvlText w:val=""/>
-      <w:lvlJc w:val="left"/>
-      <w:pPr>
-        <w:tabs>
-          <w:tab w:val="num" w:pos="0"/>
-        </w:tabs>
-        <w:ind w:left="5760" w:hanging="360"/>
-      </w:pPr>
-      <w:rPr>
-        <w:rFonts w:ascii="Wingdings 2" w:hAnsi="Wingdings 2" w:cs="Wingdings 2" w:hint="default"/>
-      </w:rPr>
-    </w:lvl>
-    <w:lvl w:ilvl="8">
-      <w:start w:val="1"/>
-      <w:numFmt w:val="bullet"/>
-      <w:lvlText w:val="■"/>
-      <w:lvlJc w:val="left"/>
-      <w:pPr>
-        <w:tabs>
-          <w:tab w:val="num" w:pos="0"/>
-        </w:tabs>
-        <w:ind w:left="6480" w:hanging="360"/>
-      </w:pPr>
-      <w:rPr>
-        <w:rFonts w:ascii="OpenSymbol" w:hAnsi="OpenSymbol" w:cs="OpenSymbol" w:hint="default"/>
-      </w:rPr>
-    </w:lvl>
-  </w:abstractNum>
-  <w:abstractNum w:abstractNumId="2">
-    <w:lvl w:ilvl="0">
-      <w:start w:val="1"/>
-      <w:numFmt w:val="bullet"/>
-      <w:lvlText w:val=""/>
-      <w:lvlJc w:val="left"/>
-      <w:pPr>
-        <w:tabs>
           <w:tab w:val="num" w:pos="720"/>
         </w:tabs>
         <w:ind w:left="720" w:hanging="360"/>
@@ -3780,11 +3365,11 @@
       </w:rPr>
     </w:lvl>
   </w:abstractNum>
-  <w:abstractNum w:abstractNumId="3">
+  <w:abstractNum w:abstractNumId="2">
     <w:lvl w:ilvl="0">
       <w:start w:val="1"/>
       <w:numFmt w:val="bullet"/>
-      <w:lvlText w:val=""/>
+      <w:lvlText w:val=""/>
       <w:lvlJc w:val="left"/>
       <w:pPr>
         <w:tabs>
@@ -3793,13 +3378,13 @@
         <w:ind w:left="720" w:hanging="360"/>
       </w:pPr>
       <w:rPr>
-        <w:rFonts w:ascii="Wingdings" w:hAnsi="Wingdings" w:cs="Wingdings" w:hint="default"/>
+        <w:rFonts w:ascii="Symbol" w:hAnsi="Symbol" w:cs="Symbol" w:hint="default"/>
       </w:rPr>
     </w:lvl>
     <w:lvl w:ilvl="1">
       <w:start w:val="1"/>
       <w:numFmt w:val="bullet"/>
-      <w:lvlText w:val=""/>
+      <w:lvlText w:val="◦"/>
       <w:lvlJc w:val="left"/>
       <w:pPr>
         <w:tabs>
@@ -3808,13 +3393,13 @@
         <w:ind w:left="1080" w:hanging="360"/>
       </w:pPr>
       <w:rPr>
-        <w:rFonts w:ascii="Wingdings" w:hAnsi="Wingdings" w:cs="Wingdings" w:hint="default"/>
+        <w:rFonts w:ascii="OpenSymbol" w:hAnsi="OpenSymbol" w:cs="OpenSymbol" w:hint="default"/>
       </w:rPr>
     </w:lvl>
     <w:lvl w:ilvl="2">
       <w:start w:val="1"/>
       <w:numFmt w:val="bullet"/>
-      <w:lvlText w:val=""/>
+      <w:lvlText w:val="▪"/>
       <w:lvlJc w:val="left"/>
       <w:pPr>
         <w:tabs>
@@ -3823,13 +3408,13 @@
         <w:ind w:left="1440" w:hanging="360"/>
       </w:pPr>
       <w:rPr>
-        <w:rFonts w:ascii="Wingdings" w:hAnsi="Wingdings" w:cs="Wingdings" w:hint="default"/>
+        <w:rFonts w:ascii="OpenSymbol" w:hAnsi="OpenSymbol" w:cs="OpenSymbol" w:hint="default"/>
       </w:rPr>
     </w:lvl>
     <w:lvl w:ilvl="3">
       <w:start w:val="1"/>
       <w:numFmt w:val="bullet"/>
-      <w:lvlText w:val=""/>
+      <w:lvlText w:val=""/>
       <w:lvlJc w:val="left"/>
       <w:pPr>
         <w:tabs>
@@ -3838,13 +3423,13 @@
         <w:ind w:left="1800" w:hanging="360"/>
       </w:pPr>
       <w:rPr>
-        <w:rFonts w:ascii="Wingdings" w:hAnsi="Wingdings" w:cs="Wingdings" w:hint="default"/>
+        <w:rFonts w:ascii="Symbol" w:hAnsi="Symbol" w:cs="Symbol" w:hint="default"/>
       </w:rPr>
     </w:lvl>
     <w:lvl w:ilvl="4">
       <w:start w:val="1"/>
       <w:numFmt w:val="bullet"/>
-      <w:lvlText w:val=""/>
+      <w:lvlText w:val="◦"/>
       <w:lvlJc w:val="left"/>
       <w:pPr>
         <w:tabs>
@@ -3853,13 +3438,13 @@
         <w:ind w:left="2160" w:hanging="360"/>
       </w:pPr>
       <w:rPr>
-        <w:rFonts w:ascii="Wingdings" w:hAnsi="Wingdings" w:cs="Wingdings" w:hint="default"/>
+        <w:rFonts w:ascii="OpenSymbol" w:hAnsi="OpenSymbol" w:cs="OpenSymbol" w:hint="default"/>
       </w:rPr>
     </w:lvl>
     <w:lvl w:ilvl="5">
       <w:start w:val="1"/>
       <w:numFmt w:val="bullet"/>
-      <w:lvlText w:val=""/>
+      <w:lvlText w:val="▪"/>
       <w:lvlJc w:val="left"/>
       <w:pPr>
         <w:tabs>
@@ -3868,13 +3453,13 @@
         <w:ind w:left="2520" w:hanging="360"/>
       </w:pPr>
       <w:rPr>
-        <w:rFonts w:ascii="Wingdings" w:hAnsi="Wingdings" w:cs="Wingdings" w:hint="default"/>
+        <w:rFonts w:ascii="OpenSymbol" w:hAnsi="OpenSymbol" w:cs="OpenSymbol" w:hint="default"/>
       </w:rPr>
     </w:lvl>
     <w:lvl w:ilvl="6">
       <w:start w:val="1"/>
       <w:numFmt w:val="bullet"/>
-      <w:lvlText w:val=""/>
+      <w:lvlText w:val=""/>
       <w:lvlJc w:val="left"/>
       <w:pPr>
         <w:tabs>
@@ -3883,13 +3468,13 @@
         <w:ind w:left="2880" w:hanging="360"/>
       </w:pPr>
       <w:rPr>
-        <w:rFonts w:ascii="Wingdings" w:hAnsi="Wingdings" w:cs="Wingdings" w:hint="default"/>
+        <w:rFonts w:ascii="Symbol" w:hAnsi="Symbol" w:cs="Symbol" w:hint="default"/>
       </w:rPr>
     </w:lvl>
     <w:lvl w:ilvl="7">
       <w:start w:val="1"/>
       <w:numFmt w:val="bullet"/>
-      <w:lvlText w:val=""/>
+      <w:lvlText w:val="◦"/>
       <w:lvlJc w:val="left"/>
       <w:pPr>
         <w:tabs>
@@ -3898,13 +3483,13 @@
         <w:ind w:left="3240" w:hanging="360"/>
       </w:pPr>
       <w:rPr>
-        <w:rFonts w:ascii="Wingdings" w:hAnsi="Wingdings" w:cs="Wingdings" w:hint="default"/>
+        <w:rFonts w:ascii="OpenSymbol" w:hAnsi="OpenSymbol" w:cs="OpenSymbol" w:hint="default"/>
       </w:rPr>
     </w:lvl>
     <w:lvl w:ilvl="8">
       <w:start w:val="1"/>
       <w:numFmt w:val="bullet"/>
-      <w:lvlText w:val=""/>
+      <w:lvlText w:val="▪"/>
       <w:lvlJc w:val="left"/>
       <w:pPr>
         <w:tabs>
@@ -3913,15 +3498,15 @@
         <w:ind w:left="3600" w:hanging="360"/>
       </w:pPr>
       <w:rPr>
-        <w:rFonts w:ascii="Wingdings" w:hAnsi="Wingdings" w:cs="Wingdings" w:hint="default"/>
+        <w:rFonts w:ascii="OpenSymbol" w:hAnsi="OpenSymbol" w:cs="OpenSymbol" w:hint="default"/>
       </w:rPr>
     </w:lvl>
   </w:abstractNum>
-  <w:abstractNum w:abstractNumId="4">
+  <w:abstractNum w:abstractNumId="3">
     <w:lvl w:ilvl="0">
       <w:start w:val="1"/>
       <w:numFmt w:val="bullet"/>
-      <w:lvlText w:val=""/>
+      <w:lvlText w:val=""/>
       <w:lvlJc w:val="left"/>
       <w:pPr>
         <w:tabs>
@@ -3930,13 +3515,13 @@
         <w:ind w:left="720" w:hanging="360"/>
       </w:pPr>
       <w:rPr>
-        <w:rFonts w:ascii="Wingdings" w:hAnsi="Wingdings" w:cs="Wingdings" w:hint="default"/>
+        <w:rFonts w:ascii="Symbol" w:hAnsi="Symbol" w:cs="Symbol" w:hint="default"/>
       </w:rPr>
     </w:lvl>
     <w:lvl w:ilvl="1">
       <w:start w:val="1"/>
       <w:numFmt w:val="bullet"/>
-      <w:lvlText w:val=""/>
+      <w:lvlText w:val="◦"/>
       <w:lvlJc w:val="left"/>
       <w:pPr>
         <w:tabs>
@@ -3945,13 +3530,13 @@
         <w:ind w:left="1080" w:hanging="360"/>
       </w:pPr>
       <w:rPr>
-        <w:rFonts w:ascii="Wingdings" w:hAnsi="Wingdings" w:cs="Wingdings" w:hint="default"/>
+        <w:rFonts w:ascii="OpenSymbol" w:hAnsi="OpenSymbol" w:cs="OpenSymbol" w:hint="default"/>
       </w:rPr>
     </w:lvl>
     <w:lvl w:ilvl="2">
       <w:start w:val="1"/>
       <w:numFmt w:val="bullet"/>
-      <w:lvlText w:val=""/>
+      <w:lvlText w:val="▪"/>
       <w:lvlJc w:val="left"/>
       <w:pPr>
         <w:tabs>
@@ -3960,13 +3545,13 @@
         <w:ind w:left="1440" w:hanging="360"/>
       </w:pPr>
       <w:rPr>
-        <w:rFonts w:ascii="Wingdings" w:hAnsi="Wingdings" w:cs="Wingdings" w:hint="default"/>
+        <w:rFonts w:ascii="OpenSymbol" w:hAnsi="OpenSymbol" w:cs="OpenSymbol" w:hint="default"/>
       </w:rPr>
     </w:lvl>
     <w:lvl w:ilvl="3">
       <w:start w:val="1"/>
       <w:numFmt w:val="bullet"/>
-      <w:lvlText w:val=""/>
+      <w:lvlText w:val=""/>
       <w:lvlJc w:val="left"/>
       <w:pPr>
         <w:tabs>
@@ -3975,13 +3560,13 @@
         <w:ind w:left="1800" w:hanging="360"/>
       </w:pPr>
       <w:rPr>
-        <w:rFonts w:ascii="Wingdings" w:hAnsi="Wingdings" w:cs="Wingdings" w:hint="default"/>
+        <w:rFonts w:ascii="Symbol" w:hAnsi="Symbol" w:cs="Symbol" w:hint="default"/>
       </w:rPr>
     </w:lvl>
     <w:lvl w:ilvl="4">
       <w:start w:val="1"/>
       <w:numFmt w:val="bullet"/>
-      <w:lvlText w:val=""/>
+      <w:lvlText w:val="◦"/>
       <w:lvlJc w:val="left"/>
       <w:pPr>
         <w:tabs>
@@ -3990,13 +3575,13 @@
         <w:ind w:left="2160" w:hanging="360"/>
       </w:pPr>
       <w:rPr>
-        <w:rFonts w:ascii="Wingdings" w:hAnsi="Wingdings" w:cs="Wingdings" w:hint="default"/>
+        <w:rFonts w:ascii="OpenSymbol" w:hAnsi="OpenSymbol" w:cs="OpenSymbol" w:hint="default"/>
       </w:rPr>
     </w:lvl>
     <w:lvl w:ilvl="5">
       <w:start w:val="1"/>
       <w:numFmt w:val="bullet"/>
-      <w:lvlText w:val=""/>
+      <w:lvlText w:val="▪"/>
       <w:lvlJc w:val="left"/>
       <w:pPr>
         <w:tabs>
@@ -4005,13 +3590,13 @@
         <w:ind w:left="2520" w:hanging="360"/>
       </w:pPr>
       <w:rPr>
-        <w:rFonts w:ascii="Wingdings" w:hAnsi="Wingdings" w:cs="Wingdings" w:hint="default"/>
+        <w:rFonts w:ascii="OpenSymbol" w:hAnsi="OpenSymbol" w:cs="OpenSymbol" w:hint="default"/>
       </w:rPr>
     </w:lvl>
     <w:lvl w:ilvl="6">
       <w:start w:val="1"/>
       <w:numFmt w:val="bullet"/>
-      <w:lvlText w:val=""/>
+      <w:lvlText w:val=""/>
       <w:lvlJc w:val="left"/>
       <w:pPr>
         <w:tabs>
@@ -4020,13 +3605,13 @@
         <w:ind w:left="2880" w:hanging="360"/>
       </w:pPr>
       <w:rPr>
-        <w:rFonts w:ascii="Wingdings" w:hAnsi="Wingdings" w:cs="Wingdings" w:hint="default"/>
+        <w:rFonts w:ascii="Symbol" w:hAnsi="Symbol" w:cs="Symbol" w:hint="default"/>
       </w:rPr>
     </w:lvl>
     <w:lvl w:ilvl="7">
       <w:start w:val="1"/>
       <w:numFmt w:val="bullet"/>
-      <w:lvlText w:val=""/>
+      <w:lvlText w:val="◦"/>
       <w:lvlJc w:val="left"/>
       <w:pPr>
         <w:tabs>
@@ -4035,13 +3620,13 @@
         <w:ind w:left="3240" w:hanging="360"/>
       </w:pPr>
       <w:rPr>
-        <w:rFonts w:ascii="Wingdings" w:hAnsi="Wingdings" w:cs="Wingdings" w:hint="default"/>
+        <w:rFonts w:ascii="OpenSymbol" w:hAnsi="OpenSymbol" w:cs="OpenSymbol" w:hint="default"/>
       </w:rPr>
     </w:lvl>
     <w:lvl w:ilvl="8">
       <w:start w:val="1"/>
       <w:numFmt w:val="bullet"/>
-      <w:lvlText w:val=""/>
+      <w:lvlText w:val="▪"/>
       <w:lvlJc w:val="left"/>
       <w:pPr>
         <w:tabs>
@@ -4050,11 +3635,11 @@
         <w:ind w:left="3600" w:hanging="360"/>
       </w:pPr>
       <w:rPr>
-        <w:rFonts w:ascii="Wingdings" w:hAnsi="Wingdings" w:cs="Wingdings" w:hint="default"/>
+        <w:rFonts w:ascii="OpenSymbol" w:hAnsi="OpenSymbol" w:cs="OpenSymbol" w:hint="default"/>
       </w:rPr>
     </w:lvl>
   </w:abstractNum>
-  <w:abstractNum w:abstractNumId="5">
+  <w:abstractNum w:abstractNumId="4">
     <w:lvl w:ilvl="0">
       <w:start w:val="1"/>
       <w:numFmt w:val="none"/>
@@ -4184,9 +3769,6 @@
   </w:num>
   <w:num w:numId="4">
     <w:abstractNumId w:val="4"/>
-  </w:num>
-  <w:num w:numId="5">
-    <w:abstractNumId w:val="5"/>
   </w:num>
 </w:numbering>
 </file>

</xml_diff>

<commit_message>
Portfolio Updated: 	New photo added 	CV html modified 	CV updated
</commit_message>
<xml_diff>
--- a/Towfiqul_Islam.docx
+++ b/Towfiqul_Islam.docx
@@ -16,15 +16,15 @@
           <wp:anchor behindDoc="0" distT="0" distB="0" distL="0" distR="0" simplePos="0" locked="0" layoutInCell="1" allowOverlap="1" relativeHeight="2">
             <wp:simplePos x="0" y="0"/>
             <wp:positionH relativeFrom="column">
-              <wp:posOffset>5119370</wp:posOffset>
+              <wp:posOffset>4933950</wp:posOffset>
             </wp:positionH>
             <wp:positionV relativeFrom="paragraph">
-              <wp:posOffset>635</wp:posOffset>
+              <wp:posOffset>44450</wp:posOffset>
             </wp:positionV>
-            <wp:extent cx="824230" cy="1083945"/>
+            <wp:extent cx="1000760" cy="1147445"/>
             <wp:effectExtent l="0" t="0" r="0" b="0"/>
-            <wp:wrapSquare wrapText="bothSides"/>
-            <wp:docPr id="1" name="image1.jpg" descr=""/>
+            <wp:wrapSquare wrapText="largest"/>
+            <wp:docPr id="1" name="Image1" descr=""/>
             <wp:cNvGraphicFramePr>
               <a:graphicFrameLocks xmlns:a="http://schemas.openxmlformats.org/drawingml/2006/main" noChangeAspect="1"/>
             </wp:cNvGraphicFramePr>
@@ -32,14 +32,13 @@
               <a:graphicData uri="http://schemas.openxmlformats.org/drawingml/2006/picture">
                 <pic:pic xmlns:pic="http://schemas.openxmlformats.org/drawingml/2006/picture">
                   <pic:nvPicPr>
-                    <pic:cNvPr id="1" name="image1.jpg" descr=""/>
+                    <pic:cNvPr id="1" name="Image1" descr=""/>
                     <pic:cNvPicPr>
                       <a:picLocks noChangeAspect="1" noChangeArrowheads="1"/>
                     </pic:cNvPicPr>
                   </pic:nvPicPr>
                   <pic:blipFill>
                     <a:blip r:embed="rId2"/>
-                    <a:srcRect l="3103" t="0" r="3103" b="0"/>
                     <a:stretch>
                       <a:fillRect/>
                     </a:stretch>
@@ -47,7 +46,7 @@
                   <pic:spPr bwMode="auto">
                     <a:xfrm>
                       <a:off x="0" y="0"/>
-                      <a:ext cx="824230" cy="1083945"/>
+                      <a:ext cx="1000760" cy="1147445"/>
                     </a:xfrm>
                     <a:prstGeom prst="rect">
                       <a:avLst/>
@@ -127,25 +126,6 @@
           <w:t>https://github.com/laziestcoder</w:t>
         </w:r>
       </w:hyperlink>
-      <w:r>
-        <w:rPr>
-          <w:sz w:val="20"/>
-          <w:szCs w:val="20"/>
-          <w:u w:val="none"/>
-        </w:rPr>
-        <w:t xml:space="preserve">, </w:t>
-      </w:r>
-      <w:hyperlink r:id="rId5">
-        <w:r>
-          <w:rPr>
-            <w:rStyle w:val="InternetLink"/>
-            <w:sz w:val="20"/>
-            <w:szCs w:val="20"/>
-            <w:u w:val="single"/>
-          </w:rPr>
-          <w:t>https://github.com/towfiq-bk</w:t>
-        </w:r>
-      </w:hyperlink>
     </w:p>
     <w:p>
       <w:pPr>
@@ -153,7 +133,7 @@
         <w:jc w:val="both"/>
         <w:rPr/>
       </w:pPr>
-      <w:hyperlink r:id="rId6">
+      <w:hyperlink r:id="rId5">
         <w:r>
           <w:rPr>
             <w:rStyle w:val="InternetLink"/>
@@ -202,38 +182,7 @@
           <w:sz w:val="22"/>
           <w:szCs w:val="22"/>
         </w:rPr>
-        <w:t xml:space="preserve">Professional Experience </w:t>
-      </w:r>
-      <w:r>
-        <w:rPr>
-          <w:b/>
-          <w:bCs/>
-          <w:sz w:val="22"/>
-          <w:szCs w:val="22"/>
-        </w:rPr>
-        <w:t>(</w:t>
-      </w:r>
-      <w:r>
-        <w:rPr>
-          <w:rFonts w:eastAsia="Arial" w:cs="Arial"/>
-          <w:b/>
-          <w:bCs/>
-          <w:color w:val="B45F06"/>
-          <w:kern w:val="0"/>
-          <w:sz w:val="22"/>
-          <w:szCs w:val="22"/>
-          <w:lang w:val="en" w:eastAsia="en-US" w:bidi="ar-SA"/>
-        </w:rPr>
-        <w:t>1</w:t>
-      </w:r>
-      <w:r>
-        <w:rPr>
-          <w:b/>
-          <w:bCs/>
-          <w:sz w:val="22"/>
-          <w:szCs w:val="22"/>
-        </w:rPr>
-        <w:t xml:space="preserve"> Y 11 M)</w:t>
+        <w:t>Professional Experience</w:t>
       </w:r>
     </w:p>
     <w:p>
@@ -271,18 +220,6 @@
       </w:r>
       <w:r>
         <w:rPr>
-          <w:b/>
-          <w:bCs/>
-          <w:color w:val="FFFFFF"/>
-          <w:sz w:val="22"/>
-          <w:szCs w:val="22"/>
-          <w:highlight w:val="darkBlue"/>
-          <w:u w:val="none"/>
-        </w:rPr>
-        <w:t xml:space="preserve"> </w:t>
-      </w:r>
-      <w:r>
-        <w:rPr>
           <w:rFonts w:eastAsia="Arial" w:cs="Arial"/>
           <w:b/>
           <w:bCs/>
@@ -294,7 +231,7 @@
           <w:u w:val="none"/>
           <w:lang w:val="en" w:eastAsia="en-US" w:bidi="ar-SA"/>
         </w:rPr>
-        <w:t xml:space="preserve">Technologies </w:t>
+        <w:t xml:space="preserve"> </w:t>
       </w:r>
       <w:r>
         <w:rPr>
@@ -2681,7 +2618,7 @@
         </w:rPr>
         <w:t>IIUC IUPC 2017, my team CJC_TEAM_1971 Ranked</w:t>
       </w:r>
-      <w:hyperlink r:id="rId7">
+      <w:hyperlink r:id="rId6">
         <w:r>
           <w:rPr>
             <w:color w:val="000000"/>
@@ -2692,7 +2629,7 @@
           <w:t xml:space="preserve"> </w:t>
         </w:r>
       </w:hyperlink>
-      <w:hyperlink r:id="rId8">
+      <w:hyperlink r:id="rId7">
         <w:r>
           <w:rPr>
             <w:color w:val="000000"/>
@@ -2712,7 +2649,7 @@
         </w:rPr>
         <w:t xml:space="preserve">. </w:t>
       </w:r>
-      <w:hyperlink r:id="rId9">
+      <w:hyperlink r:id="rId8">
         <w:r>
           <w:rPr>
             <w:rStyle w:val="InternetLink"/>
@@ -2744,7 +2681,7 @@
         </w:rPr>
         <w:t>EDU Programming Contest 2018 , my team CJC_TEAM_1971 Ranked</w:t>
       </w:r>
-      <w:hyperlink r:id="rId10">
+      <w:hyperlink r:id="rId9">
         <w:r>
           <w:rPr>
             <w:color w:val="000000"/>
@@ -2755,7 +2692,7 @@
           <w:t xml:space="preserve"> </w:t>
         </w:r>
       </w:hyperlink>
-      <w:hyperlink r:id="rId11">
+      <w:hyperlink r:id="rId10">
         <w:r>
           <w:rPr>
             <w:color w:val="000000"/>
@@ -2775,7 +2712,7 @@
         </w:rPr>
         <w:t xml:space="preserve">. </w:t>
       </w:r>
-      <w:hyperlink r:id="rId12">
+      <w:hyperlink r:id="rId11">
         <w:r>
           <w:rPr>
             <w:rStyle w:val="InternetLink"/>
@@ -2824,7 +2761,7 @@
         </w:rPr>
         <w:t xml:space="preserve">5th Position on CSE Week Programming Contest 2016. </w:t>
       </w:r>
-      <w:hyperlink r:id="rId13">
+      <w:hyperlink r:id="rId12">
         <w:r>
           <w:rPr>
             <w:rStyle w:val="InternetLink"/>
@@ -2885,7 +2822,7 @@
         </w:rPr>
         <w:t xml:space="preserve">Virtual Judge ID: UVA: </w:t>
       </w:r>
-      <w:hyperlink r:id="rId14">
+      <w:hyperlink r:id="rId13">
         <w:r>
           <w:rPr>
             <w:rStyle w:val="InternetLink"/>
@@ -2906,7 +2843,7 @@
         </w:rPr>
         <w:t xml:space="preserve">, CF: </w:t>
       </w:r>
-      <w:hyperlink r:id="rId15">
+      <w:hyperlink r:id="rId14">
         <w:r>
           <w:rPr>
             <w:rStyle w:val="InternetLink"/>
@@ -2927,7 +2864,7 @@
         </w:rPr>
         <w:t xml:space="preserve">, HR: </w:t>
       </w:r>
-      <w:hyperlink r:id="rId16">
+      <w:hyperlink r:id="rId15">
         <w:r>
           <w:rPr>
             <w:rStyle w:val="InternetLink"/>
@@ -2995,8 +2932,8 @@
       </w:tblPr>
       <w:tblGrid>
         <w:gridCol w:w="3415"/>
-        <w:gridCol w:w="3126"/>
-        <w:gridCol w:w="3359"/>
+        <w:gridCol w:w="3122"/>
+        <w:gridCol w:w="3363"/>
       </w:tblGrid>
       <w:tr>
         <w:trPr>
@@ -3023,7 +2960,7 @@
         </w:tc>
         <w:tc>
           <w:tcPr>
-            <w:tcW w:w="3126" w:type="dxa"/>
+            <w:tcW w:w="3122" w:type="dxa"/>
             <w:tcBorders/>
             <w:shd w:color="auto" w:fill="FCE5CD" w:val="clear"/>
           </w:tcPr>
@@ -3042,7 +2979,7 @@
         </w:tc>
         <w:tc>
           <w:tcPr>
-            <w:tcW w:w="3359" w:type="dxa"/>
+            <w:tcW w:w="3363" w:type="dxa"/>
             <w:tcBorders/>
             <w:shd w:color="auto" w:fill="FCE5CD" w:val="clear"/>
           </w:tcPr>
@@ -3085,7 +3022,7 @@
         </w:tc>
         <w:tc>
           <w:tcPr>
-            <w:tcW w:w="3126" w:type="dxa"/>
+            <w:tcW w:w="3122" w:type="dxa"/>
             <w:tcBorders/>
             <w:shd w:fill="auto" w:val="clear"/>
           </w:tcPr>
@@ -3104,7 +3041,7 @@
         </w:tc>
         <w:tc>
           <w:tcPr>
-            <w:tcW w:w="3359" w:type="dxa"/>
+            <w:tcW w:w="3363" w:type="dxa"/>
             <w:tcBorders/>
             <w:shd w:fill="auto" w:val="clear"/>
           </w:tcPr>
@@ -3138,10 +3075,10 @@
       </w:r>
     </w:p>
     <w:sectPr>
-      <w:headerReference w:type="default" r:id="rId17"/>
-      <w:headerReference w:type="first" r:id="rId18"/>
-      <w:footerReference w:type="default" r:id="rId19"/>
-      <w:footerReference w:type="first" r:id="rId20"/>
+      <w:headerReference w:type="default" r:id="rId16"/>
+      <w:headerReference w:type="first" r:id="rId17"/>
+      <w:footerReference w:type="default" r:id="rId18"/>
+      <w:footerReference w:type="first" r:id="rId19"/>
       <w:type w:val="nextPage"/>
       <w:pgSz w:w="12240" w:h="15840"/>
       <w:pgMar w:left="1440" w:right="1440" w:header="0" w:top="1440" w:footer="720" w:bottom="1440" w:gutter="0"/>

</xml_diff>

<commit_message>
cv updated on 25 September 2021
</commit_message>
<xml_diff>
--- a/Towfiqul_Islam.docx
+++ b/Towfiqul_Islam.docx
@@ -133,7 +133,7 @@
         <w:jc w:val="both"/>
         <w:rPr/>
       </w:pPr>
-      <w:hyperlink r:id="rId5">
+      <w:hyperlink r:id="rId6">
         <w:r>
           <w:rPr>
             <w:rStyle w:val="InternetLink"/>
@@ -147,6 +147,24 @@
     </w:p>
     <w:p>
       <w:pPr>
+        <w:pStyle w:val="Normal"/>
+        <w:jc w:val="both"/>
+        <w:rPr/>
+      </w:pPr>
+      <w:hyperlink r:id="rId7">
+        <w:r>
+          <w:rPr>
+            <w:rStyle w:val="InternetLink"/>
+            <w:sz w:val="20"/>
+            <w:szCs w:val="20"/>
+            <w:u w:val="none"/>
+          </w:rPr>
+          <w:t>https://www.linkedin.com/in/towfiq106</w:t>
+        </w:r>
+      </w:hyperlink>
+    </w:p>
+    <w:p>
+      <w:pPr>
         <w:pStyle w:val="Heading1"/>
         <w:spacing w:lineRule="auto" w:line="240"/>
         <w:jc w:val="both"/>
@@ -216,22 +234,7 @@
           <w:u w:val="none"/>
           <w:lang w:val="en" w:eastAsia="en-US" w:bidi="ar-SA"/>
         </w:rPr>
-        <w:t>Exabyting</w:t>
-      </w:r>
-      <w:r>
-        <w:rPr>
-          <w:rFonts w:eastAsia="Arial" w:cs="Arial"/>
-          <w:b/>
-          <w:bCs/>
-          <w:color w:val="FFFFFF"/>
-          <w:kern w:val="0"/>
-          <w:sz w:val="22"/>
-          <w:szCs w:val="22"/>
-          <w:highlight w:val="darkBlue"/>
-          <w:u w:val="none"/>
-          <w:lang w:val="en" w:eastAsia="en-US" w:bidi="ar-SA"/>
-        </w:rPr>
-        <w:t xml:space="preserve"> </w:t>
+        <w:t xml:space="preserve">Exabyting </w:t>
       </w:r>
       <w:r>
         <w:rPr>
@@ -2618,7 +2621,7 @@
         </w:rPr>
         <w:t>IIUC IUPC 2017, my team CJC_TEAM_1971 Ranked</w:t>
       </w:r>
-      <w:hyperlink r:id="rId6">
+      <w:hyperlink r:id="rId8">
         <w:r>
           <w:rPr>
             <w:color w:val="000000"/>
@@ -2629,7 +2632,7 @@
           <w:t xml:space="preserve"> </w:t>
         </w:r>
       </w:hyperlink>
-      <w:hyperlink r:id="rId7">
+      <w:hyperlink r:id="rId9">
         <w:r>
           <w:rPr>
             <w:color w:val="000000"/>
@@ -2649,7 +2652,7 @@
         </w:rPr>
         <w:t xml:space="preserve">. </w:t>
       </w:r>
-      <w:hyperlink r:id="rId8">
+      <w:hyperlink r:id="rId10">
         <w:r>
           <w:rPr>
             <w:rStyle w:val="InternetLink"/>
@@ -2681,7 +2684,7 @@
         </w:rPr>
         <w:t>EDU Programming Contest 2018 , my team CJC_TEAM_1971 Ranked</w:t>
       </w:r>
-      <w:hyperlink r:id="rId9">
+      <w:hyperlink r:id="rId11">
         <w:r>
           <w:rPr>
             <w:color w:val="000000"/>
@@ -2692,7 +2695,7 @@
           <w:t xml:space="preserve"> </w:t>
         </w:r>
       </w:hyperlink>
-      <w:hyperlink r:id="rId10">
+      <w:hyperlink r:id="rId12">
         <w:r>
           <w:rPr>
             <w:color w:val="000000"/>
@@ -2712,7 +2715,7 @@
         </w:rPr>
         <w:t xml:space="preserve">. </w:t>
       </w:r>
-      <w:hyperlink r:id="rId11">
+      <w:hyperlink r:id="rId13">
         <w:r>
           <w:rPr>
             <w:rStyle w:val="InternetLink"/>
@@ -2761,7 +2764,7 @@
         </w:rPr>
         <w:t xml:space="preserve">5th Position on CSE Week Programming Contest 2016. </w:t>
       </w:r>
-      <w:hyperlink r:id="rId12">
+      <w:hyperlink r:id="rId14">
         <w:r>
           <w:rPr>
             <w:rStyle w:val="InternetLink"/>
@@ -2822,7 +2825,7 @@
         </w:rPr>
         <w:t xml:space="preserve">Virtual Judge ID: UVA: </w:t>
       </w:r>
-      <w:hyperlink r:id="rId13">
+      <w:hyperlink r:id="rId15">
         <w:r>
           <w:rPr>
             <w:rStyle w:val="InternetLink"/>
@@ -2843,7 +2846,7 @@
         </w:rPr>
         <w:t xml:space="preserve">, CF: </w:t>
       </w:r>
-      <w:hyperlink r:id="rId14">
+      <w:hyperlink r:id="rId16">
         <w:r>
           <w:rPr>
             <w:rStyle w:val="InternetLink"/>
@@ -2864,7 +2867,7 @@
         </w:rPr>
         <w:t xml:space="preserve">, HR: </w:t>
       </w:r>
-      <w:hyperlink r:id="rId15">
+      <w:hyperlink r:id="rId17">
         <w:r>
           <w:rPr>
             <w:rStyle w:val="InternetLink"/>
@@ -2932,8 +2935,8 @@
       </w:tblPr>
       <w:tblGrid>
         <w:gridCol w:w="3415"/>
-        <w:gridCol w:w="3122"/>
-        <w:gridCol w:w="3363"/>
+        <w:gridCol w:w="3121"/>
+        <w:gridCol w:w="3364"/>
       </w:tblGrid>
       <w:tr>
         <w:trPr>
@@ -2960,7 +2963,7 @@
         </w:tc>
         <w:tc>
           <w:tcPr>
-            <w:tcW w:w="3122" w:type="dxa"/>
+            <w:tcW w:w="3121" w:type="dxa"/>
             <w:tcBorders/>
             <w:shd w:color="auto" w:fill="FCE5CD" w:val="clear"/>
           </w:tcPr>
@@ -2979,7 +2982,7 @@
         </w:tc>
         <w:tc>
           <w:tcPr>
-            <w:tcW w:w="3363" w:type="dxa"/>
+            <w:tcW w:w="3364" w:type="dxa"/>
             <w:tcBorders/>
             <w:shd w:color="auto" w:fill="FCE5CD" w:val="clear"/>
           </w:tcPr>
@@ -3022,7 +3025,7 @@
         </w:tc>
         <w:tc>
           <w:tcPr>
-            <w:tcW w:w="3122" w:type="dxa"/>
+            <w:tcW w:w="3121" w:type="dxa"/>
             <w:tcBorders/>
             <w:shd w:fill="auto" w:val="clear"/>
           </w:tcPr>
@@ -3041,7 +3044,7 @@
         </w:tc>
         <w:tc>
           <w:tcPr>
-            <w:tcW w:w="3363" w:type="dxa"/>
+            <w:tcW w:w="3364" w:type="dxa"/>
             <w:tcBorders/>
             <w:shd w:fill="auto" w:val="clear"/>
           </w:tcPr>
@@ -3075,10 +3078,10 @@
       </w:r>
     </w:p>
     <w:sectPr>
-      <w:headerReference w:type="default" r:id="rId16"/>
-      <w:headerReference w:type="first" r:id="rId17"/>
-      <w:footerReference w:type="default" r:id="rId18"/>
-      <w:footerReference w:type="first" r:id="rId19"/>
+      <w:headerReference w:type="default" r:id="rId18"/>
+      <w:headerReference w:type="first" r:id="rId19"/>
+      <w:footerReference w:type="default" r:id="rId20"/>
+      <w:footerReference w:type="first" r:id="rId21"/>
       <w:type w:val="nextPage"/>
       <w:pgSz w:w="12240" w:h="15840"/>
       <w:pgMar w:left="1440" w:right="1440" w:header="0" w:top="1440" w:footer="720" w:bottom="1440" w:gutter="0"/>

</xml_diff>

<commit_message>
CV updated on 26 Sep 2021
</commit_message>
<xml_diff>
--- a/Towfiqul_Islam.docx
+++ b/Towfiqul_Islam.docx
@@ -133,17 +133,15 @@
         <w:jc w:val="both"/>
         <w:rPr/>
       </w:pPr>
-      <w:hyperlink r:id="rId6">
-        <w:r>
-          <w:rPr>
-            <w:rStyle w:val="InternetLink"/>
-            <w:sz w:val="20"/>
-            <w:szCs w:val="20"/>
-            <w:u w:val="none"/>
-          </w:rPr>
-          <w:t>https://stackoverflow.com/users/6688908/laziestcoder</w:t>
-        </w:r>
-      </w:hyperlink>
+      <w:r>
+        <w:rPr>
+          <w:rStyle w:val="InternetLink"/>
+          <w:sz w:val="20"/>
+          <w:szCs w:val="20"/>
+          <w:u w:val="none"/>
+        </w:rPr>
+        <w:t>https://stackoverflow.com/users/6688908/laziestcoder</w:t>
+      </w:r>
     </w:p>
     <w:p>
       <w:pPr>
@@ -151,7 +149,7 @@
         <w:jc w:val="both"/>
         <w:rPr/>
       </w:pPr>
-      <w:hyperlink r:id="rId7">
+      <w:hyperlink r:id="rId5">
         <w:r>
           <w:rPr>
             <w:rStyle w:val="InternetLink"/>
@@ -169,15 +167,14 @@
         <w:spacing w:lineRule="auto" w:line="240"/>
         <w:jc w:val="both"/>
         <w:rPr>
-          <w:b/>
-          <w:b/>
-          <w:bCs/>
-        </w:rPr>
-      </w:pPr>
-      <w:r>
-        <w:rPr>
-          <w:b/>
-          <w:bCs/>
+          <w:sz w:val="22"/>
+          <w:szCs w:val="22"/>
+        </w:rPr>
+      </w:pPr>
+      <w:r>
+        <w:rPr>
+          <w:sz w:val="22"/>
+          <w:szCs w:val="22"/>
         </w:rPr>
       </w:r>
     </w:p>
@@ -246,7 +243,7 @@
           <w:highlight w:val="darkBlue"/>
           <w:u w:val="none"/>
         </w:rPr>
-        <w:t xml:space="preserve">( Sep’ 2019 – </w:t>
+        <w:t>(</w:t>
       </w:r>
       <w:r>
         <w:rPr>
@@ -261,7 +258,34 @@
           <w:u w:val="none"/>
           <w:lang w:val="en" w:eastAsia="en-US" w:bidi="ar-SA"/>
         </w:rPr>
-        <w:t xml:space="preserve">Current </w:t>
+        <w:t>Dec</w:t>
+      </w:r>
+      <w:r>
+        <w:rPr>
+          <w:b/>
+          <w:bCs/>
+          <w:color w:val="FFFFFF"/>
+          <w:sz w:val="22"/>
+          <w:szCs w:val="22"/>
+          <w:highlight w:val="darkBlue"/>
+          <w:u w:val="none"/>
+        </w:rPr>
+        <w:t xml:space="preserve">’ 2019 – </w:t>
+      </w:r>
+      <w:r>
+        <w:rPr>
+          <w:rFonts w:eastAsia="Arial" w:cs="Arial"/>
+          <w:b/>
+          <w:bCs/>
+          <w:color w:val="FFFFFF"/>
+          <w:kern w:val="0"/>
+          <w:sz w:val="22"/>
+          <w:szCs w:val="22"/>
+          <w:highlight w:val="darkBlue"/>
+          <w:u w:val="none"/>
+          <w:lang w:val="en" w:eastAsia="en-US" w:bidi="ar-SA"/>
+        </w:rPr>
+        <w:t>Current</w:t>
       </w:r>
       <w:r>
         <w:rPr>
@@ -306,7 +330,7 @@
           <w:szCs w:val="22"/>
           <w:u w:val="none"/>
         </w:rPr>
-        <w:t xml:space="preserve">, a software consultancy company works both on big scale government &amp; private projects. It operates with the vision at its core to achieve the highest bar on customer collaboration. </w:t>
+        <w:t xml:space="preserve">, a software consultancy company works on big scale private projects. It operates with the vision at its core to achieve the highest bar on customer collaboration. </w:t>
       </w:r>
       <w:r>
         <w:rPr>
@@ -912,6 +936,184 @@
       <w:pPr>
         <w:pStyle w:val="Normal"/>
         <w:jc w:val="both"/>
+        <w:rPr>
+          <w:b/>
+          <w:b/>
+          <w:bCs/>
+          <w:color w:val="FFFFFF"/>
+          <w:sz w:val="22"/>
+          <w:szCs w:val="22"/>
+          <w:highlight w:val="darkBlue"/>
+          <w:u w:val="none"/>
+        </w:rPr>
+      </w:pPr>
+      <w:r>
+        <w:rPr>
+          <w:b/>
+          <w:bCs/>
+          <w:color w:val="FFFFFF"/>
+          <w:sz w:val="22"/>
+          <w:szCs w:val="22"/>
+          <w:highlight w:val="darkBlue"/>
+          <w:u w:val="none"/>
+        </w:rPr>
+      </w:r>
+    </w:p>
+    <w:p>
+      <w:pPr>
+        <w:pStyle w:val="Normal"/>
+        <w:jc w:val="both"/>
+        <w:rPr/>
+      </w:pPr>
+      <w:r>
+        <w:rPr>
+          <w:b/>
+          <w:bCs/>
+          <w:color w:val="FFFFFF"/>
+          <w:sz w:val="22"/>
+          <w:szCs w:val="22"/>
+          <w:highlight w:val="darkBlue"/>
+          <w:u w:val="none"/>
+        </w:rPr>
+        <w:t xml:space="preserve">Software Engineering Intern, </w:t>
+      </w:r>
+      <w:r>
+        <w:rPr>
+          <w:rFonts w:eastAsia="Arial" w:cs="Arial"/>
+          <w:b/>
+          <w:bCs/>
+          <w:color w:val="FFFFFF"/>
+          <w:kern w:val="0"/>
+          <w:sz w:val="22"/>
+          <w:szCs w:val="22"/>
+          <w:highlight w:val="darkBlue"/>
+          <w:u w:val="none"/>
+          <w:lang w:val="en" w:eastAsia="en-US" w:bidi="ar-SA"/>
+        </w:rPr>
+        <w:t xml:space="preserve">Inflack Limited </w:t>
+      </w:r>
+      <w:r>
+        <w:rPr>
+          <w:b/>
+          <w:bCs/>
+          <w:color w:val="FFFFFF"/>
+          <w:sz w:val="22"/>
+          <w:szCs w:val="22"/>
+          <w:highlight w:val="darkBlue"/>
+          <w:u w:val="none"/>
+        </w:rPr>
+        <w:t xml:space="preserve">(Sep’ 2019 – </w:t>
+      </w:r>
+      <w:r>
+        <w:rPr>
+          <w:rFonts w:eastAsia="Arial" w:cs="Arial"/>
+          <w:b/>
+          <w:bCs/>
+          <w:color w:val="FFFFFF"/>
+          <w:kern w:val="0"/>
+          <w:sz w:val="22"/>
+          <w:szCs w:val="22"/>
+          <w:highlight w:val="darkBlue"/>
+          <w:u w:val="none"/>
+          <w:lang w:val="en" w:eastAsia="en-US" w:bidi="ar-SA"/>
+        </w:rPr>
+        <w:t>Nov’ 2019</w:t>
+      </w:r>
+      <w:r>
+        <w:rPr>
+          <w:b/>
+          <w:bCs/>
+          <w:color w:val="FFFFFF"/>
+          <w:sz w:val="22"/>
+          <w:szCs w:val="22"/>
+          <w:highlight w:val="darkBlue"/>
+          <w:u w:val="none"/>
+        </w:rPr>
+        <w:t>)</w:t>
+      </w:r>
+    </w:p>
+    <w:p>
+      <w:pPr>
+        <w:pStyle w:val="Normal"/>
+        <w:jc w:val="both"/>
+        <w:rPr/>
+      </w:pPr>
+      <w:r>
+        <w:rPr>
+          <w:rFonts w:eastAsia="Arial" w:cs="Arial"/>
+          <w:b/>
+          <w:bCs/>
+          <w:i/>
+          <w:iCs/>
+          <w:color w:val="auto"/>
+          <w:kern w:val="0"/>
+          <w:sz w:val="22"/>
+          <w:szCs w:val="22"/>
+          <w:u w:val="none"/>
+          <w:lang w:val="en" w:eastAsia="en-US" w:bidi="ar-SA"/>
+        </w:rPr>
+        <w:t>Inflack</w:t>
+      </w:r>
+      <w:r>
+        <w:rPr>
+          <w:b w:val="false"/>
+          <w:bCs w:val="false"/>
+          <w:sz w:val="22"/>
+          <w:szCs w:val="22"/>
+          <w:u w:val="none"/>
+        </w:rPr>
+        <w:t xml:space="preserve">, is an experienced and passionate group of developers, designers, and project managers. </w:t>
+      </w:r>
+      <w:r>
+        <w:rPr>
+          <w:b/>
+          <w:bCs/>
+          <w:i/>
+          <w:iCs/>
+          <w:sz w:val="22"/>
+          <w:szCs w:val="22"/>
+          <w:u w:val="none"/>
+        </w:rPr>
+        <w:t>Inflack</w:t>
+      </w:r>
+      <w:r>
+        <w:rPr>
+          <w:b w:val="false"/>
+          <w:bCs w:val="false"/>
+          <w:sz w:val="22"/>
+          <w:szCs w:val="22"/>
+          <w:u w:val="none"/>
+        </w:rPr>
+        <w:t xml:space="preserve"> believes best-in-class digital projects require technology that perfectly supports the design and We rely on the right tools for the job, not a one-size-fits-all tech stack.</w:t>
+      </w:r>
+    </w:p>
+    <w:p>
+      <w:pPr>
+        <w:pStyle w:val="Normal"/>
+        <w:jc w:val="both"/>
+        <w:rPr>
+          <w:b/>
+          <w:b/>
+          <w:bCs/>
+          <w:sz w:val="22"/>
+          <w:szCs w:val="22"/>
+          <w:u w:val="none"/>
+        </w:rPr>
+      </w:pPr>
+      <w:r>
+        <w:rPr>
+          <w:b/>
+          <w:bCs/>
+          <w:sz w:val="22"/>
+          <w:szCs w:val="22"/>
+          <w:u w:val="none"/>
+        </w:rPr>
+      </w:r>
+    </w:p>
+    <w:p>
+      <w:pPr>
+        <w:pStyle w:val="Normal"/>
+        <w:jc w:val="both"/>
         <w:rPr/>
       </w:pPr>
       <w:r>
@@ -1584,10 +1786,7 @@
         </w:rPr>
       </w:pPr>
       <w:r>
-        <w:rPr>
-          <w:sz w:val="21"/>
-          <w:szCs w:val="21"/>
-        </w:rPr>
+        <w:rPr/>
       </w:r>
     </w:p>
     <w:p>
@@ -2573,6 +2772,23 @@
       <w:pPr>
         <w:pStyle w:val="Heading1"/>
         <w:jc w:val="both"/>
+        <w:rPr>
+          <w:b/>
+          <w:b/>
+          <w:bCs/>
+        </w:rPr>
+      </w:pPr>
+      <w:r>
+        <w:rPr>
+          <w:b/>
+          <w:bCs/>
+        </w:rPr>
+      </w:r>
+    </w:p>
+    <w:p>
+      <w:pPr>
+        <w:pStyle w:val="Heading1"/>
+        <w:jc w:val="both"/>
         <w:rPr/>
       </w:pPr>
       <w:r>
@@ -2621,7 +2837,7 @@
         </w:rPr>
         <w:t>IIUC IUPC 2017, my team CJC_TEAM_1971 Ranked</w:t>
       </w:r>
-      <w:hyperlink r:id="rId8">
+      <w:hyperlink r:id="rId6">
         <w:r>
           <w:rPr>
             <w:color w:val="000000"/>
@@ -2632,7 +2848,7 @@
           <w:t xml:space="preserve"> </w:t>
         </w:r>
       </w:hyperlink>
-      <w:hyperlink r:id="rId9">
+      <w:hyperlink r:id="rId7">
         <w:r>
           <w:rPr>
             <w:color w:val="000000"/>
@@ -2652,7 +2868,7 @@
         </w:rPr>
         <w:t xml:space="preserve">. </w:t>
       </w:r>
-      <w:hyperlink r:id="rId10">
+      <w:hyperlink r:id="rId8">
         <w:r>
           <w:rPr>
             <w:rStyle w:val="InternetLink"/>
@@ -2684,7 +2900,7 @@
         </w:rPr>
         <w:t>EDU Programming Contest 2018 , my team CJC_TEAM_1971 Ranked</w:t>
       </w:r>
-      <w:hyperlink r:id="rId11">
+      <w:hyperlink r:id="rId9">
         <w:r>
           <w:rPr>
             <w:color w:val="000000"/>
@@ -2695,7 +2911,7 @@
           <w:t xml:space="preserve"> </w:t>
         </w:r>
       </w:hyperlink>
-      <w:hyperlink r:id="rId12">
+      <w:hyperlink r:id="rId10">
         <w:r>
           <w:rPr>
             <w:color w:val="000000"/>
@@ -2715,7 +2931,7 @@
         </w:rPr>
         <w:t xml:space="preserve">. </w:t>
       </w:r>
-      <w:hyperlink r:id="rId13">
+      <w:hyperlink r:id="rId11">
         <w:r>
           <w:rPr>
             <w:rStyle w:val="InternetLink"/>
@@ -2764,7 +2980,7 @@
         </w:rPr>
         <w:t xml:space="preserve">5th Position on CSE Week Programming Contest 2016. </w:t>
       </w:r>
-      <w:hyperlink r:id="rId14">
+      <w:hyperlink r:id="rId12">
         <w:r>
           <w:rPr>
             <w:rStyle w:val="InternetLink"/>
@@ -2825,7 +3041,7 @@
         </w:rPr>
         <w:t xml:space="preserve">Virtual Judge ID: UVA: </w:t>
       </w:r>
-      <w:hyperlink r:id="rId15">
+      <w:hyperlink r:id="rId13">
         <w:r>
           <w:rPr>
             <w:rStyle w:val="InternetLink"/>
@@ -2846,7 +3062,7 @@
         </w:rPr>
         <w:t xml:space="preserve">, CF: </w:t>
       </w:r>
-      <w:hyperlink r:id="rId16">
+      <w:hyperlink r:id="rId14">
         <w:r>
           <w:rPr>
             <w:rStyle w:val="InternetLink"/>
@@ -2867,7 +3083,7 @@
         </w:rPr>
         <w:t xml:space="preserve">, HR: </w:t>
       </w:r>
-      <w:hyperlink r:id="rId17">
+      <w:hyperlink r:id="rId15">
         <w:r>
           <w:rPr>
             <w:rStyle w:val="InternetLink"/>
@@ -2935,8 +3151,8 @@
       </w:tblPr>
       <w:tblGrid>
         <w:gridCol w:w="3415"/>
-        <w:gridCol w:w="3121"/>
-        <w:gridCol w:w="3364"/>
+        <w:gridCol w:w="3119"/>
+        <w:gridCol w:w="3366"/>
       </w:tblGrid>
       <w:tr>
         <w:trPr>
@@ -2963,7 +3179,7 @@
         </w:tc>
         <w:tc>
           <w:tcPr>
-            <w:tcW w:w="3121" w:type="dxa"/>
+            <w:tcW w:w="3119" w:type="dxa"/>
             <w:tcBorders/>
             <w:shd w:color="auto" w:fill="FCE5CD" w:val="clear"/>
           </w:tcPr>
@@ -2982,7 +3198,7 @@
         </w:tc>
         <w:tc>
           <w:tcPr>
-            <w:tcW w:w="3364" w:type="dxa"/>
+            <w:tcW w:w="3366" w:type="dxa"/>
             <w:tcBorders/>
             <w:shd w:color="auto" w:fill="FCE5CD" w:val="clear"/>
           </w:tcPr>
@@ -3025,7 +3241,7 @@
         </w:tc>
         <w:tc>
           <w:tcPr>
-            <w:tcW w:w="3121" w:type="dxa"/>
+            <w:tcW w:w="3119" w:type="dxa"/>
             <w:tcBorders/>
             <w:shd w:fill="auto" w:val="clear"/>
           </w:tcPr>
@@ -3044,7 +3260,7 @@
         </w:tc>
         <w:tc>
           <w:tcPr>
-            <w:tcW w:w="3364" w:type="dxa"/>
+            <w:tcW w:w="3366" w:type="dxa"/>
             <w:tcBorders/>
             <w:shd w:fill="auto" w:val="clear"/>
           </w:tcPr>
@@ -3078,10 +3294,10 @@
       </w:r>
     </w:p>
     <w:sectPr>
-      <w:headerReference w:type="default" r:id="rId18"/>
-      <w:headerReference w:type="first" r:id="rId19"/>
-      <w:footerReference w:type="default" r:id="rId20"/>
-      <w:footerReference w:type="first" r:id="rId21"/>
+      <w:headerReference w:type="default" r:id="rId16"/>
+      <w:headerReference w:type="first" r:id="rId17"/>
+      <w:footerReference w:type="default" r:id="rId18"/>
+      <w:footerReference w:type="first" r:id="rId19"/>
       <w:type w:val="nextPage"/>
       <w:pgSz w:w="12240" w:h="15840"/>
       <w:pgMar w:left="1440" w:right="1440" w:header="0" w:top="1440" w:footer="720" w:bottom="1440" w:gutter="0"/>

</xml_diff>

<commit_message>
CV updated with logos
</commit_message>
<xml_diff>
--- a/Towfiqul_Islam.docx
+++ b/Towfiqul_Islam.docx
@@ -88,16 +88,103 @@
           <w:sz w:val="20"/>
           <w:szCs w:val="20"/>
         </w:rPr>
-        <w:t>+8801823923023</w:t>
-      </w:r>
-      <w:r>
-        <w:rPr>
+        <w:drawing>
+          <wp:inline distT="0" distB="0" distL="0" distR="0">
+            <wp:extent cx="135890" cy="135890"/>
+            <wp:effectExtent l="0" t="0" r="0" b="0"/>
+            <wp:docPr id="2" name="Image6" descr=""/>
+            <wp:cNvGraphicFramePr>
+              <a:graphicFrameLocks xmlns:a="http://schemas.openxmlformats.org/drawingml/2006/main" noChangeAspect="1"/>
+            </wp:cNvGraphicFramePr>
+            <a:graphic xmlns:a="http://schemas.openxmlformats.org/drawingml/2006/main">
+              <a:graphicData uri="http://schemas.openxmlformats.org/drawingml/2006/picture">
+                <pic:pic xmlns:pic="http://schemas.openxmlformats.org/drawingml/2006/picture">
+                  <pic:nvPicPr>
+                    <pic:cNvPr id="2" name="Image6" descr=""/>
+                    <pic:cNvPicPr>
+                      <a:picLocks noChangeAspect="1" noChangeArrowheads="1"/>
+                    </pic:cNvPicPr>
+                  </pic:nvPicPr>
+                  <pic:blipFill>
+                    <a:blip r:embed="rId3"/>
+                    <a:stretch>
+                      <a:fillRect/>
+                    </a:stretch>
+                  </pic:blipFill>
+                  <pic:spPr bwMode="auto">
+                    <a:xfrm>
+                      <a:off x="0" y="0"/>
+                      <a:ext cx="135890" cy="135890"/>
+                    </a:xfrm>
+                    <a:prstGeom prst="rect">
+                      <a:avLst/>
+                    </a:prstGeom>
+                  </pic:spPr>
+                </pic:pic>
+              </a:graphicData>
+            </a:graphic>
+          </wp:inline>
+        </w:drawing>
+      </w:r>
+      <w:r>
+        <w:rPr>
+          <w:b/>
+          <w:bCs/>
           <w:sz w:val="20"/>
           <w:szCs w:val="20"/>
         </w:rPr>
+        <w:t>+8801823923023</w:t>
+      </w:r>
+      <w:r>
+        <w:rPr>
+          <w:sz w:val="20"/>
+          <w:szCs w:val="20"/>
+        </w:rPr>
         <w:t xml:space="preserve"> || </w:t>
       </w:r>
-      <w:hyperlink r:id="rId3">
+      <w:bookmarkStart w:id="0" w:name="docs-internal-guid-3178f0fb-7fff-c5b7-0c"/>
+      <w:bookmarkEnd w:id="0"/>
+      <w:r>
+        <w:rPr/>
+        <w:drawing>
+          <wp:inline distT="0" distB="0" distL="0" distR="0">
+            <wp:extent cx="137160" cy="137160"/>
+            <wp:effectExtent l="0" t="0" r="0" b="0"/>
+            <wp:docPr id="3" name="Image7" descr=""/>
+            <wp:cNvGraphicFramePr>
+              <a:graphicFrameLocks xmlns:a="http://schemas.openxmlformats.org/drawingml/2006/main" noChangeAspect="1"/>
+            </wp:cNvGraphicFramePr>
+            <a:graphic xmlns:a="http://schemas.openxmlformats.org/drawingml/2006/main">
+              <a:graphicData uri="http://schemas.openxmlformats.org/drawingml/2006/picture">
+                <pic:pic xmlns:pic="http://schemas.openxmlformats.org/drawingml/2006/picture">
+                  <pic:nvPicPr>
+                    <pic:cNvPr id="3" name="Image7" descr=""/>
+                    <pic:cNvPicPr>
+                      <a:picLocks noChangeAspect="1" noChangeArrowheads="1"/>
+                    </pic:cNvPicPr>
+                  </pic:nvPicPr>
+                  <pic:blipFill>
+                    <a:blip r:embed="rId4"/>
+                    <a:stretch>
+                      <a:fillRect/>
+                    </a:stretch>
+                  </pic:blipFill>
+                  <pic:spPr bwMode="auto">
+                    <a:xfrm>
+                      <a:off x="0" y="0"/>
+                      <a:ext cx="137160" cy="137160"/>
+                    </a:xfrm>
+                    <a:prstGeom prst="rect">
+                      <a:avLst/>
+                    </a:prstGeom>
+                  </pic:spPr>
+                </pic:pic>
+              </a:graphicData>
+            </a:graphic>
+          </wp:inline>
+        </w:drawing>
+      </w:r>
+      <w:hyperlink r:id="rId5">
         <w:r>
           <w:rPr>
             <w:rStyle w:val="InternetLink"/>
@@ -115,7 +202,67 @@
         <w:jc w:val="both"/>
         <w:rPr/>
       </w:pPr>
-      <w:hyperlink r:id="rId4">
+      <w:bookmarkStart w:id="1" w:name="docs-internal-guid-cdcd8065-7fff-4cc0-32"/>
+      <w:bookmarkEnd w:id="1"/>
+      <w:r>
+        <w:rPr>
+          <w:sz w:val="20"/>
+          <w:szCs w:val="20"/>
+          <w:u w:val="none"/>
+        </w:rPr>
+        <w:drawing>
+          <wp:inline distT="0" distB="0" distL="0" distR="0">
+            <wp:extent cx="137160" cy="137160"/>
+            <wp:effectExtent l="0" t="0" r="0" b="0"/>
+            <wp:docPr id="4" name="Image4" descr=""/>
+            <wp:cNvGraphicFramePr>
+              <a:graphicFrameLocks xmlns:a="http://schemas.openxmlformats.org/drawingml/2006/main" noChangeAspect="1"/>
+            </wp:cNvGraphicFramePr>
+            <a:graphic xmlns:a="http://schemas.openxmlformats.org/drawingml/2006/main">
+              <a:graphicData uri="http://schemas.openxmlformats.org/drawingml/2006/picture">
+                <pic:pic xmlns:pic="http://schemas.openxmlformats.org/drawingml/2006/picture">
+                  <pic:nvPicPr>
+                    <pic:cNvPr id="4" name="Image4" descr=""/>
+                    <pic:cNvPicPr>
+                      <a:picLocks noChangeAspect="1" noChangeArrowheads="1"/>
+                    </pic:cNvPicPr>
+                  </pic:nvPicPr>
+                  <pic:blipFill>
+                    <a:blip r:embed="rId6"/>
+                    <a:stretch>
+                      <a:fillRect/>
+                    </a:stretch>
+                  </pic:blipFill>
+                  <pic:spPr bwMode="auto">
+                    <a:xfrm>
+                      <a:off x="0" y="0"/>
+                      <a:ext cx="137160" cy="137160"/>
+                    </a:xfrm>
+                    <a:prstGeom prst="rect">
+                      <a:avLst/>
+                    </a:prstGeom>
+                  </pic:spPr>
+                </pic:pic>
+              </a:graphicData>
+            </a:graphic>
+          </wp:inline>
+        </w:drawing>
+      </w:r>
+      <w:r>
+        <w:rPr>
+          <w:caps w:val="false"/>
+          <w:smallCaps w:val="false"/>
+          <w:strike w:val="false"/>
+          <w:dstrike w:val="false"/>
+          <w:color w:val="555555"/>
+          <w:sz w:val="20"/>
+          <w:szCs w:val="20"/>
+          <w:u w:val="none"/>
+          <w:effect w:val="none"/>
+        </w:rPr>
+        <w:t>/</w:t>
+      </w:r>
+      <w:hyperlink r:id="rId7">
         <w:r>
           <w:rPr>
             <w:rStyle w:val="InternetLink"/>
@@ -123,33 +270,233 @@
             <w:szCs w:val="20"/>
             <w:u w:val="none"/>
           </w:rPr>
-          <w:t>https://github.com/laziestcoder</w:t>
+          <w:t>laziestcoder</w:t>
+        </w:r>
+      </w:hyperlink>
+      <w:r>
+        <w:rPr>
+          <w:sz w:val="20"/>
+          <w:szCs w:val="20"/>
+          <w:u w:val="none"/>
+        </w:rPr>
+        <w:t xml:space="preserve"> || </w:t>
+      </w:r>
+      <w:r>
+        <w:rPr>
+          <w:sz w:val="20"/>
+          <w:szCs w:val="20"/>
+          <w:u w:val="none"/>
+        </w:rPr>
+        <w:drawing>
+          <wp:inline distT="0" distB="0" distL="0" distR="0">
+            <wp:extent cx="137160" cy="137160"/>
+            <wp:effectExtent l="0" t="0" r="0" b="0"/>
+            <wp:docPr id="5" name="Image5" descr=""/>
+            <wp:cNvGraphicFramePr>
+              <a:graphicFrameLocks xmlns:a="http://schemas.openxmlformats.org/drawingml/2006/main" noChangeAspect="1"/>
+            </wp:cNvGraphicFramePr>
+            <a:graphic xmlns:a="http://schemas.openxmlformats.org/drawingml/2006/main">
+              <a:graphicData uri="http://schemas.openxmlformats.org/drawingml/2006/picture">
+                <pic:pic xmlns:pic="http://schemas.openxmlformats.org/drawingml/2006/picture">
+                  <pic:nvPicPr>
+                    <pic:cNvPr id="5" name="Image5" descr=""/>
+                    <pic:cNvPicPr>
+                      <a:picLocks noChangeAspect="1" noChangeArrowheads="1"/>
+                    </pic:cNvPicPr>
+                  </pic:nvPicPr>
+                  <pic:blipFill>
+                    <a:blip r:embed="rId8"/>
+                    <a:stretch>
+                      <a:fillRect/>
+                    </a:stretch>
+                  </pic:blipFill>
+                  <pic:spPr bwMode="auto">
+                    <a:xfrm>
+                      <a:off x="0" y="0"/>
+                      <a:ext cx="137160" cy="137160"/>
+                    </a:xfrm>
+                    <a:prstGeom prst="rect">
+                      <a:avLst/>
+                    </a:prstGeom>
+                  </pic:spPr>
+                </pic:pic>
+              </a:graphicData>
+            </a:graphic>
+          </wp:inline>
+        </w:drawing>
+      </w:r>
+      <w:hyperlink r:id="rId9">
+        <w:r>
+          <w:rPr>
+            <w:rStyle w:val="InternetLink"/>
+            <w:i w:val="false"/>
+            <w:iCs w:val="false"/>
+            <w:sz w:val="20"/>
+            <w:szCs w:val="20"/>
+            <w:u w:val="none"/>
+          </w:rPr>
+          <w:t>/6688908/laziestcoder</w:t>
+        </w:r>
+      </w:hyperlink>
+      <w:bookmarkStart w:id="2" w:name="docs-internal-guid-e2c9eb3f-7fff-a7a6-72"/>
+      <w:bookmarkEnd w:id="2"/>
+      <w:r>
+        <w:rPr>
+          <w:rStyle w:val="InternetLink"/>
+          <w:sz w:val="20"/>
+          <w:szCs w:val="20"/>
+          <w:u w:val="none"/>
+        </w:rPr>
+        <w:t xml:space="preserve"> </w:t>
+      </w:r>
+      <w:r>
+        <w:rPr>
+          <w:rStyle w:val="InternetLink"/>
+          <w:color w:val="000000"/>
+          <w:sz w:val="20"/>
+          <w:szCs w:val="20"/>
+          <w:u w:val="none"/>
+        </w:rPr>
+        <w:t>||</w:t>
+      </w:r>
+      <w:r>
+        <w:rPr>
+          <w:rStyle w:val="InternetLink"/>
+          <w:sz w:val="20"/>
+          <w:szCs w:val="20"/>
+          <w:u w:val="none"/>
+        </w:rPr>
+        <w:t xml:space="preserve"> </w:t>
+      </w:r>
+      <w:bookmarkStart w:id="3" w:name="docs-internal-guid-ea200125-7fff-7ec1-d9"/>
+      <w:bookmarkEnd w:id="3"/>
+      <w:r>
+        <w:rPr>
+          <w:sz w:val="20"/>
+          <w:szCs w:val="20"/>
+          <w:u w:val="none"/>
+        </w:rPr>
+        <w:drawing>
+          <wp:inline distT="0" distB="0" distL="0" distR="0">
+            <wp:extent cx="137160" cy="137160"/>
+            <wp:effectExtent l="0" t="0" r="0" b="0"/>
+            <wp:docPr id="6" name="Image3" descr=""/>
+            <wp:cNvGraphicFramePr>
+              <a:graphicFrameLocks xmlns:a="http://schemas.openxmlformats.org/drawingml/2006/main" noChangeAspect="1"/>
+            </wp:cNvGraphicFramePr>
+            <a:graphic xmlns:a="http://schemas.openxmlformats.org/drawingml/2006/main">
+              <a:graphicData uri="http://schemas.openxmlformats.org/drawingml/2006/picture">
+                <pic:pic xmlns:pic="http://schemas.openxmlformats.org/drawingml/2006/picture">
+                  <pic:nvPicPr>
+                    <pic:cNvPr id="6" name="Image3" descr=""/>
+                    <pic:cNvPicPr>
+                      <a:picLocks noChangeAspect="1" noChangeArrowheads="1"/>
+                    </pic:cNvPicPr>
+                  </pic:nvPicPr>
+                  <pic:blipFill>
+                    <a:blip r:embed="rId10"/>
+                    <a:stretch>
+                      <a:fillRect/>
+                    </a:stretch>
+                  </pic:blipFill>
+                  <pic:spPr bwMode="auto">
+                    <a:xfrm>
+                      <a:off x="0" y="0"/>
+                      <a:ext cx="137160" cy="137160"/>
+                    </a:xfrm>
+                    <a:prstGeom prst="rect">
+                      <a:avLst/>
+                    </a:prstGeom>
+                  </pic:spPr>
+                </pic:pic>
+              </a:graphicData>
+            </a:graphic>
+          </wp:inline>
+        </w:drawing>
+      </w:r>
+      <w:r>
+        <w:rPr>
+          <w:sz w:val="20"/>
+          <w:szCs w:val="20"/>
+          <w:u w:val="none"/>
+        </w:rPr>
+        <w:t>/</w:t>
+      </w:r>
+      <w:hyperlink r:id="rId11">
+        <w:r>
+          <w:rPr>
+            <w:rStyle w:val="InternetLink"/>
+            <w:i w:val="false"/>
+            <w:iCs w:val="false"/>
+            <w:sz w:val="20"/>
+            <w:szCs w:val="20"/>
+            <w:u w:val="none"/>
+          </w:rPr>
+          <w:t>towfiq106</w:t>
         </w:r>
       </w:hyperlink>
     </w:p>
     <w:p>
       <w:pPr>
         <w:pStyle w:val="Normal"/>
+        <w:spacing w:lineRule="auto" w:line="240"/>
         <w:jc w:val="both"/>
-        <w:rPr/>
-      </w:pPr>
-      <w:r>
-        <w:rPr>
-          <w:rStyle w:val="InternetLink"/>
+        <w:rPr>
+          <w:sz w:val="22"/>
+          <w:szCs w:val="22"/>
+        </w:rPr>
+      </w:pPr>
+      <w:r>
+        <w:rPr>
+          <w:caps w:val="false"/>
+          <w:smallCaps w:val="false"/>
+          <w:strike w:val="false"/>
+          <w:dstrike w:val="false"/>
+          <w:color w:val="555555"/>
           <w:sz w:val="20"/>
           <w:szCs w:val="20"/>
           <w:u w:val="none"/>
-        </w:rPr>
-        <w:t>https://stackoverflow.com/users/6688908/laziestcoder</w:t>
-      </w:r>
-    </w:p>
-    <w:p>
-      <w:pPr>
-        <w:pStyle w:val="Normal"/>
-        <w:jc w:val="both"/>
-        <w:rPr/>
-      </w:pPr>
-      <w:hyperlink r:id="rId5">
+          <w:effect w:val="none"/>
+        </w:rPr>
+        <w:drawing>
+          <wp:inline distT="0" distB="0" distL="0" distR="0">
+            <wp:extent cx="137160" cy="137160"/>
+            <wp:effectExtent l="0" t="0" r="0" b="0"/>
+            <wp:docPr id="7" name="Image8" descr=""/>
+            <wp:cNvGraphicFramePr>
+              <a:graphicFrameLocks xmlns:a="http://schemas.openxmlformats.org/drawingml/2006/main" noChangeAspect="1"/>
+            </wp:cNvGraphicFramePr>
+            <a:graphic xmlns:a="http://schemas.openxmlformats.org/drawingml/2006/main">
+              <a:graphicData uri="http://schemas.openxmlformats.org/drawingml/2006/picture">
+                <pic:pic xmlns:pic="http://schemas.openxmlformats.org/drawingml/2006/picture">
+                  <pic:nvPicPr>
+                    <pic:cNvPr id="7" name="Image8" descr=""/>
+                    <pic:cNvPicPr>
+                      <a:picLocks noChangeAspect="1" noChangeArrowheads="1"/>
+                    </pic:cNvPicPr>
+                  </pic:nvPicPr>
+                  <pic:blipFill>
+                    <a:blip r:embed="rId12"/>
+                    <a:stretch>
+                      <a:fillRect/>
+                    </a:stretch>
+                  </pic:blipFill>
+                  <pic:spPr bwMode="auto">
+                    <a:xfrm>
+                      <a:off x="0" y="0"/>
+                      <a:ext cx="137160" cy="137160"/>
+                    </a:xfrm>
+                    <a:prstGeom prst="rect">
+                      <a:avLst/>
+                    </a:prstGeom>
+                  </pic:spPr>
+                </pic:pic>
+              </a:graphicData>
+            </a:graphic>
+          </wp:inline>
+        </w:drawing>
+      </w:r>
+      <w:hyperlink r:id="rId13">
         <w:r>
           <w:rPr>
             <w:rStyle w:val="InternetLink"/>
@@ -157,7 +504,7 @@
             <w:szCs w:val="20"/>
             <w:u w:val="none"/>
           </w:rPr>
-          <w:t>https://www.linkedin.com/in/towfiq106</w:t>
+          <w:t>https://laziestcoder.github.io</w:t>
         </w:r>
       </w:hyperlink>
     </w:p>
@@ -172,10 +519,7 @@
         </w:rPr>
       </w:pPr>
       <w:r>
-        <w:rPr>
-          <w:sz w:val="22"/>
-          <w:szCs w:val="22"/>
-        </w:rPr>
+        <w:rPr/>
       </w:r>
     </w:p>
     <w:p>
@@ -188,8 +532,8 @@
           <w:szCs w:val="22"/>
         </w:rPr>
       </w:pPr>
-      <w:bookmarkStart w:id="0" w:name="_z0lvczu86hw1"/>
-      <w:bookmarkEnd w:id="0"/>
+      <w:bookmarkStart w:id="4" w:name="_z0lvczu86hw1"/>
+      <w:bookmarkEnd w:id="4"/>
       <w:r>
         <w:rPr>
           <w:b/>
@@ -1143,7 +1487,7 @@
           <w:lang w:val="en" w:eastAsia="en-US" w:bidi="ar-SA"/>
         </w:rPr>
       </w:pPr>
-      <w:bookmarkStart w:id="1" w:name="__DdeLink__307_2660244297"/>
+      <w:bookmarkStart w:id="5" w:name="__DdeLink__307_2660244297"/>
       <w:r>
         <w:rPr>
           <w:rFonts w:eastAsia="Arial" w:cs="Arial"/>
@@ -1240,7 +1584,7 @@
         </w:rPr>
         <w:t xml:space="preserve"> supports the Agent App to be functional.</w:t>
       </w:r>
-      <w:bookmarkEnd w:id="1"/>
+      <w:bookmarkEnd w:id="5"/>
     </w:p>
     <w:p>
       <w:pPr>
@@ -1266,16 +1610,7 @@
           <w:sz w:val="21"/>
           <w:szCs w:val="21"/>
         </w:rPr>
-        <w:t xml:space="preserve">JAVA (Spring-Boot), </w:t>
-      </w:r>
-      <w:r>
-        <w:rPr>
-          <w:b w:val="false"/>
-          <w:bCs w:val="false"/>
-          <w:sz w:val="21"/>
-          <w:szCs w:val="21"/>
-        </w:rPr>
-        <w:t xml:space="preserve">API, </w:t>
+        <w:t xml:space="preserve">JAVA (Spring-Boot), API, </w:t>
       </w:r>
       <w:r>
         <w:rPr>
@@ -1803,8 +2138,8 @@
           <w:szCs w:val="22"/>
         </w:rPr>
       </w:pPr>
-      <w:bookmarkStart w:id="2" w:name="_6qbp22532u64"/>
-      <w:bookmarkEnd w:id="2"/>
+      <w:bookmarkStart w:id="6" w:name="_6qbp22532u64"/>
+      <w:bookmarkEnd w:id="6"/>
       <w:r>
         <w:rPr>
           <w:b/>
@@ -2813,8 +3148,8 @@
           <w:szCs w:val="21"/>
         </w:rPr>
       </w:pPr>
-      <w:bookmarkStart w:id="3" w:name="_bmlte8s23oow"/>
-      <w:bookmarkEnd w:id="3"/>
+      <w:bookmarkStart w:id="7" w:name="_bmlte8s23oow"/>
+      <w:bookmarkEnd w:id="7"/>
       <w:r>
         <w:rPr>
           <w:sz w:val="21"/>
@@ -2842,7 +3177,7 @@
         </w:rPr>
         <w:t>IIUC IUPC 2017, my team CJC_TEAM_1971 Ranked</w:t>
       </w:r>
-      <w:hyperlink r:id="rId6">
+      <w:hyperlink r:id="rId14">
         <w:r>
           <w:rPr>
             <w:color w:val="000000"/>
@@ -2853,7 +3188,7 @@
           <w:t xml:space="preserve"> </w:t>
         </w:r>
       </w:hyperlink>
-      <w:hyperlink r:id="rId7">
+      <w:hyperlink r:id="rId15">
         <w:r>
           <w:rPr>
             <w:color w:val="000000"/>
@@ -2873,7 +3208,7 @@
         </w:rPr>
         <w:t xml:space="preserve">. </w:t>
       </w:r>
-      <w:hyperlink r:id="rId8">
+      <w:hyperlink r:id="rId16">
         <w:r>
           <w:rPr>
             <w:rStyle w:val="InternetLink"/>
@@ -2905,7 +3240,7 @@
         </w:rPr>
         <w:t>EDU Programming Contest 2018 , my team CJC_TEAM_1971 Ranked</w:t>
       </w:r>
-      <w:hyperlink r:id="rId9">
+      <w:hyperlink r:id="rId17">
         <w:r>
           <w:rPr>
             <w:color w:val="000000"/>
@@ -2916,7 +3251,7 @@
           <w:t xml:space="preserve"> </w:t>
         </w:r>
       </w:hyperlink>
-      <w:hyperlink r:id="rId10">
+      <w:hyperlink r:id="rId18">
         <w:r>
           <w:rPr>
             <w:color w:val="000000"/>
@@ -2936,7 +3271,7 @@
         </w:rPr>
         <w:t xml:space="preserve">. </w:t>
       </w:r>
-      <w:hyperlink r:id="rId11">
+      <w:hyperlink r:id="rId19">
         <w:r>
           <w:rPr>
             <w:rStyle w:val="InternetLink"/>
@@ -2955,8 +3290,8 @@
         <w:jc w:val="both"/>
         <w:rPr/>
       </w:pPr>
-      <w:bookmarkStart w:id="4" w:name="_ah54qgxe4adx"/>
-      <w:bookmarkEnd w:id="4"/>
+      <w:bookmarkStart w:id="8" w:name="_ah54qgxe4adx"/>
+      <w:bookmarkEnd w:id="8"/>
       <w:r>
         <w:rPr>
           <w:sz w:val="21"/>
@@ -2985,7 +3320,7 @@
         </w:rPr>
         <w:t xml:space="preserve">5th Position on CSE Week Programming Contest 2016. </w:t>
       </w:r>
-      <w:hyperlink r:id="rId12">
+      <w:hyperlink r:id="rId20">
         <w:r>
           <w:rPr>
             <w:rStyle w:val="InternetLink"/>
@@ -3046,7 +3381,7 @@
         </w:rPr>
         <w:t xml:space="preserve">Virtual Judge ID: UVA: </w:t>
       </w:r>
-      <w:hyperlink r:id="rId13">
+      <w:hyperlink r:id="rId21">
         <w:r>
           <w:rPr>
             <w:rStyle w:val="InternetLink"/>
@@ -3067,7 +3402,7 @@
         </w:rPr>
         <w:t xml:space="preserve">, CF: </w:t>
       </w:r>
-      <w:hyperlink r:id="rId14">
+      <w:hyperlink r:id="rId22">
         <w:r>
           <w:rPr>
             <w:rStyle w:val="InternetLink"/>
@@ -3088,7 +3423,7 @@
         </w:rPr>
         <w:t xml:space="preserve">, HR: </w:t>
       </w:r>
-      <w:hyperlink r:id="rId15">
+      <w:hyperlink r:id="rId23">
         <w:r>
           <w:rPr>
             <w:rStyle w:val="InternetLink"/>
@@ -3128,8 +3463,8 @@
         <w:jc w:val="both"/>
         <w:rPr/>
       </w:pPr>
-      <w:bookmarkStart w:id="5" w:name="_tlbcdqc02nlu"/>
-      <w:bookmarkEnd w:id="5"/>
+      <w:bookmarkStart w:id="9" w:name="_tlbcdqc02nlu"/>
+      <w:bookmarkEnd w:id="9"/>
       <w:r>
         <w:rPr>
           <w:b/>
@@ -3299,10 +3634,10 @@
       </w:r>
     </w:p>
     <w:sectPr>
-      <w:headerReference w:type="default" r:id="rId16"/>
-      <w:headerReference w:type="first" r:id="rId17"/>
-      <w:footerReference w:type="default" r:id="rId18"/>
-      <w:footerReference w:type="first" r:id="rId19"/>
+      <w:headerReference w:type="default" r:id="rId24"/>
+      <w:headerReference w:type="first" r:id="rId25"/>
+      <w:footerReference w:type="default" r:id="rId26"/>
+      <w:footerReference w:type="first" r:id="rId27"/>
       <w:type w:val="nextPage"/>
       <w:pgSz w:w="12240" w:h="15840"/>
       <w:pgMar w:left="1440" w:right="1440" w:header="0" w:top="1440" w:footer="720" w:bottom="1440" w:gutter="0"/>

</xml_diff>

<commit_message>
Updated : company name and duratiobn
</commit_message>
<xml_diff>
--- a/Towfiqul_Islam.docx
+++ b/Towfiqul_Islam.docx
@@ -81,6 +81,8 @@
         <w:jc w:val="both"/>
         <w:rPr/>
       </w:pPr>
+      <w:bookmarkStart w:id="0" w:name="docs-internal-guid-5c948a76-7fff-10bf-52"/>
+      <w:bookmarkEnd w:id="0"/>
       <w:r>
         <w:rPr/>
         <w:drawing>
@@ -141,8 +143,8 @@
         </w:rPr>
         <w:t xml:space="preserve"> || </w:t>
       </w:r>
-      <w:bookmarkStart w:id="0" w:name="docs-internal-guid-3178f0fb-7fff-c5b7-0c"/>
-      <w:bookmarkEnd w:id="0"/>
+      <w:bookmarkStart w:id="1" w:name="docs-internal-guid-3178f0fb-7fff-c5b7-0c"/>
+      <w:bookmarkEnd w:id="1"/>
       <w:r>
         <w:rPr/>
         <w:drawing>
@@ -205,8 +207,8 @@
         <w:jc w:val="both"/>
         <w:rPr/>
       </w:pPr>
-      <w:bookmarkStart w:id="1" w:name="docs-internal-guid-cdcd8065-7fff-4cc0-32"/>
-      <w:bookmarkEnd w:id="1"/>
+      <w:bookmarkStart w:id="2" w:name="docs-internal-guid-cdcd8065-7fff-4cc0-32"/>
+      <w:bookmarkEnd w:id="2"/>
       <w:r>
         <w:rPr/>
         <w:drawing>
@@ -269,6 +271,8 @@
         <w:r>
           <w:rPr>
             <w:rStyle w:val="InternetLink"/>
+            <w:i w:val="false"/>
+            <w:iCs w:val="false"/>
             <w:sz w:val="20"/>
             <w:szCs w:val="20"/>
             <w:u w:val="none"/>
@@ -278,21 +282,11 @@
       </w:hyperlink>
       <w:r>
         <w:rPr>
-          <w:i w:val="false"/>
-          <w:iCs w:val="false"/>
           <w:sz w:val="20"/>
           <w:szCs w:val="20"/>
           <w:u w:val="none"/>
         </w:rPr>
-        <w:t xml:space="preserve"> </w:t>
-      </w:r>
-      <w:r>
-        <w:rPr>
-          <w:sz w:val="20"/>
-          <w:szCs w:val="20"/>
-          <w:u w:val="none"/>
-        </w:rPr>
-        <w:t xml:space="preserve">|| </w:t>
+        <w:t xml:space="preserve"> || </w:t>
       </w:r>
       <w:r>
         <w:rPr/>
@@ -351,8 +345,8 @@
           <w:t>/6688908/laziestcoder</w:t>
         </w:r>
       </w:hyperlink>
-      <w:bookmarkStart w:id="2" w:name="docs-internal-guid-e2c9eb3f-7fff-a7a6-72"/>
-      <w:bookmarkEnd w:id="2"/>
+      <w:bookmarkStart w:id="3" w:name="docs-internal-guid-e2c9eb3f-7fff-a7a6-72"/>
+      <w:bookmarkEnd w:id="3"/>
       <w:r>
         <w:rPr>
           <w:rStyle w:val="InternetLink"/>
@@ -381,8 +375,8 @@
         </w:rPr>
         <w:t xml:space="preserve"> </w:t>
       </w:r>
-      <w:bookmarkStart w:id="3" w:name="docs-internal-guid-ea200125-7fff-7ec1-d9"/>
-      <w:bookmarkEnd w:id="3"/>
+      <w:bookmarkStart w:id="4" w:name="docs-internal-guid-ea200125-7fff-7ec1-d9"/>
+      <w:bookmarkEnd w:id="4"/>
       <w:r>
         <w:rPr/>
         <w:drawing>
@@ -459,6 +453,8 @@
           <w:szCs w:val="22"/>
         </w:rPr>
       </w:pPr>
+      <w:bookmarkStart w:id="5" w:name="docs-internal-guid-8e56ba5b-7fff-00a1-09"/>
+      <w:bookmarkEnd w:id="5"/>
       <w:r>
         <w:rPr/>
         <w:drawing>
@@ -542,8 +538,8 @@
           <w:szCs w:val="22"/>
         </w:rPr>
       </w:pPr>
-      <w:bookmarkStart w:id="4" w:name="_z0lvczu86hw1"/>
-      <w:bookmarkEnd w:id="4"/>
+      <w:bookmarkStart w:id="6" w:name="_z0lvczu86hw1"/>
+      <w:bookmarkEnd w:id="6"/>
       <w:r>
         <w:rPr>
           <w:b/>
@@ -552,6 +548,110 @@
           <w:szCs w:val="22"/>
         </w:rPr>
         <w:t>Professional Experience</w:t>
+      </w:r>
+    </w:p>
+    <w:p>
+      <w:pPr>
+        <w:pStyle w:val="Normal"/>
+        <w:spacing w:lineRule="auto" w:line="240"/>
+        <w:jc w:val="both"/>
+        <w:rPr>
+          <w:sz w:val="22"/>
+          <w:szCs w:val="22"/>
+        </w:rPr>
+      </w:pPr>
+      <w:r>
+        <w:rPr>
+          <w:b/>
+          <w:bCs/>
+          <w:color w:val="FFFFFF"/>
+          <w:sz w:val="22"/>
+          <w:szCs w:val="22"/>
+          <w:highlight w:val="darkBlue"/>
+          <w:u w:val="none"/>
+        </w:rPr>
+        <w:t xml:space="preserve">Software Engineer, </w:t>
+      </w:r>
+      <w:r>
+        <w:rPr>
+          <w:rFonts w:eastAsia="Arial" w:cs="Arial"/>
+          <w:b/>
+          <w:bCs/>
+          <w:color w:val="FFFFFF"/>
+          <w:kern w:val="0"/>
+          <w:sz w:val="22"/>
+          <w:szCs w:val="22"/>
+          <w:highlight w:val="darkBlue"/>
+          <w:u w:val="none"/>
+          <w:lang w:val="en" w:eastAsia="en-US" w:bidi="ar-SA"/>
+        </w:rPr>
+        <w:t xml:space="preserve">SELISE </w:t>
+      </w:r>
+      <w:r>
+        <w:rPr>
+          <w:b/>
+          <w:bCs/>
+          <w:color w:val="FFFFFF"/>
+          <w:sz w:val="22"/>
+          <w:szCs w:val="22"/>
+          <w:highlight w:val="darkBlue"/>
+          <w:u w:val="none"/>
+        </w:rPr>
+        <w:t>(</w:t>
+      </w:r>
+      <w:r>
+        <w:rPr>
+          <w:rFonts w:eastAsia="Arial" w:cs="Arial"/>
+          <w:b/>
+          <w:bCs/>
+          <w:color w:val="FFFFFF"/>
+          <w:kern w:val="0"/>
+          <w:sz w:val="22"/>
+          <w:szCs w:val="22"/>
+          <w:highlight w:val="darkBlue"/>
+          <w:u w:val="none"/>
+          <w:lang w:val="en" w:eastAsia="en-US" w:bidi="ar-SA"/>
+        </w:rPr>
+        <w:t>Nov</w:t>
+      </w:r>
+      <w:r>
+        <w:rPr>
+          <w:b/>
+          <w:bCs/>
+          <w:color w:val="FFFFFF"/>
+          <w:sz w:val="22"/>
+          <w:szCs w:val="22"/>
+          <w:highlight w:val="darkBlue"/>
+          <w:u w:val="none"/>
+        </w:rPr>
+        <w:t xml:space="preserve">’ 2021 – </w:t>
+      </w:r>
+      <w:r>
+        <w:rPr>
+          <w:rFonts w:eastAsia="Arial" w:cs="Arial"/>
+          <w:b/>
+          <w:bCs/>
+          <w:color w:val="FFFFFF"/>
+          <w:kern w:val="0"/>
+          <w:sz w:val="22"/>
+          <w:szCs w:val="22"/>
+          <w:highlight w:val="darkBlue"/>
+          <w:u w:val="none"/>
+          <w:lang w:val="en" w:eastAsia="en-US" w:bidi="ar-SA"/>
+        </w:rPr>
+        <w:t>Current</w:t>
+      </w:r>
+      <w:r>
+        <w:rPr>
+          <w:b/>
+          <w:bCs/>
+          <w:color w:val="FFFFFF"/>
+          <w:sz w:val="22"/>
+          <w:szCs w:val="22"/>
+          <w:highlight w:val="darkBlue"/>
+          <w:u w:val="none"/>
+        </w:rPr>
+        <w:t>)</w:t>
       </w:r>
     </w:p>
     <w:p>
@@ -562,6 +662,167 @@
       </w:pPr>
       <w:r>
         <w:rPr>
+          <w:rFonts w:eastAsia="Arial" w:cs="Arial"/>
+          <w:b/>
+          <w:bCs/>
+          <w:i/>
+          <w:iCs/>
+          <w:color w:val="000000"/>
+          <w:kern w:val="0"/>
+          <w:sz w:val="22"/>
+          <w:szCs w:val="22"/>
+          <w:highlight w:val="white"/>
+          <w:u w:val="none"/>
+          <w:lang w:val="en" w:eastAsia="en-US" w:bidi="ar-SA"/>
+        </w:rPr>
+        <w:t xml:space="preserve">SELISE (Secure Link Service) </w:t>
+      </w:r>
+      <w:r>
+        <w:rPr>
+          <w:rFonts w:eastAsia="Arial" w:cs="Arial"/>
+          <w:b w:val="false"/>
+          <w:bCs w:val="false"/>
+          <w:i w:val="false"/>
+          <w:iCs w:val="false"/>
+          <w:color w:val="000000"/>
+          <w:kern w:val="0"/>
+          <w:sz w:val="22"/>
+          <w:szCs w:val="22"/>
+          <w:highlight w:val="white"/>
+          <w:u w:val="none"/>
+          <w:lang w:val="en" w:eastAsia="en-US" w:bidi="ar-SA"/>
+        </w:rPr>
+        <w:t>which</w:t>
+      </w:r>
+      <w:r>
+        <w:rPr>
+          <w:b w:val="false"/>
+          <w:bCs w:val="false"/>
+          <w:color w:val="000000"/>
+          <w:sz w:val="22"/>
+          <w:szCs w:val="22"/>
+          <w:highlight w:val="white"/>
+          <w:u w:val="none"/>
+        </w:rPr>
+        <w:t xml:space="preserve"> headquarter is situated </w:t>
+      </w:r>
+      <w:r>
+        <w:rPr>
+          <w:rFonts w:eastAsia="Arial" w:cs="Arial"/>
+          <w:b w:val="false"/>
+          <w:bCs w:val="false"/>
+          <w:color w:val="000000"/>
+          <w:kern w:val="0"/>
+          <w:sz w:val="22"/>
+          <w:szCs w:val="22"/>
+          <w:highlight w:val="white"/>
+          <w:u w:val="none"/>
+          <w:lang w:val="en" w:eastAsia="en-US" w:bidi="ar-SA"/>
+        </w:rPr>
+        <w:t>in</w:t>
+      </w:r>
+      <w:r>
+        <w:rPr>
+          <w:b w:val="false"/>
+          <w:bCs w:val="false"/>
+          <w:color w:val="000000"/>
+          <w:sz w:val="22"/>
+          <w:szCs w:val="22"/>
+          <w:highlight w:val="white"/>
+          <w:u w:val="none"/>
+        </w:rPr>
+        <w:t xml:space="preserve"> Zurich, Switzerland. It is a software company that works on big-scale private projects which provides </w:t>
+      </w:r>
+      <w:r>
+        <w:rPr>
+          <w:rFonts w:eastAsia="Arial" w:cs="Arial"/>
+          <w:b w:val="false"/>
+          <w:bCs w:val="false"/>
+          <w:color w:val="000000"/>
+          <w:kern w:val="0"/>
+          <w:sz w:val="22"/>
+          <w:szCs w:val="22"/>
+          <w:highlight w:val="white"/>
+          <w:u w:val="none"/>
+          <w:lang w:val="en" w:eastAsia="en-US" w:bidi="ar-SA"/>
+        </w:rPr>
+        <w:t>standard high-level</w:t>
+      </w:r>
+      <w:r>
+        <w:rPr>
+          <w:b w:val="false"/>
+          <w:bCs w:val="false"/>
+          <w:color w:val="000000"/>
+          <w:sz w:val="22"/>
+          <w:szCs w:val="22"/>
+          <w:highlight w:val="white"/>
+          <w:u w:val="none"/>
+        </w:rPr>
+        <w:t xml:space="preserve"> software solutions worldwide depending on customer need. </w:t>
+      </w:r>
+      <w:hyperlink r:id="rId14">
+        <w:r>
+          <w:rPr>
+            <w:rStyle w:val="InternetLink"/>
+            <w:b w:val="false"/>
+            <w:bCs w:val="false"/>
+            <w:color w:val="000000"/>
+            <w:sz w:val="22"/>
+            <w:szCs w:val="22"/>
+            <w:highlight w:val="white"/>
+            <w:u w:val="none"/>
+          </w:rPr>
+          <w:t>https://selise.ch</w:t>
+        </w:r>
+      </w:hyperlink>
+      <w:r>
+        <w:rPr>
+          <w:b w:val="false"/>
+          <w:bCs w:val="false"/>
+          <w:color w:val="000000"/>
+          <w:sz w:val="22"/>
+          <w:szCs w:val="22"/>
+          <w:highlight w:val="white"/>
+          <w:u w:val="none"/>
+        </w:rPr>
+        <w:t xml:space="preserve"> </w:t>
+      </w:r>
+    </w:p>
+    <w:p>
+      <w:pPr>
+        <w:pStyle w:val="Normal"/>
+        <w:jc w:val="both"/>
+        <w:rPr>
+          <w:b/>
+          <w:b/>
+          <w:bCs/>
+          <w:color w:val="FFFFFF"/>
+          <w:sz w:val="22"/>
+          <w:szCs w:val="22"/>
+          <w:highlight w:val="darkBlue"/>
+          <w:u w:val="none"/>
+        </w:rPr>
+      </w:pPr>
+      <w:r>
+        <w:rPr>
+          <w:b/>
+          <w:bCs/>
+          <w:color w:val="FFFFFF"/>
+          <w:sz w:val="22"/>
+          <w:szCs w:val="22"/>
+          <w:highlight w:val="darkBlue"/>
+          <w:u w:val="none"/>
+        </w:rPr>
+      </w:r>
+    </w:p>
+    <w:p>
+      <w:pPr>
+        <w:pStyle w:val="Normal"/>
+        <w:jc w:val="both"/>
+        <w:rPr/>
+      </w:pPr>
+      <w:r>
+        <w:rPr>
           <w:b/>
           <w:bCs/>
           <w:color w:val="FFFFFF"/>
@@ -639,7 +900,7 @@
           <w:u w:val="none"/>
           <w:lang w:val="en" w:eastAsia="en-US" w:bidi="ar-SA"/>
         </w:rPr>
-        <w:t>Current</w:t>
+        <w:t>Nov’ 2021</w:t>
       </w:r>
       <w:r>
         <w:rPr>
@@ -708,7 +969,30 @@
           <w:szCs w:val="22"/>
           <w:u w:val="none"/>
         </w:rPr>
-        <w:t xml:space="preserve"> believes in quality and passion.</w:t>
+        <w:t xml:space="preserve"> believes in quality and passion. </w:t>
+      </w:r>
+      <w:hyperlink r:id="rId15">
+        <w:r>
+          <w:rPr>
+            <w:rStyle w:val="InternetLink"/>
+            <w:b w:val="false"/>
+            <w:bCs w:val="false"/>
+            <w:sz w:val="22"/>
+            <w:szCs w:val="22"/>
+            <w:u w:val="none"/>
+          </w:rPr>
+          <w:t>http://exabyting.com</w:t>
+        </w:r>
+      </w:hyperlink>
+      <w:r>
+        <w:rPr>
+          <w:b w:val="false"/>
+          <w:bCs w:val="false"/>
+          <w:sz w:val="22"/>
+          <w:szCs w:val="22"/>
+          <w:u w:val="none"/>
+        </w:rPr>
+        <w:t xml:space="preserve"> </w:t>
       </w:r>
     </w:p>
     <w:p>
@@ -726,6 +1010,1433 @@
           <w:u w:val="none"/>
         </w:rPr>
         <w:t>Key Responsibilities:</w:t>
+      </w:r>
+    </w:p>
+    <w:p>
+      <w:pPr>
+        <w:pStyle w:val="Normal"/>
+        <w:numPr>
+          <w:ilvl w:val="0"/>
+          <w:numId w:val="3"/>
+        </w:numPr>
+        <w:jc w:val="both"/>
+        <w:rPr/>
+      </w:pPr>
+      <w:r>
+        <w:rPr>
+          <w:b w:val="false"/>
+          <w:bCs w:val="false"/>
+          <w:sz w:val="21"/>
+          <w:szCs w:val="21"/>
+          <w:u w:val="none"/>
+        </w:rPr>
+        <w:t xml:space="preserve">Developed various Govt and Private </w:t>
+      </w:r>
+      <w:r>
+        <w:rPr>
+          <w:b/>
+          <w:bCs/>
+          <w:sz w:val="21"/>
+          <w:szCs w:val="21"/>
+          <w:u w:val="none"/>
+        </w:rPr>
+        <w:t>Web Applications</w:t>
+      </w:r>
+      <w:r>
+        <w:rPr>
+          <w:b w:val="false"/>
+          <w:bCs w:val="false"/>
+          <w:sz w:val="21"/>
+          <w:szCs w:val="21"/>
+          <w:u w:val="none"/>
+        </w:rPr>
+        <w:t xml:space="preserve"> and </w:t>
+      </w:r>
+      <w:r>
+        <w:rPr>
+          <w:b/>
+          <w:bCs/>
+          <w:sz w:val="21"/>
+          <w:szCs w:val="21"/>
+          <w:u w:val="none"/>
+        </w:rPr>
+        <w:t>Services</w:t>
+      </w:r>
+      <w:r>
+        <w:rPr>
+          <w:b w:val="false"/>
+          <w:bCs w:val="false"/>
+          <w:sz w:val="21"/>
+          <w:szCs w:val="21"/>
+          <w:u w:val="none"/>
+        </w:rPr>
+        <w:t>.</w:t>
+      </w:r>
+    </w:p>
+    <w:p>
+      <w:pPr>
+        <w:pStyle w:val="Normal"/>
+        <w:numPr>
+          <w:ilvl w:val="0"/>
+          <w:numId w:val="3"/>
+        </w:numPr>
+        <w:jc w:val="both"/>
+        <w:rPr/>
+      </w:pPr>
+      <w:r>
+        <w:rPr>
+          <w:b w:val="false"/>
+          <w:bCs w:val="false"/>
+          <w:sz w:val="21"/>
+          <w:szCs w:val="21"/>
+          <w:u w:val="none"/>
+        </w:rPr>
+        <w:t xml:space="preserve">Planned </w:t>
+      </w:r>
+      <w:r>
+        <w:rPr>
+          <w:b/>
+          <w:bCs/>
+          <w:sz w:val="21"/>
+          <w:szCs w:val="21"/>
+          <w:u w:val="none"/>
+        </w:rPr>
+        <w:t>development cycle</w:t>
+      </w:r>
+      <w:r>
+        <w:rPr>
+          <w:b w:val="false"/>
+          <w:bCs w:val="false"/>
+          <w:sz w:val="21"/>
+          <w:szCs w:val="21"/>
+          <w:u w:val="none"/>
+        </w:rPr>
+        <w:t xml:space="preserve"> and </w:t>
+      </w:r>
+      <w:r>
+        <w:rPr>
+          <w:b/>
+          <w:bCs/>
+          <w:sz w:val="21"/>
+          <w:szCs w:val="21"/>
+          <w:u w:val="none"/>
+        </w:rPr>
+        <w:t>collected requirements</w:t>
+      </w:r>
+      <w:r>
+        <w:rPr>
+          <w:b w:val="false"/>
+          <w:bCs w:val="false"/>
+          <w:sz w:val="21"/>
+          <w:szCs w:val="21"/>
+          <w:u w:val="none"/>
+        </w:rPr>
+        <w:t xml:space="preserve"> for developing software.</w:t>
+      </w:r>
+    </w:p>
+    <w:p>
+      <w:pPr>
+        <w:pStyle w:val="Normal"/>
+        <w:numPr>
+          <w:ilvl w:val="0"/>
+          <w:numId w:val="3"/>
+        </w:numPr>
+        <w:jc w:val="both"/>
+        <w:rPr/>
+      </w:pPr>
+      <w:r>
+        <w:rPr>
+          <w:b w:val="false"/>
+          <w:bCs w:val="false"/>
+          <w:sz w:val="21"/>
+          <w:szCs w:val="21"/>
+          <w:u w:val="none"/>
+        </w:rPr>
+        <w:t xml:space="preserve">Managed three members group and </w:t>
+      </w:r>
+      <w:r>
+        <w:rPr>
+          <w:b/>
+          <w:bCs/>
+          <w:sz w:val="21"/>
+          <w:szCs w:val="21"/>
+          <w:u w:val="none"/>
+        </w:rPr>
+        <w:t>delivered task within deadline</w:t>
+      </w:r>
+      <w:r>
+        <w:rPr>
+          <w:b w:val="false"/>
+          <w:bCs w:val="false"/>
+          <w:sz w:val="21"/>
+          <w:szCs w:val="21"/>
+          <w:u w:val="none"/>
+        </w:rPr>
+        <w:t>.</w:t>
+      </w:r>
+    </w:p>
+    <w:p>
+      <w:pPr>
+        <w:pStyle w:val="Normal"/>
+        <w:numPr>
+          <w:ilvl w:val="0"/>
+          <w:numId w:val="3"/>
+        </w:numPr>
+        <w:jc w:val="left"/>
+        <w:rPr/>
+      </w:pPr>
+      <w:r>
+        <w:rPr>
+          <w:rFonts w:eastAsia="Arial" w:cs="Arial"/>
+          <w:b w:val="false"/>
+          <w:bCs w:val="false"/>
+          <w:color w:val="auto"/>
+          <w:kern w:val="0"/>
+          <w:sz w:val="21"/>
+          <w:szCs w:val="21"/>
+          <w:u w:val="none"/>
+          <w:lang w:val="en" w:eastAsia="en-US" w:bidi="ar-SA"/>
+        </w:rPr>
+        <w:t xml:space="preserve">Worked with </w:t>
+      </w:r>
+      <w:r>
+        <w:rPr>
+          <w:rFonts w:eastAsia="Arial" w:cs="Arial"/>
+          <w:b/>
+          <w:bCs/>
+          <w:color w:val="auto"/>
+          <w:kern w:val="0"/>
+          <w:sz w:val="21"/>
+          <w:szCs w:val="21"/>
+          <w:u w:val="none"/>
+          <w:lang w:val="en" w:eastAsia="en-US" w:bidi="ar-SA"/>
+        </w:rPr>
+        <w:t>bKash Limited</w:t>
+      </w:r>
+      <w:r>
+        <w:rPr>
+          <w:rFonts w:eastAsia="Arial" w:cs="Arial"/>
+          <w:b w:val="false"/>
+          <w:bCs w:val="false"/>
+          <w:color w:val="auto"/>
+          <w:kern w:val="0"/>
+          <w:sz w:val="21"/>
+          <w:szCs w:val="21"/>
+          <w:u w:val="none"/>
+          <w:lang w:val="en" w:eastAsia="en-US" w:bidi="ar-SA"/>
+        </w:rPr>
+        <w:t xml:space="preserve"> as </w:t>
+      </w:r>
+      <w:r>
+        <w:rPr>
+          <w:rFonts w:eastAsia="Arial" w:cs="Arial"/>
+          <w:b/>
+          <w:bCs/>
+          <w:color w:val="auto"/>
+          <w:kern w:val="0"/>
+          <w:sz w:val="21"/>
+          <w:szCs w:val="21"/>
+          <w:u w:val="none"/>
+          <w:lang w:val="en" w:eastAsia="en-US" w:bidi="ar-SA"/>
+        </w:rPr>
+        <w:t>Partner Team</w:t>
+      </w:r>
+      <w:r>
+        <w:rPr>
+          <w:rFonts w:eastAsia="Arial" w:cs="Arial"/>
+          <w:b w:val="false"/>
+          <w:bCs w:val="false"/>
+          <w:color w:val="auto"/>
+          <w:kern w:val="0"/>
+          <w:sz w:val="21"/>
+          <w:szCs w:val="21"/>
+          <w:u w:val="none"/>
+          <w:lang w:val="en" w:eastAsia="en-US" w:bidi="ar-SA"/>
+        </w:rPr>
+        <w:t xml:space="preserve"> with their </w:t>
+      </w:r>
+      <w:r>
+        <w:rPr>
+          <w:rFonts w:eastAsia="Arial" w:cs="Arial"/>
+          <w:b/>
+          <w:bCs/>
+          <w:color w:val="auto"/>
+          <w:kern w:val="0"/>
+          <w:sz w:val="21"/>
+          <w:szCs w:val="21"/>
+          <w:u w:val="none"/>
+          <w:lang w:val="en" w:eastAsia="en-US" w:bidi="ar-SA"/>
+        </w:rPr>
+        <w:t>Solution Engineering Team</w:t>
+      </w:r>
+      <w:r>
+        <w:rPr>
+          <w:b w:val="false"/>
+          <w:bCs w:val="false"/>
+          <w:sz w:val="21"/>
+          <w:szCs w:val="21"/>
+          <w:u w:val="none"/>
+        </w:rPr>
+        <w:t>.</w:t>
+      </w:r>
+    </w:p>
+    <w:p>
+      <w:pPr>
+        <w:pStyle w:val="Normal"/>
+        <w:numPr>
+          <w:ilvl w:val="0"/>
+          <w:numId w:val="3"/>
+        </w:numPr>
+        <w:jc w:val="both"/>
+        <w:rPr/>
+      </w:pPr>
+      <w:r>
+        <w:rPr>
+          <w:b w:val="false"/>
+          <w:bCs w:val="false"/>
+          <w:sz w:val="21"/>
+          <w:szCs w:val="21"/>
+          <w:u w:val="none"/>
+        </w:rPr>
+        <w:t xml:space="preserve">Learned software </w:t>
+      </w:r>
+      <w:r>
+        <w:rPr>
+          <w:b/>
+          <w:bCs/>
+          <w:sz w:val="21"/>
+          <w:szCs w:val="21"/>
+          <w:u w:val="none"/>
+        </w:rPr>
+        <w:t>design patterns</w:t>
+      </w:r>
+      <w:r>
+        <w:rPr>
+          <w:b w:val="false"/>
+          <w:bCs w:val="false"/>
+          <w:sz w:val="21"/>
+          <w:szCs w:val="21"/>
+          <w:u w:val="none"/>
+        </w:rPr>
+        <w:t xml:space="preserve">, </w:t>
+      </w:r>
+      <w:r>
+        <w:rPr>
+          <w:b/>
+          <w:bCs/>
+          <w:sz w:val="21"/>
+          <w:szCs w:val="21"/>
+          <w:u w:val="none"/>
+        </w:rPr>
+        <w:t>clean coding</w:t>
+      </w:r>
+      <w:r>
+        <w:rPr>
+          <w:b w:val="false"/>
+          <w:bCs w:val="false"/>
+          <w:sz w:val="21"/>
+          <w:szCs w:val="21"/>
+          <w:u w:val="none"/>
+        </w:rPr>
+        <w:t xml:space="preserve">, </w:t>
+      </w:r>
+      <w:r>
+        <w:rPr>
+          <w:b/>
+          <w:bCs/>
+          <w:sz w:val="21"/>
+          <w:szCs w:val="21"/>
+          <w:u w:val="none"/>
+        </w:rPr>
+        <w:t>communication</w:t>
+      </w:r>
+      <w:r>
+        <w:rPr>
+          <w:b w:val="false"/>
+          <w:bCs w:val="false"/>
+          <w:sz w:val="21"/>
+          <w:szCs w:val="21"/>
+          <w:u w:val="none"/>
+        </w:rPr>
+        <w:t xml:space="preserve"> and </w:t>
+      </w:r>
+      <w:r>
+        <w:rPr>
+          <w:b/>
+          <w:bCs/>
+          <w:sz w:val="21"/>
+          <w:szCs w:val="21"/>
+          <w:u w:val="none"/>
+        </w:rPr>
+        <w:t>taking</w:t>
+      </w:r>
+      <w:r>
+        <w:rPr>
+          <w:b w:val="false"/>
+          <w:bCs w:val="false"/>
+          <w:sz w:val="21"/>
+          <w:szCs w:val="21"/>
+          <w:u w:val="none"/>
+        </w:rPr>
+        <w:t xml:space="preserve"> </w:t>
+      </w:r>
+      <w:r>
+        <w:rPr>
+          <w:b/>
+          <w:bCs/>
+          <w:sz w:val="21"/>
+          <w:szCs w:val="21"/>
+          <w:u w:val="none"/>
+        </w:rPr>
+        <w:t>ownership</w:t>
+      </w:r>
+      <w:r>
+        <w:rPr>
+          <w:b w:val="false"/>
+          <w:bCs w:val="false"/>
+          <w:sz w:val="21"/>
+          <w:szCs w:val="21"/>
+          <w:u w:val="none"/>
+        </w:rPr>
+        <w:t>.</w:t>
+      </w:r>
+    </w:p>
+    <w:p>
+      <w:pPr>
+        <w:pStyle w:val="Normal"/>
+        <w:numPr>
+          <w:ilvl w:val="0"/>
+          <w:numId w:val="3"/>
+        </w:numPr>
+        <w:jc w:val="both"/>
+        <w:rPr/>
+      </w:pPr>
+      <w:r>
+        <w:rPr>
+          <w:b w:val="false"/>
+          <w:bCs w:val="false"/>
+          <w:sz w:val="21"/>
+          <w:szCs w:val="21"/>
+          <w:u w:val="none"/>
+        </w:rPr>
+        <w:t xml:space="preserve">Worked in </w:t>
+      </w:r>
+      <w:r>
+        <w:rPr>
+          <w:b/>
+          <w:bCs/>
+          <w:sz w:val="21"/>
+          <w:szCs w:val="21"/>
+          <w:u w:val="none"/>
+        </w:rPr>
+        <w:t>Agile/Scrum</w:t>
+      </w:r>
+      <w:r>
+        <w:rPr>
+          <w:b w:val="false"/>
+          <w:bCs w:val="false"/>
+          <w:sz w:val="21"/>
+          <w:szCs w:val="21"/>
+          <w:u w:val="none"/>
+        </w:rPr>
+        <w:t xml:space="preserve"> development process.</w:t>
+      </w:r>
+    </w:p>
+    <w:p>
+      <w:pPr>
+        <w:pStyle w:val="Normal"/>
+        <w:numPr>
+          <w:ilvl w:val="0"/>
+          <w:numId w:val="3"/>
+        </w:numPr>
+        <w:jc w:val="both"/>
+        <w:rPr/>
+      </w:pPr>
+      <w:r>
+        <w:rPr>
+          <w:b/>
+          <w:bCs/>
+          <w:sz w:val="21"/>
+          <w:szCs w:val="21"/>
+          <w:u w:val="none"/>
+        </w:rPr>
+        <w:t>Review and Analyze</w:t>
+      </w:r>
+      <w:r>
+        <w:rPr>
+          <w:b w:val="false"/>
+          <w:bCs w:val="false"/>
+          <w:sz w:val="21"/>
+          <w:szCs w:val="21"/>
+          <w:u w:val="none"/>
+        </w:rPr>
+        <w:t xml:space="preserve"> Project requirement Document.</w:t>
+      </w:r>
+    </w:p>
+    <w:p>
+      <w:pPr>
+        <w:pStyle w:val="Normal"/>
+        <w:numPr>
+          <w:ilvl w:val="0"/>
+          <w:numId w:val="3"/>
+        </w:numPr>
+        <w:jc w:val="both"/>
+        <w:rPr/>
+      </w:pPr>
+      <w:r>
+        <w:rPr>
+          <w:b/>
+          <w:bCs/>
+          <w:sz w:val="21"/>
+          <w:szCs w:val="21"/>
+          <w:u w:val="none"/>
+        </w:rPr>
+        <w:t>Prepare release</w:t>
+      </w:r>
+      <w:r>
+        <w:rPr>
+          <w:b w:val="false"/>
+          <w:bCs w:val="false"/>
+          <w:sz w:val="21"/>
+          <w:szCs w:val="21"/>
+          <w:u w:val="none"/>
+        </w:rPr>
+        <w:t xml:space="preserve"> note and </w:t>
+      </w:r>
+      <w:r>
+        <w:rPr>
+          <w:b/>
+          <w:bCs/>
+          <w:sz w:val="21"/>
+          <w:szCs w:val="21"/>
+          <w:u w:val="none"/>
+        </w:rPr>
+        <w:t>conduct deployment</w:t>
+      </w:r>
+      <w:r>
+        <w:rPr>
+          <w:b w:val="false"/>
+          <w:bCs w:val="false"/>
+          <w:sz w:val="21"/>
+          <w:szCs w:val="21"/>
+          <w:u w:val="none"/>
+        </w:rPr>
+        <w:t>.</w:t>
+      </w:r>
+    </w:p>
+    <w:p>
+      <w:pPr>
+        <w:pStyle w:val="Normal"/>
+        <w:numPr>
+          <w:ilvl w:val="0"/>
+          <w:numId w:val="3"/>
+        </w:numPr>
+        <w:jc w:val="both"/>
+        <w:rPr>
+          <w:sz w:val="21"/>
+          <w:szCs w:val="21"/>
+        </w:rPr>
+      </w:pPr>
+      <w:r>
+        <w:rPr>
+          <w:b/>
+          <w:bCs/>
+          <w:sz w:val="21"/>
+          <w:szCs w:val="21"/>
+          <w:u w:val="none"/>
+        </w:rPr>
+        <w:t>Demo presentation</w:t>
+      </w:r>
+      <w:r>
+        <w:rPr>
+          <w:b w:val="false"/>
+          <w:bCs w:val="false"/>
+          <w:sz w:val="21"/>
+          <w:szCs w:val="21"/>
+          <w:u w:val="none"/>
+        </w:rPr>
+        <w:t xml:space="preserve"> on demand.</w:t>
+      </w:r>
+    </w:p>
+    <w:p>
+      <w:pPr>
+        <w:pStyle w:val="Normal"/>
+        <w:jc w:val="both"/>
+        <w:rPr/>
+      </w:pPr>
+      <w:r>
+        <w:rPr>
+          <w:b/>
+          <w:bCs/>
+          <w:color w:val="FFFFFF"/>
+          <w:sz w:val="22"/>
+          <w:szCs w:val="22"/>
+          <w:highlight w:val="darkBlue"/>
+          <w:u w:val="none"/>
+        </w:rPr>
+        <w:t xml:space="preserve">Software </w:t>
+      </w:r>
+      <w:r>
+        <w:rPr>
+          <w:rFonts w:eastAsia="Arial" w:cs="Arial"/>
+          <w:b/>
+          <w:bCs/>
+          <w:color w:val="FFFFFF"/>
+          <w:kern w:val="0"/>
+          <w:sz w:val="22"/>
+          <w:szCs w:val="22"/>
+          <w:highlight w:val="darkBlue"/>
+          <w:u w:val="none"/>
+          <w:lang w:val="en" w:eastAsia="en-US" w:bidi="ar-SA"/>
+        </w:rPr>
+        <w:t>Quality Assurance</w:t>
+      </w:r>
+      <w:r>
+        <w:rPr>
+          <w:b/>
+          <w:bCs/>
+          <w:color w:val="FFFFFF"/>
+          <w:sz w:val="22"/>
+          <w:szCs w:val="22"/>
+          <w:highlight w:val="darkBlue"/>
+          <w:u w:val="none"/>
+        </w:rPr>
+        <w:t xml:space="preserve">, </w:t>
+      </w:r>
+      <w:r>
+        <w:rPr>
+          <w:rFonts w:eastAsia="Arial" w:cs="Arial"/>
+          <w:b/>
+          <w:bCs/>
+          <w:color w:val="FFFFFF"/>
+          <w:kern w:val="0"/>
+          <w:sz w:val="22"/>
+          <w:szCs w:val="22"/>
+          <w:highlight w:val="darkBlue"/>
+          <w:u w:val="none"/>
+          <w:lang w:val="en" w:eastAsia="en-US" w:bidi="ar-SA"/>
+        </w:rPr>
+        <w:t xml:space="preserve">TechServe4U </w:t>
+      </w:r>
+      <w:r>
+        <w:rPr>
+          <w:b/>
+          <w:bCs/>
+          <w:color w:val="FFFFFF"/>
+          <w:sz w:val="22"/>
+          <w:szCs w:val="22"/>
+          <w:highlight w:val="darkBlue"/>
+          <w:u w:val="none"/>
+        </w:rPr>
+        <w:t>(</w:t>
+      </w:r>
+      <w:r>
+        <w:rPr>
+          <w:rFonts w:eastAsia="Arial" w:cs="Arial"/>
+          <w:b/>
+          <w:bCs/>
+          <w:color w:val="FFFFFF"/>
+          <w:kern w:val="0"/>
+          <w:sz w:val="22"/>
+          <w:szCs w:val="22"/>
+          <w:highlight w:val="darkBlue"/>
+          <w:u w:val="none"/>
+          <w:lang w:val="en" w:eastAsia="en-US" w:bidi="ar-SA"/>
+        </w:rPr>
+        <w:t>July</w:t>
+      </w:r>
+      <w:r>
+        <w:rPr>
+          <w:b/>
+          <w:bCs/>
+          <w:color w:val="FFFFFF"/>
+          <w:sz w:val="22"/>
+          <w:szCs w:val="22"/>
+          <w:highlight w:val="darkBlue"/>
+          <w:u w:val="none"/>
+        </w:rPr>
+        <w:t>’ 20</w:t>
+      </w:r>
+      <w:r>
+        <w:rPr>
+          <w:rFonts w:eastAsia="Arial" w:cs="Arial"/>
+          <w:b/>
+          <w:bCs/>
+          <w:color w:val="FFFFFF"/>
+          <w:kern w:val="0"/>
+          <w:sz w:val="22"/>
+          <w:szCs w:val="22"/>
+          <w:highlight w:val="darkBlue"/>
+          <w:u w:val="none"/>
+          <w:lang w:val="en" w:eastAsia="en-US" w:bidi="ar-SA"/>
+        </w:rPr>
+        <w:t>21</w:t>
+      </w:r>
+      <w:r>
+        <w:rPr>
+          <w:b/>
+          <w:bCs/>
+          <w:color w:val="FFFFFF"/>
+          <w:sz w:val="22"/>
+          <w:szCs w:val="22"/>
+          <w:highlight w:val="darkBlue"/>
+          <w:u w:val="none"/>
+        </w:rPr>
+        <w:t xml:space="preserve"> – </w:t>
+      </w:r>
+      <w:r>
+        <w:rPr>
+          <w:rFonts w:eastAsia="Arial" w:cs="Arial"/>
+          <w:b/>
+          <w:bCs/>
+          <w:color w:val="FFFFFF"/>
+          <w:kern w:val="0"/>
+          <w:sz w:val="22"/>
+          <w:szCs w:val="22"/>
+          <w:highlight w:val="darkBlue"/>
+          <w:u w:val="none"/>
+          <w:lang w:val="en" w:eastAsia="en-US" w:bidi="ar-SA"/>
+        </w:rPr>
+        <w:t>Oct’ 2021</w:t>
+      </w:r>
+      <w:r>
+        <w:rPr>
+          <w:b/>
+          <w:bCs/>
+          <w:color w:val="FFFFFF"/>
+          <w:sz w:val="22"/>
+          <w:szCs w:val="22"/>
+          <w:highlight w:val="darkBlue"/>
+          <w:u w:val="none"/>
+        </w:rPr>
+        <w:t>), Part-time</w:t>
+      </w:r>
+    </w:p>
+    <w:p>
+      <w:pPr>
+        <w:pStyle w:val="Normal"/>
+        <w:jc w:val="both"/>
+        <w:rPr/>
+      </w:pPr>
+      <w:r>
+        <w:rPr>
+          <w:rFonts w:eastAsia="Arial" w:cs="Arial"/>
+          <w:b/>
+          <w:bCs/>
+          <w:i/>
+          <w:iCs/>
+          <w:color w:val="auto"/>
+          <w:kern w:val="0"/>
+          <w:sz w:val="22"/>
+          <w:szCs w:val="22"/>
+          <w:u w:val="none"/>
+          <w:lang w:val="en" w:eastAsia="en-US" w:bidi="ar-SA"/>
+        </w:rPr>
+        <w:t>TechServe4U,</w:t>
+      </w:r>
+      <w:r>
+        <w:rPr>
+          <w:b w:val="false"/>
+          <w:bCs w:val="false"/>
+          <w:sz w:val="22"/>
+          <w:szCs w:val="22"/>
+          <w:u w:val="none"/>
+        </w:rPr>
+        <w:t xml:space="preserve"> is situated at Michigan US which works for preparing perople for tech job i.e. DevOps, QA, etc. </w:t>
+      </w:r>
+      <w:hyperlink r:id="rId16">
+        <w:r>
+          <w:rPr>
+            <w:rStyle w:val="InternetLink"/>
+            <w:b w:val="false"/>
+            <w:bCs w:val="false"/>
+            <w:sz w:val="22"/>
+            <w:szCs w:val="22"/>
+            <w:u w:val="none"/>
+          </w:rPr>
+          <w:t>https://techserve4u.com</w:t>
+        </w:r>
+      </w:hyperlink>
+      <w:r>
+        <w:rPr>
+          <w:b w:val="false"/>
+          <w:bCs w:val="false"/>
+          <w:sz w:val="22"/>
+          <w:szCs w:val="22"/>
+          <w:u w:val="none"/>
+        </w:rPr>
+        <w:t xml:space="preserve"> </w:t>
+      </w:r>
+    </w:p>
+    <w:p>
+      <w:pPr>
+        <w:pStyle w:val="Normal"/>
+        <w:jc w:val="both"/>
+        <w:rPr/>
+      </w:pPr>
+      <w:r>
+        <w:rPr>
+          <w:b/>
+          <w:bCs/>
+          <w:sz w:val="22"/>
+          <w:szCs w:val="22"/>
+          <w:u w:val="none"/>
+        </w:rPr>
+        <w:t>Key Responsibilities:</w:t>
+      </w:r>
+    </w:p>
+    <w:p>
+      <w:pPr>
+        <w:pStyle w:val="Normal"/>
+        <w:numPr>
+          <w:ilvl w:val="0"/>
+          <w:numId w:val="2"/>
+        </w:numPr>
+        <w:jc w:val="both"/>
+        <w:rPr/>
+      </w:pPr>
+      <w:r>
+        <w:rPr>
+          <w:b w:val="false"/>
+          <w:bCs w:val="false"/>
+          <w:sz w:val="21"/>
+          <w:szCs w:val="21"/>
+          <w:u w:val="none"/>
+        </w:rPr>
+        <w:t xml:space="preserve">Developed </w:t>
+      </w:r>
+      <w:r>
+        <w:rPr>
+          <w:b/>
+          <w:bCs/>
+          <w:sz w:val="21"/>
+          <w:szCs w:val="21"/>
+          <w:u w:val="none"/>
+        </w:rPr>
+        <w:t xml:space="preserve">Automated Test Project </w:t>
+      </w:r>
+      <w:r>
+        <w:rPr>
+          <w:b w:val="false"/>
+          <w:bCs w:val="false"/>
+          <w:sz w:val="21"/>
+          <w:szCs w:val="21"/>
+          <w:u w:val="none"/>
+        </w:rPr>
+        <w:t>for company products</w:t>
+      </w:r>
+    </w:p>
+    <w:p>
+      <w:pPr>
+        <w:pStyle w:val="Normal"/>
+        <w:numPr>
+          <w:ilvl w:val="0"/>
+          <w:numId w:val="2"/>
+        </w:numPr>
+        <w:jc w:val="both"/>
+        <w:rPr/>
+      </w:pPr>
+      <w:r>
+        <w:rPr>
+          <w:b w:val="false"/>
+          <w:bCs w:val="false"/>
+          <w:sz w:val="21"/>
+          <w:szCs w:val="21"/>
+          <w:u w:val="none"/>
+        </w:rPr>
+        <w:t xml:space="preserve">Prepare </w:t>
+      </w:r>
+      <w:r>
+        <w:rPr>
+          <w:b/>
+          <w:bCs/>
+          <w:sz w:val="21"/>
+          <w:szCs w:val="21"/>
+          <w:u w:val="none"/>
+        </w:rPr>
+        <w:t>Automated Test</w:t>
+      </w:r>
+      <w:r>
+        <w:rPr>
+          <w:b w:val="false"/>
+          <w:bCs w:val="false"/>
+          <w:sz w:val="21"/>
+          <w:szCs w:val="21"/>
+          <w:u w:val="none"/>
+        </w:rPr>
+        <w:t xml:space="preserve"> </w:t>
+      </w:r>
+      <w:r>
+        <w:rPr>
+          <w:rFonts w:eastAsia="Arial" w:cs="Arial"/>
+          <w:b w:val="false"/>
+          <w:bCs w:val="false"/>
+          <w:color w:val="auto"/>
+          <w:kern w:val="0"/>
+          <w:sz w:val="21"/>
+          <w:szCs w:val="21"/>
+          <w:u w:val="none"/>
+          <w:lang w:val="en" w:eastAsia="en-US" w:bidi="ar-SA"/>
+        </w:rPr>
+        <w:t xml:space="preserve">report using </w:t>
+      </w:r>
+      <w:r>
+        <w:rPr>
+          <w:rFonts w:eastAsia="Arial" w:cs="Arial"/>
+          <w:b/>
+          <w:bCs/>
+          <w:color w:val="auto"/>
+          <w:kern w:val="0"/>
+          <w:sz w:val="21"/>
+          <w:szCs w:val="21"/>
+          <w:u w:val="none"/>
+          <w:lang w:val="en" w:eastAsia="en-US" w:bidi="ar-SA"/>
+        </w:rPr>
+        <w:t>Allure Report</w:t>
+      </w:r>
+    </w:p>
+    <w:p>
+      <w:pPr>
+        <w:pStyle w:val="Normal"/>
+        <w:numPr>
+          <w:ilvl w:val="0"/>
+          <w:numId w:val="2"/>
+        </w:numPr>
+        <w:jc w:val="both"/>
+        <w:rPr/>
+      </w:pPr>
+      <w:r>
+        <w:rPr>
+          <w:b w:val="false"/>
+          <w:bCs w:val="false"/>
+          <w:sz w:val="21"/>
+          <w:szCs w:val="21"/>
+          <w:u w:val="none"/>
+        </w:rPr>
+        <w:t xml:space="preserve">Used Technology: </w:t>
+      </w:r>
+      <w:r>
+        <w:rPr>
+          <w:rFonts w:eastAsia="Arial" w:cs="Arial"/>
+          <w:b/>
+          <w:bCs/>
+          <w:color w:val="auto"/>
+          <w:kern w:val="0"/>
+          <w:sz w:val="21"/>
+          <w:szCs w:val="21"/>
+          <w:u w:val="none"/>
+          <w:lang w:val="en" w:eastAsia="en-US" w:bidi="ar-SA"/>
+        </w:rPr>
+        <w:t>POSTMAN</w:t>
+      </w:r>
+      <w:r>
+        <w:rPr>
+          <w:rFonts w:eastAsia="Arial" w:cs="Arial"/>
+          <w:b w:val="false"/>
+          <w:bCs w:val="false"/>
+          <w:color w:val="auto"/>
+          <w:kern w:val="0"/>
+          <w:sz w:val="21"/>
+          <w:szCs w:val="21"/>
+          <w:u w:val="none"/>
+          <w:lang w:val="en" w:eastAsia="en-US" w:bidi="ar-SA"/>
+        </w:rPr>
+        <w:t xml:space="preserve">, </w:t>
+      </w:r>
+      <w:r>
+        <w:rPr>
+          <w:rFonts w:eastAsia="Arial" w:cs="Arial"/>
+          <w:b/>
+          <w:bCs/>
+          <w:color w:val="auto"/>
+          <w:kern w:val="0"/>
+          <w:sz w:val="21"/>
+          <w:szCs w:val="21"/>
+          <w:u w:val="none"/>
+          <w:lang w:val="en" w:eastAsia="en-US" w:bidi="ar-SA"/>
+        </w:rPr>
+        <w:t>Rest Assured</w:t>
+      </w:r>
+      <w:r>
+        <w:rPr>
+          <w:rFonts w:eastAsia="Arial" w:cs="Arial"/>
+          <w:b w:val="false"/>
+          <w:bCs w:val="false"/>
+          <w:color w:val="auto"/>
+          <w:kern w:val="0"/>
+          <w:sz w:val="21"/>
+          <w:szCs w:val="21"/>
+          <w:u w:val="none"/>
+          <w:lang w:val="en" w:eastAsia="en-US" w:bidi="ar-SA"/>
+        </w:rPr>
+        <w:t xml:space="preserve">, </w:t>
+      </w:r>
+      <w:r>
+        <w:rPr>
+          <w:rFonts w:eastAsia="Arial" w:cs="Arial"/>
+          <w:b/>
+          <w:bCs/>
+          <w:color w:val="auto"/>
+          <w:kern w:val="0"/>
+          <w:sz w:val="21"/>
+          <w:szCs w:val="21"/>
+          <w:u w:val="none"/>
+          <w:lang w:val="en" w:eastAsia="en-US" w:bidi="ar-SA"/>
+        </w:rPr>
+        <w:t>TestNG</w:t>
+      </w:r>
+      <w:r>
+        <w:rPr>
+          <w:rFonts w:eastAsia="Arial" w:cs="Arial"/>
+          <w:b w:val="false"/>
+          <w:bCs w:val="false"/>
+          <w:color w:val="auto"/>
+          <w:kern w:val="0"/>
+          <w:sz w:val="21"/>
+          <w:szCs w:val="21"/>
+          <w:u w:val="none"/>
+          <w:lang w:val="en" w:eastAsia="en-US" w:bidi="ar-SA"/>
+        </w:rPr>
+        <w:t xml:space="preserve">, </w:t>
+      </w:r>
+      <w:r>
+        <w:rPr>
+          <w:rFonts w:eastAsia="Arial" w:cs="Arial"/>
+          <w:b/>
+          <w:bCs/>
+          <w:color w:val="auto"/>
+          <w:kern w:val="0"/>
+          <w:sz w:val="21"/>
+          <w:szCs w:val="21"/>
+          <w:u w:val="none"/>
+          <w:lang w:val="en" w:eastAsia="en-US" w:bidi="ar-SA"/>
+        </w:rPr>
+        <w:t>Allure Report</w:t>
+      </w:r>
+    </w:p>
+    <w:p>
+      <w:pPr>
+        <w:pStyle w:val="Normal"/>
+        <w:numPr>
+          <w:ilvl w:val="0"/>
+          <w:numId w:val="2"/>
+        </w:numPr>
+        <w:jc w:val="both"/>
+        <w:rPr/>
+      </w:pPr>
+      <w:r>
+        <w:rPr>
+          <w:rFonts w:eastAsia="Arial" w:cs="Arial"/>
+          <w:b w:val="false"/>
+          <w:bCs w:val="false"/>
+          <w:color w:val="auto"/>
+          <w:kern w:val="0"/>
+          <w:sz w:val="21"/>
+          <w:szCs w:val="21"/>
+          <w:u w:val="none"/>
+          <w:lang w:val="en" w:eastAsia="en-US" w:bidi="ar-SA"/>
+        </w:rPr>
+        <w:t>Helped people with their daily bugs</w:t>
+      </w:r>
+    </w:p>
+    <w:p>
+      <w:pPr>
+        <w:pStyle w:val="Normal"/>
+        <w:numPr>
+          <w:ilvl w:val="0"/>
+          <w:numId w:val="2"/>
+        </w:numPr>
+        <w:jc w:val="both"/>
+        <w:rPr>
+          <w:sz w:val="21"/>
+          <w:szCs w:val="21"/>
+        </w:rPr>
+      </w:pPr>
+      <w:r>
+        <w:rPr>
+          <w:rFonts w:eastAsia="Arial" w:cs="Arial"/>
+          <w:b w:val="false"/>
+          <w:bCs w:val="false"/>
+          <w:color w:val="auto"/>
+          <w:kern w:val="0"/>
+          <w:sz w:val="21"/>
+          <w:szCs w:val="21"/>
+          <w:u w:val="none"/>
+          <w:lang w:val="en" w:eastAsia="en-US" w:bidi="ar-SA"/>
+        </w:rPr>
+        <w:t xml:space="preserve">Supported </w:t>
+      </w:r>
+      <w:r>
+        <w:rPr>
+          <w:b w:val="false"/>
+          <w:bCs w:val="false"/>
+          <w:sz w:val="21"/>
+          <w:szCs w:val="21"/>
+          <w:u w:val="none"/>
+        </w:rPr>
+        <w:t>others to understands Java, Rest Assured, Allure Reporting</w:t>
+      </w:r>
+    </w:p>
+    <w:p>
+      <w:pPr>
+        <w:pStyle w:val="Normal"/>
+        <w:jc w:val="both"/>
+        <w:rPr/>
+      </w:pPr>
+      <w:r>
+        <w:rPr>
+          <w:b/>
+          <w:bCs/>
+          <w:color w:val="FFFFFF"/>
+          <w:sz w:val="22"/>
+          <w:szCs w:val="22"/>
+          <w:highlight w:val="darkBlue"/>
+          <w:u w:val="none"/>
+        </w:rPr>
+        <w:t xml:space="preserve">Software Engineering Intern, </w:t>
+      </w:r>
+      <w:r>
+        <w:rPr>
+          <w:rFonts w:eastAsia="Arial" w:cs="Arial"/>
+          <w:b/>
+          <w:bCs/>
+          <w:color w:val="FFFFFF"/>
+          <w:kern w:val="0"/>
+          <w:sz w:val="22"/>
+          <w:szCs w:val="22"/>
+          <w:highlight w:val="darkBlue"/>
+          <w:u w:val="none"/>
+          <w:lang w:val="en" w:eastAsia="en-US" w:bidi="ar-SA"/>
+        </w:rPr>
+        <w:t xml:space="preserve">Inflack Limited </w:t>
+      </w:r>
+      <w:r>
+        <w:rPr>
+          <w:b/>
+          <w:bCs/>
+          <w:color w:val="FFFFFF"/>
+          <w:sz w:val="22"/>
+          <w:szCs w:val="22"/>
+          <w:highlight w:val="darkBlue"/>
+          <w:u w:val="none"/>
+        </w:rPr>
+        <w:t xml:space="preserve">(Sep’ 2019 – </w:t>
+      </w:r>
+      <w:r>
+        <w:rPr>
+          <w:rFonts w:eastAsia="Arial" w:cs="Arial"/>
+          <w:b/>
+          <w:bCs/>
+          <w:color w:val="FFFFFF"/>
+          <w:kern w:val="0"/>
+          <w:sz w:val="22"/>
+          <w:szCs w:val="22"/>
+          <w:highlight w:val="darkBlue"/>
+          <w:u w:val="none"/>
+          <w:lang w:val="en" w:eastAsia="en-US" w:bidi="ar-SA"/>
+        </w:rPr>
+        <w:t>Nov’ 2019</w:t>
+      </w:r>
+      <w:r>
+        <w:rPr>
+          <w:b/>
+          <w:bCs/>
+          <w:color w:val="FFFFFF"/>
+          <w:sz w:val="22"/>
+          <w:szCs w:val="22"/>
+          <w:highlight w:val="darkBlue"/>
+          <w:u w:val="none"/>
+        </w:rPr>
+        <w:t>)</w:t>
+      </w:r>
+    </w:p>
+    <w:p>
+      <w:pPr>
+        <w:pStyle w:val="Normal"/>
+        <w:jc w:val="both"/>
+        <w:rPr/>
+      </w:pPr>
+      <w:r>
+        <w:rPr>
+          <w:rFonts w:eastAsia="Arial" w:cs="Arial"/>
+          <w:b/>
+          <w:bCs/>
+          <w:i/>
+          <w:iCs/>
+          <w:color w:val="auto"/>
+          <w:kern w:val="0"/>
+          <w:sz w:val="22"/>
+          <w:szCs w:val="22"/>
+          <w:u w:val="none"/>
+          <w:lang w:val="en" w:eastAsia="en-US" w:bidi="ar-SA"/>
+        </w:rPr>
+        <w:t>Inflack</w:t>
+      </w:r>
+      <w:r>
+        <w:rPr>
+          <w:b w:val="false"/>
+          <w:bCs w:val="false"/>
+          <w:sz w:val="22"/>
+          <w:szCs w:val="22"/>
+          <w:u w:val="none"/>
+        </w:rPr>
+        <w:t xml:space="preserve">, is an experienced and passionate group of developers, designers, and project managers. </w:t>
+      </w:r>
+      <w:r>
+        <w:rPr>
+          <w:b/>
+          <w:bCs/>
+          <w:i/>
+          <w:iCs/>
+          <w:sz w:val="22"/>
+          <w:szCs w:val="22"/>
+          <w:u w:val="none"/>
+        </w:rPr>
+        <w:t>Inflack</w:t>
+      </w:r>
+      <w:r>
+        <w:rPr>
+          <w:b w:val="false"/>
+          <w:bCs w:val="false"/>
+          <w:sz w:val="22"/>
+          <w:szCs w:val="22"/>
+          <w:u w:val="none"/>
+        </w:rPr>
+        <w:t xml:space="preserve"> believes best-in-class digital projects require technology that perfectly supports the design and rely on the right tools for the job, not a one-size-fits-all tech stack.</w:t>
+      </w:r>
+    </w:p>
+    <w:p>
+      <w:pPr>
+        <w:pStyle w:val="Normal"/>
+        <w:jc w:val="both"/>
+        <w:rPr/>
+      </w:pPr>
+      <w:r>
+        <w:rPr>
+          <w:rFonts w:eastAsia="Arial" w:cs="Arial"/>
+          <w:b/>
+          <w:bCs/>
+          <w:color w:val="FFFFFF"/>
+          <w:kern w:val="0"/>
+          <w:sz w:val="22"/>
+          <w:szCs w:val="22"/>
+          <w:highlight w:val="darkBlue"/>
+          <w:u w:val="none"/>
+          <w:lang w:val="en" w:eastAsia="en-US" w:bidi="ar-SA"/>
+        </w:rPr>
+        <w:t>CS and OI Trainer</w:t>
+      </w:r>
+      <w:r>
+        <w:rPr>
+          <w:b/>
+          <w:bCs/>
+          <w:color w:val="FFFFFF"/>
+          <w:sz w:val="22"/>
+          <w:szCs w:val="22"/>
+          <w:highlight w:val="darkBlue"/>
+          <w:u w:val="none"/>
+        </w:rPr>
+        <w:t xml:space="preserve">, </w:t>
+      </w:r>
+      <w:r>
+        <w:rPr>
+          <w:rFonts w:eastAsia="Arial" w:cs="Arial"/>
+          <w:b/>
+          <w:bCs/>
+          <w:color w:val="FFFFFF"/>
+          <w:kern w:val="0"/>
+          <w:sz w:val="22"/>
+          <w:szCs w:val="22"/>
+          <w:highlight w:val="darkBlue"/>
+          <w:u w:val="none"/>
+          <w:lang w:val="en" w:eastAsia="en-US" w:bidi="ar-SA"/>
+        </w:rPr>
+        <w:t xml:space="preserve">Presidency International School </w:t>
+      </w:r>
+      <w:r>
+        <w:rPr>
+          <w:b/>
+          <w:bCs/>
+          <w:color w:val="FFFFFF"/>
+          <w:sz w:val="22"/>
+          <w:szCs w:val="22"/>
+          <w:highlight w:val="darkBlue"/>
+          <w:u w:val="none"/>
+        </w:rPr>
+        <w:t>(</w:t>
+      </w:r>
+      <w:r>
+        <w:rPr>
+          <w:rFonts w:eastAsia="Arial" w:cs="Arial"/>
+          <w:b/>
+          <w:bCs/>
+          <w:color w:val="FFFFFF"/>
+          <w:kern w:val="0"/>
+          <w:sz w:val="22"/>
+          <w:szCs w:val="22"/>
+          <w:highlight w:val="darkBlue"/>
+          <w:u w:val="none"/>
+          <w:lang w:val="en" w:eastAsia="en-US" w:bidi="ar-SA"/>
+        </w:rPr>
+        <w:t>Oct</w:t>
+      </w:r>
+      <w:r>
+        <w:rPr>
+          <w:b/>
+          <w:bCs/>
+          <w:color w:val="FFFFFF"/>
+          <w:sz w:val="22"/>
+          <w:szCs w:val="22"/>
+          <w:highlight w:val="darkBlue"/>
+          <w:u w:val="none"/>
+        </w:rPr>
+        <w:t>’ 201</w:t>
+      </w:r>
+      <w:r>
+        <w:rPr>
+          <w:rFonts w:eastAsia="Arial" w:cs="Arial"/>
+          <w:b/>
+          <w:bCs/>
+          <w:color w:val="FFFFFF"/>
+          <w:kern w:val="0"/>
+          <w:sz w:val="22"/>
+          <w:szCs w:val="22"/>
+          <w:highlight w:val="darkBlue"/>
+          <w:u w:val="none"/>
+          <w:lang w:val="en" w:eastAsia="en-US" w:bidi="ar-SA"/>
+        </w:rPr>
+        <w:t>8</w:t>
+      </w:r>
+      <w:r>
+        <w:rPr>
+          <w:b/>
+          <w:bCs/>
+          <w:color w:val="FFFFFF"/>
+          <w:sz w:val="22"/>
+          <w:szCs w:val="22"/>
+          <w:highlight w:val="darkBlue"/>
+          <w:u w:val="none"/>
+        </w:rPr>
+        <w:t xml:space="preserve"> – </w:t>
+      </w:r>
+      <w:r>
+        <w:rPr>
+          <w:rFonts w:eastAsia="Arial" w:cs="Arial"/>
+          <w:b/>
+          <w:bCs/>
+          <w:color w:val="FFFFFF"/>
+          <w:kern w:val="0"/>
+          <w:sz w:val="22"/>
+          <w:szCs w:val="22"/>
+          <w:highlight w:val="darkBlue"/>
+          <w:u w:val="none"/>
+          <w:lang w:val="en" w:eastAsia="en-US" w:bidi="ar-SA"/>
+        </w:rPr>
+        <w:t>Sep’ 2019</w:t>
+      </w:r>
+      <w:r>
+        <w:rPr>
+          <w:b/>
+          <w:bCs/>
+          <w:color w:val="FFFFFF"/>
+          <w:sz w:val="22"/>
+          <w:szCs w:val="22"/>
+          <w:highlight w:val="darkBlue"/>
+          <w:u w:val="none"/>
+        </w:rPr>
+        <w:t>)</w:t>
+      </w:r>
+    </w:p>
+    <w:p>
+      <w:pPr>
+        <w:pStyle w:val="Normal"/>
+        <w:jc w:val="both"/>
+        <w:rPr>
+          <w:rFonts w:ascii="Arial" w:hAnsi="Arial"/>
+        </w:rPr>
+      </w:pPr>
+      <w:r>
+        <w:rPr>
+          <w:rFonts w:eastAsia="Arial" w:cs="Arial"/>
+          <w:b/>
+          <w:bCs/>
+          <w:i/>
+          <w:iCs/>
+          <w:color w:val="auto"/>
+          <w:kern w:val="0"/>
+          <w:sz w:val="22"/>
+          <w:szCs w:val="22"/>
+          <w:u w:val="none"/>
+          <w:lang w:val="en" w:eastAsia="en-US" w:bidi="ar-SA"/>
+        </w:rPr>
+        <w:t>Presidency International School</w:t>
+      </w:r>
+      <w:r>
+        <w:rPr>
+          <w:b w:val="false"/>
+          <w:bCs w:val="false"/>
+          <w:sz w:val="22"/>
+          <w:szCs w:val="22"/>
+          <w:u w:val="none"/>
+        </w:rPr>
+        <w:t xml:space="preserve">, </w:t>
+      </w:r>
+      <w:r>
+        <w:rPr>
+          <w:rFonts w:eastAsia="Arial" w:cs="Arial"/>
+          <w:b w:val="false"/>
+          <w:bCs w:val="false"/>
+          <w:i w:val="false"/>
+          <w:caps w:val="false"/>
+          <w:smallCaps w:val="false"/>
+          <w:color w:val="000000"/>
+          <w:spacing w:val="0"/>
+          <w:kern w:val="0"/>
+          <w:sz w:val="22"/>
+          <w:szCs w:val="22"/>
+          <w:u w:val="none"/>
+          <w:lang w:val="en" w:eastAsia="en-US" w:bidi="ar-SA"/>
+        </w:rPr>
+        <w:t>a</w:t>
+      </w:r>
+      <w:r>
+        <w:rPr>
+          <w:b w:val="false"/>
+          <w:bCs w:val="false"/>
+          <w:i w:val="false"/>
+          <w:caps w:val="false"/>
+          <w:smallCaps w:val="false"/>
+          <w:color w:val="000000"/>
+          <w:spacing w:val="0"/>
+          <w:sz w:val="22"/>
+          <w:szCs w:val="22"/>
+          <w:u w:val="none"/>
+        </w:rPr>
+        <w:t xml:space="preserve"> British Curriculum English Medium School affiliated with Cambridge University, UK.</w:t>
+      </w:r>
+    </w:p>
+    <w:p>
+      <w:pPr>
+        <w:pStyle w:val="Normal"/>
+        <w:jc w:val="both"/>
+        <w:rPr>
+          <w:rFonts w:ascii="Arial" w:hAnsi="Arial"/>
+        </w:rPr>
+      </w:pPr>
+      <w:r>
+        <w:rPr>
+          <w:b/>
+          <w:bCs/>
+          <w:i w:val="false"/>
+          <w:caps w:val="false"/>
+          <w:smallCaps w:val="false"/>
+          <w:color w:val="000000"/>
+          <w:spacing w:val="0"/>
+          <w:sz w:val="22"/>
+          <w:szCs w:val="22"/>
+          <w:u w:val="none"/>
+        </w:rPr>
+        <w:t>Acted As:</w:t>
       </w:r>
     </w:p>
     <w:p>
@@ -736,57 +2447,21 @@
           <w:numId w:val="1"/>
         </w:numPr>
         <w:jc w:val="both"/>
-        <w:rPr/>
-      </w:pPr>
-      <w:r>
-        <w:rPr>
-          <w:b w:val="false"/>
-          <w:bCs w:val="false"/>
-          <w:sz w:val="21"/>
-          <w:szCs w:val="21"/>
-          <w:u w:val="none"/>
-        </w:rPr>
-        <w:t xml:space="preserve">Developed various Govt and Private </w:t>
-      </w:r>
-      <w:r>
-        <w:rPr>
-          <w:b/>
-          <w:bCs/>
-          <w:sz w:val="21"/>
-          <w:szCs w:val="21"/>
-          <w:u w:val="none"/>
-        </w:rPr>
-        <w:t>Web Applications</w:t>
-      </w:r>
-      <w:r>
-        <w:rPr>
-          <w:b w:val="false"/>
-          <w:bCs w:val="false"/>
-          <w:sz w:val="21"/>
-          <w:szCs w:val="21"/>
-          <w:u w:val="none"/>
-        </w:rPr>
-        <w:t xml:space="preserve"> and </w:t>
-      </w:r>
-      <w:r>
-        <w:rPr>
-          <w:b/>
-          <w:bCs/>
-          <w:sz w:val="21"/>
-          <w:szCs w:val="21"/>
-          <w:u w:val="none"/>
-        </w:rPr>
-        <w:t>Services</w:t>
-      </w:r>
-      <w:r>
-        <w:rPr>
-          <w:b w:val="false"/>
-          <w:bCs w:val="false"/>
-          <w:sz w:val="21"/>
-          <w:szCs w:val="21"/>
-          <w:u w:val="none"/>
-        </w:rPr>
-        <w:t>.</w:t>
+        <w:rPr>
+          <w:rFonts w:ascii="Arial" w:hAnsi="Arial"/>
+        </w:rPr>
+      </w:pPr>
+      <w:r>
+        <w:rPr>
+          <w:b w:val="false"/>
+          <w:i w:val="false"/>
+          <w:caps w:val="false"/>
+          <w:smallCaps w:val="false"/>
+          <w:color w:val="000000"/>
+          <w:spacing w:val="0"/>
+          <w:sz w:val="23"/>
+        </w:rPr>
+        <w:t>Programming Contest Trainer, Club Convener and Various Program Coordinator.</w:t>
       </w:r>
     </w:p>
     <w:p>
@@ -797,57 +2472,21 @@
           <w:numId w:val="1"/>
         </w:numPr>
         <w:jc w:val="both"/>
-        <w:rPr/>
-      </w:pPr>
-      <w:r>
-        <w:rPr>
-          <w:b w:val="false"/>
-          <w:bCs w:val="false"/>
-          <w:sz w:val="21"/>
-          <w:szCs w:val="21"/>
-          <w:u w:val="none"/>
-        </w:rPr>
-        <w:t xml:space="preserve">Planned </w:t>
-      </w:r>
-      <w:r>
-        <w:rPr>
-          <w:b/>
-          <w:bCs/>
-          <w:sz w:val="21"/>
-          <w:szCs w:val="21"/>
-          <w:u w:val="none"/>
-        </w:rPr>
-        <w:t>development cycle</w:t>
-      </w:r>
-      <w:r>
-        <w:rPr>
-          <w:b w:val="false"/>
-          <w:bCs w:val="false"/>
-          <w:sz w:val="21"/>
-          <w:szCs w:val="21"/>
-          <w:u w:val="none"/>
-        </w:rPr>
-        <w:t xml:space="preserve"> and </w:t>
-      </w:r>
-      <w:r>
-        <w:rPr>
-          <w:b/>
-          <w:bCs/>
-          <w:sz w:val="21"/>
-          <w:szCs w:val="21"/>
-          <w:u w:val="none"/>
-        </w:rPr>
-        <w:t>collected requirements</w:t>
-      </w:r>
-      <w:r>
-        <w:rPr>
-          <w:b w:val="false"/>
-          <w:bCs w:val="false"/>
-          <w:sz w:val="21"/>
-          <w:szCs w:val="21"/>
-          <w:u w:val="none"/>
-        </w:rPr>
-        <w:t xml:space="preserve"> for developing software.</w:t>
+        <w:rPr>
+          <w:rFonts w:ascii="Arial" w:hAnsi="Arial"/>
+        </w:rPr>
+      </w:pPr>
+      <w:r>
+        <w:rPr>
+          <w:b w:val="false"/>
+          <w:i w:val="false"/>
+          <w:caps w:val="false"/>
+          <w:smallCaps w:val="false"/>
+          <w:color w:val="000000"/>
+          <w:spacing w:val="0"/>
+          <w:sz w:val="23"/>
+        </w:rPr>
+        <w:t>Taught C++ and Python Languages on the context of Programming Contest along with Basic Algorithms and Data Structures.</w:t>
       </w:r>
     </w:p>
     <w:p>
@@ -858,459 +2497,21 @@
           <w:numId w:val="1"/>
         </w:numPr>
         <w:jc w:val="both"/>
-        <w:rPr/>
-      </w:pPr>
-      <w:r>
-        <w:rPr>
-          <w:b w:val="false"/>
-          <w:bCs w:val="false"/>
-          <w:sz w:val="21"/>
-          <w:szCs w:val="21"/>
-          <w:u w:val="none"/>
-        </w:rPr>
-        <w:t xml:space="preserve">Managed three members group and </w:t>
-      </w:r>
-      <w:r>
-        <w:rPr>
-          <w:b/>
-          <w:bCs/>
-          <w:sz w:val="21"/>
-          <w:szCs w:val="21"/>
-          <w:u w:val="none"/>
-        </w:rPr>
-        <w:t>delivered task within deadline</w:t>
-      </w:r>
-      <w:r>
-        <w:rPr>
-          <w:b w:val="false"/>
-          <w:bCs w:val="false"/>
-          <w:sz w:val="21"/>
-          <w:szCs w:val="21"/>
-          <w:u w:val="none"/>
-        </w:rPr>
-        <w:t>.</w:t>
-      </w:r>
-    </w:p>
-    <w:p>
-      <w:pPr>
-        <w:pStyle w:val="Normal"/>
-        <w:numPr>
-          <w:ilvl w:val="0"/>
-          <w:numId w:val="1"/>
-        </w:numPr>
-        <w:jc w:val="left"/>
-        <w:rPr/>
-      </w:pPr>
-      <w:r>
-        <w:rPr>
-          <w:rFonts w:eastAsia="Arial" w:cs="Arial"/>
-          <w:b w:val="false"/>
-          <w:bCs w:val="false"/>
-          <w:color w:val="auto"/>
-          <w:kern w:val="0"/>
-          <w:sz w:val="21"/>
-          <w:szCs w:val="21"/>
-          <w:u w:val="none"/>
-          <w:lang w:val="en" w:eastAsia="en-US" w:bidi="ar-SA"/>
-        </w:rPr>
-        <w:t xml:space="preserve">Worked with </w:t>
-      </w:r>
-      <w:r>
-        <w:rPr>
-          <w:rFonts w:eastAsia="Arial" w:cs="Arial"/>
-          <w:b/>
-          <w:bCs/>
-          <w:color w:val="auto"/>
-          <w:kern w:val="0"/>
-          <w:sz w:val="21"/>
-          <w:szCs w:val="21"/>
-          <w:u w:val="none"/>
-          <w:lang w:val="en" w:eastAsia="en-US" w:bidi="ar-SA"/>
-        </w:rPr>
-        <w:t>bKash Limited</w:t>
-      </w:r>
-      <w:r>
-        <w:rPr>
-          <w:rFonts w:eastAsia="Arial" w:cs="Arial"/>
-          <w:b w:val="false"/>
-          <w:bCs w:val="false"/>
-          <w:color w:val="auto"/>
-          <w:kern w:val="0"/>
-          <w:sz w:val="21"/>
-          <w:szCs w:val="21"/>
-          <w:u w:val="none"/>
-          <w:lang w:val="en" w:eastAsia="en-US" w:bidi="ar-SA"/>
-        </w:rPr>
-        <w:t xml:space="preserve"> as </w:t>
-      </w:r>
-      <w:r>
-        <w:rPr>
-          <w:rFonts w:eastAsia="Arial" w:cs="Arial"/>
-          <w:b/>
-          <w:bCs/>
-          <w:color w:val="auto"/>
-          <w:kern w:val="0"/>
-          <w:sz w:val="21"/>
-          <w:szCs w:val="21"/>
-          <w:u w:val="none"/>
-          <w:lang w:val="en" w:eastAsia="en-US" w:bidi="ar-SA"/>
-        </w:rPr>
-        <w:t>Partner Team</w:t>
-      </w:r>
-      <w:r>
-        <w:rPr>
-          <w:rFonts w:eastAsia="Arial" w:cs="Arial"/>
-          <w:b w:val="false"/>
-          <w:bCs w:val="false"/>
-          <w:color w:val="auto"/>
-          <w:kern w:val="0"/>
-          <w:sz w:val="21"/>
-          <w:szCs w:val="21"/>
-          <w:u w:val="none"/>
-          <w:lang w:val="en" w:eastAsia="en-US" w:bidi="ar-SA"/>
-        </w:rPr>
-        <w:t xml:space="preserve"> with their </w:t>
-      </w:r>
-      <w:r>
-        <w:rPr>
-          <w:rFonts w:eastAsia="Arial" w:cs="Arial"/>
-          <w:b/>
-          <w:bCs/>
-          <w:color w:val="auto"/>
-          <w:kern w:val="0"/>
-          <w:sz w:val="21"/>
-          <w:szCs w:val="21"/>
-          <w:u w:val="none"/>
-          <w:lang w:val="en" w:eastAsia="en-US" w:bidi="ar-SA"/>
-        </w:rPr>
-        <w:t>Solution Engineering Team</w:t>
-      </w:r>
-      <w:r>
-        <w:rPr>
-          <w:b w:val="false"/>
-          <w:bCs w:val="false"/>
-          <w:sz w:val="21"/>
-          <w:szCs w:val="21"/>
-          <w:u w:val="none"/>
-        </w:rPr>
-        <w:t>.</w:t>
-      </w:r>
-    </w:p>
-    <w:p>
-      <w:pPr>
-        <w:pStyle w:val="Normal"/>
-        <w:numPr>
-          <w:ilvl w:val="0"/>
-          <w:numId w:val="1"/>
-        </w:numPr>
-        <w:jc w:val="both"/>
-        <w:rPr>
-          <w:sz w:val="21"/>
-          <w:szCs w:val="21"/>
-        </w:rPr>
-      </w:pPr>
-      <w:r>
-        <w:rPr>
-          <w:b w:val="false"/>
-          <w:bCs w:val="false"/>
-          <w:sz w:val="21"/>
-          <w:szCs w:val="21"/>
-          <w:u w:val="none"/>
-        </w:rPr>
-        <w:t xml:space="preserve">Learned software </w:t>
-      </w:r>
-      <w:r>
-        <w:rPr>
-          <w:b/>
-          <w:bCs/>
-          <w:sz w:val="21"/>
-          <w:szCs w:val="21"/>
-          <w:u w:val="none"/>
-        </w:rPr>
-        <w:t>design patterns</w:t>
-      </w:r>
-      <w:r>
-        <w:rPr>
-          <w:b w:val="false"/>
-          <w:bCs w:val="false"/>
-          <w:sz w:val="21"/>
-          <w:szCs w:val="21"/>
-          <w:u w:val="none"/>
-        </w:rPr>
-        <w:t xml:space="preserve">, </w:t>
-      </w:r>
-      <w:r>
-        <w:rPr>
-          <w:b/>
-          <w:bCs/>
-          <w:sz w:val="21"/>
-          <w:szCs w:val="21"/>
-          <w:u w:val="none"/>
-        </w:rPr>
-        <w:t>clean coding</w:t>
-      </w:r>
-      <w:r>
-        <w:rPr>
-          <w:b w:val="false"/>
-          <w:bCs w:val="false"/>
-          <w:sz w:val="21"/>
-          <w:szCs w:val="21"/>
-          <w:u w:val="none"/>
-        </w:rPr>
-        <w:t xml:space="preserve">, </w:t>
-      </w:r>
-      <w:r>
-        <w:rPr>
-          <w:b/>
-          <w:bCs/>
-          <w:sz w:val="21"/>
-          <w:szCs w:val="21"/>
-          <w:u w:val="none"/>
-        </w:rPr>
-        <w:t>communication</w:t>
-      </w:r>
-      <w:r>
-        <w:rPr>
-          <w:b w:val="false"/>
-          <w:bCs w:val="false"/>
-          <w:sz w:val="21"/>
-          <w:szCs w:val="21"/>
-          <w:u w:val="none"/>
-        </w:rPr>
-        <w:t xml:space="preserve"> and </w:t>
-      </w:r>
-      <w:r>
-        <w:rPr>
-          <w:b/>
-          <w:bCs/>
-          <w:sz w:val="21"/>
-          <w:szCs w:val="21"/>
-          <w:u w:val="none"/>
-        </w:rPr>
-        <w:t>taking</w:t>
-      </w:r>
-      <w:r>
-        <w:rPr>
-          <w:b w:val="false"/>
-          <w:bCs w:val="false"/>
-          <w:sz w:val="21"/>
-          <w:szCs w:val="21"/>
-          <w:u w:val="none"/>
-        </w:rPr>
-        <w:t xml:space="preserve"> </w:t>
-      </w:r>
-      <w:r>
-        <w:rPr>
-          <w:b/>
-          <w:bCs/>
-          <w:sz w:val="21"/>
-          <w:szCs w:val="21"/>
-          <w:u w:val="none"/>
-        </w:rPr>
-        <w:t>ownership</w:t>
-      </w:r>
-      <w:r>
-        <w:rPr>
-          <w:b w:val="false"/>
-          <w:bCs w:val="false"/>
-          <w:sz w:val="21"/>
-          <w:szCs w:val="21"/>
-          <w:u w:val="none"/>
-        </w:rPr>
-        <w:t>.</w:t>
-      </w:r>
-    </w:p>
-    <w:p>
-      <w:pPr>
-        <w:pStyle w:val="Normal"/>
-        <w:numPr>
-          <w:ilvl w:val="0"/>
-          <w:numId w:val="1"/>
-        </w:numPr>
-        <w:jc w:val="both"/>
-        <w:rPr>
-          <w:sz w:val="21"/>
-          <w:szCs w:val="21"/>
-        </w:rPr>
-      </w:pPr>
-      <w:r>
-        <w:rPr>
-          <w:b w:val="false"/>
-          <w:bCs w:val="false"/>
-          <w:sz w:val="21"/>
-          <w:szCs w:val="21"/>
-          <w:u w:val="none"/>
-        </w:rPr>
-        <w:t xml:space="preserve">Worked in </w:t>
-      </w:r>
-      <w:r>
-        <w:rPr>
-          <w:b/>
-          <w:bCs/>
-          <w:sz w:val="21"/>
-          <w:szCs w:val="21"/>
-          <w:u w:val="none"/>
-        </w:rPr>
-        <w:t>Agile/Scrum</w:t>
-      </w:r>
-      <w:r>
-        <w:rPr>
-          <w:b w:val="false"/>
-          <w:bCs w:val="false"/>
-          <w:sz w:val="21"/>
-          <w:szCs w:val="21"/>
-          <w:u w:val="none"/>
-        </w:rPr>
-        <w:t xml:space="preserve"> development process.</w:t>
-      </w:r>
-    </w:p>
-    <w:p>
-      <w:pPr>
-        <w:pStyle w:val="Normal"/>
-        <w:numPr>
-          <w:ilvl w:val="0"/>
-          <w:numId w:val="1"/>
-        </w:numPr>
-        <w:jc w:val="both"/>
-        <w:rPr>
-          <w:sz w:val="21"/>
-          <w:szCs w:val="21"/>
-        </w:rPr>
-      </w:pPr>
-      <w:r>
-        <w:rPr>
-          <w:b/>
-          <w:bCs/>
-          <w:sz w:val="21"/>
-          <w:szCs w:val="21"/>
-          <w:u w:val="none"/>
-        </w:rPr>
-        <w:t>Review and Analyze</w:t>
-      </w:r>
-      <w:r>
-        <w:rPr>
-          <w:b w:val="false"/>
-          <w:bCs w:val="false"/>
-          <w:sz w:val="21"/>
-          <w:szCs w:val="21"/>
-          <w:u w:val="none"/>
-        </w:rPr>
-        <w:t xml:space="preserve"> Project requirement Document.</w:t>
-      </w:r>
-    </w:p>
-    <w:p>
-      <w:pPr>
-        <w:pStyle w:val="Normal"/>
-        <w:numPr>
-          <w:ilvl w:val="0"/>
-          <w:numId w:val="1"/>
-        </w:numPr>
-        <w:jc w:val="both"/>
-        <w:rPr>
-          <w:sz w:val="21"/>
-          <w:szCs w:val="21"/>
-        </w:rPr>
-      </w:pPr>
-      <w:r>
-        <w:rPr>
-          <w:b/>
-          <w:bCs/>
-          <w:sz w:val="21"/>
-          <w:szCs w:val="21"/>
-          <w:u w:val="none"/>
-        </w:rPr>
-        <w:t>Prepare release</w:t>
-      </w:r>
-      <w:r>
-        <w:rPr>
-          <w:b w:val="false"/>
-          <w:bCs w:val="false"/>
-          <w:sz w:val="21"/>
-          <w:szCs w:val="21"/>
-          <w:u w:val="none"/>
-        </w:rPr>
-        <w:t xml:space="preserve"> note and </w:t>
-      </w:r>
-      <w:r>
-        <w:rPr>
-          <w:b/>
-          <w:bCs/>
-          <w:sz w:val="21"/>
-          <w:szCs w:val="21"/>
-          <w:u w:val="none"/>
-        </w:rPr>
-        <w:t>conduct deployment</w:t>
-      </w:r>
-      <w:r>
-        <w:rPr>
-          <w:b w:val="false"/>
-          <w:bCs w:val="false"/>
-          <w:sz w:val="21"/>
-          <w:szCs w:val="21"/>
-          <w:u w:val="none"/>
-        </w:rPr>
-        <w:t>.</w:t>
-      </w:r>
-    </w:p>
-    <w:p>
-      <w:pPr>
-        <w:pStyle w:val="Normal"/>
-        <w:numPr>
-          <w:ilvl w:val="0"/>
-          <w:numId w:val="1"/>
-        </w:numPr>
-        <w:jc w:val="both"/>
-        <w:rPr>
-          <w:sz w:val="21"/>
-          <w:szCs w:val="21"/>
-        </w:rPr>
-      </w:pPr>
-      <w:r>
-        <w:rPr>
-          <w:b/>
-          <w:bCs/>
-          <w:sz w:val="21"/>
-          <w:szCs w:val="21"/>
-          <w:u w:val="none"/>
-        </w:rPr>
-        <w:t>Demo presentation</w:t>
-      </w:r>
-      <w:r>
-        <w:rPr>
-          <w:b w:val="false"/>
-          <w:bCs w:val="false"/>
-          <w:sz w:val="21"/>
-          <w:szCs w:val="21"/>
-          <w:u w:val="none"/>
-        </w:rPr>
-        <w:t xml:space="preserve"> on demand.</w:t>
-      </w:r>
-    </w:p>
-    <w:p>
-      <w:pPr>
-        <w:pStyle w:val="Normal"/>
-        <w:jc w:val="both"/>
-        <w:rPr>
-          <w:b/>
-          <w:b/>
-          <w:bCs/>
-          <w:color w:val="FFFFFF"/>
-          <w:sz w:val="22"/>
-          <w:szCs w:val="22"/>
-          <w:highlight w:val="darkBlue"/>
-          <w:u w:val="none"/>
-        </w:rPr>
-      </w:pPr>
-      <w:r>
-        <w:rPr>
-          <w:b/>
-          <w:bCs/>
-          <w:color w:val="FFFFFF"/>
-          <w:sz w:val="22"/>
-          <w:szCs w:val="22"/>
-          <w:highlight w:val="darkBlue"/>
-          <w:u w:val="none"/>
-        </w:rPr>
+        <w:rPr>
+          <w:rFonts w:ascii="Arial" w:hAnsi="Arial"/>
+        </w:rPr>
+      </w:pPr>
+      <w:r>
+        <w:rPr>
+          <w:b w:val="false"/>
+          <w:i w:val="false"/>
+          <w:caps w:val="false"/>
+          <w:smallCaps w:val="false"/>
+          <w:color w:val="000000"/>
+          <w:spacing w:val="0"/>
+          <w:sz w:val="23"/>
+        </w:rPr>
+        <w:t>Arranged various offline and online contest for the students</w:t>
       </w:r>
     </w:p>
     <w:p>
@@ -1323,67 +2524,42 @@
         <w:rPr>
           <w:b/>
           <w:bCs/>
-          <w:color w:val="FFFFFF"/>
-          <w:sz w:val="22"/>
-          <w:szCs w:val="22"/>
-          <w:highlight w:val="darkBlue"/>
-          <w:u w:val="none"/>
-        </w:rPr>
-        <w:t xml:space="preserve">Software Engineering Intern, </w:t>
-      </w:r>
+          <w:sz w:val="22"/>
+          <w:szCs w:val="22"/>
+          <w:u w:val="none"/>
+        </w:rPr>
+        <w:t>Work Highlights</w:t>
+      </w:r>
+    </w:p>
+    <w:p>
+      <w:pPr>
+        <w:pStyle w:val="Normal"/>
+        <w:jc w:val="both"/>
+        <w:rPr>
+          <w:rFonts w:ascii="Arial" w:hAnsi="Arial" w:eastAsia="Arial" w:cs="Arial"/>
+          <w:b/>
+          <w:b/>
+          <w:color w:val="1155CC"/>
+          <w:kern w:val="0"/>
+          <w:sz w:val="22"/>
+          <w:szCs w:val="22"/>
+          <w:u w:val="single"/>
+          <w:lang w:val="en" w:eastAsia="en-US" w:bidi="ar-SA"/>
+        </w:rPr>
+      </w:pPr>
+      <w:bookmarkStart w:id="7" w:name="__DdeLink__307_2660244297"/>
       <w:r>
         <w:rPr>
           <w:rFonts w:eastAsia="Arial" w:cs="Arial"/>
           <w:b/>
-          <w:bCs/>
-          <w:color w:val="FFFFFF"/>
+          <w:color w:val="1155CC"/>
           <w:kern w:val="0"/>
           <w:sz w:val="22"/>
           <w:szCs w:val="22"/>
-          <w:highlight w:val="darkBlue"/>
-          <w:u w:val="none"/>
+          <w:u w:val="single"/>
           <w:lang w:val="en" w:eastAsia="en-US" w:bidi="ar-SA"/>
         </w:rPr>
-        <w:t xml:space="preserve">Inflack Limited </w:t>
-      </w:r>
-      <w:r>
-        <w:rPr>
-          <w:b/>
-          <w:bCs/>
-          <w:color w:val="FFFFFF"/>
-          <w:sz w:val="22"/>
-          <w:szCs w:val="22"/>
-          <w:highlight w:val="darkBlue"/>
-          <w:u w:val="none"/>
-        </w:rPr>
-        <w:t xml:space="preserve">(Sep’ 2019 – </w:t>
-      </w:r>
-      <w:r>
-        <w:rPr>
-          <w:rFonts w:eastAsia="Arial" w:cs="Arial"/>
-          <w:b/>
-          <w:bCs/>
-          <w:color w:val="FFFFFF"/>
-          <w:kern w:val="0"/>
-          <w:sz w:val="22"/>
-          <w:szCs w:val="22"/>
-          <w:highlight w:val="darkBlue"/>
-          <w:u w:val="none"/>
-          <w:lang w:val="en" w:eastAsia="en-US" w:bidi="ar-SA"/>
-        </w:rPr>
-        <w:t>Nov’ 2019</w:t>
-      </w:r>
-      <w:r>
-        <w:rPr>
-          <w:b/>
-          <w:bCs/>
-          <w:color w:val="FFFFFF"/>
-          <w:sz w:val="22"/>
-          <w:szCs w:val="22"/>
-          <w:highlight w:val="darkBlue"/>
-          <w:u w:val="none"/>
-        </w:rPr>
-        <w:t>)</w:t>
+        <w:t>bKash Agent App</w:t>
       </w:r>
     </w:p>
     <w:p>
@@ -1394,51 +2570,89 @@
       </w:pPr>
       <w:r>
         <w:rPr>
+          <w:b/>
+          <w:bCs/>
+          <w:sz w:val="21"/>
+          <w:szCs w:val="21"/>
+        </w:rPr>
+        <w:t>bKash</w:t>
+      </w:r>
+      <w:r>
+        <w:rPr>
+          <w:b w:val="false"/>
+          <w:bCs w:val="false"/>
+          <w:sz w:val="21"/>
+          <w:szCs w:val="21"/>
+        </w:rPr>
+        <w:t xml:space="preserve"> Agent App, which is one of the most popular and financial app for </w:t>
+      </w:r>
+      <w:r>
+        <w:rPr>
+          <w:b/>
+          <w:bCs/>
+          <w:sz w:val="21"/>
+          <w:szCs w:val="21"/>
+        </w:rPr>
+        <w:t>bKash</w:t>
+      </w:r>
+      <w:r>
+        <w:rPr>
+          <w:b w:val="false"/>
+          <w:bCs w:val="false"/>
+          <w:sz w:val="21"/>
+          <w:szCs w:val="21"/>
+        </w:rPr>
+        <w:t xml:space="preserve"> Agents. </w:t>
+      </w:r>
+      <w:r>
+        <w:rPr>
+          <w:b/>
+          <w:bCs/>
+          <w:sz w:val="21"/>
+          <w:szCs w:val="21"/>
+        </w:rPr>
+        <w:t>bKash</w:t>
+      </w:r>
+      <w:r>
+        <w:rPr>
+          <w:b w:val="false"/>
+          <w:bCs w:val="false"/>
+          <w:sz w:val="21"/>
+          <w:szCs w:val="21"/>
+        </w:rPr>
+        <w:t xml:space="preserve"> Agent App Middleware is a service </w:t>
+      </w:r>
+      <w:r>
+        <w:rPr>
           <w:rFonts w:eastAsia="Arial" w:cs="Arial"/>
-          <w:b/>
-          <w:bCs/>
-          <w:i/>
-          <w:iCs/>
+          <w:b w:val="false"/>
+          <w:bCs w:val="false"/>
           <w:color w:val="auto"/>
           <w:kern w:val="0"/>
-          <w:sz w:val="22"/>
-          <w:szCs w:val="22"/>
-          <w:u w:val="none"/>
+          <w:sz w:val="21"/>
+          <w:szCs w:val="21"/>
           <w:lang w:val="en" w:eastAsia="en-US" w:bidi="ar-SA"/>
         </w:rPr>
-        <w:t>Inflack</w:t>
-      </w:r>
-      <w:r>
-        <w:rPr>
-          <w:b w:val="false"/>
-          <w:bCs w:val="false"/>
-          <w:sz w:val="22"/>
-          <w:szCs w:val="22"/>
-          <w:u w:val="none"/>
-        </w:rPr>
-        <w:t xml:space="preserve">, is an experienced and passionate group of developers, designers, and project managers. </w:t>
-      </w:r>
-      <w:r>
-        <w:rPr>
-          <w:b/>
-          <w:bCs/>
-          <w:i/>
-          <w:iCs/>
-          <w:sz w:val="22"/>
-          <w:szCs w:val="22"/>
-          <w:u w:val="none"/>
-        </w:rPr>
-        <w:t>Inflack</w:t>
-      </w:r>
-      <w:r>
-        <w:rPr>
-          <w:b w:val="false"/>
-          <w:bCs w:val="false"/>
-          <w:sz w:val="22"/>
-          <w:szCs w:val="22"/>
-          <w:u w:val="none"/>
-        </w:rPr>
-        <w:t xml:space="preserve"> believes best-in-class digital projects require technology that perfectly supports the design and rely on the right tools for the job, not a one-size-fits-all tech stack.</w:t>
+        <w:t>that</w:t>
+      </w:r>
+      <w:r>
+        <w:rPr>
+          <w:b w:val="false"/>
+          <w:bCs w:val="false"/>
+          <w:sz w:val="21"/>
+          <w:szCs w:val="21"/>
+        </w:rPr>
+        <w:t xml:space="preserve"> supports the Agent App to be functional.</w:t>
+      </w:r>
+      <w:bookmarkEnd w:id="7"/>
+      <w:r>
+        <w:rPr>
+          <w:b w:val="false"/>
+          <w:bCs w:val="false"/>
+          <w:sz w:val="21"/>
+          <w:szCs w:val="21"/>
+        </w:rPr>
+        <w:t xml:space="preserve"> Implemented Pay Bill service.</w:t>
       </w:r>
     </w:p>
     <w:p>
@@ -1446,22 +2660,39 @@
         <w:pStyle w:val="Normal"/>
         <w:jc w:val="both"/>
         <w:rPr>
-          <w:b/>
-          <w:b/>
-          <w:bCs/>
-          <w:sz w:val="22"/>
-          <w:szCs w:val="22"/>
-          <w:u w:val="none"/>
-        </w:rPr>
-      </w:pPr>
-      <w:r>
-        <w:rPr>
-          <w:b/>
-          <w:bCs/>
-          <w:sz w:val="22"/>
-          <w:szCs w:val="22"/>
-          <w:u w:val="none"/>
-        </w:rPr>
+          <w:sz w:val="21"/>
+          <w:szCs w:val="21"/>
+        </w:rPr>
+      </w:pPr>
+      <w:r>
+        <w:rPr>
+          <w:b/>
+          <w:sz w:val="21"/>
+          <w:szCs w:val="21"/>
+        </w:rPr>
+        <w:t xml:space="preserve">Technologies: </w:t>
+      </w:r>
+      <w:r>
+        <w:rPr>
+          <w:b w:val="false"/>
+          <w:bCs w:val="false"/>
+          <w:sz w:val="21"/>
+          <w:szCs w:val="21"/>
+        </w:rPr>
+        <w:t xml:space="preserve">JAVA (Spring-Boot), API, </w:t>
+      </w:r>
+      <w:r>
+        <w:rPr>
+          <w:rFonts w:eastAsia="Arial" w:cs="Arial"/>
+          <w:b w:val="false"/>
+          <w:bCs w:val="false"/>
+          <w:color w:val="auto"/>
+          <w:kern w:val="0"/>
+          <w:sz w:val="21"/>
+          <w:szCs w:val="21"/>
+          <w:lang w:val="en" w:eastAsia="en-US" w:bidi="ar-SA"/>
+        </w:rPr>
+        <w:t>DynamoDB, AWS, Firebase</w:t>
       </w:r>
     </w:p>
     <w:p>
@@ -1472,22 +2703,7 @@
       </w:pPr>
       <w:r>
         <w:rPr>
-          <w:b/>
-          <w:bCs/>
-          <w:sz w:val="22"/>
-          <w:szCs w:val="22"/>
-          <w:u w:val="none"/>
-        </w:rPr>
-        <w:t>Work Highlights</w:t>
-      </w:r>
-    </w:p>
-    <w:p>
-      <w:pPr>
-        <w:pStyle w:val="Normal"/>
-        <w:jc w:val="both"/>
-        <w:rPr>
-          <w:rFonts w:ascii="Arial" w:hAnsi="Arial" w:eastAsia="Arial" w:cs="Arial"/>
-          <w:b/>
+          <w:rFonts w:eastAsia="Arial" w:cs="Arial"/>
           <w:b/>
           <w:color w:val="1155CC"/>
           <w:kern w:val="0"/>
@@ -1496,20 +2712,7 @@
           <w:u w:val="single"/>
           <w:lang w:val="en" w:eastAsia="en-US" w:bidi="ar-SA"/>
         </w:rPr>
-      </w:pPr>
-      <w:bookmarkStart w:id="5" w:name="__DdeLink__307_2660244297"/>
-      <w:r>
-        <w:rPr>
-          <w:rFonts w:eastAsia="Arial" w:cs="Arial"/>
-          <w:b/>
-          <w:color w:val="1155CC"/>
-          <w:kern w:val="0"/>
-          <w:sz w:val="22"/>
-          <w:szCs w:val="22"/>
-          <w:u w:val="single"/>
-          <w:lang w:val="en" w:eastAsia="en-US" w:bidi="ar-SA"/>
-        </w:rPr>
-        <w:t>bKash Agent App</w:t>
+        <w:t>Airtime Management System-AMS</w:t>
       </w:r>
     </w:p>
     <w:p>
@@ -1520,89 +2723,144 @@
       </w:pPr>
       <w:r>
         <w:rPr>
-          <w:b/>
-          <w:bCs/>
-          <w:sz w:val="21"/>
-          <w:szCs w:val="21"/>
-        </w:rPr>
-        <w:t>bKash</w:t>
-      </w:r>
-      <w:r>
-        <w:rPr>
-          <w:b w:val="false"/>
-          <w:bCs w:val="false"/>
-          <w:sz w:val="21"/>
-          <w:szCs w:val="21"/>
-        </w:rPr>
-        <w:t xml:space="preserve"> Agent App, which is one of the most popular and financial app for </w:t>
-      </w:r>
-      <w:r>
-        <w:rPr>
-          <w:b/>
-          <w:bCs/>
-          <w:sz w:val="21"/>
-          <w:szCs w:val="21"/>
-        </w:rPr>
-        <w:t>bKash</w:t>
-      </w:r>
-      <w:r>
-        <w:rPr>
-          <w:b w:val="false"/>
-          <w:bCs w:val="false"/>
-          <w:sz w:val="21"/>
-          <w:szCs w:val="21"/>
-        </w:rPr>
-        <w:t xml:space="preserve"> Agents. </w:t>
-      </w:r>
-      <w:r>
-        <w:rPr>
-          <w:b/>
-          <w:bCs/>
-          <w:sz w:val="21"/>
-          <w:szCs w:val="21"/>
-        </w:rPr>
-        <w:t>bKash</w:t>
-      </w:r>
-      <w:r>
-        <w:rPr>
-          <w:b w:val="false"/>
-          <w:bCs w:val="false"/>
-          <w:sz w:val="21"/>
-          <w:szCs w:val="21"/>
-        </w:rPr>
-        <w:t xml:space="preserve"> Agent App Middleware is a service </w:t>
+          <w:b w:val="false"/>
+          <w:bCs w:val="false"/>
+          <w:sz w:val="21"/>
+          <w:szCs w:val="21"/>
+        </w:rPr>
+        <w:t xml:space="preserve">An Internal Web Application of </w:t>
       </w:r>
       <w:r>
         <w:rPr>
           <w:rFonts w:eastAsia="Arial" w:cs="Arial"/>
-          <w:b w:val="false"/>
-          <w:bCs w:val="false"/>
+          <w:b/>
+          <w:bCs/>
           <w:color w:val="auto"/>
           <w:kern w:val="0"/>
           <w:sz w:val="21"/>
           <w:szCs w:val="21"/>
           <w:lang w:val="en" w:eastAsia="en-US" w:bidi="ar-SA"/>
         </w:rPr>
-        <w:t>that</w:t>
-      </w:r>
-      <w:r>
-        <w:rPr>
-          <w:b w:val="false"/>
-          <w:bCs w:val="false"/>
-          <w:sz w:val="21"/>
-          <w:szCs w:val="21"/>
-        </w:rPr>
-        <w:t xml:space="preserve"> supports the Agent App to be functional.</w:t>
-      </w:r>
-      <w:bookmarkEnd w:id="5"/>
-      <w:r>
-        <w:rPr>
-          <w:b w:val="false"/>
-          <w:bCs w:val="false"/>
-          <w:sz w:val="21"/>
-          <w:szCs w:val="21"/>
-        </w:rPr>
-        <w:t xml:space="preserve"> Implemented Pay Bill service.</w:t>
+        <w:t>bKash Limited</w:t>
+      </w:r>
+      <w:r>
+        <w:rPr>
+          <w:b w:val="false"/>
+          <w:bCs w:val="false"/>
+          <w:sz w:val="21"/>
+          <w:szCs w:val="21"/>
+        </w:rPr>
+        <w:t xml:space="preserve">. Implemented basic </w:t>
+      </w:r>
+      <w:r>
+        <w:rPr>
+          <w:rFonts w:eastAsia="Arial" w:cs="Arial"/>
+          <w:b w:val="false"/>
+          <w:bCs w:val="false"/>
+          <w:color w:val="auto"/>
+          <w:kern w:val="0"/>
+          <w:sz w:val="21"/>
+          <w:szCs w:val="21"/>
+          <w:lang w:val="en" w:eastAsia="en-US" w:bidi="ar-SA"/>
+        </w:rPr>
+        <w:t>main REST APIs</w:t>
+      </w:r>
+      <w:r>
+        <w:rPr>
+          <w:b w:val="false"/>
+          <w:bCs w:val="false"/>
+          <w:sz w:val="21"/>
+          <w:szCs w:val="21"/>
+        </w:rPr>
+        <w:t xml:space="preserve">, maker checker approval flow and </w:t>
+      </w:r>
+      <w:r>
+        <w:rPr>
+          <w:rFonts w:eastAsia="Arial" w:cs="Arial"/>
+          <w:b w:val="false"/>
+          <w:bCs w:val="false"/>
+          <w:color w:val="auto"/>
+          <w:kern w:val="0"/>
+          <w:sz w:val="21"/>
+          <w:szCs w:val="21"/>
+          <w:lang w:val="en" w:eastAsia="en-US" w:bidi="ar-SA"/>
+        </w:rPr>
+        <w:t>E</w:t>
+      </w:r>
+      <w:r>
+        <w:rPr>
+          <w:b w:val="false"/>
+          <w:bCs w:val="false"/>
+          <w:sz w:val="21"/>
+          <w:szCs w:val="21"/>
+        </w:rPr>
+        <w:t xml:space="preserve">mail notification. Integrated </w:t>
+      </w:r>
+      <w:r>
+        <w:rPr>
+          <w:rFonts w:eastAsia="Arial" w:cs="Arial"/>
+          <w:b w:val="false"/>
+          <w:bCs w:val="false"/>
+          <w:color w:val="auto"/>
+          <w:kern w:val="0"/>
+          <w:sz w:val="21"/>
+          <w:szCs w:val="21"/>
+          <w:lang w:val="en" w:eastAsia="en-US" w:bidi="ar-SA"/>
+        </w:rPr>
+        <w:t>l</w:t>
+      </w:r>
+      <w:r>
+        <w:rPr>
+          <w:b w:val="false"/>
+          <w:bCs w:val="false"/>
+          <w:sz w:val="21"/>
+          <w:szCs w:val="21"/>
+        </w:rPr>
+        <w:t xml:space="preserve">og-back config, </w:t>
+      </w:r>
+      <w:r>
+        <w:rPr>
+          <w:rFonts w:eastAsia="Arial" w:cs="Arial"/>
+          <w:b w:val="false"/>
+          <w:bCs w:val="false"/>
+          <w:color w:val="auto"/>
+          <w:kern w:val="0"/>
+          <w:sz w:val="21"/>
+          <w:szCs w:val="21"/>
+          <w:lang w:val="en" w:eastAsia="en-US" w:bidi="ar-SA"/>
+        </w:rPr>
+        <w:t>s</w:t>
+      </w:r>
+      <w:r>
+        <w:rPr>
+          <w:b w:val="false"/>
+          <w:bCs w:val="false"/>
+          <w:sz w:val="21"/>
+          <w:szCs w:val="21"/>
+        </w:rPr>
+        <w:t xml:space="preserve">cheduler </w:t>
+      </w:r>
+      <w:r>
+        <w:rPr>
+          <w:rFonts w:eastAsia="Arial" w:cs="Arial"/>
+          <w:b w:val="false"/>
+          <w:bCs w:val="false"/>
+          <w:color w:val="auto"/>
+          <w:kern w:val="0"/>
+          <w:sz w:val="21"/>
+          <w:szCs w:val="21"/>
+          <w:lang w:val="en" w:eastAsia="en-US" w:bidi="ar-SA"/>
+        </w:rPr>
+        <w:t>with a</w:t>
+      </w:r>
+      <w:r>
+        <w:rPr>
+          <w:b w:val="false"/>
+          <w:bCs w:val="false"/>
+          <w:sz w:val="21"/>
+          <w:szCs w:val="21"/>
+        </w:rPr>
+        <w:t>sync methodology and feign client.</w:t>
       </w:r>
     </w:p>
     <w:p>
@@ -1642,7 +2900,29 @@
           <w:szCs w:val="21"/>
           <w:lang w:val="en" w:eastAsia="en-US" w:bidi="ar-SA"/>
         </w:rPr>
-        <w:t>DynamoDB, AWS, Firebase</w:t>
+        <w:t>JS</w:t>
+      </w:r>
+      <w:r>
+        <w:rPr>
+          <w:b w:val="false"/>
+          <w:bCs w:val="false"/>
+          <w:sz w:val="21"/>
+          <w:szCs w:val="21"/>
+        </w:rPr>
+        <w:t xml:space="preserve">, </w:t>
+      </w:r>
+      <w:r>
+        <w:rPr>
+          <w:rFonts w:eastAsia="Arial" w:cs="Arial"/>
+          <w:b w:val="false"/>
+          <w:bCs w:val="false"/>
+          <w:color w:val="auto"/>
+          <w:kern w:val="0"/>
+          <w:sz w:val="21"/>
+          <w:szCs w:val="21"/>
+          <w:lang w:val="en" w:eastAsia="en-US" w:bidi="ar-SA"/>
+        </w:rPr>
+        <w:t>Oracle</w:t>
       </w:r>
     </w:p>
     <w:p>
@@ -1662,7 +2942,166 @@
           <w:u w:val="single"/>
           <w:lang w:val="en" w:eastAsia="en-US" w:bidi="ar-SA"/>
         </w:rPr>
-        <w:t>Airtime Management System-AMS</w:t>
+        <w:t>Saving-DPS</w:t>
+      </w:r>
+      <w:r>
+        <w:rPr>
+          <w:b/>
+        </w:rPr>
+        <w:t xml:space="preserve"> </w:t>
+      </w:r>
+    </w:p>
+    <w:p>
+      <w:pPr>
+        <w:pStyle w:val="Normal"/>
+        <w:jc w:val="both"/>
+        <w:rPr>
+          <w:sz w:val="21"/>
+          <w:szCs w:val="21"/>
+        </w:rPr>
+      </w:pPr>
+      <w:r>
+        <w:rPr>
+          <w:b w:val="false"/>
+          <w:bCs w:val="false"/>
+          <w:sz w:val="21"/>
+          <w:szCs w:val="21"/>
+        </w:rPr>
+        <w:t xml:space="preserve">An Internal Web Application of </w:t>
+      </w:r>
+      <w:r>
+        <w:rPr>
+          <w:rFonts w:eastAsia="Arial" w:cs="Arial"/>
+          <w:b/>
+          <w:bCs/>
+          <w:color w:val="auto"/>
+          <w:kern w:val="0"/>
+          <w:sz w:val="21"/>
+          <w:szCs w:val="21"/>
+          <w:lang w:val="en" w:eastAsia="en-US" w:bidi="ar-SA"/>
+        </w:rPr>
+        <w:t>bK</w:t>
+      </w:r>
+      <w:r>
+        <w:rPr>
+          <w:b/>
+          <w:bCs/>
+          <w:sz w:val="21"/>
+          <w:szCs w:val="21"/>
+        </w:rPr>
+        <w:t xml:space="preserve">ash </w:t>
+      </w:r>
+      <w:r>
+        <w:rPr>
+          <w:rFonts w:eastAsia="Arial" w:cs="Arial"/>
+          <w:b/>
+          <w:bCs/>
+          <w:color w:val="auto"/>
+          <w:kern w:val="0"/>
+          <w:sz w:val="21"/>
+          <w:szCs w:val="21"/>
+          <w:lang w:val="en" w:eastAsia="en-US" w:bidi="ar-SA"/>
+        </w:rPr>
+        <w:t>Limited</w:t>
+      </w:r>
+      <w:r>
+        <w:rPr>
+          <w:b w:val="false"/>
+          <w:bCs w:val="false"/>
+          <w:sz w:val="21"/>
+          <w:szCs w:val="21"/>
+        </w:rPr>
+        <w:t xml:space="preserve">. A </w:t>
+      </w:r>
+      <w:r>
+        <w:rPr>
+          <w:rFonts w:eastAsia="Arial" w:cs="Arial"/>
+          <w:b w:val="false"/>
+          <w:bCs w:val="false"/>
+          <w:color w:val="auto"/>
+          <w:kern w:val="0"/>
+          <w:sz w:val="21"/>
+          <w:szCs w:val="21"/>
+          <w:lang w:val="en" w:eastAsia="en-US" w:bidi="ar-SA"/>
+        </w:rPr>
+        <w:t>service</w:t>
+      </w:r>
+      <w:r>
+        <w:rPr>
+          <w:b w:val="false"/>
+          <w:bCs w:val="false"/>
+          <w:sz w:val="21"/>
+          <w:szCs w:val="21"/>
+        </w:rPr>
+        <w:t xml:space="preserve"> for </w:t>
+      </w:r>
+      <w:r>
+        <w:rPr>
+          <w:b/>
+          <w:bCs/>
+          <w:sz w:val="21"/>
+          <w:szCs w:val="21"/>
+        </w:rPr>
+        <w:t>bKash App</w:t>
+      </w:r>
+      <w:r>
+        <w:rPr>
+          <w:b w:val="false"/>
+          <w:bCs w:val="false"/>
+          <w:sz w:val="21"/>
+          <w:szCs w:val="21"/>
+        </w:rPr>
+        <w:t xml:space="preserve"> which allows customer to open a DPS. Implemented web portal security.</w:t>
+      </w:r>
+    </w:p>
+    <w:p>
+      <w:pPr>
+        <w:pStyle w:val="Normal"/>
+        <w:jc w:val="both"/>
+        <w:rPr>
+          <w:sz w:val="21"/>
+          <w:szCs w:val="21"/>
+        </w:rPr>
+      </w:pPr>
+      <w:r>
+        <w:rPr>
+          <w:b/>
+          <w:bCs w:val="false"/>
+          <w:sz w:val="21"/>
+          <w:szCs w:val="21"/>
+        </w:rPr>
+        <w:t xml:space="preserve">Technologies: </w:t>
+      </w:r>
+      <w:r>
+        <w:rPr>
+          <w:b w:val="false"/>
+          <w:bCs w:val="false"/>
+          <w:sz w:val="21"/>
+          <w:szCs w:val="21"/>
+        </w:rPr>
+        <w:t xml:space="preserve">JAVA (Spring-Boot), API, </w:t>
+      </w:r>
+      <w:r>
+        <w:rPr>
+          <w:rFonts w:eastAsia="Arial" w:cs="Arial"/>
+          <w:b w:val="false"/>
+          <w:bCs w:val="false"/>
+          <w:color w:val="auto"/>
+          <w:kern w:val="0"/>
+          <w:sz w:val="21"/>
+          <w:szCs w:val="21"/>
+          <w:lang w:val="en" w:eastAsia="en-US" w:bidi="ar-SA"/>
+        </w:rPr>
+        <w:t>JS</w:t>
+      </w:r>
+      <w:r>
+        <w:rPr>
+          <w:b w:val="false"/>
+          <w:bCs w:val="false"/>
+          <w:sz w:val="21"/>
+          <w:szCs w:val="21"/>
+        </w:rPr>
+        <w:t>, MySQL, AWS</w:t>
       </w:r>
     </w:p>
     <w:p>
@@ -1673,6 +3112,29 @@
       </w:pPr>
       <w:r>
         <w:rPr>
+          <w:rFonts w:eastAsia="Arial" w:cs="Arial"/>
+          <w:b/>
+          <w:color w:val="1155CC"/>
+          <w:kern w:val="0"/>
+          <w:sz w:val="22"/>
+          <w:szCs w:val="22"/>
+          <w:u w:val="single"/>
+          <w:lang w:val="en" w:eastAsia="en-US" w:bidi="ar-SA"/>
+        </w:rPr>
+        <w:t>MULTIBANK</w:t>
+      </w:r>
+    </w:p>
+    <w:p>
+      <w:pPr>
+        <w:pStyle w:val="Normal"/>
+        <w:jc w:val="both"/>
+        <w:rPr>
+          <w:sz w:val="21"/>
+          <w:szCs w:val="21"/>
+        </w:rPr>
+      </w:pPr>
+      <w:r>
+        <w:rPr>
           <w:b w:val="false"/>
           <w:bCs w:val="false"/>
           <w:sz w:val="21"/>
@@ -1700,117 +3162,7 @@
           <w:sz w:val="21"/>
           <w:szCs w:val="21"/>
         </w:rPr>
-        <w:t xml:space="preserve">. Implemented basic </w:t>
-      </w:r>
-      <w:r>
-        <w:rPr>
-          <w:rFonts w:eastAsia="Arial" w:cs="Arial"/>
-          <w:b w:val="false"/>
-          <w:bCs w:val="false"/>
-          <w:color w:val="auto"/>
-          <w:kern w:val="0"/>
-          <w:sz w:val="21"/>
-          <w:szCs w:val="21"/>
-          <w:lang w:val="en" w:eastAsia="en-US" w:bidi="ar-SA"/>
-        </w:rPr>
-        <w:t>main REST APIs</w:t>
-      </w:r>
-      <w:r>
-        <w:rPr>
-          <w:b w:val="false"/>
-          <w:bCs w:val="false"/>
-          <w:sz w:val="21"/>
-          <w:szCs w:val="21"/>
-        </w:rPr>
-        <w:t xml:space="preserve">, maker checker approval flow and </w:t>
-      </w:r>
-      <w:r>
-        <w:rPr>
-          <w:rFonts w:eastAsia="Arial" w:cs="Arial"/>
-          <w:b w:val="false"/>
-          <w:bCs w:val="false"/>
-          <w:color w:val="auto"/>
-          <w:kern w:val="0"/>
-          <w:sz w:val="21"/>
-          <w:szCs w:val="21"/>
-          <w:lang w:val="en" w:eastAsia="en-US" w:bidi="ar-SA"/>
-        </w:rPr>
-        <w:t>E</w:t>
-      </w:r>
-      <w:r>
-        <w:rPr>
-          <w:b w:val="false"/>
-          <w:bCs w:val="false"/>
-          <w:sz w:val="21"/>
-          <w:szCs w:val="21"/>
-        </w:rPr>
-        <w:t xml:space="preserve">mail notification. Integrated </w:t>
-      </w:r>
-      <w:r>
-        <w:rPr>
-          <w:rFonts w:eastAsia="Arial" w:cs="Arial"/>
-          <w:b w:val="false"/>
-          <w:bCs w:val="false"/>
-          <w:color w:val="auto"/>
-          <w:kern w:val="0"/>
-          <w:sz w:val="21"/>
-          <w:szCs w:val="21"/>
-          <w:lang w:val="en" w:eastAsia="en-US" w:bidi="ar-SA"/>
-        </w:rPr>
-        <w:t>l</w:t>
-      </w:r>
-      <w:r>
-        <w:rPr>
-          <w:b w:val="false"/>
-          <w:bCs w:val="false"/>
-          <w:sz w:val="21"/>
-          <w:szCs w:val="21"/>
-        </w:rPr>
-        <w:t xml:space="preserve">og-back config, </w:t>
-      </w:r>
-      <w:r>
-        <w:rPr>
-          <w:rFonts w:eastAsia="Arial" w:cs="Arial"/>
-          <w:b w:val="false"/>
-          <w:bCs w:val="false"/>
-          <w:color w:val="auto"/>
-          <w:kern w:val="0"/>
-          <w:sz w:val="21"/>
-          <w:szCs w:val="21"/>
-          <w:lang w:val="en" w:eastAsia="en-US" w:bidi="ar-SA"/>
-        </w:rPr>
-        <w:t>s</w:t>
-      </w:r>
-      <w:r>
-        <w:rPr>
-          <w:b w:val="false"/>
-          <w:bCs w:val="false"/>
-          <w:sz w:val="21"/>
-          <w:szCs w:val="21"/>
-        </w:rPr>
-        <w:t xml:space="preserve">cheduler </w:t>
-      </w:r>
-      <w:r>
-        <w:rPr>
-          <w:rFonts w:eastAsia="Arial" w:cs="Arial"/>
-          <w:b w:val="false"/>
-          <w:bCs w:val="false"/>
-          <w:color w:val="auto"/>
-          <w:kern w:val="0"/>
-          <w:sz w:val="21"/>
-          <w:szCs w:val="21"/>
-          <w:lang w:val="en" w:eastAsia="en-US" w:bidi="ar-SA"/>
-        </w:rPr>
-        <w:t>with a</w:t>
-      </w:r>
-      <w:r>
-        <w:rPr>
-          <w:b w:val="false"/>
-          <w:bCs w:val="false"/>
-          <w:sz w:val="21"/>
-          <w:szCs w:val="21"/>
-        </w:rPr>
-        <w:t>sync methodology and feign client.</w:t>
+        <w:t>. Implemented SFTP inbound/outbound, Configurable Email notification with async methodology, maker checker approval flow and log-back integration.</w:t>
       </w:r>
     </w:p>
     <w:p>
@@ -1825,8 +3177,10 @@
       <w:r>
         <w:rPr>
           <w:b/>
-          <w:sz w:val="21"/>
-          <w:szCs w:val="21"/>
+          <w:bCs/>
+          <w:sz w:val="21"/>
+          <w:szCs w:val="21"/>
+          <w:u w:val="none"/>
         </w:rPr>
         <w:t xml:space="preserve">Technologies: </w:t>
       </w:r>
@@ -1836,317 +3190,13 @@
           <w:bCs w:val="false"/>
           <w:sz w:val="21"/>
           <w:szCs w:val="21"/>
-        </w:rPr>
-        <w:t xml:space="preserve">JAVA (Spring-Boot), API, </w:t>
-      </w:r>
-      <w:r>
-        <w:rPr>
-          <w:rFonts w:eastAsia="Arial" w:cs="Arial"/>
-          <w:b w:val="false"/>
-          <w:bCs w:val="false"/>
-          <w:color w:val="auto"/>
-          <w:kern w:val="0"/>
-          <w:sz w:val="21"/>
-          <w:szCs w:val="21"/>
-          <w:lang w:val="en" w:eastAsia="en-US" w:bidi="ar-SA"/>
-        </w:rPr>
-        <w:t>JS</w:t>
-      </w:r>
-      <w:r>
-        <w:rPr>
-          <w:b w:val="false"/>
-          <w:bCs w:val="false"/>
-          <w:sz w:val="21"/>
-          <w:szCs w:val="21"/>
-        </w:rPr>
-        <w:t xml:space="preserve">, </w:t>
-      </w:r>
-      <w:r>
-        <w:rPr>
-          <w:rFonts w:eastAsia="Arial" w:cs="Arial"/>
-          <w:b w:val="false"/>
-          <w:bCs w:val="false"/>
-          <w:color w:val="auto"/>
-          <w:kern w:val="0"/>
-          <w:sz w:val="21"/>
-          <w:szCs w:val="21"/>
-          <w:lang w:val="en" w:eastAsia="en-US" w:bidi="ar-SA"/>
-        </w:rPr>
-        <w:t>Oracle</w:t>
+          <w:u w:val="none"/>
+        </w:rPr>
+        <w:t>JAVA (Spring-Boot), API, JQuery, MySQL, Spring-Integration</w:t>
       </w:r>
     </w:p>
     <w:p>
       <w:pPr>
-        <w:pStyle w:val="Normal"/>
-        <w:jc w:val="both"/>
-        <w:rPr/>
-      </w:pPr>
-      <w:r>
-        <w:rPr>
-          <w:rFonts w:eastAsia="Arial" w:cs="Arial"/>
-          <w:b/>
-          <w:color w:val="1155CC"/>
-          <w:kern w:val="0"/>
-          <w:sz w:val="22"/>
-          <w:szCs w:val="22"/>
-          <w:u w:val="single"/>
-          <w:lang w:val="en" w:eastAsia="en-US" w:bidi="ar-SA"/>
-        </w:rPr>
-        <w:t>Saving-DPS</w:t>
-      </w:r>
-      <w:r>
-        <w:rPr>
-          <w:b/>
-        </w:rPr>
-        <w:t xml:space="preserve"> </w:t>
-      </w:r>
-    </w:p>
-    <w:p>
-      <w:pPr>
-        <w:pStyle w:val="Normal"/>
-        <w:jc w:val="both"/>
-        <w:rPr>
-          <w:sz w:val="21"/>
-          <w:szCs w:val="21"/>
-        </w:rPr>
-      </w:pPr>
-      <w:r>
-        <w:rPr>
-          <w:b w:val="false"/>
-          <w:bCs w:val="false"/>
-          <w:sz w:val="21"/>
-          <w:szCs w:val="21"/>
-        </w:rPr>
-        <w:t xml:space="preserve">An Internal Web Application of </w:t>
-      </w:r>
-      <w:r>
-        <w:rPr>
-          <w:rFonts w:eastAsia="Arial" w:cs="Arial"/>
-          <w:b/>
-          <w:bCs/>
-          <w:color w:val="auto"/>
-          <w:kern w:val="0"/>
-          <w:sz w:val="21"/>
-          <w:szCs w:val="21"/>
-          <w:lang w:val="en" w:eastAsia="en-US" w:bidi="ar-SA"/>
-        </w:rPr>
-        <w:t>bK</w:t>
-      </w:r>
-      <w:r>
-        <w:rPr>
-          <w:b/>
-          <w:bCs/>
-          <w:sz w:val="21"/>
-          <w:szCs w:val="21"/>
-        </w:rPr>
-        <w:t xml:space="preserve">ash </w:t>
-      </w:r>
-      <w:r>
-        <w:rPr>
-          <w:rFonts w:eastAsia="Arial" w:cs="Arial"/>
-          <w:b/>
-          <w:bCs/>
-          <w:color w:val="auto"/>
-          <w:kern w:val="0"/>
-          <w:sz w:val="21"/>
-          <w:szCs w:val="21"/>
-          <w:lang w:val="en" w:eastAsia="en-US" w:bidi="ar-SA"/>
-        </w:rPr>
-        <w:t>Limited</w:t>
-      </w:r>
-      <w:r>
-        <w:rPr>
-          <w:b w:val="false"/>
-          <w:bCs w:val="false"/>
-          <w:sz w:val="21"/>
-          <w:szCs w:val="21"/>
-        </w:rPr>
-        <w:t xml:space="preserve">. A </w:t>
-      </w:r>
-      <w:r>
-        <w:rPr>
-          <w:rFonts w:eastAsia="Arial" w:cs="Arial"/>
-          <w:b w:val="false"/>
-          <w:bCs w:val="false"/>
-          <w:color w:val="auto"/>
-          <w:kern w:val="0"/>
-          <w:sz w:val="21"/>
-          <w:szCs w:val="21"/>
-          <w:lang w:val="en" w:eastAsia="en-US" w:bidi="ar-SA"/>
-        </w:rPr>
-        <w:t>service</w:t>
-      </w:r>
-      <w:r>
-        <w:rPr>
-          <w:b w:val="false"/>
-          <w:bCs w:val="false"/>
-          <w:sz w:val="21"/>
-          <w:szCs w:val="21"/>
-        </w:rPr>
-        <w:t xml:space="preserve"> for </w:t>
-      </w:r>
-      <w:r>
-        <w:rPr>
-          <w:b/>
-          <w:bCs/>
-          <w:sz w:val="21"/>
-          <w:szCs w:val="21"/>
-        </w:rPr>
-        <w:t>bKash App</w:t>
-      </w:r>
-      <w:r>
-        <w:rPr>
-          <w:b w:val="false"/>
-          <w:bCs w:val="false"/>
-          <w:sz w:val="21"/>
-          <w:szCs w:val="21"/>
-        </w:rPr>
-        <w:t xml:space="preserve"> which allows customer to open a DPS. Implemented web portal security.</w:t>
-      </w:r>
-    </w:p>
-    <w:p>
-      <w:pPr>
-        <w:pStyle w:val="Normal"/>
-        <w:jc w:val="both"/>
-        <w:rPr>
-          <w:sz w:val="21"/>
-          <w:szCs w:val="21"/>
-        </w:rPr>
-      </w:pPr>
-      <w:r>
-        <w:rPr>
-          <w:b/>
-          <w:bCs w:val="false"/>
-          <w:sz w:val="21"/>
-          <w:szCs w:val="21"/>
-        </w:rPr>
-        <w:t xml:space="preserve">Technologies: </w:t>
-      </w:r>
-      <w:r>
-        <w:rPr>
-          <w:b w:val="false"/>
-          <w:bCs w:val="false"/>
-          <w:sz w:val="21"/>
-          <w:szCs w:val="21"/>
-        </w:rPr>
-        <w:t xml:space="preserve">JAVA (Spring-Boot), API, </w:t>
-      </w:r>
-      <w:r>
-        <w:rPr>
-          <w:rFonts w:eastAsia="Arial" w:cs="Arial"/>
-          <w:b w:val="false"/>
-          <w:bCs w:val="false"/>
-          <w:color w:val="auto"/>
-          <w:kern w:val="0"/>
-          <w:sz w:val="21"/>
-          <w:szCs w:val="21"/>
-          <w:lang w:val="en" w:eastAsia="en-US" w:bidi="ar-SA"/>
-        </w:rPr>
-        <w:t>JS</w:t>
-      </w:r>
-      <w:r>
-        <w:rPr>
-          <w:b w:val="false"/>
-          <w:bCs w:val="false"/>
-          <w:sz w:val="21"/>
-          <w:szCs w:val="21"/>
-        </w:rPr>
-        <w:t>, MySQL, AWS</w:t>
-      </w:r>
-    </w:p>
-    <w:p>
-      <w:pPr>
-        <w:pStyle w:val="Normal"/>
-        <w:jc w:val="both"/>
-        <w:rPr/>
-      </w:pPr>
-      <w:r>
-        <w:rPr>
-          <w:rFonts w:eastAsia="Arial" w:cs="Arial"/>
-          <w:b/>
-          <w:color w:val="1155CC"/>
-          <w:kern w:val="0"/>
-          <w:sz w:val="22"/>
-          <w:szCs w:val="22"/>
-          <w:u w:val="single"/>
-          <w:lang w:val="en" w:eastAsia="en-US" w:bidi="ar-SA"/>
-        </w:rPr>
-        <w:t>MULTIBANK</w:t>
-      </w:r>
-    </w:p>
-    <w:p>
-      <w:pPr>
-        <w:pStyle w:val="Normal"/>
-        <w:jc w:val="both"/>
-        <w:rPr>
-          <w:sz w:val="21"/>
-          <w:szCs w:val="21"/>
-        </w:rPr>
-      </w:pPr>
-      <w:r>
-        <w:rPr>
-          <w:b w:val="false"/>
-          <w:bCs w:val="false"/>
-          <w:sz w:val="21"/>
-          <w:szCs w:val="21"/>
-        </w:rPr>
-        <w:t xml:space="preserve">An Internal Web Application of </w:t>
-      </w:r>
-      <w:r>
-        <w:rPr>
-          <w:rFonts w:eastAsia="Arial" w:cs="Arial"/>
-          <w:b/>
-          <w:bCs/>
-          <w:color w:val="auto"/>
-          <w:kern w:val="0"/>
-          <w:sz w:val="21"/>
-          <w:szCs w:val="21"/>
-          <w:lang w:val="en" w:eastAsia="en-US" w:bidi="ar-SA"/>
-        </w:rPr>
-        <w:t>bKash Limited</w:t>
-      </w:r>
-      <w:r>
-        <w:rPr>
-          <w:b w:val="false"/>
-          <w:bCs w:val="false"/>
-          <w:sz w:val="21"/>
-          <w:szCs w:val="21"/>
-        </w:rPr>
-        <w:t>. Implemented SFTP inbound/outbound, Configurable Email notification with async methodology, maker checker approval flow and log-back integration.</w:t>
-      </w:r>
-    </w:p>
-    <w:p>
-      <w:pPr>
-        <w:pStyle w:val="Normal"/>
-        <w:jc w:val="both"/>
-        <w:rPr>
-          <w:sz w:val="21"/>
-          <w:szCs w:val="21"/>
-        </w:rPr>
-      </w:pPr>
-      <w:r>
-        <w:rPr>
-          <w:b/>
-          <w:bCs/>
-          <w:sz w:val="21"/>
-          <w:szCs w:val="21"/>
-          <w:u w:val="none"/>
-        </w:rPr>
-        <w:t xml:space="preserve">Technologies: </w:t>
-      </w:r>
-      <w:r>
-        <w:rPr>
-          <w:b w:val="false"/>
-          <w:bCs w:val="false"/>
-          <w:sz w:val="21"/>
-          <w:szCs w:val="21"/>
-          <w:u w:val="none"/>
-        </w:rPr>
-        <w:t>JAVA (Spring-Boot), API, JQuery, MySQL, Spring-Integration</w:t>
-      </w:r>
-    </w:p>
-    <w:p>
-      <w:pPr>
         <w:pStyle w:val="Heading1"/>
         <w:jc w:val="both"/>
         <w:rPr>
@@ -2154,8 +3204,8 @@
           <w:szCs w:val="22"/>
         </w:rPr>
       </w:pPr>
-      <w:bookmarkStart w:id="6" w:name="_6qbp22532u64"/>
-      <w:bookmarkEnd w:id="6"/>
+      <w:bookmarkStart w:id="8" w:name="_6qbp22532u64"/>
+      <w:bookmarkEnd w:id="8"/>
       <w:r>
         <w:rPr>
           <w:b/>
@@ -2999,7 +4049,6 @@
                 <w:sz w:val="22"/>
                 <w:szCs w:val="22"/>
               </w:rPr>
-              <w:t>Feign Client</w:t>
             </w:r>
           </w:p>
         </w:tc>
@@ -3024,7 +4073,6 @@
                 <w:sz w:val="22"/>
                 <w:szCs w:val="22"/>
               </w:rPr>
-              <w:t>Rest Template</w:t>
             </w:r>
           </w:p>
         </w:tc>
@@ -3049,7 +4097,6 @@
                 <w:sz w:val="22"/>
                 <w:szCs w:val="22"/>
               </w:rPr>
-              <w:t>Rest Assured</w:t>
             </w:r>
           </w:p>
         </w:tc>
@@ -3131,35 +4178,18 @@
       <w:pPr>
         <w:pStyle w:val="Heading1"/>
         <w:jc w:val="both"/>
-        <w:rPr>
-          <w:b/>
-          <w:b/>
-          <w:bCs/>
-        </w:rPr>
-      </w:pPr>
-      <w:r>
-        <w:rPr>
-          <w:b/>
-          <w:bCs/>
-        </w:rPr>
+        <w:rPr/>
+      </w:pPr>
+      <w:r>
+        <w:rPr>
+          <w:b/>
+          <w:bCs/>
+        </w:rPr>
+        <w:t>Awards &amp; Achievements</w:t>
       </w:r>
     </w:p>
     <w:p>
       <w:pPr>
-        <w:pStyle w:val="Heading1"/>
-        <w:jc w:val="both"/>
-        <w:rPr/>
-      </w:pPr>
-      <w:r>
-        <w:rPr>
-          <w:b/>
-          <w:bCs/>
-        </w:rPr>
-        <w:t>Awards &amp; Achievements</w:t>
-      </w:r>
-    </w:p>
-    <w:p>
-      <w:pPr>
         <w:pStyle w:val="Heading2"/>
         <w:jc w:val="both"/>
         <w:rPr>
@@ -3167,8 +4197,8 @@
           <w:szCs w:val="21"/>
         </w:rPr>
       </w:pPr>
-      <w:bookmarkStart w:id="7" w:name="_bmlte8s23oow"/>
-      <w:bookmarkEnd w:id="7"/>
+      <w:bookmarkStart w:id="9" w:name="_bmlte8s23oow"/>
+      <w:bookmarkEnd w:id="9"/>
       <w:r>
         <w:rPr>
           <w:sz w:val="21"/>
@@ -3182,7 +4212,7 @@
         <w:pStyle w:val="Heading2"/>
         <w:numPr>
           <w:ilvl w:val="0"/>
-          <w:numId w:val="2"/>
+          <w:numId w:val="4"/>
         </w:numPr>
         <w:jc w:val="both"/>
         <w:rPr/>
@@ -3195,69 +4225,6 @@
           <w:highlight w:val="white"/>
         </w:rPr>
         <w:t>IIUC IUPC 2017, my team CJC_TEAM_1971 Ranked</w:t>
-      </w:r>
-      <w:hyperlink r:id="rId14">
-        <w:r>
-          <w:rPr>
-            <w:color w:val="000000"/>
-            <w:sz w:val="20"/>
-            <w:szCs w:val="20"/>
-            <w:highlight w:val="white"/>
-          </w:rPr>
-          <w:t xml:space="preserve"> </w:t>
-        </w:r>
-      </w:hyperlink>
-      <w:hyperlink r:id="rId15">
-        <w:r>
-          <w:rPr>
-            <w:color w:val="000000"/>
-            <w:sz w:val="20"/>
-            <w:szCs w:val="20"/>
-            <w:highlight w:val="white"/>
-          </w:rPr>
-          <w:t>2nd Position</w:t>
-        </w:r>
-      </w:hyperlink>
-      <w:r>
-        <w:rPr>
-          <w:color w:val="000000"/>
-          <w:sz w:val="20"/>
-          <w:szCs w:val="20"/>
-          <w:highlight w:val="white"/>
-        </w:rPr>
-        <w:t xml:space="preserve">. </w:t>
-      </w:r>
-      <w:hyperlink r:id="rId16">
-        <w:r>
-          <w:rPr>
-            <w:rStyle w:val="InternetLink"/>
-            <w:color w:val="000000"/>
-            <w:sz w:val="20"/>
-            <w:szCs w:val="20"/>
-            <w:highlight w:val="white"/>
-          </w:rPr>
-          <w:t>https://goo.gl/DJnuAy</w:t>
-        </w:r>
-      </w:hyperlink>
-    </w:p>
-    <w:p>
-      <w:pPr>
-        <w:pStyle w:val="Heading2"/>
-        <w:numPr>
-          <w:ilvl w:val="0"/>
-          <w:numId w:val="2"/>
-        </w:numPr>
-        <w:jc w:val="both"/>
-        <w:rPr/>
-      </w:pPr>
-      <w:r>
-        <w:rPr>
-          <w:color w:val="000000"/>
-          <w:sz w:val="20"/>
-          <w:szCs w:val="20"/>
-          <w:highlight w:val="white"/>
-        </w:rPr>
-        <w:t>EDU Programming Contest 2018 , my team CJC_TEAM_1971 Ranked</w:t>
       </w:r>
       <w:hyperlink r:id="rId17">
         <w:r>
@@ -3278,7 +4245,7 @@
             <w:szCs w:val="20"/>
             <w:highlight w:val="white"/>
           </w:rPr>
-          <w:t>5th position</w:t>
+          <w:t>2nd Position</w:t>
         </w:r>
       </w:hyperlink>
       <w:r>
@@ -3294,7 +4261,70 @@
         <w:r>
           <w:rPr>
             <w:rStyle w:val="InternetLink"/>
-            <w:color w:themeColor="hyperlink"/>
+            <w:color w:val="000000"/>
+            <w:sz w:val="20"/>
+            <w:szCs w:val="20"/>
+            <w:highlight w:val="white"/>
+          </w:rPr>
+          <w:t>https://goo.gl/DJnuAy</w:t>
+        </w:r>
+      </w:hyperlink>
+    </w:p>
+    <w:p>
+      <w:pPr>
+        <w:pStyle w:val="Heading2"/>
+        <w:numPr>
+          <w:ilvl w:val="0"/>
+          <w:numId w:val="4"/>
+        </w:numPr>
+        <w:jc w:val="both"/>
+        <w:rPr/>
+      </w:pPr>
+      <w:r>
+        <w:rPr>
+          <w:color w:val="000000"/>
+          <w:sz w:val="20"/>
+          <w:szCs w:val="20"/>
+          <w:highlight w:val="white"/>
+        </w:rPr>
+        <w:t>EDU Programming Contest 2018 , my team CJC_TEAM_1971 Ranked</w:t>
+      </w:r>
+      <w:hyperlink r:id="rId20">
+        <w:r>
+          <w:rPr>
+            <w:color w:val="000000"/>
+            <w:sz w:val="20"/>
+            <w:szCs w:val="20"/>
+            <w:highlight w:val="white"/>
+          </w:rPr>
+          <w:t xml:space="preserve"> </w:t>
+        </w:r>
+      </w:hyperlink>
+      <w:hyperlink r:id="rId21">
+        <w:r>
+          <w:rPr>
+            <w:color w:val="000000"/>
+            <w:sz w:val="20"/>
+            <w:szCs w:val="20"/>
+            <w:highlight w:val="white"/>
+          </w:rPr>
+          <w:t>5th position</w:t>
+        </w:r>
+      </w:hyperlink>
+      <w:r>
+        <w:rPr>
+          <w:color w:val="000000"/>
+          <w:sz w:val="20"/>
+          <w:szCs w:val="20"/>
+          <w:highlight w:val="white"/>
+        </w:rPr>
+        <w:t xml:space="preserve">. </w:t>
+      </w:r>
+      <w:hyperlink r:id="rId22">
+        <w:r>
+          <w:rPr>
+            <w:rStyle w:val="InternetLink"/>
+            <w:color w:val="000000" w:themeColor="hyperlink"/>
             <w:sz w:val="20"/>
             <w:szCs w:val="20"/>
             <w:highlight w:val="white"/>
@@ -3309,8 +4339,8 @@
         <w:jc w:val="both"/>
         <w:rPr/>
       </w:pPr>
-      <w:bookmarkStart w:id="8" w:name="_ah54qgxe4adx"/>
-      <w:bookmarkEnd w:id="8"/>
+      <w:bookmarkStart w:id="10" w:name="_ah54qgxe4adx"/>
+      <w:bookmarkEnd w:id="10"/>
       <w:r>
         <w:rPr>
           <w:sz w:val="21"/>
@@ -3325,7 +4355,7 @@
         <w:pStyle w:val="Heading2"/>
         <w:numPr>
           <w:ilvl w:val="0"/>
-          <w:numId w:val="3"/>
+          <w:numId w:val="5"/>
         </w:numPr>
         <w:jc w:val="both"/>
         <w:rPr/>
@@ -3339,7 +4369,7 @@
         </w:rPr>
         <w:t xml:space="preserve">5th Position on CSE Week Programming Contest 2016. </w:t>
       </w:r>
-      <w:hyperlink r:id="rId20">
+      <w:hyperlink r:id="rId23">
         <w:r>
           <w:rPr>
             <w:rStyle w:val="InternetLink"/>
@@ -3366,10 +4396,12 @@
         <w:pStyle w:val="Heading2"/>
         <w:numPr>
           <w:ilvl w:val="0"/>
-          <w:numId w:val="3"/>
+          <w:numId w:val="5"/>
         </w:numPr>
         <w:jc w:val="both"/>
-        <w:rPr/>
+        <w:rPr>
+          <w:color w:val="000000"/>
+        </w:rPr>
       </w:pPr>
       <w:r>
         <w:rPr>
@@ -3386,7 +4418,7 @@
         <w:pStyle w:val="Heading2"/>
         <w:numPr>
           <w:ilvl w:val="0"/>
-          <w:numId w:val="3"/>
+          <w:numId w:val="5"/>
         </w:numPr>
         <w:jc w:val="both"/>
         <w:rPr/>
@@ -3400,7 +4432,7 @@
         </w:rPr>
         <w:t xml:space="preserve">Virtual Judge ID: UVA: </w:t>
       </w:r>
-      <w:hyperlink r:id="rId21">
+      <w:hyperlink r:id="rId24">
         <w:r>
           <w:rPr>
             <w:rStyle w:val="InternetLink"/>
@@ -3421,7 +4453,7 @@
         </w:rPr>
         <w:t xml:space="preserve">, CF: </w:t>
       </w:r>
-      <w:hyperlink r:id="rId22">
+      <w:hyperlink r:id="rId25">
         <w:r>
           <w:rPr>
             <w:rStyle w:val="InternetLink"/>
@@ -3442,7 +4474,7 @@
         </w:rPr>
         <w:t xml:space="preserve">, HR: </w:t>
       </w:r>
-      <w:hyperlink r:id="rId23">
+      <w:hyperlink r:id="rId26">
         <w:r>
           <w:rPr>
             <w:rStyle w:val="InternetLink"/>
@@ -3459,31 +4491,10 @@
       <w:pPr>
         <w:pStyle w:val="Heading1"/>
         <w:jc w:val="both"/>
-        <w:rPr>
-          <w:b/>
-          <w:b/>
-          <w:bCs/>
-          <w:sz w:val="22"/>
-          <w:szCs w:val="22"/>
-        </w:rPr>
-      </w:pPr>
-      <w:r>
-        <w:rPr>
-          <w:b/>
-          <w:bCs/>
-          <w:sz w:val="22"/>
-          <w:szCs w:val="22"/>
-        </w:rPr>
-      </w:r>
-    </w:p>
-    <w:p>
-      <w:pPr>
-        <w:pStyle w:val="Heading1"/>
-        <w:jc w:val="both"/>
         <w:rPr/>
       </w:pPr>
-      <w:bookmarkStart w:id="9" w:name="_tlbcdqc02nlu"/>
-      <w:bookmarkEnd w:id="9"/>
+      <w:bookmarkStart w:id="11" w:name="_tlbcdqc02nlu"/>
+      <w:bookmarkEnd w:id="11"/>
       <w:r>
         <w:rPr>
           <w:b/>
@@ -3652,460 +4663,11 @@
         <w:rPr/>
       </w:r>
     </w:p>
-    <w:p>
-      <w:pPr>
-        <w:pStyle w:val="Heading1"/>
-        <w:jc w:val="both"/>
-        <w:rPr>
-          <w:rFonts w:ascii="Arial" w:hAnsi="Arial" w:eastAsia="Arial" w:cs="Arial"/>
-          <w:b/>
-          <w:b/>
-          <w:bCs/>
-          <w:color w:val="B45F06"/>
-          <w:kern w:val="0"/>
-          <w:sz w:val="24"/>
-          <w:szCs w:val="24"/>
-          <w:lang w:val="en" w:eastAsia="en-US" w:bidi="ar-SA"/>
-        </w:rPr>
-      </w:pPr>
-      <w:r>
-        <w:rPr>
-          <w:rFonts w:eastAsia="Arial" w:cs="Arial"/>
-          <w:b/>
-          <w:bCs/>
-          <w:color w:val="B45F06"/>
-          <w:kern w:val="0"/>
-          <w:sz w:val="24"/>
-          <w:szCs w:val="24"/>
-          <w:lang w:val="en" w:eastAsia="en-US" w:bidi="ar-SA"/>
-        </w:rPr>
-        <w:t>Reference</w:t>
-      </w:r>
-    </w:p>
-    <w:tbl>
-      <w:tblPr>
-        <w:tblW w:w="9900" w:type="dxa"/>
-        <w:jc w:val="left"/>
-        <w:tblInd w:w="35" w:type="dxa"/>
-        <w:tblCellMar>
-          <w:top w:w="0" w:type="dxa"/>
-          <w:left w:w="0" w:type="dxa"/>
-          <w:bottom w:w="0" w:type="dxa"/>
-          <w:right w:w="0" w:type="dxa"/>
-        </w:tblCellMar>
-      </w:tblPr>
-      <w:tblGrid>
-        <w:gridCol w:w="4500"/>
-        <w:gridCol w:w="5400"/>
-      </w:tblGrid>
-      <w:tr>
-        <w:trPr/>
-        <w:tc>
-          <w:tcPr>
-            <w:tcW w:w="4500" w:type="dxa"/>
-            <w:tcBorders/>
-            <w:shd w:fill="FFFFFF" w:val="clear"/>
-          </w:tcPr>
-          <w:p>
-            <w:pPr>
-              <w:pStyle w:val="TableContents"/>
-              <w:jc w:val="both"/>
-              <w:rPr/>
-            </w:pPr>
-            <w:r>
-              <w:rPr/>
-              <w:t>Professor Mohammed Shamsul Alam</w:t>
-            </w:r>
-          </w:p>
-        </w:tc>
-        <w:tc>
-          <w:tcPr>
-            <w:tcW w:w="5400" w:type="dxa"/>
-            <w:tcBorders/>
-            <w:shd w:fill="FFFFFF" w:val="clear"/>
-          </w:tcPr>
-          <w:p>
-            <w:pPr>
-              <w:pStyle w:val="TableContents"/>
-              <w:jc w:val="both"/>
-              <w:rPr/>
-            </w:pPr>
-            <w:r>
-              <w:rPr/>
-              <w:t xml:space="preserve">Sahib Bin Mahboob </w:t>
-            </w:r>
-            <w:r>
-              <w:rPr/>
-              <w:t>Ron</w:t>
-            </w:r>
-          </w:p>
-        </w:tc>
-      </w:tr>
-      <w:tr>
-        <w:trPr/>
-        <w:tc>
-          <w:tcPr>
-            <w:tcW w:w="4500" w:type="dxa"/>
-            <w:tcBorders/>
-            <w:shd w:fill="FFFFFF" w:val="clear"/>
-          </w:tcPr>
-          <w:p>
-            <w:pPr>
-              <w:pStyle w:val="TableContents"/>
-              <w:jc w:val="both"/>
-              <w:rPr/>
-            </w:pPr>
-            <w:r>
-              <w:rPr/>
-              <w:t>International Islamic University Chittagong</w:t>
-            </w:r>
-          </w:p>
-        </w:tc>
-        <w:tc>
-          <w:tcPr>
-            <w:tcW w:w="5400" w:type="dxa"/>
-            <w:tcBorders/>
-            <w:shd w:fill="FFFFFF" w:val="clear"/>
-          </w:tcPr>
-          <w:p>
-            <w:pPr>
-              <w:pStyle w:val="TableContents"/>
-              <w:jc w:val="both"/>
-              <w:rPr>
-                <w:rFonts w:ascii="Arial" w:hAnsi="Arial" w:eastAsia="Arial" w:cs="Arial"/>
-                <w:color w:val="auto"/>
-                <w:kern w:val="0"/>
-                <w:sz w:val="22"/>
-                <w:szCs w:val="22"/>
-                <w:lang w:val="en" w:eastAsia="en-US" w:bidi="ar-SA"/>
-              </w:rPr>
-            </w:pPr>
-            <w:r>
-              <w:rPr>
-                <w:rFonts w:eastAsia="Arial" w:cs="Arial"/>
-                <w:color w:val="auto"/>
-                <w:kern w:val="0"/>
-                <w:sz w:val="22"/>
-                <w:szCs w:val="22"/>
-                <w:lang w:val="en" w:eastAsia="en-US" w:bidi="ar-SA"/>
-              </w:rPr>
-              <w:t>Exabyting Technologies</w:t>
-            </w:r>
-          </w:p>
-        </w:tc>
-      </w:tr>
-      <w:tr>
-        <w:trPr/>
-        <w:tc>
-          <w:tcPr>
-            <w:tcW w:w="4500" w:type="dxa"/>
-            <w:tcBorders/>
-            <w:shd w:fill="FFFFFF" w:val="clear"/>
-          </w:tcPr>
-          <w:p>
-            <w:pPr>
-              <w:pStyle w:val="TableContents"/>
-              <w:jc w:val="both"/>
-              <w:rPr/>
-            </w:pPr>
-            <w:r>
-              <w:rPr/>
-              <w:t>Faculty Member</w:t>
-            </w:r>
-          </w:p>
-        </w:tc>
-        <w:tc>
-          <w:tcPr>
-            <w:tcW w:w="5400" w:type="dxa"/>
-            <w:tcBorders/>
-            <w:shd w:fill="FFFFFF" w:val="clear"/>
-          </w:tcPr>
-          <w:p>
-            <w:pPr>
-              <w:pStyle w:val="TableContents"/>
-              <w:jc w:val="both"/>
-              <w:rPr>
-                <w:rFonts w:ascii="Arial" w:hAnsi="Arial" w:eastAsia="Arial" w:cs="Arial"/>
-                <w:color w:val="auto"/>
-                <w:kern w:val="0"/>
-                <w:sz w:val="22"/>
-                <w:szCs w:val="22"/>
-                <w:lang w:val="en" w:eastAsia="en-US" w:bidi="ar-SA"/>
-              </w:rPr>
-            </w:pPr>
-            <w:r>
-              <w:rPr>
-                <w:rFonts w:eastAsia="Arial" w:cs="Arial"/>
-                <w:color w:val="auto"/>
-                <w:kern w:val="0"/>
-                <w:sz w:val="22"/>
-                <w:szCs w:val="22"/>
-                <w:lang w:val="en" w:eastAsia="en-US" w:bidi="ar-SA"/>
-              </w:rPr>
-              <w:t>CEO</w:t>
-            </w:r>
-          </w:p>
-        </w:tc>
-      </w:tr>
-      <w:tr>
-        <w:trPr/>
-        <w:tc>
-          <w:tcPr>
-            <w:tcW w:w="4500" w:type="dxa"/>
-            <w:tcBorders/>
-            <w:shd w:fill="FFFFFF" w:val="clear"/>
-          </w:tcPr>
-          <w:p>
-            <w:pPr>
-              <w:pStyle w:val="TableContents"/>
-              <w:jc w:val="both"/>
-              <w:rPr/>
-            </w:pPr>
-            <w:r>
-              <w:rPr/>
-              <w:t>Kumira, Chittagong</w:t>
-            </w:r>
-          </w:p>
-        </w:tc>
-        <w:tc>
-          <w:tcPr>
-            <w:tcW w:w="5400" w:type="dxa"/>
-            <w:tcBorders/>
-            <w:shd w:fill="FFFFFF" w:val="clear"/>
-          </w:tcPr>
-          <w:p>
-            <w:pPr>
-              <w:pStyle w:val="TableContents"/>
-              <w:jc w:val="both"/>
-              <w:rPr/>
-            </w:pPr>
-            <w:r>
-              <w:rPr>
-                <w:rFonts w:eastAsia="Arial" w:cs="Arial"/>
-                <w:color w:val="auto"/>
-                <w:kern w:val="0"/>
-                <w:sz w:val="22"/>
-                <w:szCs w:val="22"/>
-                <w:lang w:val="en" w:eastAsia="en-US" w:bidi="ar-SA"/>
-              </w:rPr>
-              <w:t>AK Tower</w:t>
-            </w:r>
-            <w:r>
-              <w:rPr/>
-              <w:t xml:space="preserve">, </w:t>
-            </w:r>
-            <w:r>
-              <w:rPr>
-                <w:rFonts w:eastAsia="Arial" w:cs="Arial"/>
-                <w:color w:val="auto"/>
-                <w:kern w:val="0"/>
-                <w:sz w:val="22"/>
-                <w:szCs w:val="22"/>
-                <w:lang w:val="en" w:eastAsia="en-US" w:bidi="ar-SA"/>
-              </w:rPr>
-              <w:t>2</w:t>
-            </w:r>
-            <w:r>
-              <w:rPr>
-                <w:rFonts w:eastAsia="Arial" w:cs="Arial"/>
-                <w:color w:val="auto"/>
-                <w:kern w:val="0"/>
-                <w:sz w:val="22"/>
-                <w:szCs w:val="22"/>
-                <w:vertAlign w:val="superscript"/>
-                <w:lang w:val="en" w:eastAsia="en-US" w:bidi="ar-SA"/>
-              </w:rPr>
-              <w:t>nd</w:t>
-            </w:r>
-            <w:r>
-              <w:rPr>
-                <w:rFonts w:eastAsia="Arial" w:cs="Arial"/>
-                <w:color w:val="auto"/>
-                <w:kern w:val="0"/>
-                <w:sz w:val="22"/>
-                <w:szCs w:val="22"/>
-                <w:lang w:val="en" w:eastAsia="en-US" w:bidi="ar-SA"/>
-              </w:rPr>
-              <w:t xml:space="preserve"> Floor</w:t>
-            </w:r>
-            <w:r>
-              <w:rPr/>
-              <w:t xml:space="preserve">, </w:t>
-            </w:r>
-            <w:r>
-              <w:rPr>
-                <w:rFonts w:eastAsia="Arial" w:cs="Arial"/>
-                <w:color w:val="auto"/>
-                <w:kern w:val="0"/>
-                <w:sz w:val="22"/>
-                <w:szCs w:val="22"/>
-                <w:lang w:val="en" w:eastAsia="en-US" w:bidi="ar-SA"/>
-              </w:rPr>
-              <w:t>KA-284</w:t>
-            </w:r>
-            <w:r>
-              <w:rPr/>
-              <w:t>,</w:t>
-            </w:r>
-            <w:r>
-              <w:rPr/>
-              <w:t xml:space="preserve">Pragati </w:t>
-            </w:r>
-            <w:r>
-              <w:rPr>
-                <w:rFonts w:eastAsia="Arial" w:cs="Arial"/>
-                <w:color w:val="auto"/>
-                <w:kern w:val="0"/>
-                <w:sz w:val="22"/>
-                <w:szCs w:val="22"/>
-                <w:lang w:val="en" w:eastAsia="en-US" w:bidi="ar-SA"/>
-              </w:rPr>
-              <w:t>S</w:t>
-            </w:r>
-            <w:r>
-              <w:rPr/>
-              <w:t>arani,</w:t>
-            </w:r>
-            <w:r>
-              <w:rPr/>
-              <w:t xml:space="preserve"> Dhaka</w:t>
-            </w:r>
-          </w:p>
-        </w:tc>
-      </w:tr>
-      <w:tr>
-        <w:trPr/>
-        <w:tc>
-          <w:tcPr>
-            <w:tcW w:w="4500" w:type="dxa"/>
-            <w:tcBorders/>
-            <w:shd w:fill="FFFFFF" w:val="clear"/>
-          </w:tcPr>
-          <w:p>
-            <w:pPr>
-              <w:pStyle w:val="TableContents"/>
-              <w:jc w:val="both"/>
-              <w:rPr/>
-            </w:pPr>
-            <w:r>
-              <w:rPr/>
-              <w:t>+8801711941680</w:t>
-            </w:r>
-          </w:p>
-        </w:tc>
-        <w:tc>
-          <w:tcPr>
-            <w:tcW w:w="5400" w:type="dxa"/>
-            <w:tcBorders/>
-            <w:shd w:fill="FFFFFF" w:val="clear"/>
-          </w:tcPr>
-          <w:p>
-            <w:pPr>
-              <w:pStyle w:val="TableContents"/>
-              <w:jc w:val="both"/>
-              <w:rPr/>
-            </w:pPr>
-            <w:r>
-              <w:rPr/>
-              <w:t>+8801717065223</w:t>
-            </w:r>
-          </w:p>
-        </w:tc>
-      </w:tr>
-      <w:tr>
-        <w:trPr/>
-        <w:tc>
-          <w:tcPr>
-            <w:tcW w:w="4500" w:type="dxa"/>
-            <w:tcBorders/>
-            <w:shd w:fill="FFFFFF" w:val="clear"/>
-          </w:tcPr>
-          <w:p>
-            <w:pPr>
-              <w:pStyle w:val="TableContents"/>
-              <w:jc w:val="both"/>
-              <w:rPr/>
-            </w:pPr>
-            <w:r>
-              <w:rPr/>
-              <w:t>alam_cse@yahoo.com</w:t>
-            </w:r>
-          </w:p>
-        </w:tc>
-        <w:tc>
-          <w:tcPr>
-            <w:tcW w:w="5400" w:type="dxa"/>
-            <w:tcBorders/>
-            <w:shd w:fill="FFFFFF" w:val="clear"/>
-          </w:tcPr>
-          <w:p>
-            <w:pPr>
-              <w:pStyle w:val="TableContents"/>
-              <w:jc w:val="both"/>
-              <w:rPr/>
-            </w:pPr>
-            <w:r>
-              <w:rPr/>
-              <w:t>sahib@</w:t>
-            </w:r>
-            <w:r>
-              <w:rPr>
-                <w:rFonts w:eastAsia="Arial" w:cs="Arial"/>
-                <w:color w:val="auto"/>
-                <w:kern w:val="0"/>
-                <w:sz w:val="22"/>
-                <w:szCs w:val="22"/>
-                <w:lang w:val="en" w:eastAsia="en-US" w:bidi="ar-SA"/>
-              </w:rPr>
-              <w:t>exabyting</w:t>
-            </w:r>
-            <w:r>
-              <w:rPr/>
-              <w:t>.com</w:t>
-            </w:r>
-          </w:p>
-        </w:tc>
-      </w:tr>
-    </w:tbl>
-    <w:p>
-      <w:pPr>
-        <w:pStyle w:val="Normal"/>
-        <w:jc w:val="both"/>
-        <w:rPr>
-          <w:rFonts w:ascii="Arial" w:hAnsi="Arial" w:eastAsia="Arial" w:cs="Arial"/>
-          <w:b/>
-          <w:b/>
-          <w:bCs/>
-          <w:color w:val="B45F06"/>
-          <w:kern w:val="0"/>
-          <w:sz w:val="24"/>
-          <w:szCs w:val="24"/>
-          <w:lang w:val="en" w:eastAsia="en-US" w:bidi="ar-SA"/>
-        </w:rPr>
-      </w:pPr>
-      <w:r>
-        <w:rPr/>
-      </w:r>
-    </w:p>
-    <w:p>
-      <w:pPr>
-        <w:pStyle w:val="Normal"/>
-        <w:jc w:val="both"/>
-        <w:rPr>
-          <w:b/>
-          <w:b/>
-          <w:bCs/>
-        </w:rPr>
-      </w:pPr>
-      <w:r>
-        <w:rPr/>
-      </w:r>
-    </w:p>
     <w:sectPr>
-      <w:headerReference w:type="default" r:id="rId24"/>
-      <w:headerReference w:type="first" r:id="rId25"/>
-      <w:footerReference w:type="default" r:id="rId26"/>
-      <w:footerReference w:type="first" r:id="rId27"/>
+      <w:headerReference w:type="default" r:id="rId27"/>
+      <w:headerReference w:type="first" r:id="rId28"/>
+      <w:footerReference w:type="default" r:id="rId29"/>
+      <w:footerReference w:type="first" r:id="rId30"/>
       <w:type w:val="nextPage"/>
       <w:pgSz w:w="12240" w:h="15840"/>
       <w:pgMar w:left="1440" w:right="1440" w:header="0" w:top="1440" w:footer="720" w:bottom="1440" w:gutter="0"/>
@@ -4196,7 +4758,7 @@
     <w:lvl w:ilvl="0">
       <w:start w:val="1"/>
       <w:numFmt w:val="bullet"/>
-      <w:lvlText w:val=""/>
+      <w:lvlText w:val=""/>
       <w:lvlJc w:val="left"/>
       <w:pPr>
         <w:tabs>
@@ -4205,13 +4767,13 @@
         <w:ind w:left="720" w:hanging="360"/>
       </w:pPr>
       <w:rPr>
-        <w:rFonts w:ascii="Wingdings" w:hAnsi="Wingdings" w:cs="Wingdings" w:hint="default"/>
+        <w:rFonts w:ascii="Symbol" w:hAnsi="Symbol" w:cs="Symbol" w:hint="default"/>
       </w:rPr>
     </w:lvl>
     <w:lvl w:ilvl="1">
       <w:start w:val="1"/>
       <w:numFmt w:val="bullet"/>
-      <w:lvlText w:val=""/>
+      <w:lvlText w:val="◦"/>
       <w:lvlJc w:val="left"/>
       <w:pPr>
         <w:tabs>
@@ -4220,13 +4782,13 @@
         <w:ind w:left="1080" w:hanging="360"/>
       </w:pPr>
       <w:rPr>
-        <w:rFonts w:ascii="Wingdings" w:hAnsi="Wingdings" w:cs="Wingdings" w:hint="default"/>
+        <w:rFonts w:ascii="OpenSymbol" w:hAnsi="OpenSymbol" w:cs="OpenSymbol" w:hint="default"/>
       </w:rPr>
     </w:lvl>
     <w:lvl w:ilvl="2">
       <w:start w:val="1"/>
       <w:numFmt w:val="bullet"/>
-      <w:lvlText w:val=""/>
+      <w:lvlText w:val="▪"/>
       <w:lvlJc w:val="left"/>
       <w:pPr>
         <w:tabs>
@@ -4235,13 +4797,13 @@
         <w:ind w:left="1440" w:hanging="360"/>
       </w:pPr>
       <w:rPr>
-        <w:rFonts w:ascii="Wingdings" w:hAnsi="Wingdings" w:cs="Wingdings" w:hint="default"/>
+        <w:rFonts w:ascii="OpenSymbol" w:hAnsi="OpenSymbol" w:cs="OpenSymbol" w:hint="default"/>
       </w:rPr>
     </w:lvl>
     <w:lvl w:ilvl="3">
       <w:start w:val="1"/>
       <w:numFmt w:val="bullet"/>
-      <w:lvlText w:val=""/>
+      <w:lvlText w:val=""/>
       <w:lvlJc w:val="left"/>
       <w:pPr>
         <w:tabs>
@@ -4250,13 +4812,13 @@
         <w:ind w:left="1800" w:hanging="360"/>
       </w:pPr>
       <w:rPr>
-        <w:rFonts w:ascii="Wingdings" w:hAnsi="Wingdings" w:cs="Wingdings" w:hint="default"/>
+        <w:rFonts w:ascii="Symbol" w:hAnsi="Symbol" w:cs="Symbol" w:hint="default"/>
       </w:rPr>
     </w:lvl>
     <w:lvl w:ilvl="4">
       <w:start w:val="1"/>
       <w:numFmt w:val="bullet"/>
-      <w:lvlText w:val=""/>
+      <w:lvlText w:val="◦"/>
       <w:lvlJc w:val="left"/>
       <w:pPr>
         <w:tabs>
@@ -4265,13 +4827,13 @@
         <w:ind w:left="2160" w:hanging="360"/>
       </w:pPr>
       <w:rPr>
-        <w:rFonts w:ascii="Wingdings" w:hAnsi="Wingdings" w:cs="Wingdings" w:hint="default"/>
+        <w:rFonts w:ascii="OpenSymbol" w:hAnsi="OpenSymbol" w:cs="OpenSymbol" w:hint="default"/>
       </w:rPr>
     </w:lvl>
     <w:lvl w:ilvl="5">
       <w:start w:val="1"/>
       <w:numFmt w:val="bullet"/>
-      <w:lvlText w:val=""/>
+      <w:lvlText w:val="▪"/>
       <w:lvlJc w:val="left"/>
       <w:pPr>
         <w:tabs>
@@ -4280,13 +4842,13 @@
         <w:ind w:left="2520" w:hanging="360"/>
       </w:pPr>
       <w:rPr>
-        <w:rFonts w:ascii="Wingdings" w:hAnsi="Wingdings" w:cs="Wingdings" w:hint="default"/>
+        <w:rFonts w:ascii="OpenSymbol" w:hAnsi="OpenSymbol" w:cs="OpenSymbol" w:hint="default"/>
       </w:rPr>
     </w:lvl>
     <w:lvl w:ilvl="6">
       <w:start w:val="1"/>
       <w:numFmt w:val="bullet"/>
-      <w:lvlText w:val=""/>
+      <w:lvlText w:val=""/>
       <w:lvlJc w:val="left"/>
       <w:pPr>
         <w:tabs>
@@ -4295,13 +4857,13 @@
         <w:ind w:left="2880" w:hanging="360"/>
       </w:pPr>
       <w:rPr>
-        <w:rFonts w:ascii="Wingdings" w:hAnsi="Wingdings" w:cs="Wingdings" w:hint="default"/>
+        <w:rFonts w:ascii="Symbol" w:hAnsi="Symbol" w:cs="Symbol" w:hint="default"/>
       </w:rPr>
     </w:lvl>
     <w:lvl w:ilvl="7">
       <w:start w:val="1"/>
       <w:numFmt w:val="bullet"/>
-      <w:lvlText w:val=""/>
+      <w:lvlText w:val="◦"/>
       <w:lvlJc w:val="left"/>
       <w:pPr>
         <w:tabs>
@@ -4310,13 +4872,13 @@
         <w:ind w:left="3240" w:hanging="360"/>
       </w:pPr>
       <w:rPr>
-        <w:rFonts w:ascii="Wingdings" w:hAnsi="Wingdings" w:cs="Wingdings" w:hint="default"/>
+        <w:rFonts w:ascii="OpenSymbol" w:hAnsi="OpenSymbol" w:cs="OpenSymbol" w:hint="default"/>
       </w:rPr>
     </w:lvl>
     <w:lvl w:ilvl="8">
       <w:start w:val="1"/>
       <w:numFmt w:val="bullet"/>
-      <w:lvlText w:val=""/>
+      <w:lvlText w:val="▪"/>
       <w:lvlJc w:val="left"/>
       <w:pPr>
         <w:tabs>
@@ -4325,7 +4887,7 @@
         <w:ind w:left="3600" w:hanging="360"/>
       </w:pPr>
       <w:rPr>
-        <w:rFonts w:ascii="Wingdings" w:hAnsi="Wingdings" w:cs="Wingdings" w:hint="default"/>
+        <w:rFonts w:ascii="OpenSymbol" w:hAnsi="OpenSymbol" w:cs="OpenSymbol" w:hint="default"/>
       </w:rPr>
     </w:lvl>
   </w:abstractNum>
@@ -4604,6 +5166,280 @@
     </w:lvl>
   </w:abstractNum>
   <w:abstractNum w:abstractNumId="4">
+    <w:lvl w:ilvl="0">
+      <w:start w:val="1"/>
+      <w:numFmt w:val="bullet"/>
+      <w:lvlText w:val=""/>
+      <w:lvlJc w:val="left"/>
+      <w:pPr>
+        <w:tabs>
+          <w:tab w:val="num" w:pos="720"/>
+        </w:tabs>
+        <w:ind w:left="720" w:hanging="360"/>
+      </w:pPr>
+      <w:rPr>
+        <w:rFonts w:ascii="Symbol" w:hAnsi="Symbol" w:cs="Symbol" w:hint="default"/>
+      </w:rPr>
+    </w:lvl>
+    <w:lvl w:ilvl="1">
+      <w:start w:val="1"/>
+      <w:numFmt w:val="bullet"/>
+      <w:lvlText w:val="◦"/>
+      <w:lvlJc w:val="left"/>
+      <w:pPr>
+        <w:tabs>
+          <w:tab w:val="num" w:pos="1080"/>
+        </w:tabs>
+        <w:ind w:left="1080" w:hanging="360"/>
+      </w:pPr>
+      <w:rPr>
+        <w:rFonts w:ascii="OpenSymbol" w:hAnsi="OpenSymbol" w:cs="OpenSymbol" w:hint="default"/>
+      </w:rPr>
+    </w:lvl>
+    <w:lvl w:ilvl="2">
+      <w:start w:val="1"/>
+      <w:numFmt w:val="bullet"/>
+      <w:lvlText w:val="▪"/>
+      <w:lvlJc w:val="left"/>
+      <w:pPr>
+        <w:tabs>
+          <w:tab w:val="num" w:pos="1440"/>
+        </w:tabs>
+        <w:ind w:left="1440" w:hanging="360"/>
+      </w:pPr>
+      <w:rPr>
+        <w:rFonts w:ascii="OpenSymbol" w:hAnsi="OpenSymbol" w:cs="OpenSymbol" w:hint="default"/>
+      </w:rPr>
+    </w:lvl>
+    <w:lvl w:ilvl="3">
+      <w:start w:val="1"/>
+      <w:numFmt w:val="bullet"/>
+      <w:lvlText w:val=""/>
+      <w:lvlJc w:val="left"/>
+      <w:pPr>
+        <w:tabs>
+          <w:tab w:val="num" w:pos="1800"/>
+        </w:tabs>
+        <w:ind w:left="1800" w:hanging="360"/>
+      </w:pPr>
+      <w:rPr>
+        <w:rFonts w:ascii="Symbol" w:hAnsi="Symbol" w:cs="Symbol" w:hint="default"/>
+      </w:rPr>
+    </w:lvl>
+    <w:lvl w:ilvl="4">
+      <w:start w:val="1"/>
+      <w:numFmt w:val="bullet"/>
+      <w:lvlText w:val="◦"/>
+      <w:lvlJc w:val="left"/>
+      <w:pPr>
+        <w:tabs>
+          <w:tab w:val="num" w:pos="2160"/>
+        </w:tabs>
+        <w:ind w:left="2160" w:hanging="360"/>
+      </w:pPr>
+      <w:rPr>
+        <w:rFonts w:ascii="OpenSymbol" w:hAnsi="OpenSymbol" w:cs="OpenSymbol" w:hint="default"/>
+      </w:rPr>
+    </w:lvl>
+    <w:lvl w:ilvl="5">
+      <w:start w:val="1"/>
+      <w:numFmt w:val="bullet"/>
+      <w:lvlText w:val="▪"/>
+      <w:lvlJc w:val="left"/>
+      <w:pPr>
+        <w:tabs>
+          <w:tab w:val="num" w:pos="2520"/>
+        </w:tabs>
+        <w:ind w:left="2520" w:hanging="360"/>
+      </w:pPr>
+      <w:rPr>
+        <w:rFonts w:ascii="OpenSymbol" w:hAnsi="OpenSymbol" w:cs="OpenSymbol" w:hint="default"/>
+      </w:rPr>
+    </w:lvl>
+    <w:lvl w:ilvl="6">
+      <w:start w:val="1"/>
+      <w:numFmt w:val="bullet"/>
+      <w:lvlText w:val=""/>
+      <w:lvlJc w:val="left"/>
+      <w:pPr>
+        <w:tabs>
+          <w:tab w:val="num" w:pos="2880"/>
+        </w:tabs>
+        <w:ind w:left="2880" w:hanging="360"/>
+      </w:pPr>
+      <w:rPr>
+        <w:rFonts w:ascii="Symbol" w:hAnsi="Symbol" w:cs="Symbol" w:hint="default"/>
+      </w:rPr>
+    </w:lvl>
+    <w:lvl w:ilvl="7">
+      <w:start w:val="1"/>
+      <w:numFmt w:val="bullet"/>
+      <w:lvlText w:val="◦"/>
+      <w:lvlJc w:val="left"/>
+      <w:pPr>
+        <w:tabs>
+          <w:tab w:val="num" w:pos="3240"/>
+        </w:tabs>
+        <w:ind w:left="3240" w:hanging="360"/>
+      </w:pPr>
+      <w:rPr>
+        <w:rFonts w:ascii="OpenSymbol" w:hAnsi="OpenSymbol" w:cs="OpenSymbol" w:hint="default"/>
+      </w:rPr>
+    </w:lvl>
+    <w:lvl w:ilvl="8">
+      <w:start w:val="1"/>
+      <w:numFmt w:val="bullet"/>
+      <w:lvlText w:val="▪"/>
+      <w:lvlJc w:val="left"/>
+      <w:pPr>
+        <w:tabs>
+          <w:tab w:val="num" w:pos="3600"/>
+        </w:tabs>
+        <w:ind w:left="3600" w:hanging="360"/>
+      </w:pPr>
+      <w:rPr>
+        <w:rFonts w:ascii="OpenSymbol" w:hAnsi="OpenSymbol" w:cs="OpenSymbol" w:hint="default"/>
+      </w:rPr>
+    </w:lvl>
+  </w:abstractNum>
+  <w:abstractNum w:abstractNumId="5">
+    <w:lvl w:ilvl="0">
+      <w:start w:val="1"/>
+      <w:numFmt w:val="bullet"/>
+      <w:lvlText w:val=""/>
+      <w:lvlJc w:val="left"/>
+      <w:pPr>
+        <w:tabs>
+          <w:tab w:val="num" w:pos="720"/>
+        </w:tabs>
+        <w:ind w:left="720" w:hanging="360"/>
+      </w:pPr>
+      <w:rPr>
+        <w:rFonts w:ascii="Symbol" w:hAnsi="Symbol" w:cs="Symbol" w:hint="default"/>
+      </w:rPr>
+    </w:lvl>
+    <w:lvl w:ilvl="1">
+      <w:start w:val="1"/>
+      <w:numFmt w:val="bullet"/>
+      <w:lvlText w:val="◦"/>
+      <w:lvlJc w:val="left"/>
+      <w:pPr>
+        <w:tabs>
+          <w:tab w:val="num" w:pos="1080"/>
+        </w:tabs>
+        <w:ind w:left="1080" w:hanging="360"/>
+      </w:pPr>
+      <w:rPr>
+        <w:rFonts w:ascii="OpenSymbol" w:hAnsi="OpenSymbol" w:cs="OpenSymbol" w:hint="default"/>
+      </w:rPr>
+    </w:lvl>
+    <w:lvl w:ilvl="2">
+      <w:start w:val="1"/>
+      <w:numFmt w:val="bullet"/>
+      <w:lvlText w:val="▪"/>
+      <w:lvlJc w:val="left"/>
+      <w:pPr>
+        <w:tabs>
+          <w:tab w:val="num" w:pos="1440"/>
+        </w:tabs>
+        <w:ind w:left="1440" w:hanging="360"/>
+      </w:pPr>
+      <w:rPr>
+        <w:rFonts w:ascii="OpenSymbol" w:hAnsi="OpenSymbol" w:cs="OpenSymbol" w:hint="default"/>
+      </w:rPr>
+    </w:lvl>
+    <w:lvl w:ilvl="3">
+      <w:start w:val="1"/>
+      <w:numFmt w:val="bullet"/>
+      <w:lvlText w:val=""/>
+      <w:lvlJc w:val="left"/>
+      <w:pPr>
+        <w:tabs>
+          <w:tab w:val="num" w:pos="1800"/>
+        </w:tabs>
+        <w:ind w:left="1800" w:hanging="360"/>
+      </w:pPr>
+      <w:rPr>
+        <w:rFonts w:ascii="Symbol" w:hAnsi="Symbol" w:cs="Symbol" w:hint="default"/>
+      </w:rPr>
+    </w:lvl>
+    <w:lvl w:ilvl="4">
+      <w:start w:val="1"/>
+      <w:numFmt w:val="bullet"/>
+      <w:lvlText w:val="◦"/>
+      <w:lvlJc w:val="left"/>
+      <w:pPr>
+        <w:tabs>
+          <w:tab w:val="num" w:pos="2160"/>
+        </w:tabs>
+        <w:ind w:left="2160" w:hanging="360"/>
+      </w:pPr>
+      <w:rPr>
+        <w:rFonts w:ascii="OpenSymbol" w:hAnsi="OpenSymbol" w:cs="OpenSymbol" w:hint="default"/>
+      </w:rPr>
+    </w:lvl>
+    <w:lvl w:ilvl="5">
+      <w:start w:val="1"/>
+      <w:numFmt w:val="bullet"/>
+      <w:lvlText w:val="▪"/>
+      <w:lvlJc w:val="left"/>
+      <w:pPr>
+        <w:tabs>
+          <w:tab w:val="num" w:pos="2520"/>
+        </w:tabs>
+        <w:ind w:left="2520" w:hanging="360"/>
+      </w:pPr>
+      <w:rPr>
+        <w:rFonts w:ascii="OpenSymbol" w:hAnsi="OpenSymbol" w:cs="OpenSymbol" w:hint="default"/>
+      </w:rPr>
+    </w:lvl>
+    <w:lvl w:ilvl="6">
+      <w:start w:val="1"/>
+      <w:numFmt w:val="bullet"/>
+      <w:lvlText w:val=""/>
+      <w:lvlJc w:val="left"/>
+      <w:pPr>
+        <w:tabs>
+          <w:tab w:val="num" w:pos="2880"/>
+        </w:tabs>
+        <w:ind w:left="2880" w:hanging="360"/>
+      </w:pPr>
+      <w:rPr>
+        <w:rFonts w:ascii="Symbol" w:hAnsi="Symbol" w:cs="Symbol" w:hint="default"/>
+      </w:rPr>
+    </w:lvl>
+    <w:lvl w:ilvl="7">
+      <w:start w:val="1"/>
+      <w:numFmt w:val="bullet"/>
+      <w:lvlText w:val="◦"/>
+      <w:lvlJc w:val="left"/>
+      <w:pPr>
+        <w:tabs>
+          <w:tab w:val="num" w:pos="3240"/>
+        </w:tabs>
+        <w:ind w:left="3240" w:hanging="360"/>
+      </w:pPr>
+      <w:rPr>
+        <w:rFonts w:ascii="OpenSymbol" w:hAnsi="OpenSymbol" w:cs="OpenSymbol" w:hint="default"/>
+      </w:rPr>
+    </w:lvl>
+    <w:lvl w:ilvl="8">
+      <w:start w:val="1"/>
+      <w:numFmt w:val="bullet"/>
+      <w:lvlText w:val="▪"/>
+      <w:lvlJc w:val="left"/>
+      <w:pPr>
+        <w:tabs>
+          <w:tab w:val="num" w:pos="3600"/>
+        </w:tabs>
+        <w:ind w:left="3600" w:hanging="360"/>
+      </w:pPr>
+      <w:rPr>
+        <w:rFonts w:ascii="OpenSymbol" w:hAnsi="OpenSymbol" w:cs="OpenSymbol" w:hint="default"/>
+      </w:rPr>
+    </w:lvl>
+  </w:abstractNum>
+  <w:abstractNum w:abstractNumId="6">
     <w:lvl w:ilvl="0">
       <w:start w:val="1"/>
       <w:numFmt w:val="none"/>
@@ -4733,6 +5569,12 @@
   </w:num>
   <w:num w:numId="4">
     <w:abstractNumId w:val="4"/>
+  </w:num>
+  <w:num w:numId="5">
+    <w:abstractNumId w:val="5"/>
+  </w:num>
+  <w:num w:numId="6">
+    <w:abstractNumId w:val="6"/>
   </w:num>
 </w:numbering>
 </file>

</xml_diff>

<commit_message>
CV updated for selise
</commit_message>
<xml_diff>
--- a/Towfiqul_Islam.docx
+++ b/Towfiqul_Islam.docx
@@ -566,23 +566,78 @@
           <w:highlight w:val="darkBlue"/>
           <w:u w:val="none"/>
         </w:rPr>
-        <w:t xml:space="preserve">Software Engineer, </w:t>
-      </w:r>
-      <w:r>
-        <w:rPr>
-          <w:rFonts w:eastAsia="Arial" w:cs="Arial"/>
+        <w:t>Software Engineer, SELISE (Nov’ 2021 – Current)</w:t>
+      </w:r>
+    </w:p>
+    <w:p>
+      <w:pPr>
+        <w:pStyle w:val="Normal"/>
+        <w:rPr/>
+      </w:pPr>
+      <w:r>
+        <w:rPr>
+          <w:b/>
+          <w:bCs/>
+          <w:color w:val="000000"/>
+          <w:sz w:val="22"/>
+          <w:szCs w:val="22"/>
+          <w:u w:val="none"/>
+        </w:rPr>
+        <w:t>SELISE</w:t>
+      </w:r>
+      <w:r>
+        <w:rPr>
+          <w:b w:val="false"/>
+          <w:bCs w:val="false"/>
+          <w:color w:val="000000"/>
+          <w:sz w:val="22"/>
+          <w:szCs w:val="22"/>
+          <w:u w:val="none"/>
+        </w:rPr>
+        <w:t xml:space="preserve"> (Secure Link Service) which headquarter is situated in Zurich, Switzerland. It is a software company that works on big-scale private projects which provides standard high-level software solutions worldwide depending on customer need. </w:t>
+      </w:r>
+      <w:r>
+        <w:rPr/>
+        <w:t xml:space="preserve">SELISE works for the betterment of people and makes life easier, already operating in four countries. </w:t>
+      </w:r>
+      <w:hyperlink r:id="rId14">
+        <w:r>
+          <w:rPr>
+            <w:rStyle w:val="InternetLink"/>
+          </w:rPr>
+          <w:t>https://selise.ch</w:t>
+        </w:r>
+      </w:hyperlink>
+      <w:r>
+        <w:rPr/>
+        <w:t xml:space="preserve"> </w:t>
+      </w:r>
+    </w:p>
+    <w:p>
+      <w:pPr>
+        <w:pStyle w:val="Normal"/>
+        <w:jc w:val="both"/>
+        <w:rPr>
+          <w:b/>
           <w:b/>
           <w:bCs/>
           <w:color w:val="FFFFFF"/>
-          <w:kern w:val="0"/>
           <w:sz w:val="22"/>
           <w:szCs w:val="22"/>
           <w:highlight w:val="darkBlue"/>
           <w:u w:val="none"/>
-          <w:lang w:val="en" w:eastAsia="en-US" w:bidi="ar-SA"/>
-        </w:rPr>
-        <w:t xml:space="preserve">Exabyting </w:t>
-      </w:r>
+        </w:rPr>
+      </w:pPr>
+      <w:r>
+        <w:rPr/>
+      </w:r>
+    </w:p>
+    <w:p>
+      <w:pPr>
+        <w:pStyle w:val="Normal"/>
+        <w:jc w:val="both"/>
+        <w:rPr/>
+      </w:pPr>
       <w:r>
         <w:rPr>
           <w:b/>
@@ -593,61 +648,7 @@
           <w:highlight w:val="darkBlue"/>
           <w:u w:val="none"/>
         </w:rPr>
-        <w:t>(</w:t>
-      </w:r>
-      <w:r>
-        <w:rPr>
-          <w:rFonts w:eastAsia="Arial" w:cs="Arial"/>
-          <w:b/>
-          <w:bCs/>
-          <w:color w:val="FFFFFF"/>
-          <w:kern w:val="0"/>
-          <w:sz w:val="22"/>
-          <w:szCs w:val="22"/>
-          <w:highlight w:val="darkBlue"/>
-          <w:u w:val="none"/>
-          <w:lang w:val="en" w:eastAsia="en-US" w:bidi="ar-SA"/>
-        </w:rPr>
-        <w:t>Dec</w:t>
-      </w:r>
-      <w:r>
-        <w:rPr>
-          <w:b/>
-          <w:bCs/>
-          <w:color w:val="FFFFFF"/>
-          <w:sz w:val="22"/>
-          <w:szCs w:val="22"/>
-          <w:highlight w:val="darkBlue"/>
-          <w:u w:val="none"/>
-        </w:rPr>
-        <w:t xml:space="preserve">’ 2019 – </w:t>
-      </w:r>
-      <w:r>
-        <w:rPr>
-          <w:rFonts w:eastAsia="Arial" w:cs="Arial"/>
-          <w:b/>
-          <w:bCs/>
-          <w:color w:val="FFFFFF"/>
-          <w:kern w:val="0"/>
-          <w:sz w:val="22"/>
-          <w:szCs w:val="22"/>
-          <w:highlight w:val="darkBlue"/>
-          <w:u w:val="none"/>
-          <w:lang w:val="en" w:eastAsia="en-US" w:bidi="ar-SA"/>
-        </w:rPr>
-        <w:t>Current</w:t>
-      </w:r>
-      <w:r>
-        <w:rPr>
-          <w:b/>
-          <w:bCs/>
-          <w:color w:val="FFFFFF"/>
-          <w:sz w:val="22"/>
-          <w:szCs w:val="22"/>
-          <w:highlight w:val="darkBlue"/>
-          <w:u w:val="none"/>
-        </w:rPr>
-        <w:t>)</w:t>
+        <w:t>Software Engineer, Exabyting (Dec’ 2019 – Nov’ 2021)</w:t>
       </w:r>
     </w:p>
     <w:p>
@@ -706,7 +707,7 @@
         </w:rPr>
         <w:t xml:space="preserve"> believes in quality and passion. </w:t>
       </w:r>
-      <w:hyperlink r:id="rId14">
+      <w:hyperlink r:id="rId15">
         <w:r>
           <w:rPr>
             <w:rStyle w:val="InternetLink"/>
@@ -1479,7 +1480,7 @@
         </w:rPr>
         <w:t xml:space="preserve"> is situated at Michigan US which works for preparing perople for tech job i.e. DevOps, QA, etc. </w:t>
       </w:r>
-      <w:hyperlink r:id="rId15">
+      <w:hyperlink r:id="rId16">
         <w:r>
           <w:rPr>
             <w:rStyle w:val="InternetLink"/>
@@ -2253,17 +2254,17 @@
       <w:pPr>
         <w:pStyle w:val="Normal"/>
         <w:jc w:val="both"/>
-        <w:rPr>
-          <w:b/>
-          <w:b/>
-          <w:bCs/>
-          <w:sz w:val="22"/>
-          <w:szCs w:val="22"/>
-          <w:u w:val="none"/>
-        </w:rPr>
-      </w:pPr>
-      <w:r>
         <w:rPr/>
+      </w:pPr>
+      <w:r>
+        <w:rPr>
+          <w:b/>
+          <w:bCs/>
+          <w:sz w:val="22"/>
+          <w:szCs w:val="22"/>
+          <w:u w:val="none"/>
+        </w:rPr>
+        <w:t>Work Highlights</w:t>
       </w:r>
     </w:p>
     <w:p>
@@ -2271,33 +2272,30 @@
         <w:pStyle w:val="Normal"/>
         <w:jc w:val="both"/>
         <w:rPr>
-          <w:b/>
-          <w:b/>
-          <w:bCs/>
-          <w:sz w:val="22"/>
-          <w:szCs w:val="22"/>
-          <w:u w:val="none"/>
-        </w:rPr>
-      </w:pPr>
-      <w:r>
-        <w:rPr/>
-      </w:r>
-    </w:p>
-    <w:p>
-      <w:pPr>
-        <w:pStyle w:val="Normal"/>
-        <w:jc w:val="both"/>
-        <w:rPr>
-          <w:b/>
-          <w:b/>
-          <w:bCs/>
-          <w:sz w:val="22"/>
-          <w:szCs w:val="22"/>
-          <w:u w:val="none"/>
-        </w:rPr>
-      </w:pPr>
-      <w:r>
-        <w:rPr/>
+          <w:rFonts w:ascii="Arial" w:hAnsi="Arial" w:eastAsia="Arial" w:cs="Arial"/>
+          <w:b/>
+          <w:b/>
+          <w:color w:val="1155CC"/>
+          <w:kern w:val="0"/>
+          <w:sz w:val="22"/>
+          <w:szCs w:val="22"/>
+          <w:u w:val="single"/>
+          <w:lang w:val="en" w:eastAsia="en-US" w:bidi="ar-SA"/>
+        </w:rPr>
+      </w:pPr>
+      <w:bookmarkStart w:id="7" w:name="__DdeLink__307_2660244297"/>
+      <w:r>
+        <w:rPr>
+          <w:rFonts w:eastAsia="Arial" w:cs="Arial"/>
+          <w:b/>
+          <w:color w:val="1155CC"/>
+          <w:kern w:val="0"/>
+          <w:sz w:val="22"/>
+          <w:szCs w:val="22"/>
+          <w:u w:val="single"/>
+          <w:lang w:val="en" w:eastAsia="en-US" w:bidi="ar-SA"/>
+        </w:rPr>
+        <w:t>bKash Agent App</w:t>
       </w:r>
     </w:p>
     <w:p>
@@ -2310,11 +2308,87 @@
         <w:rPr>
           <w:b/>
           <w:bCs/>
-          <w:sz w:val="22"/>
-          <w:szCs w:val="22"/>
-          <w:u w:val="none"/>
-        </w:rPr>
-        <w:t>Work Highlights</w:t>
+          <w:sz w:val="21"/>
+          <w:szCs w:val="21"/>
+        </w:rPr>
+        <w:t>bKash</w:t>
+      </w:r>
+      <w:r>
+        <w:rPr>
+          <w:b w:val="false"/>
+          <w:bCs w:val="false"/>
+          <w:sz w:val="21"/>
+          <w:szCs w:val="21"/>
+        </w:rPr>
+        <w:t xml:space="preserve"> Agent App, which is one of the most popular and financial app for </w:t>
+      </w:r>
+      <w:r>
+        <w:rPr>
+          <w:b/>
+          <w:bCs/>
+          <w:sz w:val="21"/>
+          <w:szCs w:val="21"/>
+        </w:rPr>
+        <w:t>bKash</w:t>
+      </w:r>
+      <w:r>
+        <w:rPr>
+          <w:b w:val="false"/>
+          <w:bCs w:val="false"/>
+          <w:sz w:val="21"/>
+          <w:szCs w:val="21"/>
+        </w:rPr>
+        <w:t xml:space="preserve"> Agents. </w:t>
+      </w:r>
+      <w:r>
+        <w:rPr>
+          <w:b/>
+          <w:bCs/>
+          <w:sz w:val="21"/>
+          <w:szCs w:val="21"/>
+        </w:rPr>
+        <w:t>bKash</w:t>
+      </w:r>
+      <w:r>
+        <w:rPr>
+          <w:b w:val="false"/>
+          <w:bCs w:val="false"/>
+          <w:sz w:val="21"/>
+          <w:szCs w:val="21"/>
+        </w:rPr>
+        <w:t xml:space="preserve"> Agent App Middleware is a service </w:t>
+      </w:r>
+      <w:r>
+        <w:rPr>
+          <w:rFonts w:eastAsia="Arial" w:cs="Arial"/>
+          <w:b w:val="false"/>
+          <w:bCs w:val="false"/>
+          <w:color w:val="auto"/>
+          <w:kern w:val="0"/>
+          <w:sz w:val="21"/>
+          <w:szCs w:val="21"/>
+          <w:lang w:val="en" w:eastAsia="en-US" w:bidi="ar-SA"/>
+        </w:rPr>
+        <w:t>that</w:t>
+      </w:r>
+      <w:r>
+        <w:rPr>
+          <w:b w:val="false"/>
+          <w:bCs w:val="false"/>
+          <w:sz w:val="21"/>
+          <w:szCs w:val="21"/>
+        </w:rPr>
+        <w:t xml:space="preserve"> supports the Agent App to be functional.</w:t>
+      </w:r>
+      <w:bookmarkEnd w:id="7"/>
+      <w:r>
+        <w:rPr>
+          <w:b w:val="false"/>
+          <w:bCs w:val="false"/>
+          <w:sz w:val="21"/>
+          <w:szCs w:val="21"/>
+        </w:rPr>
+        <w:t xml:space="preserve"> Implemented Pay Bill service.</w:t>
       </w:r>
     </w:p>
     <w:p>
@@ -2322,30 +2396,39 @@
         <w:pStyle w:val="Normal"/>
         <w:jc w:val="both"/>
         <w:rPr>
-          <w:rFonts w:ascii="Arial" w:hAnsi="Arial" w:eastAsia="Arial" w:cs="Arial"/>
-          <w:b/>
-          <w:b/>
-          <w:color w:val="1155CC"/>
+          <w:sz w:val="21"/>
+          <w:szCs w:val="21"/>
+        </w:rPr>
+      </w:pPr>
+      <w:r>
+        <w:rPr>
+          <w:b/>
+          <w:sz w:val="21"/>
+          <w:szCs w:val="21"/>
+        </w:rPr>
+        <w:t xml:space="preserve">Technologies: </w:t>
+      </w:r>
+      <w:r>
+        <w:rPr>
+          <w:b w:val="false"/>
+          <w:bCs w:val="false"/>
+          <w:sz w:val="21"/>
+          <w:szCs w:val="21"/>
+        </w:rPr>
+        <w:t xml:space="preserve">JAVA (Spring-Boot), API, </w:t>
+      </w:r>
+      <w:r>
+        <w:rPr>
+          <w:rFonts w:eastAsia="Arial" w:cs="Arial"/>
+          <w:b w:val="false"/>
+          <w:bCs w:val="false"/>
+          <w:color w:val="auto"/>
           <w:kern w:val="0"/>
-          <w:sz w:val="22"/>
-          <w:szCs w:val="22"/>
-          <w:u w:val="single"/>
+          <w:sz w:val="21"/>
+          <w:szCs w:val="21"/>
           <w:lang w:val="en" w:eastAsia="en-US" w:bidi="ar-SA"/>
         </w:rPr>
-      </w:pPr>
-      <w:bookmarkStart w:id="7" w:name="__DdeLink__307_2660244297"/>
-      <w:r>
-        <w:rPr>
-          <w:rFonts w:eastAsia="Arial" w:cs="Arial"/>
-          <w:b/>
-          <w:color w:val="1155CC"/>
-          <w:kern w:val="0"/>
-          <w:sz w:val="22"/>
-          <w:szCs w:val="22"/>
-          <w:u w:val="single"/>
-          <w:lang w:val="en" w:eastAsia="en-US" w:bidi="ar-SA"/>
-        </w:rPr>
-        <w:t>bKash Agent App</w:t>
+        <w:t>DynamoDB, AWS, Firebase</w:t>
       </w:r>
     </w:p>
     <w:p>
@@ -2356,139 +2439,6 @@
       </w:pPr>
       <w:r>
         <w:rPr>
-          <w:b/>
-          <w:bCs/>
-          <w:sz w:val="21"/>
-          <w:szCs w:val="21"/>
-        </w:rPr>
-        <w:t>bKash</w:t>
-      </w:r>
-      <w:r>
-        <w:rPr>
-          <w:b w:val="false"/>
-          <w:bCs w:val="false"/>
-          <w:sz w:val="21"/>
-          <w:szCs w:val="21"/>
-        </w:rPr>
-        <w:t xml:space="preserve"> Agent App, which is one of the most popular and financial app for </w:t>
-      </w:r>
-      <w:r>
-        <w:rPr>
-          <w:b/>
-          <w:bCs/>
-          <w:sz w:val="21"/>
-          <w:szCs w:val="21"/>
-        </w:rPr>
-        <w:t>bKash</w:t>
-      </w:r>
-      <w:r>
-        <w:rPr>
-          <w:b w:val="false"/>
-          <w:bCs w:val="false"/>
-          <w:sz w:val="21"/>
-          <w:szCs w:val="21"/>
-        </w:rPr>
-        <w:t xml:space="preserve"> Agents. </w:t>
-      </w:r>
-      <w:r>
-        <w:rPr>
-          <w:b/>
-          <w:bCs/>
-          <w:sz w:val="21"/>
-          <w:szCs w:val="21"/>
-        </w:rPr>
-        <w:t>bKash</w:t>
-      </w:r>
-      <w:r>
-        <w:rPr>
-          <w:b w:val="false"/>
-          <w:bCs w:val="false"/>
-          <w:sz w:val="21"/>
-          <w:szCs w:val="21"/>
-        </w:rPr>
-        <w:t xml:space="preserve"> Agent App Middleware is a service </w:t>
-      </w:r>
-      <w:r>
-        <w:rPr>
-          <w:rFonts w:eastAsia="Arial" w:cs="Arial"/>
-          <w:b w:val="false"/>
-          <w:bCs w:val="false"/>
-          <w:color w:val="auto"/>
-          <w:kern w:val="0"/>
-          <w:sz w:val="21"/>
-          <w:szCs w:val="21"/>
-          <w:lang w:val="en" w:eastAsia="en-US" w:bidi="ar-SA"/>
-        </w:rPr>
-        <w:t>that</w:t>
-      </w:r>
-      <w:r>
-        <w:rPr>
-          <w:b w:val="false"/>
-          <w:bCs w:val="false"/>
-          <w:sz w:val="21"/>
-          <w:szCs w:val="21"/>
-        </w:rPr>
-        <w:t xml:space="preserve"> supports the Agent App to be functional.</w:t>
-      </w:r>
-      <w:bookmarkEnd w:id="7"/>
-      <w:r>
-        <w:rPr>
-          <w:b w:val="false"/>
-          <w:bCs w:val="false"/>
-          <w:sz w:val="21"/>
-          <w:szCs w:val="21"/>
-        </w:rPr>
-        <w:t xml:space="preserve"> Implemented Pay Bill service.</w:t>
-      </w:r>
-    </w:p>
-    <w:p>
-      <w:pPr>
-        <w:pStyle w:val="Normal"/>
-        <w:jc w:val="both"/>
-        <w:rPr>
-          <w:sz w:val="21"/>
-          <w:szCs w:val="21"/>
-        </w:rPr>
-      </w:pPr>
-      <w:r>
-        <w:rPr>
-          <w:b/>
-          <w:sz w:val="21"/>
-          <w:szCs w:val="21"/>
-        </w:rPr>
-        <w:t xml:space="preserve">Technologies: </w:t>
-      </w:r>
-      <w:r>
-        <w:rPr>
-          <w:b w:val="false"/>
-          <w:bCs w:val="false"/>
-          <w:sz w:val="21"/>
-          <w:szCs w:val="21"/>
-        </w:rPr>
-        <w:t xml:space="preserve">JAVA (Spring-Boot), API, </w:t>
-      </w:r>
-      <w:r>
-        <w:rPr>
-          <w:rFonts w:eastAsia="Arial" w:cs="Arial"/>
-          <w:b w:val="false"/>
-          <w:bCs w:val="false"/>
-          <w:color w:val="auto"/>
-          <w:kern w:val="0"/>
-          <w:sz w:val="21"/>
-          <w:szCs w:val="21"/>
-          <w:lang w:val="en" w:eastAsia="en-US" w:bidi="ar-SA"/>
-        </w:rPr>
-        <w:t>DynamoDB, AWS, Firebase</w:t>
-      </w:r>
-    </w:p>
-    <w:p>
-      <w:pPr>
-        <w:pStyle w:val="Normal"/>
-        <w:jc w:val="both"/>
-        <w:rPr/>
-      </w:pPr>
-      <w:r>
-        <w:rPr>
           <w:rFonts w:eastAsia="Arial" w:cs="Arial"/>
           <w:b/>
           <w:color w:val="1155CC"/>
@@ -2498,22 +2448,9 @@
           <w:u w:val="single"/>
           <w:lang w:val="en" w:eastAsia="en-US" w:bidi="ar-SA"/>
         </w:rPr>
-        <w:t xml:space="preserve">Airtime Management System-AMS </w:t>
-      </w:r>
-      <w:r>
-        <w:rPr>
-          <w:rFonts w:eastAsia="Arial" w:cs="Arial"/>
-          <w:b/>
-          <w:color w:val="1155CC"/>
-          <w:kern w:val="0"/>
-          <w:sz w:val="22"/>
-          <w:szCs w:val="22"/>
-          <w:u w:val="single"/>
-          <w:lang w:val="en" w:eastAsia="en-US" w:bidi="ar-SA"/>
-        </w:rPr>
-        <w:t>(</w:t>
-      </w:r>
-      <w:hyperlink r:id="rId16">
+        <w:t>Airtime Management System-AMS (</w:t>
+      </w:r>
+      <w:hyperlink r:id="rId17">
         <w:r>
           <w:rPr>
             <w:rStyle w:val="InternetLink"/>
@@ -2791,7 +2728,7 @@
         </w:rPr>
         <w:t>(</w:t>
       </w:r>
-      <w:hyperlink r:id="rId17">
+      <w:hyperlink r:id="rId18">
         <w:r>
           <w:rPr>
             <w:rStyle w:val="InternetLink"/>
@@ -4096,7 +4033,7 @@
         </w:rPr>
         <w:t>IIUC IUPC 2017, my team CJC_TEAM_1971 Ranked</w:t>
       </w:r>
-      <w:hyperlink r:id="rId18">
+      <w:hyperlink r:id="rId19">
         <w:r>
           <w:rPr>
             <w:color w:val="000000"/>
@@ -4107,7 +4044,7 @@
           <w:t xml:space="preserve"> </w:t>
         </w:r>
       </w:hyperlink>
-      <w:hyperlink r:id="rId19">
+      <w:hyperlink r:id="rId20">
         <w:r>
           <w:rPr>
             <w:color w:val="000000"/>
@@ -4127,7 +4064,7 @@
         </w:rPr>
         <w:t xml:space="preserve">. </w:t>
       </w:r>
-      <w:hyperlink r:id="rId20">
+      <w:hyperlink r:id="rId21">
         <w:r>
           <w:rPr>
             <w:rStyle w:val="InternetLink"/>
@@ -4159,7 +4096,7 @@
         </w:rPr>
         <w:t>EDU Programming Contest 2018 , my team CJC_TEAM_1971 Ranked</w:t>
       </w:r>
-      <w:hyperlink r:id="rId21">
+      <w:hyperlink r:id="rId22">
         <w:r>
           <w:rPr>
             <w:color w:val="000000"/>
@@ -4170,7 +4107,7 @@
           <w:t xml:space="preserve"> </w:t>
         </w:r>
       </w:hyperlink>
-      <w:hyperlink r:id="rId22">
+      <w:hyperlink r:id="rId23">
         <w:r>
           <w:rPr>
             <w:color w:val="000000"/>
@@ -4190,7 +4127,7 @@
         </w:rPr>
         <w:t xml:space="preserve">. </w:t>
       </w:r>
-      <w:hyperlink r:id="rId23">
+      <w:hyperlink r:id="rId24">
         <w:r>
           <w:rPr>
             <w:rStyle w:val="InternetLink"/>
@@ -4239,7 +4176,7 @@
         </w:rPr>
         <w:t xml:space="preserve">5th Position on CSE Week Programming Contest 2016. </w:t>
       </w:r>
-      <w:hyperlink r:id="rId24">
+      <w:hyperlink r:id="rId25">
         <w:r>
           <w:rPr>
             <w:rStyle w:val="InternetLink"/>
@@ -4302,7 +4239,7 @@
         </w:rPr>
         <w:t xml:space="preserve">Virtual Judge ID: UVA: </w:t>
       </w:r>
-      <w:hyperlink r:id="rId25">
+      <w:hyperlink r:id="rId26">
         <w:r>
           <w:rPr>
             <w:rStyle w:val="InternetLink"/>
@@ -4323,7 +4260,7 @@
         </w:rPr>
         <w:t xml:space="preserve">, CF: </w:t>
       </w:r>
-      <w:hyperlink r:id="rId26">
+      <w:hyperlink r:id="rId27">
         <w:r>
           <w:rPr>
             <w:rStyle w:val="InternetLink"/>
@@ -4344,7 +4281,7 @@
         </w:rPr>
         <w:t xml:space="preserve">, HR: </w:t>
       </w:r>
-      <w:hyperlink r:id="rId27">
+      <w:hyperlink r:id="rId28">
         <w:r>
           <w:rPr>
             <w:rStyle w:val="InternetLink"/>
@@ -4534,10 +4471,10 @@
       </w:r>
     </w:p>
     <w:sectPr>
-      <w:headerReference w:type="default" r:id="rId28"/>
-      <w:headerReference w:type="first" r:id="rId29"/>
-      <w:footerReference w:type="default" r:id="rId30"/>
-      <w:footerReference w:type="first" r:id="rId31"/>
+      <w:headerReference w:type="default" r:id="rId29"/>
+      <w:headerReference w:type="first" r:id="rId30"/>
+      <w:footerReference w:type="default" r:id="rId31"/>
+      <w:footerReference w:type="first" r:id="rId32"/>
       <w:type w:val="nextPage"/>
       <w:pgSz w:w="12240" w:h="15840"/>
       <w:pgMar w:left="1440" w:right="1440" w:header="0" w:top="1440" w:footer="720" w:bottom="1440" w:gutter="0"/>

</xml_diff>

<commit_message>
CV updated for remote foreign job
</commit_message>
<xml_diff>
--- a/Towfiqul_Islam.docx
+++ b/Towfiqul_Islam.docx
@@ -629,7 +629,15 @@
         </w:rPr>
       </w:pPr>
       <w:r>
-        <w:rPr/>
+        <w:rPr>
+          <w:b/>
+          <w:bCs/>
+          <w:color w:val="FFFFFF"/>
+          <w:sz w:val="22"/>
+          <w:szCs w:val="22"/>
+          <w:highlight w:val="darkBlue"/>
+          <w:u w:val="none"/>
+        </w:rPr>
       </w:r>
     </w:p>
     <w:p>
@@ -1339,6 +1347,7 @@
         </w:rPr>
         <w:t xml:space="preserve">, </w:t>
       </w:r>
+      <w:bookmarkStart w:id="7" w:name="__DdeLink__420_1401661709"/>
       <w:r>
         <w:rPr>
           <w:rFonts w:eastAsia="Arial" w:cs="Arial"/>
@@ -1352,7 +1361,23 @@
           <w:u w:val="none"/>
           <w:lang w:val="en" w:eastAsia="en-US" w:bidi="ar-SA"/>
         </w:rPr>
-        <w:t xml:space="preserve">TechServe4U </w:t>
+        <w:t>TechServe4U</w:t>
+      </w:r>
+      <w:bookmarkEnd w:id="7"/>
+      <w:r>
+        <w:rPr>
+          <w:rFonts w:eastAsia="Arial" w:cs="Arial"/>
+          <w:b/>
+          <w:bCs/>
+          <w:color w:val="FFFFFF"/>
+          <w:kern w:val="0"/>
+          <w:sz w:val="22"/>
+          <w:szCs w:val="22"/>
+          <w:highlight w:val="darkBlue"/>
+          <w:u w:val="none"/>
+          <w:lang w:val="en" w:eastAsia="en-US" w:bidi="ar-SA"/>
+        </w:rPr>
+        <w:t xml:space="preserve"> </w:t>
       </w:r>
       <w:r>
         <w:rPr>
@@ -1454,6 +1479,7 @@
         <w:jc w:val="both"/>
         <w:rPr/>
       </w:pPr>
+      <w:bookmarkStart w:id="8" w:name="__DdeLink__422_1401661709"/>
       <w:r>
         <w:rPr>
           <w:rFonts w:eastAsia="Arial" w:cs="Arial"/>
@@ -1478,7 +1504,7 @@
           <w:szCs w:val="22"/>
           <w:u w:val="none"/>
         </w:rPr>
-        <w:t xml:space="preserve"> is situated at Michigan US which works for preparing perople for tech job i.e. DevOps, QA, etc. </w:t>
+        <w:t xml:space="preserve"> is situated at Michigan US which works for preparing people for tech job i.e. DevOps, QA, etc. </w:t>
       </w:r>
       <w:hyperlink r:id="rId16">
         <w:r>
@@ -1503,6 +1529,7 @@
         </w:rPr>
         <w:t xml:space="preserve"> </w:t>
       </w:r>
+      <w:bookmarkEnd w:id="8"/>
     </w:p>
     <w:p>
       <w:pPr>
@@ -2283,7 +2310,7 @@
           <w:lang w:val="en" w:eastAsia="en-US" w:bidi="ar-SA"/>
         </w:rPr>
       </w:pPr>
-      <w:bookmarkStart w:id="7" w:name="__DdeLink__307_2660244297"/>
+      <w:bookmarkStart w:id="9" w:name="__DdeLink__307_2660244297"/>
       <w:r>
         <w:rPr>
           <w:rFonts w:eastAsia="Arial" w:cs="Arial"/>
@@ -2380,7 +2407,7 @@
         </w:rPr>
         <w:t xml:space="preserve"> supports the Agent App to be functional.</w:t>
       </w:r>
-      <w:bookmarkEnd w:id="7"/>
+      <w:bookmarkEnd w:id="9"/>
       <w:r>
         <w:rPr>
           <w:b w:val="false"/>
@@ -3011,8 +3038,8 @@
           <w:szCs w:val="22"/>
         </w:rPr>
       </w:pPr>
-      <w:bookmarkStart w:id="8" w:name="_6qbp22532u64"/>
-      <w:bookmarkEnd w:id="8"/>
+      <w:bookmarkStart w:id="10" w:name="_6qbp22532u64"/>
+      <w:bookmarkEnd w:id="10"/>
       <w:r>
         <w:rPr>
           <w:b/>
@@ -4004,8 +4031,8 @@
           <w:szCs w:val="21"/>
         </w:rPr>
       </w:pPr>
-      <w:bookmarkStart w:id="9" w:name="_bmlte8s23oow"/>
-      <w:bookmarkEnd w:id="9"/>
+      <w:bookmarkStart w:id="11" w:name="_bmlte8s23oow"/>
+      <w:bookmarkEnd w:id="11"/>
       <w:r>
         <w:rPr>
           <w:sz w:val="21"/>
@@ -4146,8 +4173,8 @@
         <w:jc w:val="both"/>
         <w:rPr/>
       </w:pPr>
-      <w:bookmarkStart w:id="10" w:name="_ah54qgxe4adx"/>
-      <w:bookmarkEnd w:id="10"/>
+      <w:bookmarkStart w:id="12" w:name="_ah54qgxe4adx"/>
+      <w:bookmarkEnd w:id="12"/>
       <w:r>
         <w:rPr>
           <w:sz w:val="21"/>
@@ -4300,8 +4327,8 @@
         <w:jc w:val="both"/>
         <w:rPr/>
       </w:pPr>
-      <w:bookmarkStart w:id="11" w:name="_tlbcdqc02nlu"/>
-      <w:bookmarkEnd w:id="11"/>
+      <w:bookmarkStart w:id="13" w:name="_tlbcdqc02nlu"/>
+      <w:bookmarkEnd w:id="13"/>
       <w:r>
         <w:rPr>
           <w:b/>

</xml_diff>